<commit_message>
ajout de react au configurateur
</commit_message>
<xml_diff>
--- a/doc/Mode d'emploi Skini Node.docx
+++ b/doc/Mode d'emploi Skini Node.docx
@@ -6510,7 +6510,15 @@
         <w:t>es</w:t>
       </w:r>
       <w:r>
-        <w:t xml:space="preserve"> dans un sous répertoire du répertoire « ./image ». Ce sous-répertoire est configuré dans le fichier de configuration de la pièce. Ces fichiers sont au format jpg. Les noms des fichiers jpg sont les mêmes que ceux des sons</w:t>
+        <w:t xml:space="preserve"> dans un sous répertoire du répertoire </w:t>
+      </w:r>
+      <w:proofErr w:type="gramStart"/>
+      <w:r>
+        <w:t>« .</w:t>
+      </w:r>
+      <w:proofErr w:type="gramEnd"/>
+      <w:r>
+        <w:t>/image ». Ce sous-répertoire est configuré dans le fichier de configuration de la pièce. Ces fichiers sont au format jpg. Les noms des fichiers jpg sont les mêmes que ceux des sons</w:t>
       </w:r>
       <w:r>
         <w:t xml:space="preserve"> associés aux patterns</w:t>
@@ -6851,6 +6859,7 @@
         <w:t>remoteIPAddressImage</w:t>
       </w:r>
       <w:proofErr w:type="spellEnd"/>
+      <w:proofErr w:type="gramStart"/>
       <w:r>
         <w:rPr>
           <w:rFonts w:ascii="Consolas" w:eastAsia="Times New Roman" w:hAnsi="Consolas" w:cs="Times New Roman"/>
@@ -6860,7 +6869,19 @@
           <w:bdr w:val="none" w:sz="0" w:space="0" w:color="auto" w:frame="1"/>
           <w:lang w:eastAsia="fr-FR"/>
         </w:rPr>
-        <w:t>": "192.168.82.96",</w:t>
+        <w:t>":</w:t>
+      </w:r>
+      <w:proofErr w:type="gramEnd"/>
+      <w:r>
+        <w:rPr>
+          <w:rFonts w:ascii="Consolas" w:eastAsia="Times New Roman" w:hAnsi="Consolas" w:cs="Times New Roman"/>
+          <w:color w:val="000000"/>
+          <w:sz w:val="18"/>
+          <w:szCs w:val="18"/>
+          <w:bdr w:val="none" w:sz="0" w:space="0" w:color="auto" w:frame="1"/>
+          <w:lang w:eastAsia="fr-FR"/>
+        </w:rPr>
+        <w:t xml:space="preserve"> "192.168.82.96",</w:t>
       </w:r>
     </w:p>
     <w:p>
@@ -6908,6 +6929,7 @@
         <w:t>remoteIPAddressSound</w:t>
       </w:r>
       <w:proofErr w:type="spellEnd"/>
+      <w:proofErr w:type="gramStart"/>
       <w:r>
         <w:rPr>
           <w:rFonts w:ascii="Consolas" w:eastAsia="Times New Roman" w:hAnsi="Consolas" w:cs="Times New Roman"/>
@@ -6917,7 +6939,19 @@
           <w:bdr w:val="none" w:sz="0" w:space="0" w:color="auto" w:frame="1"/>
           <w:lang w:eastAsia="fr-FR"/>
         </w:rPr>
-        <w:t>": "localhost",</w:t>
+        <w:t>":</w:t>
+      </w:r>
+      <w:proofErr w:type="gramEnd"/>
+      <w:r>
+        <w:rPr>
+          <w:rFonts w:ascii="Consolas" w:eastAsia="Times New Roman" w:hAnsi="Consolas" w:cs="Times New Roman"/>
+          <w:color w:val="000000"/>
+          <w:sz w:val="18"/>
+          <w:szCs w:val="18"/>
+          <w:bdr w:val="none" w:sz="0" w:space="0" w:color="auto" w:frame="1"/>
+          <w:lang w:eastAsia="fr-FR"/>
+        </w:rPr>
+        <w:t xml:space="preserve"> "localhost",</w:t>
       </w:r>
     </w:p>
     <w:p>
@@ -6965,6 +6999,7 @@
         <w:t>remoteIPAddressLumiere</w:t>
       </w:r>
       <w:proofErr w:type="spellEnd"/>
+      <w:proofErr w:type="gramStart"/>
       <w:r>
         <w:rPr>
           <w:rFonts w:ascii="Consolas" w:eastAsia="Times New Roman" w:hAnsi="Consolas" w:cs="Times New Roman"/>
@@ -6974,7 +7009,19 @@
           <w:bdr w:val="none" w:sz="0" w:space="0" w:color="auto" w:frame="1"/>
           <w:lang w:eastAsia="fr-FR"/>
         </w:rPr>
-        <w:t>": "192.168.82.96",</w:t>
+        <w:t>":</w:t>
+      </w:r>
+      <w:proofErr w:type="gramEnd"/>
+      <w:r>
+        <w:rPr>
+          <w:rFonts w:ascii="Consolas" w:eastAsia="Times New Roman" w:hAnsi="Consolas" w:cs="Times New Roman"/>
+          <w:color w:val="000000"/>
+          <w:sz w:val="18"/>
+          <w:szCs w:val="18"/>
+          <w:bdr w:val="none" w:sz="0" w:space="0" w:color="auto" w:frame="1"/>
+          <w:lang w:eastAsia="fr-FR"/>
+        </w:rPr>
+        <w:t xml:space="preserve"> "192.168.82.96",</w:t>
       </w:r>
     </w:p>
     <w:p>
@@ -7022,6 +7069,7 @@
         <w:t>remoteIPAddressGame</w:t>
       </w:r>
       <w:proofErr w:type="spellEnd"/>
+      <w:proofErr w:type="gramStart"/>
       <w:r>
         <w:rPr>
           <w:rFonts w:ascii="Consolas" w:eastAsia="Times New Roman" w:hAnsi="Consolas" w:cs="Times New Roman"/>
@@ -7031,7 +7079,19 @@
           <w:bdr w:val="none" w:sz="0" w:space="0" w:color="auto" w:frame="1"/>
           <w:lang w:eastAsia="fr-FR"/>
         </w:rPr>
-        <w:t>": "192.168.82.96",</w:t>
+        <w:t>":</w:t>
+      </w:r>
+      <w:proofErr w:type="gramEnd"/>
+      <w:r>
+        <w:rPr>
+          <w:rFonts w:ascii="Consolas" w:eastAsia="Times New Roman" w:hAnsi="Consolas" w:cs="Times New Roman"/>
+          <w:color w:val="000000"/>
+          <w:sz w:val="18"/>
+          <w:szCs w:val="18"/>
+          <w:bdr w:val="none" w:sz="0" w:space="0" w:color="auto" w:frame="1"/>
+          <w:lang w:eastAsia="fr-FR"/>
+        </w:rPr>
+        <w:t xml:space="preserve"> "192.168.82.96",</w:t>
       </w:r>
     </w:p>
     <w:p>
@@ -7079,6 +7139,7 @@
         <w:t>serverIPAddress</w:t>
       </w:r>
       <w:proofErr w:type="spellEnd"/>
+      <w:proofErr w:type="gramStart"/>
       <w:r>
         <w:rPr>
           <w:rFonts w:ascii="Consolas" w:eastAsia="Times New Roman" w:hAnsi="Consolas" w:cs="Times New Roman"/>
@@ -7088,7 +7149,19 @@
           <w:bdr w:val="none" w:sz="0" w:space="0" w:color="auto" w:frame="1"/>
           <w:lang w:eastAsia="fr-FR"/>
         </w:rPr>
-        <w:t>": "localhost",</w:t>
+        <w:t>":</w:t>
+      </w:r>
+      <w:proofErr w:type="gramEnd"/>
+      <w:r>
+        <w:rPr>
+          <w:rFonts w:ascii="Consolas" w:eastAsia="Times New Roman" w:hAnsi="Consolas" w:cs="Times New Roman"/>
+          <w:color w:val="000000"/>
+          <w:sz w:val="18"/>
+          <w:szCs w:val="18"/>
+          <w:bdr w:val="none" w:sz="0" w:space="0" w:color="auto" w:frame="1"/>
+          <w:lang w:eastAsia="fr-FR"/>
+        </w:rPr>
+        <w:t xml:space="preserve"> "localhost",</w:t>
       </w:r>
     </w:p>
     <w:p>
@@ -7136,6 +7209,7 @@
         <w:t>webserveurPort</w:t>
       </w:r>
       <w:proofErr w:type="spellEnd"/>
+      <w:proofErr w:type="gramStart"/>
       <w:r>
         <w:rPr>
           <w:rFonts w:ascii="Consolas" w:eastAsia="Times New Roman" w:hAnsi="Consolas" w:cs="Times New Roman"/>
@@ -7145,7 +7219,19 @@
           <w:bdr w:val="none" w:sz="0" w:space="0" w:color="auto" w:frame="1"/>
           <w:lang w:eastAsia="fr-FR"/>
         </w:rPr>
-        <w:t>": 8080,</w:t>
+        <w:t>":</w:t>
+      </w:r>
+      <w:proofErr w:type="gramEnd"/>
+      <w:r>
+        <w:rPr>
+          <w:rFonts w:ascii="Consolas" w:eastAsia="Times New Roman" w:hAnsi="Consolas" w:cs="Times New Roman"/>
+          <w:color w:val="000000"/>
+          <w:sz w:val="18"/>
+          <w:szCs w:val="18"/>
+          <w:bdr w:val="none" w:sz="0" w:space="0" w:color="auto" w:frame="1"/>
+          <w:lang w:eastAsia="fr-FR"/>
+        </w:rPr>
+        <w:t xml:space="preserve"> 8080,</w:t>
       </w:r>
     </w:p>
     <w:p>
@@ -7193,6 +7279,7 @@
         <w:t>websocketServeurPort</w:t>
       </w:r>
       <w:proofErr w:type="spellEnd"/>
+      <w:proofErr w:type="gramStart"/>
       <w:r>
         <w:rPr>
           <w:rFonts w:ascii="Consolas" w:eastAsia="Times New Roman" w:hAnsi="Consolas" w:cs="Times New Roman"/>
@@ -7202,7 +7289,19 @@
           <w:bdr w:val="none" w:sz="0" w:space="0" w:color="auto" w:frame="1"/>
           <w:lang w:eastAsia="fr-FR"/>
         </w:rPr>
-        <w:t>": 8383,</w:t>
+        <w:t>":</w:t>
+      </w:r>
+      <w:proofErr w:type="gramEnd"/>
+      <w:r>
+        <w:rPr>
+          <w:rFonts w:ascii="Consolas" w:eastAsia="Times New Roman" w:hAnsi="Consolas" w:cs="Times New Roman"/>
+          <w:color w:val="000000"/>
+          <w:sz w:val="18"/>
+          <w:szCs w:val="18"/>
+          <w:bdr w:val="none" w:sz="0" w:space="0" w:color="auto" w:frame="1"/>
+          <w:lang w:eastAsia="fr-FR"/>
+        </w:rPr>
+        <w:t xml:space="preserve"> 8383,</w:t>
       </w:r>
     </w:p>
     <w:p>
@@ -7250,6 +7349,7 @@
         <w:t>InPortOSCMIDIfromDAW</w:t>
       </w:r>
       <w:proofErr w:type="spellEnd"/>
+      <w:proofErr w:type="gramStart"/>
       <w:r>
         <w:rPr>
           <w:rFonts w:ascii="Consolas" w:eastAsia="Times New Roman" w:hAnsi="Consolas" w:cs="Times New Roman"/>
@@ -7259,7 +7359,19 @@
           <w:bdr w:val="none" w:sz="0" w:space="0" w:color="auto" w:frame="1"/>
           <w:lang w:eastAsia="fr-FR"/>
         </w:rPr>
-        <w:t>": 13000,</w:t>
+        <w:t>":</w:t>
+      </w:r>
+      <w:proofErr w:type="gramEnd"/>
+      <w:r>
+        <w:rPr>
+          <w:rFonts w:ascii="Consolas" w:eastAsia="Times New Roman" w:hAnsi="Consolas" w:cs="Times New Roman"/>
+          <w:color w:val="000000"/>
+          <w:sz w:val="18"/>
+          <w:szCs w:val="18"/>
+          <w:bdr w:val="none" w:sz="0" w:space="0" w:color="auto" w:frame="1"/>
+          <w:lang w:eastAsia="fr-FR"/>
+        </w:rPr>
+        <w:t xml:space="preserve"> 13000,</w:t>
       </w:r>
     </w:p>
     <w:p>
@@ -7307,6 +7419,7 @@
         <w:t>OutPortOSCMIDItoDAW</w:t>
       </w:r>
       <w:proofErr w:type="spellEnd"/>
+      <w:proofErr w:type="gramStart"/>
       <w:r>
         <w:rPr>
           <w:rFonts w:ascii="Consolas" w:eastAsia="Times New Roman" w:hAnsi="Consolas" w:cs="Times New Roman"/>
@@ -7316,7 +7429,19 @@
           <w:bdr w:val="none" w:sz="0" w:space="0" w:color="auto" w:frame="1"/>
           <w:lang w:eastAsia="fr-FR"/>
         </w:rPr>
-        <w:t>": 12000,</w:t>
+        <w:t>":</w:t>
+      </w:r>
+      <w:proofErr w:type="gramEnd"/>
+      <w:r>
+        <w:rPr>
+          <w:rFonts w:ascii="Consolas" w:eastAsia="Times New Roman" w:hAnsi="Consolas" w:cs="Times New Roman"/>
+          <w:color w:val="000000"/>
+          <w:sz w:val="18"/>
+          <w:szCs w:val="18"/>
+          <w:bdr w:val="none" w:sz="0" w:space="0" w:color="auto" w:frame="1"/>
+          <w:lang w:eastAsia="fr-FR"/>
+        </w:rPr>
+        <w:t xml:space="preserve"> 12000,</w:t>
       </w:r>
     </w:p>
     <w:p>
@@ -7364,6 +7489,7 @@
         <w:t>distribSequencerPort</w:t>
       </w:r>
       <w:proofErr w:type="spellEnd"/>
+      <w:proofErr w:type="gramStart"/>
       <w:r>
         <w:rPr>
           <w:rFonts w:ascii="Consolas" w:eastAsia="Times New Roman" w:hAnsi="Consolas" w:cs="Times New Roman"/>
@@ -7373,7 +7499,19 @@
           <w:bdr w:val="none" w:sz="0" w:space="0" w:color="auto" w:frame="1"/>
           <w:lang w:eastAsia="fr-FR"/>
         </w:rPr>
-        <w:t>": 8888,</w:t>
+        <w:t>":</w:t>
+      </w:r>
+      <w:proofErr w:type="gramEnd"/>
+      <w:r>
+        <w:rPr>
+          <w:rFonts w:ascii="Consolas" w:eastAsia="Times New Roman" w:hAnsi="Consolas" w:cs="Times New Roman"/>
+          <w:color w:val="000000"/>
+          <w:sz w:val="18"/>
+          <w:szCs w:val="18"/>
+          <w:bdr w:val="none" w:sz="0" w:space="0" w:color="auto" w:frame="1"/>
+          <w:lang w:eastAsia="fr-FR"/>
+        </w:rPr>
+        <w:t xml:space="preserve"> 8888,</w:t>
       </w:r>
     </w:p>
     <w:p>
@@ -7421,6 +7559,7 @@
         <w:t>outportProcessing</w:t>
       </w:r>
       <w:proofErr w:type="spellEnd"/>
+      <w:proofErr w:type="gramStart"/>
       <w:r>
         <w:rPr>
           <w:rFonts w:ascii="Consolas" w:eastAsia="Times New Roman" w:hAnsi="Consolas" w:cs="Times New Roman"/>
@@ -7430,7 +7569,19 @@
           <w:bdr w:val="none" w:sz="0" w:space="0" w:color="auto" w:frame="1"/>
           <w:lang w:eastAsia="fr-FR"/>
         </w:rPr>
-        <w:t>": 10000,</w:t>
+        <w:t>":</w:t>
+      </w:r>
+      <w:proofErr w:type="gramEnd"/>
+      <w:r>
+        <w:rPr>
+          <w:rFonts w:ascii="Consolas" w:eastAsia="Times New Roman" w:hAnsi="Consolas" w:cs="Times New Roman"/>
+          <w:color w:val="000000"/>
+          <w:sz w:val="18"/>
+          <w:szCs w:val="18"/>
+          <w:bdr w:val="none" w:sz="0" w:space="0" w:color="auto" w:frame="1"/>
+          <w:lang w:eastAsia="fr-FR"/>
+        </w:rPr>
+        <w:t xml:space="preserve"> 10000,</w:t>
       </w:r>
     </w:p>
     <w:p>
@@ -7478,6 +7629,7 @@
         <w:t>outportLumiere</w:t>
       </w:r>
       <w:proofErr w:type="spellEnd"/>
+      <w:proofErr w:type="gramStart"/>
       <w:r>
         <w:rPr>
           <w:rFonts w:ascii="Consolas" w:eastAsia="Times New Roman" w:hAnsi="Consolas" w:cs="Times New Roman"/>
@@ -7487,7 +7639,19 @@
           <w:bdr w:val="none" w:sz="0" w:space="0" w:color="auto" w:frame="1"/>
           <w:lang w:eastAsia="fr-FR"/>
         </w:rPr>
-        <w:t>": 7700,</w:t>
+        <w:t>":</w:t>
+      </w:r>
+      <w:proofErr w:type="gramEnd"/>
+      <w:r>
+        <w:rPr>
+          <w:rFonts w:ascii="Consolas" w:eastAsia="Times New Roman" w:hAnsi="Consolas" w:cs="Times New Roman"/>
+          <w:color w:val="000000"/>
+          <w:sz w:val="18"/>
+          <w:szCs w:val="18"/>
+          <w:bdr w:val="none" w:sz="0" w:space="0" w:color="auto" w:frame="1"/>
+          <w:lang w:eastAsia="fr-FR"/>
+        </w:rPr>
+        <w:t xml:space="preserve"> 7700,</w:t>
       </w:r>
     </w:p>
     <w:p>
@@ -7535,6 +7699,7 @@
         <w:t>inportLumiere</w:t>
       </w:r>
       <w:proofErr w:type="spellEnd"/>
+      <w:proofErr w:type="gramStart"/>
       <w:r>
         <w:rPr>
           <w:rFonts w:ascii="Consolas" w:eastAsia="Times New Roman" w:hAnsi="Consolas" w:cs="Times New Roman"/>
@@ -7544,7 +7709,19 @@
           <w:bdr w:val="none" w:sz="0" w:space="0" w:color="auto" w:frame="1"/>
           <w:lang w:eastAsia="fr-FR"/>
         </w:rPr>
-        <w:t>": 9000</w:t>
+        <w:t>":</w:t>
+      </w:r>
+      <w:proofErr w:type="gramEnd"/>
+      <w:r>
+        <w:rPr>
+          <w:rFonts w:ascii="Consolas" w:eastAsia="Times New Roman" w:hAnsi="Consolas" w:cs="Times New Roman"/>
+          <w:color w:val="000000"/>
+          <w:sz w:val="18"/>
+          <w:szCs w:val="18"/>
+          <w:bdr w:val="none" w:sz="0" w:space="0" w:color="auto" w:frame="1"/>
+          <w:lang w:eastAsia="fr-FR"/>
+        </w:rPr>
+        <w:t xml:space="preserve"> 9000</w:t>
       </w:r>
     </w:p>
     <w:p>
@@ -7580,6 +7757,7 @@
     </w:p>
     <w:p>
       <w:proofErr w:type="spellStart"/>
+      <w:proofErr w:type="gramStart"/>
       <w:r>
         <w:rPr>
           <w:rFonts w:ascii="Consolas" w:eastAsia="Times New Roman" w:hAnsi="Consolas" w:cs="Times New Roman"/>
@@ -7591,6 +7769,7 @@
         <w:t>serverIPAddress</w:t>
       </w:r>
       <w:proofErr w:type="spellEnd"/>
+      <w:proofErr w:type="gramEnd"/>
       <w:r>
         <w:rPr>
           <w:rFonts w:ascii="Consolas" w:eastAsia="Times New Roman" w:hAnsi="Consolas" w:cs="Times New Roman"/>
@@ -7615,6 +7794,7 @@
         </w:rPr>
       </w:pPr>
       <w:proofErr w:type="spellStart"/>
+      <w:proofErr w:type="gramStart"/>
       <w:r>
         <w:rPr>
           <w:rFonts w:ascii="Consolas" w:eastAsia="Times New Roman" w:hAnsi="Consolas" w:cs="Times New Roman"/>
@@ -7626,6 +7806,7 @@
         <w:t>remoteIPAddressLumiere</w:t>
       </w:r>
       <w:proofErr w:type="spellEnd"/>
+      <w:proofErr w:type="gramEnd"/>
       <w:r>
         <w:rPr>
           <w:rFonts w:ascii="Consolas" w:eastAsia="Times New Roman" w:hAnsi="Consolas" w:cs="Times New Roman"/>
@@ -7654,6 +7835,7 @@
         </w:rPr>
       </w:pPr>
       <w:proofErr w:type="spellStart"/>
+      <w:proofErr w:type="gramStart"/>
       <w:r>
         <w:rPr>
           <w:rFonts w:ascii="Consolas" w:eastAsia="Times New Roman" w:hAnsi="Consolas" w:cs="Times New Roman"/>
@@ -7676,6 +7858,7 @@
         <w:t>DAW</w:t>
       </w:r>
       <w:proofErr w:type="spellEnd"/>
+      <w:proofErr w:type="gramEnd"/>
       <w:r>
         <w:rPr>
           <w:rFonts w:ascii="Consolas" w:eastAsia="Times New Roman" w:hAnsi="Consolas" w:cs="Times New Roman"/>
@@ -7709,6 +7892,7 @@
         </w:rPr>
       </w:pPr>
       <w:proofErr w:type="spellStart"/>
+      <w:proofErr w:type="gramStart"/>
       <w:r>
         <w:rPr>
           <w:rFonts w:ascii="Consolas" w:eastAsia="Times New Roman" w:hAnsi="Consolas" w:cs="Times New Roman"/>
@@ -7720,6 +7904,7 @@
         <w:t>remoteIPAddressSound</w:t>
       </w:r>
       <w:proofErr w:type="spellEnd"/>
+      <w:proofErr w:type="gramEnd"/>
       <w:r>
         <w:rPr>
           <w:rFonts w:ascii="Consolas" w:eastAsia="Times New Roman" w:hAnsi="Consolas" w:cs="Times New Roman"/>
@@ -7744,6 +7929,7 @@
         </w:rPr>
       </w:pPr>
       <w:proofErr w:type="spellStart"/>
+      <w:proofErr w:type="gramStart"/>
       <w:r>
         <w:rPr>
           <w:rFonts w:ascii="Consolas" w:eastAsia="Times New Roman" w:hAnsi="Consolas" w:cs="Times New Roman"/>
@@ -7755,6 +7941,7 @@
         <w:t>remoteIPAddressImage</w:t>
       </w:r>
       <w:proofErr w:type="spellEnd"/>
+      <w:proofErr w:type="gramEnd"/>
       <w:r>
         <w:rPr>
           <w:rFonts w:ascii="Consolas" w:eastAsia="Times New Roman" w:hAnsi="Consolas" w:cs="Times New Roman"/>
@@ -8656,10 +8843,12 @@
         <w:t>« </w:t>
       </w:r>
       <w:proofErr w:type="spellStart"/>
+      <w:proofErr w:type="gramStart"/>
       <w:r>
         <w:t>clipToDaw</w:t>
       </w:r>
       <w:proofErr w:type="spellEnd"/>
+      <w:proofErr w:type="gramEnd"/>
       <w:r>
         <w:t> » définit au port qui permet à la DAW de recevoir les commandes MIDI de Skini.</w:t>
       </w:r>
@@ -8677,10 +8866,12 @@
         <w:t>« </w:t>
       </w:r>
       <w:proofErr w:type="spellStart"/>
+      <w:proofErr w:type="gramStart"/>
       <w:r>
         <w:t>syncFromDAW</w:t>
       </w:r>
       <w:proofErr w:type="spellEnd"/>
+      <w:proofErr w:type="gramEnd"/>
       <w:r>
         <w:t> »</w:t>
       </w:r>
@@ -8710,10 +8901,12 @@
         <w:t>« </w:t>
       </w:r>
       <w:proofErr w:type="spellStart"/>
+      <w:proofErr w:type="gramStart"/>
       <w:r>
         <w:t>clipFromDAW</w:t>
       </w:r>
       <w:proofErr w:type="spellEnd"/>
+      <w:proofErr w:type="gramEnd"/>
       <w:r>
         <w:t> » définit le port via lequel la DAW envoie les message de départ des clips.</w:t>
       </w:r>
@@ -8732,10 +8925,12 @@
         <w:t>« </w:t>
       </w:r>
       <w:proofErr w:type="spellStart"/>
+      <w:proofErr w:type="gramStart"/>
       <w:r>
         <w:t>controle</w:t>
       </w:r>
       <w:proofErr w:type="spellEnd"/>
+      <w:proofErr w:type="gramEnd"/>
       <w:r>
         <w:t xml:space="preserve"> » correspond à un port auquel est associé un </w:t>
       </w:r>
@@ -8783,132 +8978,230 @@
     </w:p>
     <w:p>
       <w:pPr>
-        <w:pStyle w:val="Titre2"/>
-      </w:pPr>
-      <w:bookmarkStart w:id="14" w:name="_Toc76481199"/>
-      <w:r>
-        <w:t>Configuration des pièces</w:t>
-      </w:r>
-      <w:bookmarkEnd w:id="14"/>
-    </w:p>
-    <w:p>
-      <w:pPr>
+        <w:pBdr>
+          <w:top w:val="single" w:sz="4" w:space="1" w:color="auto"/>
+          <w:left w:val="single" w:sz="4" w:space="4" w:color="auto"/>
+          <w:bottom w:val="single" w:sz="4" w:space="1" w:color="auto"/>
+          <w:right w:val="single" w:sz="4" w:space="4" w:color="auto"/>
+        </w:pBdr>
         <w:jc w:val="both"/>
       </w:pPr>
       <w:r>
-        <w:t>La</w:t>
-      </w:r>
-      <w:r>
-        <w:t xml:space="preserve"> commande</w:t>
-      </w:r>
-      <w:r>
-        <w:t xml:space="preserve"> pour lancer Skini est du type</w:t>
-      </w:r>
-      <w:r>
-        <w:t xml:space="preserve"> : </w:t>
+        <w:rPr>
+          <w:b/>
+          <w:bCs/>
+        </w:rPr>
+        <w:t>Remarque</w:t>
+      </w:r>
+      <w:r>
+        <w:t xml:space="preserve"> : Le paramètre </w:t>
       </w:r>
       <w:proofErr w:type="spellStart"/>
-      <w:r>
-        <w:t>node</w:t>
-      </w:r>
-      <w:proofErr w:type="spellEnd"/>
-      <w:r>
-        <w:t xml:space="preserve"> </w:t>
-      </w:r>
-      <w:proofErr w:type="spellStart"/>
-      <w:r>
-        <w:t>skini</w:t>
-      </w:r>
-      <w:proofErr w:type="spellEnd"/>
-      <w:r>
-        <w:t>. &lt;</w:t>
-      </w:r>
       <w:r>
         <w:rPr>
           <w:i/>
           <w:iCs/>
         </w:rPr>
-        <w:t>descripteur de la pièce</w:t>
-      </w:r>
-      <w:r>
-        <w:t>&gt;</w:t>
-      </w:r>
-    </w:p>
-    <w:p>
-      <w:pPr>
-        <w:jc w:val="both"/>
-      </w:pPr>
-      <w:r>
-        <w:t xml:space="preserve">Ex : </w:t>
-      </w:r>
-      <w:proofErr w:type="spellStart"/>
-      <w:r>
-        <w:t>node</w:t>
+        <w:t>busMidiDAW</w:t>
       </w:r>
       <w:proofErr w:type="spellEnd"/>
       <w:r>
-        <w:t xml:space="preserve"> </w:t>
-      </w:r>
-      <w:proofErr w:type="spellStart"/>
-      <w:r>
-        <w:t>skini</w:t>
-      </w:r>
-      <w:proofErr w:type="spellEnd"/>
-      <w:r>
-        <w:t xml:space="preserve"> ./pièces/opus1.js</w:t>
-      </w:r>
-    </w:p>
-    <w:p>
-      <w:pPr>
-        <w:jc w:val="both"/>
-      </w:pPr>
-      <w:r>
-        <w:t>Nous allons passer en revue les principaux paramètres d</w:t>
-      </w:r>
-      <w:r>
-        <w:t>u</w:t>
-      </w:r>
-      <w:r>
-        <w:t xml:space="preserve"> </w:t>
-      </w:r>
-      <w:r>
-        <w:t xml:space="preserve">fichier </w:t>
-      </w:r>
-      <w:r>
-        <w:t>descripteur de la pièce</w:t>
-      </w:r>
-      <w:r>
-        <w:t>.</w:t>
-      </w:r>
-    </w:p>
-    <w:p>
-      <w:r>
-        <w:t xml:space="preserve">Pour la description des patterns nous avons le paramètres </w:t>
-      </w:r>
-      <w:proofErr w:type="spellStart"/>
+        <w:t xml:space="preserve"> du fichier de configuration d’une pièce, n’est utile que dans le cas de l’utilisation de la passerelle </w:t>
+      </w:r>
       <w:r>
         <w:rPr>
           <w:i/>
           <w:iCs/>
         </w:rPr>
-        <w:t>configClips</w:t>
-      </w:r>
-      <w:proofErr w:type="spellEnd"/>
+        <w:t>Processing</w:t>
+      </w:r>
+      <w:r>
+        <w:t xml:space="preserve">. C’est un index qui permet à </w:t>
+      </w:r>
       <w:r>
         <w:rPr>
           <w:i/>
           <w:iCs/>
         </w:rPr>
-        <w:t xml:space="preserve">. </w:t>
-      </w:r>
-      <w:r>
-        <w:t>Voici</w:t>
-      </w:r>
+        <w:t>Processing</w:t>
+      </w:r>
+      <w:r>
+        <w:t xml:space="preserve"> de trouver le port MIDI pour émettre les </w:t>
+      </w:r>
+      <w:proofErr w:type="spellStart"/>
       <w:r>
         <w:rPr>
           <w:i/>
           <w:iCs/>
         </w:rPr>
+        <w:t>noteOn</w:t>
+      </w:r>
+      <w:proofErr w:type="spellEnd"/>
+      <w:r>
+        <w:t xml:space="preserve"> vers la DAW. Si on n’utilise pas la passerelle Processing</w:t>
+      </w:r>
+      <w:r>
+        <w:t>,</w:t>
+      </w:r>
+      <w:r>
+        <w:t xml:space="preserve"> </w:t>
+      </w:r>
+      <w:proofErr w:type="spellStart"/>
+      <w:r>
+        <w:rPr>
+          <w:i/>
+          <w:iCs/>
+        </w:rPr>
+        <w:t>busMidiDAW</w:t>
+      </w:r>
+      <w:proofErr w:type="spellEnd"/>
+      <w:r>
+        <w:t xml:space="preserve"> n’est pas utilisé. L’utilisation de la passerelle dans le cas de Node.js n’intervient que lorsque l’on à la DAW et le serveur sur deux machines différentes</w:t>
+      </w:r>
+      <w:r>
+        <w:t xml:space="preserve"> car on peut parler MIDI depuis node.js</w:t>
+      </w:r>
+      <w:r>
+        <w:t>.</w:t>
+      </w:r>
+    </w:p>
+    <w:p>
+      <w:pPr>
+        <w:pStyle w:val="Titre2"/>
+      </w:pPr>
+      <w:bookmarkStart w:id="14" w:name="_Toc76481199"/>
+      <w:r>
+        <w:t>Configuration des pièces</w:t>
+      </w:r>
+      <w:bookmarkEnd w:id="14"/>
+    </w:p>
+    <w:p>
+      <w:pPr>
+        <w:jc w:val="both"/>
+      </w:pPr>
+      <w:r>
+        <w:t>La</w:t>
+      </w:r>
+      <w:r>
+        <w:t xml:space="preserve"> commande</w:t>
+      </w:r>
+      <w:r>
+        <w:t xml:space="preserve"> pour lancer Skini est du type</w:t>
+      </w:r>
+      <w:r>
+        <w:t xml:space="preserve"> : </w:t>
+      </w:r>
+      <w:proofErr w:type="spellStart"/>
+      <w:r>
+        <w:t>node</w:t>
+      </w:r>
+      <w:proofErr w:type="spellEnd"/>
+      <w:r>
+        <w:t xml:space="preserve"> </w:t>
+      </w:r>
+      <w:proofErr w:type="spellStart"/>
+      <w:r>
+        <w:t>skini</w:t>
+      </w:r>
+      <w:proofErr w:type="spellEnd"/>
+      <w:r>
+        <w:t>. &lt;</w:t>
+      </w:r>
+      <w:proofErr w:type="gramStart"/>
+      <w:r>
+        <w:rPr>
+          <w:i/>
+          <w:iCs/>
+        </w:rPr>
+        <w:t>descripteur</w:t>
+      </w:r>
+      <w:proofErr w:type="gramEnd"/>
+      <w:r>
+        <w:rPr>
+          <w:i/>
+          <w:iCs/>
+        </w:rPr>
+        <w:t xml:space="preserve"> de la pièce</w:t>
+      </w:r>
+      <w:r>
+        <w:t>&gt;</w:t>
+      </w:r>
+    </w:p>
+    <w:p>
+      <w:pPr>
+        <w:jc w:val="both"/>
+      </w:pPr>
+      <w:r>
+        <w:t xml:space="preserve">Ex : </w:t>
+      </w:r>
+      <w:proofErr w:type="spellStart"/>
+      <w:r>
+        <w:t>node</w:t>
+      </w:r>
+      <w:proofErr w:type="spellEnd"/>
+      <w:r>
+        <w:t xml:space="preserve"> </w:t>
+      </w:r>
+      <w:proofErr w:type="spellStart"/>
+      <w:r>
+        <w:t>skini</w:t>
+      </w:r>
+      <w:proofErr w:type="spellEnd"/>
+      <w:r>
+        <w:t xml:space="preserve"> ./pièces/opus1.js</w:t>
+      </w:r>
+    </w:p>
+    <w:p>
+      <w:pPr>
+        <w:jc w:val="both"/>
+      </w:pPr>
+      <w:r>
+        <w:t>Nous allons passer en revue les principaux paramètres d</w:t>
+      </w:r>
+      <w:r>
+        <w:t>u</w:t>
+      </w:r>
+      <w:r>
+        <w:t xml:space="preserve"> </w:t>
+      </w:r>
+      <w:r>
+        <w:t xml:space="preserve">fichier </w:t>
+      </w:r>
+      <w:r>
+        <w:t>descripteur de la pièce</w:t>
+      </w:r>
+      <w:r>
+        <w:t>.</w:t>
+      </w:r>
+    </w:p>
+    <w:p>
+      <w:r>
+        <w:t xml:space="preserve">Pour la description des patterns nous avons le paramètres </w:t>
+      </w:r>
+      <w:proofErr w:type="spellStart"/>
+      <w:r>
+        <w:rPr>
+          <w:i/>
+          <w:iCs/>
+        </w:rPr>
+        <w:t>configClips</w:t>
+      </w:r>
+      <w:proofErr w:type="spellEnd"/>
+      <w:r>
+        <w:rPr>
+          <w:i/>
+          <w:iCs/>
+        </w:rPr>
+        <w:t xml:space="preserve">. </w:t>
+      </w:r>
+      <w:r>
+        <w:t>Voici</w:t>
+      </w:r>
+      <w:r>
+        <w:rPr>
+          <w:i/>
+          <w:iCs/>
+        </w:rPr>
         <w:t xml:space="preserve"> </w:t>
       </w:r>
       <w:r>
@@ -8929,6 +9222,7 @@
         </w:rPr>
       </w:pPr>
       <w:proofErr w:type="spellStart"/>
+      <w:proofErr w:type="gramStart"/>
       <w:r>
         <w:rPr>
           <w:rFonts w:ascii="Consolas" w:eastAsia="Times New Roman" w:hAnsi="Consolas" w:cs="Times New Roman"/>
@@ -8941,6 +9235,7 @@
         <w:t>exports.configClips</w:t>
       </w:r>
       <w:proofErr w:type="spellEnd"/>
+      <w:proofErr w:type="gramEnd"/>
       <w:r>
         <w:rPr>
           <w:rFonts w:ascii="Consolas" w:eastAsia="Times New Roman" w:hAnsi="Consolas" w:cs="Times New Roman"/>
@@ -9097,6 +9392,7 @@
         </w:rPr>
       </w:pPr>
       <w:proofErr w:type="spellStart"/>
+      <w:proofErr w:type="gramStart"/>
       <w:r>
         <w:rPr>
           <w:rFonts w:ascii="Consolas" w:eastAsia="Times New Roman" w:hAnsi="Consolas" w:cs="Times New Roman"/>
@@ -9109,6 +9405,7 @@
         <w:t>exports.directMidiON</w:t>
       </w:r>
       <w:proofErr w:type="spellEnd"/>
+      <w:proofErr w:type="gramEnd"/>
       <w:r>
         <w:rPr>
           <w:rFonts w:ascii="Consolas" w:eastAsia="Times New Roman" w:hAnsi="Consolas" w:cs="Times New Roman"/>
@@ -9150,6 +9447,7 @@
         <w:jc w:val="both"/>
       </w:pPr>
       <w:proofErr w:type="spellStart"/>
+      <w:proofErr w:type="gramStart"/>
       <w:r>
         <w:rPr>
           <w:i/>
@@ -9165,6 +9463,7 @@
         <w:t>rue</w:t>
       </w:r>
       <w:proofErr w:type="spellEnd"/>
+      <w:proofErr w:type="gramEnd"/>
       <w:r>
         <w:t xml:space="preserve"> s</w:t>
       </w:r>
@@ -9180,6 +9479,7 @@
       <w:r>
         <w:t xml:space="preserve">. </w:t>
       </w:r>
+      <w:proofErr w:type="gramStart"/>
       <w:r>
         <w:rPr>
           <w:i/>
@@ -9194,6 +9494,7 @@
         </w:rPr>
         <w:t>alse</w:t>
       </w:r>
+      <w:proofErr w:type="gramEnd"/>
       <w:r>
         <w:t xml:space="preserve"> signifie que la communication entre Skini et la DAW se fait via OSC. OSC est utilisé avec la passerelle Processing </w:t>
       </w:r>
@@ -9336,10 +9637,12 @@
         <w:jc w:val="both"/>
       </w:pPr>
       <w:proofErr w:type="spellStart"/>
+      <w:proofErr w:type="gramStart"/>
       <w:r>
         <w:t>exports.reactOnPlay</w:t>
       </w:r>
       <w:proofErr w:type="spellEnd"/>
+      <w:proofErr w:type="gramEnd"/>
       <w:r>
         <w:t xml:space="preserve"> = false;</w:t>
       </w:r>
@@ -9416,6 +9719,7 @@
           <w:lang w:eastAsia="fr-FR"/>
         </w:rPr>
       </w:pPr>
+      <w:proofErr w:type="gramStart"/>
       <w:r>
         <w:rPr>
           <w:rFonts w:ascii="Consolas" w:eastAsia="Times New Roman" w:hAnsi="Consolas" w:cs="Times New Roman"/>
@@ -9425,7 +9729,19 @@
           <w:bdr w:val="none" w:sz="0" w:space="0" w:color="auto" w:frame="1"/>
           <w:lang w:eastAsia="fr-FR"/>
         </w:rPr>
-        <w:t>exports.soundFilesPath1 = </w:t>
+        <w:t>exports.soundFilesPath</w:t>
+      </w:r>
+      <w:proofErr w:type="gramEnd"/>
+      <w:r>
+        <w:rPr>
+          <w:rFonts w:ascii="Consolas" w:eastAsia="Times New Roman" w:hAnsi="Consolas" w:cs="Times New Roman"/>
+          <w:color w:val="000000"/>
+          <w:sz w:val="18"/>
+          <w:szCs w:val="18"/>
+          <w:bdr w:val="none" w:sz="0" w:space="0" w:color="auto" w:frame="1"/>
+          <w:lang w:eastAsia="fr-FR"/>
+        </w:rPr>
+        <w:t>1 = </w:t>
       </w:r>
       <w:r>
         <w:rPr>
@@ -9454,8 +9770,13 @@
       <w:pPr>
         <w:jc w:val="both"/>
       </w:pPr>
-      <w:r>
-        <w:t>définit le chemin des fichiers sons</w:t>
+      <w:proofErr w:type="gramStart"/>
+      <w:r>
+        <w:t>définit</w:t>
+      </w:r>
+      <w:proofErr w:type="gramEnd"/>
+      <w:r>
+        <w:t xml:space="preserve"> le chemin des fichiers sons</w:t>
       </w:r>
       <w:r>
         <w:t>,</w:t>
@@ -9521,6 +9842,7 @@
         </w:rPr>
       </w:pPr>
       <w:proofErr w:type="spellStart"/>
+      <w:proofErr w:type="gramStart"/>
       <w:r>
         <w:rPr>
           <w:rFonts w:ascii="Consolas" w:hAnsi="Consolas"/>
@@ -9529,9 +9851,11 @@
           <w:szCs w:val="18"/>
           <w:shd w:val="clear" w:color="auto" w:fill="FFFFFF"/>
         </w:rPr>
+        <w:lastRenderedPageBreak/>
         <w:t>exports.nbeDeGroupesClients</w:t>
       </w:r>
       <w:proofErr w:type="spellEnd"/>
+      <w:proofErr w:type="gramEnd"/>
       <w:r>
         <w:rPr>
           <w:rFonts w:ascii="Consolas" w:hAnsi="Consolas"/>
@@ -9615,6 +9939,7 @@
         </w:rPr>
       </w:pPr>
       <w:proofErr w:type="spellStart"/>
+      <w:proofErr w:type="gramStart"/>
       <w:r>
         <w:rPr>
           <w:rFonts w:ascii="Consolas" w:eastAsia="Times New Roman" w:hAnsi="Consolas" w:cs="Times New Roman"/>
@@ -9627,6 +9952,7 @@
         <w:t>exports.nbeDeGroupesClients</w:t>
       </w:r>
       <w:proofErr w:type="spellEnd"/>
+      <w:proofErr w:type="gramEnd"/>
       <w:r>
         <w:rPr>
           <w:rFonts w:ascii="Consolas" w:eastAsia="Times New Roman" w:hAnsi="Consolas" w:cs="Times New Roman"/>
@@ -9659,6 +9985,7 @@
         </w:rPr>
       </w:pPr>
       <w:proofErr w:type="spellStart"/>
+      <w:proofErr w:type="gramStart"/>
       <w:r>
         <w:rPr>
           <w:rFonts w:ascii="Consolas" w:eastAsia="Times New Roman" w:hAnsi="Consolas" w:cs="Times New Roman"/>
@@ -9671,6 +9998,7 @@
         <w:t>exports.simulatorInAseperateGroup</w:t>
       </w:r>
       <w:proofErr w:type="spellEnd"/>
+      <w:proofErr w:type="gramEnd"/>
       <w:r>
         <w:rPr>
           <w:rFonts w:ascii="Consolas" w:eastAsia="Times New Roman" w:hAnsi="Consolas" w:cs="Times New Roman"/>
@@ -9714,7 +10042,6 @@
         <w:jc w:val="both"/>
       </w:pPr>
       <w:r>
-        <w:lastRenderedPageBreak/>
         <w:t>Nous introduisons la possibilité de dédi</w:t>
       </w:r>
       <w:r>
@@ -9874,6 +10201,7 @@
         </w:rPr>
       </w:pPr>
       <w:proofErr w:type="spellStart"/>
+      <w:proofErr w:type="gramStart"/>
       <w:r>
         <w:rPr>
           <w:rFonts w:ascii="Consolas" w:eastAsia="Times New Roman" w:hAnsi="Consolas" w:cs="Times New Roman"/>
@@ -9886,6 +10214,7 @@
         <w:t>exports.algoGestionFifo</w:t>
       </w:r>
       <w:proofErr w:type="spellEnd"/>
+      <w:proofErr w:type="gramEnd"/>
       <w:r>
         <w:rPr>
           <w:rFonts w:ascii="Consolas" w:eastAsia="Times New Roman" w:hAnsi="Consolas" w:cs="Times New Roman"/>
@@ -9955,6 +10284,7 @@
         </w:rPr>
       </w:pPr>
       <w:proofErr w:type="spellStart"/>
+      <w:proofErr w:type="gramStart"/>
       <w:r>
         <w:rPr>
           <w:rFonts w:ascii="Consolas" w:eastAsia="Times New Roman" w:hAnsi="Consolas" w:cs="Times New Roman"/>
@@ -9967,6 +10297,7 @@
         <w:t>exports.groupesDesSons</w:t>
       </w:r>
       <w:proofErr w:type="spellEnd"/>
+      <w:proofErr w:type="gramEnd"/>
       <w:r>
         <w:rPr>
           <w:rFonts w:ascii="Consolas" w:eastAsia="Times New Roman" w:hAnsi="Consolas" w:cs="Times New Roman"/>
@@ -10008,7 +10339,31 @@
           <w:bdr w:val="none" w:sz="0" w:space="0" w:color="auto" w:frame="1"/>
           <w:lang w:eastAsia="fr-FR"/>
         </w:rPr>
-        <w:t xml:space="preserve">  // Pour group: nom du groupe (0), index du groupe (1), type (2), x(3), y(4), </w:t>
+        <w:t xml:space="preserve">  // Pour </w:t>
+      </w:r>
+      <w:proofErr w:type="gramStart"/>
+      <w:r>
+        <w:rPr>
+          <w:rFonts w:ascii="Consolas" w:eastAsia="Times New Roman" w:hAnsi="Consolas" w:cs="Times New Roman"/>
+          <w:color w:val="000000"/>
+          <w:sz w:val="18"/>
+          <w:szCs w:val="18"/>
+          <w:bdr w:val="none" w:sz="0" w:space="0" w:color="auto" w:frame="1"/>
+          <w:lang w:eastAsia="fr-FR"/>
+        </w:rPr>
+        <w:t>group:</w:t>
+      </w:r>
+      <w:proofErr w:type="gramEnd"/>
+      <w:r>
+        <w:rPr>
+          <w:rFonts w:ascii="Consolas" w:eastAsia="Times New Roman" w:hAnsi="Consolas" w:cs="Times New Roman"/>
+          <w:color w:val="000000"/>
+          <w:sz w:val="18"/>
+          <w:szCs w:val="18"/>
+          <w:bdr w:val="none" w:sz="0" w:space="0" w:color="auto" w:frame="1"/>
+          <w:lang w:eastAsia="fr-FR"/>
+        </w:rPr>
+        <w:t xml:space="preserve"> nom du groupe (0), index du groupe (1), type (2), x(3), y(4), </w:t>
       </w:r>
       <w:proofErr w:type="spellStart"/>
       <w:r>
@@ -10088,7 +10443,31 @@
           <w:bdr w:val="none" w:sz="0" w:space="0" w:color="auto" w:frame="1"/>
           <w:lang w:eastAsia="fr-FR"/>
         </w:rPr>
-        <w:t xml:space="preserve">  ["groupe1",   0, "group", 170, 100, 20, rouge, [], 1 ],  //0 index d'objet graphique</w:t>
+        <w:t xml:space="preserve">  ["groupe1</w:t>
+      </w:r>
+      <w:proofErr w:type="gramStart"/>
+      <w:r>
+        <w:rPr>
+          <w:rFonts w:ascii="Consolas" w:eastAsia="Times New Roman" w:hAnsi="Consolas" w:cs="Times New Roman"/>
+          <w:color w:val="000000"/>
+          <w:sz w:val="18"/>
+          <w:szCs w:val="18"/>
+          <w:bdr w:val="none" w:sz="0" w:space="0" w:color="auto" w:frame="1"/>
+          <w:lang w:eastAsia="fr-FR"/>
+        </w:rPr>
+        <w:t xml:space="preserve">",   </w:t>
+      </w:r>
+      <w:proofErr w:type="gramEnd"/>
+      <w:r>
+        <w:rPr>
+          <w:rFonts w:ascii="Consolas" w:eastAsia="Times New Roman" w:hAnsi="Consolas" w:cs="Times New Roman"/>
+          <w:color w:val="000000"/>
+          <w:sz w:val="18"/>
+          <w:szCs w:val="18"/>
+          <w:bdr w:val="none" w:sz="0" w:space="0" w:color="auto" w:frame="1"/>
+          <w:lang w:eastAsia="fr-FR"/>
+        </w:rPr>
+        <w:t>0, "group", 170, 100, 20, rouge, [], 1 ],  //0 index d'objet graphique</w:t>
       </w:r>
     </w:p>
     <w:p>
@@ -10120,7 +10499,31 @@
           <w:bdr w:val="none" w:sz="0" w:space="0" w:color="auto" w:frame="1"/>
           <w:lang w:eastAsia="fr-FR"/>
         </w:rPr>
-        <w:t xml:space="preserve">  ["groupe2",   1, "group", 20, 240, 20, bleu, [], 1 ],     //1</w:t>
+        <w:t xml:space="preserve">  ["groupe2</w:t>
+      </w:r>
+      <w:proofErr w:type="gramStart"/>
+      <w:r>
+        <w:rPr>
+          <w:rFonts w:ascii="Consolas" w:eastAsia="Times New Roman" w:hAnsi="Consolas" w:cs="Times New Roman"/>
+          <w:color w:val="000000"/>
+          <w:sz w:val="18"/>
+          <w:szCs w:val="18"/>
+          <w:bdr w:val="none" w:sz="0" w:space="0" w:color="auto" w:frame="1"/>
+          <w:lang w:eastAsia="fr-FR"/>
+        </w:rPr>
+        <w:t xml:space="preserve">",   </w:t>
+      </w:r>
+      <w:proofErr w:type="gramEnd"/>
+      <w:r>
+        <w:rPr>
+          <w:rFonts w:ascii="Consolas" w:eastAsia="Times New Roman" w:hAnsi="Consolas" w:cs="Times New Roman"/>
+          <w:color w:val="000000"/>
+          <w:sz w:val="18"/>
+          <w:szCs w:val="18"/>
+          <w:bdr w:val="none" w:sz="0" w:space="0" w:color="auto" w:frame="1"/>
+          <w:lang w:eastAsia="fr-FR"/>
+        </w:rPr>
+        <w:t>1, "group", 20, 240, 20, bleu, [], 1 ],     //1</w:t>
       </w:r>
     </w:p>
     <w:p>
@@ -10152,7 +10555,31 @@
           <w:bdr w:val="none" w:sz="0" w:space="0" w:color="auto" w:frame="1"/>
           <w:lang w:eastAsia="fr-FR"/>
         </w:rPr>
-        <w:t xml:space="preserve">  ["groupe3",   2, "group", 170, 580, 20, vert, [], 1 ],  //2</w:t>
+        <w:t xml:space="preserve">  ["groupe3</w:t>
+      </w:r>
+      <w:proofErr w:type="gramStart"/>
+      <w:r>
+        <w:rPr>
+          <w:rFonts w:ascii="Consolas" w:eastAsia="Times New Roman" w:hAnsi="Consolas" w:cs="Times New Roman"/>
+          <w:color w:val="000000"/>
+          <w:sz w:val="18"/>
+          <w:szCs w:val="18"/>
+          <w:bdr w:val="none" w:sz="0" w:space="0" w:color="auto" w:frame="1"/>
+          <w:lang w:eastAsia="fr-FR"/>
+        </w:rPr>
+        <w:t xml:space="preserve">",   </w:t>
+      </w:r>
+      <w:proofErr w:type="gramEnd"/>
+      <w:r>
+        <w:rPr>
+          <w:rFonts w:ascii="Consolas" w:eastAsia="Times New Roman" w:hAnsi="Consolas" w:cs="Times New Roman"/>
+          <w:color w:val="000000"/>
+          <w:sz w:val="18"/>
+          <w:szCs w:val="18"/>
+          <w:bdr w:val="none" w:sz="0" w:space="0" w:color="auto" w:frame="1"/>
+          <w:lang w:eastAsia="fr-FR"/>
+        </w:rPr>
+        <w:t>2, "group", 170, 580, 20, vert, [], 1 ],  //2</w:t>
       </w:r>
     </w:p>
     <w:p>
@@ -10184,7 +10611,31 @@
           <w:bdr w:val="none" w:sz="0" w:space="0" w:color="auto" w:frame="1"/>
           <w:lang w:eastAsia="fr-FR"/>
         </w:rPr>
-        <w:t xml:space="preserve">  ["groupe4",   3, "group", 350, 100,  20, gris, [], 1 ],   //3</w:t>
+        <w:t xml:space="preserve">  ["groupe4</w:t>
+      </w:r>
+      <w:proofErr w:type="gramStart"/>
+      <w:r>
+        <w:rPr>
+          <w:rFonts w:ascii="Consolas" w:eastAsia="Times New Roman" w:hAnsi="Consolas" w:cs="Times New Roman"/>
+          <w:color w:val="000000"/>
+          <w:sz w:val="18"/>
+          <w:szCs w:val="18"/>
+          <w:bdr w:val="none" w:sz="0" w:space="0" w:color="auto" w:frame="1"/>
+          <w:lang w:eastAsia="fr-FR"/>
+        </w:rPr>
+        <w:t xml:space="preserve">",   </w:t>
+      </w:r>
+      <w:proofErr w:type="gramEnd"/>
+      <w:r>
+        <w:rPr>
+          <w:rFonts w:ascii="Consolas" w:eastAsia="Times New Roman" w:hAnsi="Consolas" w:cs="Times New Roman"/>
+          <w:color w:val="000000"/>
+          <w:sz w:val="18"/>
+          <w:szCs w:val="18"/>
+          <w:bdr w:val="none" w:sz="0" w:space="0" w:color="auto" w:frame="1"/>
+          <w:lang w:eastAsia="fr-FR"/>
+        </w:rPr>
+        <w:t>3, "group", 350, 100,  20, gris, [], 1 ],   //3</w:t>
       </w:r>
     </w:p>
     <w:p>
@@ -10216,7 +10667,31 @@
           <w:bdr w:val="none" w:sz="0" w:space="0" w:color="auto" w:frame="1"/>
           <w:lang w:eastAsia="fr-FR"/>
         </w:rPr>
-        <w:t xml:space="preserve">  ["groupe5",   4, "group", 20, 380, 20, violet, [], 1 ], //4</w:t>
+        <w:t xml:space="preserve">  ["groupe5</w:t>
+      </w:r>
+      <w:proofErr w:type="gramStart"/>
+      <w:r>
+        <w:rPr>
+          <w:rFonts w:ascii="Consolas" w:eastAsia="Times New Roman" w:hAnsi="Consolas" w:cs="Times New Roman"/>
+          <w:color w:val="000000"/>
+          <w:sz w:val="18"/>
+          <w:szCs w:val="18"/>
+          <w:bdr w:val="none" w:sz="0" w:space="0" w:color="auto" w:frame="1"/>
+          <w:lang w:eastAsia="fr-FR"/>
+        </w:rPr>
+        <w:t xml:space="preserve">",   </w:t>
+      </w:r>
+      <w:proofErr w:type="gramEnd"/>
+      <w:r>
+        <w:rPr>
+          <w:rFonts w:ascii="Consolas" w:eastAsia="Times New Roman" w:hAnsi="Consolas" w:cs="Times New Roman"/>
+          <w:color w:val="000000"/>
+          <w:sz w:val="18"/>
+          <w:szCs w:val="18"/>
+          <w:bdr w:val="none" w:sz="0" w:space="0" w:color="auto" w:frame="1"/>
+          <w:lang w:eastAsia="fr-FR"/>
+        </w:rPr>
+        <w:t>4, "group", 20, 380, 20, violet, [], 1 ], //4</w:t>
       </w:r>
     </w:p>
     <w:p>
@@ -10248,7 +10723,31 @@
           <w:bdr w:val="none" w:sz="0" w:space="0" w:color="auto" w:frame="1"/>
           <w:lang w:eastAsia="fr-FR"/>
         </w:rPr>
-        <w:t xml:space="preserve">  ["groupe6",   5, "group", 350,580, 20, terre, [], 1 ],  //5</w:t>
+        <w:t xml:space="preserve">  ["groupe6</w:t>
+      </w:r>
+      <w:proofErr w:type="gramStart"/>
+      <w:r>
+        <w:rPr>
+          <w:rFonts w:ascii="Consolas" w:eastAsia="Times New Roman" w:hAnsi="Consolas" w:cs="Times New Roman"/>
+          <w:color w:val="000000"/>
+          <w:sz w:val="18"/>
+          <w:szCs w:val="18"/>
+          <w:bdr w:val="none" w:sz="0" w:space="0" w:color="auto" w:frame="1"/>
+          <w:lang w:eastAsia="fr-FR"/>
+        </w:rPr>
+        <w:t xml:space="preserve">",   </w:t>
+      </w:r>
+      <w:proofErr w:type="gramEnd"/>
+      <w:r>
+        <w:rPr>
+          <w:rFonts w:ascii="Consolas" w:eastAsia="Times New Roman" w:hAnsi="Consolas" w:cs="Times New Roman"/>
+          <w:color w:val="000000"/>
+          <w:sz w:val="18"/>
+          <w:szCs w:val="18"/>
+          <w:bdr w:val="none" w:sz="0" w:space="0" w:color="auto" w:frame="1"/>
+          <w:lang w:eastAsia="fr-FR"/>
+        </w:rPr>
+        <w:t>5, "group", 350,580, 20, terre, [], 1 ],  //5</w:t>
       </w:r>
     </w:p>
     <w:p>
@@ -10280,7 +10779,31 @@
           <w:bdr w:val="none" w:sz="0" w:space="0" w:color="auto" w:frame="1"/>
           <w:lang w:eastAsia="fr-FR"/>
         </w:rPr>
-        <w:t xml:space="preserve">  ["groupe7",   6, "group", 540,100, 20, rose, [], 1 ],   //6</w:t>
+        <w:t xml:space="preserve">  ["groupe7</w:t>
+      </w:r>
+      <w:proofErr w:type="gramStart"/>
+      <w:r>
+        <w:rPr>
+          <w:rFonts w:ascii="Consolas" w:eastAsia="Times New Roman" w:hAnsi="Consolas" w:cs="Times New Roman"/>
+          <w:color w:val="000000"/>
+          <w:sz w:val="18"/>
+          <w:szCs w:val="18"/>
+          <w:bdr w:val="none" w:sz="0" w:space="0" w:color="auto" w:frame="1"/>
+          <w:lang w:eastAsia="fr-FR"/>
+        </w:rPr>
+        <w:t xml:space="preserve">",   </w:t>
+      </w:r>
+      <w:proofErr w:type="gramEnd"/>
+      <w:r>
+        <w:rPr>
+          <w:rFonts w:ascii="Consolas" w:eastAsia="Times New Roman" w:hAnsi="Consolas" w:cs="Times New Roman"/>
+          <w:color w:val="000000"/>
+          <w:sz w:val="18"/>
+          <w:szCs w:val="18"/>
+          <w:bdr w:val="none" w:sz="0" w:space="0" w:color="auto" w:frame="1"/>
+          <w:lang w:eastAsia="fr-FR"/>
+        </w:rPr>
+        <w:t>6, "group", 540,100, 20, rose, [], 1 ],   //6</w:t>
       </w:r>
     </w:p>
     <w:p>
@@ -10327,6 +10850,7 @@
         <w:t>derwish</w:t>
       </w:r>
       <w:proofErr w:type="spellEnd"/>
+      <w:proofErr w:type="gramStart"/>
       <w:r>
         <w:rPr>
           <w:rFonts w:ascii="Consolas" w:eastAsia="Times New Roman" w:hAnsi="Consolas" w:cs="Times New Roman"/>
@@ -10336,7 +10860,19 @@
           <w:bdr w:val="none" w:sz="0" w:space="0" w:color="auto" w:frame="1"/>
           <w:lang w:eastAsia="fr-FR"/>
         </w:rPr>
-        <w:t>",   7, "group", 740,480, 20, rose, [], 1 ],</w:t>
+        <w:t xml:space="preserve">",   </w:t>
+      </w:r>
+      <w:proofErr w:type="gramEnd"/>
+      <w:r>
+        <w:rPr>
+          <w:rFonts w:ascii="Consolas" w:eastAsia="Times New Roman" w:hAnsi="Consolas" w:cs="Times New Roman"/>
+          <w:color w:val="000000"/>
+          <w:sz w:val="18"/>
+          <w:szCs w:val="18"/>
+          <w:bdr w:val="none" w:sz="0" w:space="0" w:color="auto" w:frame="1"/>
+          <w:lang w:eastAsia="fr-FR"/>
+        </w:rPr>
+        <w:t>7, "group", 740,480, 20, rose, [], 1 ],</w:t>
       </w:r>
     </w:p>
     <w:p>
@@ -10383,6 +10919,7 @@
         <w:t>gaszi</w:t>
       </w:r>
       <w:proofErr w:type="spellEnd"/>
+      <w:proofErr w:type="gramStart"/>
       <w:r>
         <w:rPr>
           <w:rFonts w:ascii="Consolas" w:eastAsia="Times New Roman" w:hAnsi="Consolas" w:cs="Times New Roman"/>
@@ -10392,7 +10929,19 @@
           <w:bdr w:val="none" w:sz="0" w:space="0" w:color="auto" w:frame="1"/>
           <w:lang w:eastAsia="fr-FR"/>
         </w:rPr>
-        <w:t>",     8, "group", 540,580, 20, rose, [], 1 ],</w:t>
+        <w:t xml:space="preserve">",   </w:t>
+      </w:r>
+      <w:proofErr w:type="gramEnd"/>
+      <w:r>
+        <w:rPr>
+          <w:rFonts w:ascii="Consolas" w:eastAsia="Times New Roman" w:hAnsi="Consolas" w:cs="Times New Roman"/>
+          <w:color w:val="000000"/>
+          <w:sz w:val="18"/>
+          <w:szCs w:val="18"/>
+          <w:bdr w:val="none" w:sz="0" w:space="0" w:color="auto" w:frame="1"/>
+          <w:lang w:eastAsia="fr-FR"/>
+        </w:rPr>
+        <w:t xml:space="preserve">  8, "group", 540,580, 20, rose, [], 1 ],</w:t>
       </w:r>
     </w:p>
     <w:p>
@@ -10439,6 +10988,7 @@
         <w:t>djembe</w:t>
       </w:r>
       <w:proofErr w:type="spellEnd"/>
+      <w:proofErr w:type="gramStart"/>
       <w:r>
         <w:rPr>
           <w:rFonts w:ascii="Consolas" w:eastAsia="Times New Roman" w:hAnsi="Consolas" w:cs="Times New Roman"/>
@@ -10448,7 +10998,19 @@
           <w:bdr w:val="none" w:sz="0" w:space="0" w:color="auto" w:frame="1"/>
           <w:lang w:eastAsia="fr-FR"/>
         </w:rPr>
-        <w:t>",    9, "group", 740,200, 20, rose, [], 1 ],</w:t>
+        <w:t xml:space="preserve">",   </w:t>
+      </w:r>
+      <w:proofErr w:type="gramEnd"/>
+      <w:r>
+        <w:rPr>
+          <w:rFonts w:ascii="Consolas" w:eastAsia="Times New Roman" w:hAnsi="Consolas" w:cs="Times New Roman"/>
+          <w:color w:val="000000"/>
+          <w:sz w:val="18"/>
+          <w:szCs w:val="18"/>
+          <w:bdr w:val="none" w:sz="0" w:space="0" w:color="auto" w:frame="1"/>
+          <w:lang w:eastAsia="fr-FR"/>
+        </w:rPr>
+        <w:t xml:space="preserve"> 9, "group", 740,200, 20, rose, [], 1 ],</w:t>
       </w:r>
     </w:p>
     <w:p>
@@ -10480,7 +11042,31 @@
           <w:bdr w:val="none" w:sz="0" w:space="0" w:color="auto" w:frame="1"/>
           <w:lang w:eastAsia="fr-FR"/>
         </w:rPr>
-        <w:t xml:space="preserve">  ["piano",    10,"group", 740,340, 20, rose, [], 1 ]</w:t>
+        <w:t xml:space="preserve">  ["piano</w:t>
+      </w:r>
+      <w:proofErr w:type="gramStart"/>
+      <w:r>
+        <w:rPr>
+          <w:rFonts w:ascii="Consolas" w:eastAsia="Times New Roman" w:hAnsi="Consolas" w:cs="Times New Roman"/>
+          <w:color w:val="000000"/>
+          <w:sz w:val="18"/>
+          <w:szCs w:val="18"/>
+          <w:bdr w:val="none" w:sz="0" w:space="0" w:color="auto" w:frame="1"/>
+          <w:lang w:eastAsia="fr-FR"/>
+        </w:rPr>
+        <w:t xml:space="preserve">",   </w:t>
+      </w:r>
+      <w:proofErr w:type="gramEnd"/>
+      <w:r>
+        <w:rPr>
+          <w:rFonts w:ascii="Consolas" w:eastAsia="Times New Roman" w:hAnsi="Consolas" w:cs="Times New Roman"/>
+          <w:color w:val="000000"/>
+          <w:sz w:val="18"/>
+          <w:szCs w:val="18"/>
+          <w:bdr w:val="none" w:sz="0" w:space="0" w:color="auto" w:frame="1"/>
+          <w:lang w:eastAsia="fr-FR"/>
+        </w:rPr>
+        <w:t xml:space="preserve"> 10,"group", 740,340, 20, rose, [], 1 ]</w:t>
       </w:r>
     </w:p>
     <w:p>
@@ -10523,6 +11109,7 @@
         <w:t xml:space="preserve">Le paramètre : </w:t>
       </w:r>
       <w:proofErr w:type="spellStart"/>
+      <w:proofErr w:type="gramStart"/>
       <w:r>
         <w:rPr>
           <w:rFonts w:ascii="Consolas" w:hAnsi="Consolas"/>
@@ -10535,6 +11122,7 @@
         <w:t>exports.synchoOnMidiClock</w:t>
       </w:r>
       <w:proofErr w:type="spellEnd"/>
+      <w:proofErr w:type="gramEnd"/>
       <w:r>
         <w:rPr>
           <w:rFonts w:ascii="Consolas" w:hAnsi="Consolas"/>
@@ -10631,6 +11219,7 @@
         </w:rPr>
       </w:pPr>
       <w:proofErr w:type="spellStart"/>
+      <w:proofErr w:type="gramStart"/>
       <w:r>
         <w:rPr>
           <w:rFonts w:ascii="Consolas" w:eastAsia="Times New Roman" w:hAnsi="Consolas" w:cs="Times New Roman"/>
@@ -10643,6 +11232,7 @@
         <w:t>exports.avecMusicien</w:t>
       </w:r>
       <w:proofErr w:type="spellEnd"/>
+      <w:proofErr w:type="gramEnd"/>
       <w:r>
         <w:rPr>
           <w:rFonts w:ascii="Consolas" w:eastAsia="Times New Roman" w:hAnsi="Consolas" w:cs="Times New Roman"/>
@@ -10701,6 +11291,7 @@
         </w:rPr>
       </w:pPr>
       <w:proofErr w:type="spellStart"/>
+      <w:proofErr w:type="gramStart"/>
       <w:r>
         <w:rPr>
           <w:rFonts w:ascii="Consolas" w:eastAsia="Times New Roman" w:hAnsi="Consolas" w:cs="Times New Roman"/>
@@ -10713,6 +11304,7 @@
         <w:t>exports.decalageFIFOavecMusicien</w:t>
       </w:r>
       <w:proofErr w:type="spellEnd"/>
+      <w:proofErr w:type="gramEnd"/>
       <w:r>
         <w:rPr>
           <w:rFonts w:ascii="Consolas" w:eastAsia="Times New Roman" w:hAnsi="Consolas" w:cs="Times New Roman"/>
@@ -10766,6 +11358,7 @@
           <w:lang w:eastAsia="fr-FR"/>
         </w:rPr>
       </w:pPr>
+      <w:proofErr w:type="gramStart"/>
       <w:r>
         <w:rPr>
           <w:rFonts w:ascii="Consolas" w:eastAsia="Times New Roman" w:hAnsi="Consolas" w:cs="Times New Roman"/>
@@ -10775,7 +11368,19 @@
           <w:bdr w:val="none" w:sz="0" w:space="0" w:color="auto" w:frame="1"/>
           <w:lang w:eastAsia="fr-FR"/>
         </w:rPr>
-        <w:t>exports.patternScorePath1 = </w:t>
+        <w:t>exports.patternScorePath</w:t>
+      </w:r>
+      <w:proofErr w:type="gramEnd"/>
+      <w:r>
+        <w:rPr>
+          <w:rFonts w:ascii="Consolas" w:eastAsia="Times New Roman" w:hAnsi="Consolas" w:cs="Times New Roman"/>
+          <w:color w:val="000000"/>
+          <w:sz w:val="18"/>
+          <w:szCs w:val="18"/>
+          <w:bdr w:val="none" w:sz="0" w:space="0" w:color="auto" w:frame="1"/>
+          <w:lang w:eastAsia="fr-FR"/>
+        </w:rPr>
+        <w:t>1 = </w:t>
       </w:r>
       <w:r>
         <w:rPr>
@@ -10805,6 +11410,7 @@
         <w:jc w:val="both"/>
       </w:pPr>
       <w:proofErr w:type="spellStart"/>
+      <w:proofErr w:type="gramStart"/>
       <w:r>
         <w:rPr>
           <w:rFonts w:ascii="Consolas" w:eastAsia="Times New Roman" w:hAnsi="Consolas" w:cs="Times New Roman"/>
@@ -10817,6 +11423,7 @@
         <w:t>decalageFIFOavecMusicien</w:t>
       </w:r>
       <w:proofErr w:type="spellEnd"/>
+      <w:proofErr w:type="gramEnd"/>
       <w:r>
         <w:rPr>
           <w:rFonts w:ascii="Consolas" w:eastAsia="Times New Roman" w:hAnsi="Consolas" w:cs="Times New Roman"/>
@@ -10838,7 +11445,11 @@
         <w:t xml:space="preserve"> avant le jeu du premier pattern.</w:t>
       </w:r>
       <w:r>
-        <w:t xml:space="preserve"> En effet, un musicien a besoin de se préparer avant de jouer un pattern contrairement à une DAW. Ce paramètre introduit un décalage systématique si aucun pattern ne se trouve en file d’attente pour l’instrument concerné. S’il y a des patterns en file d’attente, le client musicien affiche le pattern suivant celui en cours. Ce qui permet au musicien de ne pas être surpris. </w:t>
+        <w:t xml:space="preserve"> En effet, un musicien a besoin de se préparer avant de jouer un pattern contrairement à une DAW. Ce paramètre introduit un décalage systématique si aucun pattern ne se trouve en file </w:t>
+      </w:r>
+      <w:r>
+        <w:lastRenderedPageBreak/>
+        <w:t xml:space="preserve">d’attente pour l’instrument concerné. S’il y a des patterns en file d’attente, le client musicien affiche le pattern suivant celui en cours. Ce qui permet au musicien de ne pas être surpris. </w:t>
       </w:r>
     </w:p>
     <w:p>
@@ -10871,7 +11482,15 @@
         <w:t xml:space="preserve">1 est </w:t>
       </w:r>
       <w:r>
-        <w:t>le sous-répertoire du répertoire « ./images » ou se trouvent les partitions de l’orchestration.</w:t>
+        <w:t xml:space="preserve">le sous-répertoire du répertoire </w:t>
+      </w:r>
+      <w:proofErr w:type="gramStart"/>
+      <w:r>
+        <w:t>« .</w:t>
+      </w:r>
+      <w:proofErr w:type="gramEnd"/>
+      <w:r>
+        <w:t>/images » ou se trouvent les partitions de l’orchestration.</w:t>
       </w:r>
     </w:p>
     <w:p>
@@ -10890,7 +11509,6 @@
       <w:bookmarkStart w:id="16" w:name="_Ref40339277"/>
       <w:bookmarkStart w:id="17" w:name="_Toc76481200"/>
       <w:r>
-        <w:lastRenderedPageBreak/>
         <w:t>Configuration des patterns</w:t>
       </w:r>
       <w:bookmarkEnd w:id="15"/>
@@ -10904,11 +11522,16 @@
       <w:r>
         <w:t xml:space="preserve">Elle se fait à l’aide fichier csv qui se trouvent dans le répertoire </w:t>
       </w:r>
+      <w:proofErr w:type="gramStart"/>
       <w:r>
         <w:t>« </w:t>
       </w:r>
       <w:r>
-        <w:t>./</w:t>
+        <w:t>.</w:t>
+      </w:r>
+      <w:proofErr w:type="gramEnd"/>
+      <w:r>
+        <w:t>/</w:t>
       </w:r>
       <w:proofErr w:type="spellStart"/>
       <w:r>
@@ -11108,7 +11731,31 @@
           <w:bdr w:val="none" w:sz="0" w:space="0" w:color="auto" w:frame="1"/>
           <w:lang w:val="en-US" w:eastAsia="fr-FR"/>
         </w:rPr>
-        <w:t>(note / 127) + 1;  </w:t>
+        <w:t>(note / 127) + </w:t>
+      </w:r>
+      <w:proofErr w:type="gramStart"/>
+      <w:r>
+        <w:rPr>
+          <w:rFonts w:ascii="Consolas" w:eastAsia="Times New Roman" w:hAnsi="Consolas" w:cs="Times New Roman"/>
+          <w:color w:val="000000"/>
+          <w:sz w:val="18"/>
+          <w:szCs w:val="18"/>
+          <w:bdr w:val="none" w:sz="0" w:space="0" w:color="auto" w:frame="1"/>
+          <w:lang w:val="en-US" w:eastAsia="fr-FR"/>
+        </w:rPr>
+        <w:t>1;</w:t>
+      </w:r>
+      <w:proofErr w:type="gramEnd"/>
+      <w:r>
+        <w:rPr>
+          <w:rFonts w:ascii="Consolas" w:eastAsia="Times New Roman" w:hAnsi="Consolas" w:cs="Times New Roman"/>
+          <w:color w:val="000000"/>
+          <w:sz w:val="18"/>
+          <w:szCs w:val="18"/>
+          <w:bdr w:val="none" w:sz="0" w:space="0" w:color="auto" w:frame="1"/>
+          <w:lang w:val="en-US" w:eastAsia="fr-FR"/>
+        </w:rPr>
+        <w:t>  </w:t>
       </w:r>
     </w:p>
     <w:p>
@@ -11130,6 +11777,7 @@
           <w:lang w:eastAsia="fr-FR"/>
         </w:rPr>
       </w:pPr>
+      <w:proofErr w:type="gramStart"/>
       <w:r>
         <w:rPr>
           <w:rFonts w:ascii="Consolas" w:eastAsia="Times New Roman" w:hAnsi="Consolas" w:cs="Times New Roman"/>
@@ -11139,7 +11787,19 @@
           <w:bdr w:val="none" w:sz="0" w:space="0" w:color="auto" w:frame="1"/>
           <w:lang w:eastAsia="fr-FR"/>
         </w:rPr>
-        <w:t>note = note % 127;  </w:t>
+        <w:t>note</w:t>
+      </w:r>
+      <w:proofErr w:type="gramEnd"/>
+      <w:r>
+        <w:rPr>
+          <w:rFonts w:ascii="Consolas" w:eastAsia="Times New Roman" w:hAnsi="Consolas" w:cs="Times New Roman"/>
+          <w:color w:val="000000"/>
+          <w:sz w:val="18"/>
+          <w:szCs w:val="18"/>
+          <w:bdr w:val="none" w:sz="0" w:space="0" w:color="auto" w:frame="1"/>
+          <w:lang w:eastAsia="fr-FR"/>
+        </w:rPr>
+        <w:t> = note % 127;  </w:t>
       </w:r>
     </w:p>
     <w:p>
@@ -11338,6 +11998,7 @@
         <w:jc w:val="both"/>
       </w:pPr>
       <w:r>
+        <w:lastRenderedPageBreak/>
         <w:t xml:space="preserve">La colonne </w:t>
       </w:r>
       <w:r>
@@ -11458,7 +12119,6 @@
         <w:jc w:val="both"/>
       </w:pPr>
       <w:r>
-        <w:lastRenderedPageBreak/>
         <w:t xml:space="preserve">La colonne </w:t>
       </w:r>
       <w:r>
@@ -11597,8 +12257,13 @@
       </w:r>
     </w:p>
     <w:p>
-      <w:r>
-        <w:t>http://</w:t>
+      <w:proofErr w:type="gramStart"/>
+      <w:r>
+        <w:t>http</w:t>
+      </w:r>
+      <w:proofErr w:type="gramEnd"/>
+      <w:r>
+        <w:t>://</w:t>
       </w:r>
       <w:r>
         <w:t>’</w:t>
@@ -11661,7 +12326,15 @@
         <w:t xml:space="preserve">es </w:t>
       </w:r>
       <w:r>
-        <w:t xml:space="preserve">: nom du groupe (0), index (1), type (2), x(3), y(4), </w:t>
+        <w:t xml:space="preserve">: nom du groupe (0), index (1), type (2), </w:t>
+      </w:r>
+      <w:proofErr w:type="gramStart"/>
+      <w:r>
+        <w:t>x(</w:t>
+      </w:r>
+      <w:proofErr w:type="gramEnd"/>
+      <w:r>
+        <w:t xml:space="preserve">3), y(4), </w:t>
       </w:r>
       <w:proofErr w:type="spellStart"/>
       <w:r>
@@ -11697,7 +12370,15 @@
         <w:t>réservoir</w:t>
       </w:r>
       <w:r>
-        <w:t xml:space="preserve"> (0), index (1), type (2), x(3), y(4), numéro du tank(5), </w:t>
+        <w:t xml:space="preserve"> (0), index (1), type (2), </w:t>
+      </w:r>
+      <w:proofErr w:type="gramStart"/>
+      <w:r>
+        <w:t>x(</w:t>
+      </w:r>
+      <w:proofErr w:type="gramEnd"/>
+      <w:r>
+        <w:t xml:space="preserve">3), y(4), numéro du tank(5), </w:t>
       </w:r>
       <w:proofErr w:type="spellStart"/>
       <w:r>
@@ -11764,7 +12445,11 @@
         <w:t>Il faut faire attention à la numérotation des prédécesseurs. Un groupe ou un réservoir peuvent être utilisé comme prédécesseur. Dans le fichier de configuration</w:t>
       </w:r>
       <w:r>
-        <w:t xml:space="preserve"> en exemple nous avons ajouté en fin de ligne le numéro du groupe en tant que prédécesseur. Jusqu’à la ligne 18 tout est simple. A la ligne 18 nous commençons un réservoir qui se termine en ligne 21. Ces 4 lignes sont dans le même « prédécesseur » de valeur 11. Donc en ligne 22 commence le « prédécesseur » de valeur 12. </w:t>
+        <w:t xml:space="preserve"> en exemple nous avons ajouté en fin de ligne le numéro du groupe en tant que prédécesseur. Jusqu’à la ligne 18 tout est simple. A la ligne 18 nous commençons un réservoir qui se termine en ligne 21. Ces 4 lignes sont dans </w:t>
+      </w:r>
+      <w:r>
+        <w:lastRenderedPageBreak/>
+        <w:t xml:space="preserve">le même « prédécesseur » de valeur 11. Donc en ligne 22 commence le « prédécesseur » de valeur 12. </w:t>
       </w:r>
     </w:p>
     <w:p>
@@ -11787,6 +12472,7 @@
         </w:rPr>
       </w:pPr>
       <w:proofErr w:type="spellStart"/>
+      <w:proofErr w:type="gramStart"/>
       <w:r>
         <w:rPr>
           <w:rFonts w:ascii="Consolas" w:eastAsia="Times New Roman" w:hAnsi="Consolas" w:cs="Times New Roman"/>
@@ -11799,6 +12485,7 @@
         <w:t>exports.groupesDesSons</w:t>
       </w:r>
       <w:proofErr w:type="spellEnd"/>
+      <w:proofErr w:type="gramEnd"/>
       <w:r>
         <w:rPr>
           <w:rFonts w:ascii="Consolas" w:eastAsia="Times New Roman" w:hAnsi="Consolas" w:cs="Times New Roman"/>
@@ -11881,7 +12568,31 @@
           <w:bdr w:val="none" w:sz="0" w:space="0" w:color="auto" w:frame="1"/>
           <w:lang w:eastAsia="fr-FR"/>
         </w:rPr>
-        <w:t>// Pour group: nom du groupe (0), index (1), type (2), x(3), y(4), nbe d'éléments(5), color(6), prédécesseurs(7), n° de scène graphique(8)</w:t>
+        <w:t>// Pour </w:t>
+      </w:r>
+      <w:proofErr w:type="gramStart"/>
+      <w:r>
+        <w:rPr>
+          <w:rFonts w:ascii="Consolas" w:eastAsia="Times New Roman" w:hAnsi="Consolas" w:cs="Times New Roman"/>
+          <w:color w:val="008200"/>
+          <w:sz w:val="18"/>
+          <w:szCs w:val="18"/>
+          <w:bdr w:val="none" w:sz="0" w:space="0" w:color="auto" w:frame="1"/>
+          <w:lang w:eastAsia="fr-FR"/>
+        </w:rPr>
+        <w:t>group:</w:t>
+      </w:r>
+      <w:proofErr w:type="gramEnd"/>
+      <w:r>
+        <w:rPr>
+          <w:rFonts w:ascii="Consolas" w:eastAsia="Times New Roman" w:hAnsi="Consolas" w:cs="Times New Roman"/>
+          <w:color w:val="008200"/>
+          <w:sz w:val="18"/>
+          <w:szCs w:val="18"/>
+          <w:bdr w:val="none" w:sz="0" w:space="0" w:color="auto" w:frame="1"/>
+          <w:lang w:eastAsia="fr-FR"/>
+        </w:rPr>
+        <w:t> nom du groupe (0), index (1), type (2), x(3), y(4), nbe d'éléments(5), color(6), prédécesseurs(7), n° de scène graphique(8)</w:t>
       </w:r>
       <w:r>
         <w:rPr>
@@ -11946,7 +12657,31 @@
           <w:bdr w:val="none" w:sz="0" w:space="0" w:color="auto" w:frame="1"/>
           <w:lang w:eastAsia="fr-FR"/>
         </w:rPr>
-        <w:t>Pour tank:  nom du groupe(0), index(1), type(2), x(3), y(4), numéro du tank(5), color(6), prédécesseurs(7), n° de scène graphique(8)</w:t>
+        <w:t>Pour </w:t>
+      </w:r>
+      <w:proofErr w:type="gramStart"/>
+      <w:r>
+        <w:rPr>
+          <w:rFonts w:ascii="Consolas" w:eastAsia="Times New Roman" w:hAnsi="Consolas" w:cs="Times New Roman"/>
+          <w:color w:val="008200"/>
+          <w:sz w:val="18"/>
+          <w:szCs w:val="18"/>
+          <w:bdr w:val="none" w:sz="0" w:space="0" w:color="auto" w:frame="1"/>
+          <w:lang w:eastAsia="fr-FR"/>
+        </w:rPr>
+        <w:t>tank:</w:t>
+      </w:r>
+      <w:proofErr w:type="gramEnd"/>
+      <w:r>
+        <w:rPr>
+          <w:rFonts w:ascii="Consolas" w:eastAsia="Times New Roman" w:hAnsi="Consolas" w:cs="Times New Roman"/>
+          <w:color w:val="008200"/>
+          <w:sz w:val="18"/>
+          <w:szCs w:val="18"/>
+          <w:bdr w:val="none" w:sz="0" w:space="0" w:color="auto" w:frame="1"/>
+          <w:lang w:eastAsia="fr-FR"/>
+        </w:rPr>
+        <w:t>  nom du groupe(0), index(1), type(2), x(3), y(4), numéro du tank(5), color(6), prédécesseurs(7), n° de scène graphique(8)</w:t>
       </w:r>
       <w:r>
         <w:rPr>
@@ -12011,7 +12746,19 @@
           <w:bdr w:val="none" w:sz="0" w:space="0" w:color="auto" w:frame="1"/>
           <w:lang w:eastAsia="fr-FR"/>
         </w:rPr>
-        <w:t>, 0,  </w:t>
+        <w:t>, </w:t>
+      </w:r>
+      <w:proofErr w:type="gramStart"/>
+      <w:r>
+        <w:rPr>
+          <w:rFonts w:ascii="Consolas" w:eastAsia="Times New Roman" w:hAnsi="Consolas" w:cs="Times New Roman"/>
+          <w:color w:val="000000"/>
+          <w:sz w:val="18"/>
+          <w:szCs w:val="18"/>
+          <w:bdr w:val="none" w:sz="0" w:space="0" w:color="auto" w:frame="1"/>
+          <w:lang w:eastAsia="fr-FR"/>
+        </w:rPr>
+        <w:t>0,  </w:t>
       </w:r>
       <w:r>
         <w:rPr>
@@ -12022,7 +12769,19 @@
           <w:bdr w:val="none" w:sz="0" w:space="0" w:color="auto" w:frame="1"/>
           <w:lang w:eastAsia="fr-FR"/>
         </w:rPr>
-        <w:t>"group"</w:t>
+        <w:t>"</w:t>
+      </w:r>
+      <w:proofErr w:type="gramEnd"/>
+      <w:r>
+        <w:rPr>
+          <w:rFonts w:ascii="Consolas" w:eastAsia="Times New Roman" w:hAnsi="Consolas" w:cs="Times New Roman"/>
+          <w:color w:val="0000FF"/>
+          <w:sz w:val="18"/>
+          <w:szCs w:val="18"/>
+          <w:bdr w:val="none" w:sz="0" w:space="0" w:color="auto" w:frame="1"/>
+          <w:lang w:eastAsia="fr-FR"/>
+        </w:rPr>
+        <w:t>group"</w:t>
       </w:r>
       <w:r>
         <w:rPr>
@@ -12119,7 +12878,19 @@
           <w:bdr w:val="none" w:sz="0" w:space="0" w:color="auto" w:frame="1"/>
           <w:lang w:eastAsia="fr-FR"/>
         </w:rPr>
-        <w:t>"group"</w:t>
+        <w:t>"group</w:t>
+      </w:r>
+      <w:proofErr w:type="gramStart"/>
+      <w:r>
+        <w:rPr>
+          <w:rFonts w:ascii="Consolas" w:eastAsia="Times New Roman" w:hAnsi="Consolas" w:cs="Times New Roman"/>
+          <w:color w:val="0000FF"/>
+          <w:sz w:val="18"/>
+          <w:szCs w:val="18"/>
+          <w:bdr w:val="none" w:sz="0" w:space="0" w:color="auto" w:frame="1"/>
+          <w:lang w:eastAsia="fr-FR"/>
+        </w:rPr>
+        <w:t>"</w:t>
       </w:r>
       <w:r>
         <w:rPr>
@@ -12130,7 +12901,19 @@
           <w:bdr w:val="none" w:sz="0" w:space="0" w:color="auto" w:frame="1"/>
           <w:lang w:eastAsia="fr-FR"/>
         </w:rPr>
-        <w:t>,  800,  180, 16, ocre, [9], 2],  </w:t>
+        <w:t>,  800</w:t>
+      </w:r>
+      <w:proofErr w:type="gramEnd"/>
+      <w:r>
+        <w:rPr>
+          <w:rFonts w:ascii="Consolas" w:eastAsia="Times New Roman" w:hAnsi="Consolas" w:cs="Times New Roman"/>
+          <w:color w:val="000000"/>
+          <w:sz w:val="18"/>
+          <w:szCs w:val="18"/>
+          <w:bdr w:val="none" w:sz="0" w:space="0" w:color="auto" w:frame="1"/>
+          <w:lang w:eastAsia="fr-FR"/>
+        </w:rPr>
+        <w:t>,  180, 16, ocre, [9], 2],  </w:t>
       </w:r>
       <w:r>
         <w:rPr>
@@ -12205,7 +12988,19 @@
           <w:bdr w:val="none" w:sz="0" w:space="0" w:color="auto" w:frame="1"/>
           <w:lang w:eastAsia="fr-FR"/>
         </w:rPr>
-        <w:t>,2,  </w:t>
+        <w:t>,</w:t>
+      </w:r>
+      <w:proofErr w:type="gramStart"/>
+      <w:r>
+        <w:rPr>
+          <w:rFonts w:ascii="Consolas" w:eastAsia="Times New Roman" w:hAnsi="Consolas" w:cs="Times New Roman"/>
+          <w:color w:val="000000"/>
+          <w:sz w:val="18"/>
+          <w:szCs w:val="18"/>
+          <w:bdr w:val="none" w:sz="0" w:space="0" w:color="auto" w:frame="1"/>
+          <w:lang w:eastAsia="fr-FR"/>
+        </w:rPr>
+        <w:t>2,  </w:t>
       </w:r>
       <w:r>
         <w:rPr>
@@ -12216,7 +13011,19 @@
           <w:bdr w:val="none" w:sz="0" w:space="0" w:color="auto" w:frame="1"/>
           <w:lang w:eastAsia="fr-FR"/>
         </w:rPr>
-        <w:t>"group"</w:t>
+        <w:t>"</w:t>
+      </w:r>
+      <w:proofErr w:type="gramEnd"/>
+      <w:r>
+        <w:rPr>
+          <w:rFonts w:ascii="Consolas" w:eastAsia="Times New Roman" w:hAnsi="Consolas" w:cs="Times New Roman"/>
+          <w:color w:val="0000FF"/>
+          <w:sz w:val="18"/>
+          <w:szCs w:val="18"/>
+          <w:bdr w:val="none" w:sz="0" w:space="0" w:color="auto" w:frame="1"/>
+          <w:lang w:eastAsia="fr-FR"/>
+        </w:rPr>
+        <w:t>group"</w:t>
       </w:r>
       <w:r>
         <w:rPr>
@@ -12302,7 +13109,19 @@
           <w:bdr w:val="none" w:sz="0" w:space="0" w:color="auto" w:frame="1"/>
           <w:lang w:eastAsia="fr-FR"/>
         </w:rPr>
-        <w:t>, 3,  </w:t>
+        <w:t>, </w:t>
+      </w:r>
+      <w:proofErr w:type="gramStart"/>
+      <w:r>
+        <w:rPr>
+          <w:rFonts w:ascii="Consolas" w:eastAsia="Times New Roman" w:hAnsi="Consolas" w:cs="Times New Roman"/>
+          <w:color w:val="000000"/>
+          <w:sz w:val="18"/>
+          <w:szCs w:val="18"/>
+          <w:bdr w:val="none" w:sz="0" w:space="0" w:color="auto" w:frame="1"/>
+          <w:lang w:eastAsia="fr-FR"/>
+        </w:rPr>
+        <w:t>3,  </w:t>
       </w:r>
       <w:r>
         <w:rPr>
@@ -12313,7 +13132,19 @@
           <w:bdr w:val="none" w:sz="0" w:space="0" w:color="auto" w:frame="1"/>
           <w:lang w:eastAsia="fr-FR"/>
         </w:rPr>
-        <w:t>"group"</w:t>
+        <w:t>"</w:t>
+      </w:r>
+      <w:proofErr w:type="gramEnd"/>
+      <w:r>
+        <w:rPr>
+          <w:rFonts w:ascii="Consolas" w:eastAsia="Times New Roman" w:hAnsi="Consolas" w:cs="Times New Roman"/>
+          <w:color w:val="0000FF"/>
+          <w:sz w:val="18"/>
+          <w:szCs w:val="18"/>
+          <w:bdr w:val="none" w:sz="0" w:space="0" w:color="auto" w:frame="1"/>
+          <w:lang w:eastAsia="fr-FR"/>
+        </w:rPr>
+        <w:t>group"</w:t>
       </w:r>
       <w:r>
         <w:rPr>
@@ -12377,7 +13208,6 @@
           <w:bdr w:val="none" w:sz="0" w:space="0" w:color="auto" w:frame="1"/>
           <w:lang w:eastAsia="fr-FR"/>
         </w:rPr>
-        <w:lastRenderedPageBreak/>
         <w:t>  [</w:t>
       </w:r>
       <w:r>
@@ -12400,7 +13230,19 @@
           <w:bdr w:val="none" w:sz="0" w:space="0" w:color="auto" w:frame="1"/>
           <w:lang w:eastAsia="fr-FR"/>
         </w:rPr>
-        <w:t>, 4,  </w:t>
+        <w:t>, </w:t>
+      </w:r>
+      <w:proofErr w:type="gramStart"/>
+      <w:r>
+        <w:rPr>
+          <w:rFonts w:ascii="Consolas" w:eastAsia="Times New Roman" w:hAnsi="Consolas" w:cs="Times New Roman"/>
+          <w:color w:val="000000"/>
+          <w:sz w:val="18"/>
+          <w:szCs w:val="18"/>
+          <w:bdr w:val="none" w:sz="0" w:space="0" w:color="auto" w:frame="1"/>
+          <w:lang w:eastAsia="fr-FR"/>
+        </w:rPr>
+        <w:t>4,  </w:t>
       </w:r>
       <w:r>
         <w:rPr>
@@ -12411,7 +13253,19 @@
           <w:bdr w:val="none" w:sz="0" w:space="0" w:color="auto" w:frame="1"/>
           <w:lang w:eastAsia="fr-FR"/>
         </w:rPr>
-        <w:t>"group"</w:t>
+        <w:t>"</w:t>
+      </w:r>
+      <w:proofErr w:type="gramEnd"/>
+      <w:r>
+        <w:rPr>
+          <w:rFonts w:ascii="Consolas" w:eastAsia="Times New Roman" w:hAnsi="Consolas" w:cs="Times New Roman"/>
+          <w:color w:val="0000FF"/>
+          <w:sz w:val="18"/>
+          <w:szCs w:val="18"/>
+          <w:bdr w:val="none" w:sz="0" w:space="0" w:color="auto" w:frame="1"/>
+          <w:lang w:eastAsia="fr-FR"/>
+        </w:rPr>
+        <w:t>group"</w:t>
       </w:r>
       <w:r>
         <w:rPr>
@@ -12497,7 +13351,19 @@
           <w:bdr w:val="none" w:sz="0" w:space="0" w:color="auto" w:frame="1"/>
           <w:lang w:eastAsia="fr-FR"/>
         </w:rPr>
-        <w:t>, 5,  </w:t>
+        <w:t>, </w:t>
+      </w:r>
+      <w:proofErr w:type="gramStart"/>
+      <w:r>
+        <w:rPr>
+          <w:rFonts w:ascii="Consolas" w:eastAsia="Times New Roman" w:hAnsi="Consolas" w:cs="Times New Roman"/>
+          <w:color w:val="000000"/>
+          <w:sz w:val="18"/>
+          <w:szCs w:val="18"/>
+          <w:bdr w:val="none" w:sz="0" w:space="0" w:color="auto" w:frame="1"/>
+          <w:lang w:eastAsia="fr-FR"/>
+        </w:rPr>
+        <w:t>5,  </w:t>
       </w:r>
       <w:r>
         <w:rPr>
@@ -12508,7 +13374,19 @@
           <w:bdr w:val="none" w:sz="0" w:space="0" w:color="auto" w:frame="1"/>
           <w:lang w:eastAsia="fr-FR"/>
         </w:rPr>
-        <w:t>"group"</w:t>
+        <w:t>"</w:t>
+      </w:r>
+      <w:proofErr w:type="gramEnd"/>
+      <w:r>
+        <w:rPr>
+          <w:rFonts w:ascii="Consolas" w:eastAsia="Times New Roman" w:hAnsi="Consolas" w:cs="Times New Roman"/>
+          <w:color w:val="0000FF"/>
+          <w:sz w:val="18"/>
+          <w:szCs w:val="18"/>
+          <w:bdr w:val="none" w:sz="0" w:space="0" w:color="auto" w:frame="1"/>
+          <w:lang w:eastAsia="fr-FR"/>
+        </w:rPr>
+        <w:t>group"</w:t>
       </w:r>
       <w:r>
         <w:rPr>
@@ -12605,7 +13483,19 @@
           <w:bdr w:val="none" w:sz="0" w:space="0" w:color="auto" w:frame="1"/>
           <w:lang w:eastAsia="fr-FR"/>
         </w:rPr>
-        <w:t>"group"</w:t>
+        <w:t>"group</w:t>
+      </w:r>
+      <w:proofErr w:type="gramStart"/>
+      <w:r>
+        <w:rPr>
+          <w:rFonts w:ascii="Consolas" w:eastAsia="Times New Roman" w:hAnsi="Consolas" w:cs="Times New Roman"/>
+          <w:color w:val="0000FF"/>
+          <w:sz w:val="18"/>
+          <w:szCs w:val="18"/>
+          <w:bdr w:val="none" w:sz="0" w:space="0" w:color="auto" w:frame="1"/>
+          <w:lang w:eastAsia="fr-FR"/>
+        </w:rPr>
+        <w:t>"</w:t>
       </w:r>
       <w:r>
         <w:rPr>
@@ -12616,7 +13506,19 @@
           <w:bdr w:val="none" w:sz="0" w:space="0" w:color="auto" w:frame="1"/>
           <w:lang w:eastAsia="fr-FR"/>
         </w:rPr>
-        <w:t>,  800,  360, 16, vert, [9],2],  </w:t>
+        <w:t>,  800</w:t>
+      </w:r>
+      <w:proofErr w:type="gramEnd"/>
+      <w:r>
+        <w:rPr>
+          <w:rFonts w:ascii="Consolas" w:eastAsia="Times New Roman" w:hAnsi="Consolas" w:cs="Times New Roman"/>
+          <w:color w:val="000000"/>
+          <w:sz w:val="18"/>
+          <w:szCs w:val="18"/>
+          <w:bdr w:val="none" w:sz="0" w:space="0" w:color="auto" w:frame="1"/>
+          <w:lang w:eastAsia="fr-FR"/>
+        </w:rPr>
+        <w:t>,  360, 16, vert, [9],2],  </w:t>
       </w:r>
       <w:r>
         <w:rPr>
@@ -12691,7 +13593,19 @@
           <w:bdr w:val="none" w:sz="0" w:space="0" w:color="auto" w:frame="1"/>
           <w:lang w:eastAsia="fr-FR"/>
         </w:rPr>
-        <w:t>, 7,  </w:t>
+        <w:t>, </w:t>
+      </w:r>
+      <w:proofErr w:type="gramStart"/>
+      <w:r>
+        <w:rPr>
+          <w:rFonts w:ascii="Consolas" w:eastAsia="Times New Roman" w:hAnsi="Consolas" w:cs="Times New Roman"/>
+          <w:color w:val="000000"/>
+          <w:sz w:val="18"/>
+          <w:szCs w:val="18"/>
+          <w:bdr w:val="none" w:sz="0" w:space="0" w:color="auto" w:frame="1"/>
+          <w:lang w:eastAsia="fr-FR"/>
+        </w:rPr>
+        <w:t>7,  </w:t>
       </w:r>
       <w:r>
         <w:rPr>
@@ -12702,7 +13616,19 @@
           <w:bdr w:val="none" w:sz="0" w:space="0" w:color="auto" w:frame="1"/>
           <w:lang w:eastAsia="fr-FR"/>
         </w:rPr>
-        <w:t>"group"</w:t>
+        <w:t>"</w:t>
+      </w:r>
+      <w:proofErr w:type="gramEnd"/>
+      <w:r>
+        <w:rPr>
+          <w:rFonts w:ascii="Consolas" w:eastAsia="Times New Roman" w:hAnsi="Consolas" w:cs="Times New Roman"/>
+          <w:color w:val="0000FF"/>
+          <w:sz w:val="18"/>
+          <w:szCs w:val="18"/>
+          <w:bdr w:val="none" w:sz="0" w:space="0" w:color="auto" w:frame="1"/>
+          <w:lang w:eastAsia="fr-FR"/>
+        </w:rPr>
+        <w:t>group"</w:t>
       </w:r>
       <w:r>
         <w:rPr>
@@ -12788,7 +13714,19 @@
           <w:bdr w:val="none" w:sz="0" w:space="0" w:color="auto" w:frame="1"/>
           <w:lang w:eastAsia="fr-FR"/>
         </w:rPr>
-        <w:t>, 8,  </w:t>
+        <w:t>, </w:t>
+      </w:r>
+      <w:proofErr w:type="gramStart"/>
+      <w:r>
+        <w:rPr>
+          <w:rFonts w:ascii="Consolas" w:eastAsia="Times New Roman" w:hAnsi="Consolas" w:cs="Times New Roman"/>
+          <w:color w:val="000000"/>
+          <w:sz w:val="18"/>
+          <w:szCs w:val="18"/>
+          <w:bdr w:val="none" w:sz="0" w:space="0" w:color="auto" w:frame="1"/>
+          <w:lang w:eastAsia="fr-FR"/>
+        </w:rPr>
+        <w:t>8,  </w:t>
       </w:r>
       <w:r>
         <w:rPr>
@@ -12799,7 +13737,19 @@
           <w:bdr w:val="none" w:sz="0" w:space="0" w:color="auto" w:frame="1"/>
           <w:lang w:eastAsia="fr-FR"/>
         </w:rPr>
-        <w:t>"group"</w:t>
+        <w:t>"</w:t>
+      </w:r>
+      <w:proofErr w:type="gramEnd"/>
+      <w:r>
+        <w:rPr>
+          <w:rFonts w:ascii="Consolas" w:eastAsia="Times New Roman" w:hAnsi="Consolas" w:cs="Times New Roman"/>
+          <w:color w:val="0000FF"/>
+          <w:sz w:val="18"/>
+          <w:szCs w:val="18"/>
+          <w:bdr w:val="none" w:sz="0" w:space="0" w:color="auto" w:frame="1"/>
+          <w:lang w:eastAsia="fr-FR"/>
+        </w:rPr>
+        <w:t>group"</w:t>
       </w:r>
       <w:r>
         <w:rPr>
@@ -12885,7 +13835,19 @@
           <w:bdr w:val="none" w:sz="0" w:space="0" w:color="auto" w:frame="1"/>
           <w:lang w:eastAsia="fr-FR"/>
         </w:rPr>
-        <w:t>, 9,  </w:t>
+        <w:t>, </w:t>
+      </w:r>
+      <w:proofErr w:type="gramStart"/>
+      <w:r>
+        <w:rPr>
+          <w:rFonts w:ascii="Consolas" w:eastAsia="Times New Roman" w:hAnsi="Consolas" w:cs="Times New Roman"/>
+          <w:color w:val="000000"/>
+          <w:sz w:val="18"/>
+          <w:szCs w:val="18"/>
+          <w:bdr w:val="none" w:sz="0" w:space="0" w:color="auto" w:frame="1"/>
+          <w:lang w:eastAsia="fr-FR"/>
+        </w:rPr>
+        <w:t>9,  </w:t>
       </w:r>
       <w:r>
         <w:rPr>
@@ -12896,7 +13858,19 @@
           <w:bdr w:val="none" w:sz="0" w:space="0" w:color="auto" w:frame="1"/>
           <w:lang w:eastAsia="fr-FR"/>
         </w:rPr>
-        <w:t>"group"</w:t>
+        <w:t>"</w:t>
+      </w:r>
+      <w:proofErr w:type="gramEnd"/>
+      <w:r>
+        <w:rPr>
+          <w:rFonts w:ascii="Consolas" w:eastAsia="Times New Roman" w:hAnsi="Consolas" w:cs="Times New Roman"/>
+          <w:color w:val="0000FF"/>
+          <w:sz w:val="18"/>
+          <w:szCs w:val="18"/>
+          <w:bdr w:val="none" w:sz="0" w:space="0" w:color="auto" w:frame="1"/>
+          <w:lang w:eastAsia="fr-FR"/>
+        </w:rPr>
+        <w:t>group"</w:t>
       </w:r>
       <w:r>
         <w:rPr>
@@ -12982,7 +13956,19 @@
           <w:bdr w:val="none" w:sz="0" w:space="0" w:color="auto" w:frame="1"/>
           <w:lang w:eastAsia="fr-FR"/>
         </w:rPr>
-        <w:t>, 10,  </w:t>
+        <w:t>, </w:t>
+      </w:r>
+      <w:proofErr w:type="gramStart"/>
+      <w:r>
+        <w:rPr>
+          <w:rFonts w:ascii="Consolas" w:eastAsia="Times New Roman" w:hAnsi="Consolas" w:cs="Times New Roman"/>
+          <w:color w:val="000000"/>
+          <w:sz w:val="18"/>
+          <w:szCs w:val="18"/>
+          <w:bdr w:val="none" w:sz="0" w:space="0" w:color="auto" w:frame="1"/>
+          <w:lang w:eastAsia="fr-FR"/>
+        </w:rPr>
+        <w:t>10,  </w:t>
       </w:r>
       <w:r>
         <w:rPr>
@@ -12993,7 +13979,19 @@
           <w:bdr w:val="none" w:sz="0" w:space="0" w:color="auto" w:frame="1"/>
           <w:lang w:eastAsia="fr-FR"/>
         </w:rPr>
-        <w:t>"group"</w:t>
+        <w:t>"</w:t>
+      </w:r>
+      <w:proofErr w:type="gramEnd"/>
+      <w:r>
+        <w:rPr>
+          <w:rFonts w:ascii="Consolas" w:eastAsia="Times New Roman" w:hAnsi="Consolas" w:cs="Times New Roman"/>
+          <w:color w:val="0000FF"/>
+          <w:sz w:val="18"/>
+          <w:szCs w:val="18"/>
+          <w:bdr w:val="none" w:sz="0" w:space="0" w:color="auto" w:frame="1"/>
+          <w:lang w:eastAsia="fr-FR"/>
+        </w:rPr>
+        <w:t>group"</w:t>
       </w:r>
       <w:r>
         <w:rPr>
@@ -13090,7 +14088,19 @@
           <w:bdr w:val="none" w:sz="0" w:space="0" w:color="auto" w:frame="1"/>
           <w:lang w:eastAsia="fr-FR"/>
         </w:rPr>
-        <w:t>"tank"</w:t>
+        <w:t>"tank</w:t>
+      </w:r>
+      <w:proofErr w:type="gramStart"/>
+      <w:r>
+        <w:rPr>
+          <w:rFonts w:ascii="Consolas" w:eastAsia="Times New Roman" w:hAnsi="Consolas" w:cs="Times New Roman"/>
+          <w:color w:val="0000FF"/>
+          <w:sz w:val="18"/>
+          <w:szCs w:val="18"/>
+          <w:bdr w:val="none" w:sz="0" w:space="0" w:color="auto" w:frame="1"/>
+          <w:lang w:eastAsia="fr-FR"/>
+        </w:rPr>
+        <w:t>"</w:t>
       </w:r>
       <w:r>
         <w:rPr>
@@ -13101,7 +14111,19 @@
           <w:bdr w:val="none" w:sz="0" w:space="0" w:color="auto" w:frame="1"/>
           <w:lang w:eastAsia="fr-FR"/>
         </w:rPr>
-        <w:t>,  273,  374, 1, orange, [5,0], 1], </w:t>
+        <w:t>,  273</w:t>
+      </w:r>
+      <w:proofErr w:type="gramEnd"/>
+      <w:r>
+        <w:rPr>
+          <w:rFonts w:ascii="Consolas" w:eastAsia="Times New Roman" w:hAnsi="Consolas" w:cs="Times New Roman"/>
+          <w:color w:val="000000"/>
+          <w:sz w:val="18"/>
+          <w:szCs w:val="18"/>
+          <w:bdr w:val="none" w:sz="0" w:space="0" w:color="auto" w:frame="1"/>
+          <w:lang w:eastAsia="fr-FR"/>
+        </w:rPr>
+        <w:t>,  374, 1, orange, [5,0], 1], </w:t>
       </w:r>
       <w:r>
         <w:rPr>
@@ -13176,7 +14198,19 @@
           <w:bdr w:val="none" w:sz="0" w:space="0" w:color="auto" w:frame="1"/>
           <w:lang w:eastAsia="fr-FR"/>
         </w:rPr>
-        <w:t>, 12,  </w:t>
+        <w:t>, </w:t>
+      </w:r>
+      <w:proofErr w:type="gramStart"/>
+      <w:r>
+        <w:rPr>
+          <w:rFonts w:ascii="Consolas" w:eastAsia="Times New Roman" w:hAnsi="Consolas" w:cs="Times New Roman"/>
+          <w:color w:val="000000"/>
+          <w:sz w:val="18"/>
+          <w:szCs w:val="18"/>
+          <w:bdr w:val="none" w:sz="0" w:space="0" w:color="auto" w:frame="1"/>
+          <w:lang w:eastAsia="fr-FR"/>
+        </w:rPr>
+        <w:t>12,  </w:t>
       </w:r>
       <w:r>
         <w:rPr>
@@ -13187,7 +14221,19 @@
           <w:bdr w:val="none" w:sz="0" w:space="0" w:color="auto" w:frame="1"/>
           <w:lang w:eastAsia="fr-FR"/>
         </w:rPr>
-        <w:t>"tank"</w:t>
+        <w:t>"</w:t>
+      </w:r>
+      <w:proofErr w:type="gramEnd"/>
+      <w:r>
+        <w:rPr>
+          <w:rFonts w:ascii="Consolas" w:eastAsia="Times New Roman" w:hAnsi="Consolas" w:cs="Times New Roman"/>
+          <w:color w:val="0000FF"/>
+          <w:sz w:val="18"/>
+          <w:szCs w:val="18"/>
+          <w:bdr w:val="none" w:sz="0" w:space="0" w:color="auto" w:frame="1"/>
+          <w:lang w:eastAsia="fr-FR"/>
+        </w:rPr>
+        <w:t>tank"</w:t>
       </w:r>
       <w:r>
         <w:rPr>
@@ -13251,7 +14297,19 @@
           <w:bdr w:val="none" w:sz="0" w:space="0" w:color="auto" w:frame="1"/>
           <w:lang w:eastAsia="fr-FR"/>
         </w:rPr>
-        <w:t>, 13,  </w:t>
+        <w:t>, </w:t>
+      </w:r>
+      <w:proofErr w:type="gramStart"/>
+      <w:r>
+        <w:rPr>
+          <w:rFonts w:ascii="Consolas" w:eastAsia="Times New Roman" w:hAnsi="Consolas" w:cs="Times New Roman"/>
+          <w:color w:val="000000"/>
+          <w:sz w:val="18"/>
+          <w:szCs w:val="18"/>
+          <w:bdr w:val="none" w:sz="0" w:space="0" w:color="auto" w:frame="1"/>
+          <w:lang w:eastAsia="fr-FR"/>
+        </w:rPr>
+        <w:t>13,  </w:t>
       </w:r>
       <w:r>
         <w:rPr>
@@ -13262,7 +14320,19 @@
           <w:bdr w:val="none" w:sz="0" w:space="0" w:color="auto" w:frame="1"/>
           <w:lang w:eastAsia="fr-FR"/>
         </w:rPr>
-        <w:t>"tank"</w:t>
+        <w:t>"</w:t>
+      </w:r>
+      <w:proofErr w:type="gramEnd"/>
+      <w:r>
+        <w:rPr>
+          <w:rFonts w:ascii="Consolas" w:eastAsia="Times New Roman" w:hAnsi="Consolas" w:cs="Times New Roman"/>
+          <w:color w:val="0000FF"/>
+          <w:sz w:val="18"/>
+          <w:szCs w:val="18"/>
+          <w:bdr w:val="none" w:sz="0" w:space="0" w:color="auto" w:frame="1"/>
+          <w:lang w:eastAsia="fr-FR"/>
+        </w:rPr>
+        <w:t>tank"</w:t>
       </w:r>
       <w:r>
         <w:rPr>
@@ -13326,7 +14396,19 @@
           <w:bdr w:val="none" w:sz="0" w:space="0" w:color="auto" w:frame="1"/>
           <w:lang w:eastAsia="fr-FR"/>
         </w:rPr>
-        <w:t>, 14,  </w:t>
+        <w:t>, </w:t>
+      </w:r>
+      <w:proofErr w:type="gramStart"/>
+      <w:r>
+        <w:rPr>
+          <w:rFonts w:ascii="Consolas" w:eastAsia="Times New Roman" w:hAnsi="Consolas" w:cs="Times New Roman"/>
+          <w:color w:val="000000"/>
+          <w:sz w:val="18"/>
+          <w:szCs w:val="18"/>
+          <w:bdr w:val="none" w:sz="0" w:space="0" w:color="auto" w:frame="1"/>
+          <w:lang w:eastAsia="fr-FR"/>
+        </w:rPr>
+        <w:t>14,  </w:t>
       </w:r>
       <w:r>
         <w:rPr>
@@ -13337,7 +14419,19 @@
           <w:bdr w:val="none" w:sz="0" w:space="0" w:color="auto" w:frame="1"/>
           <w:lang w:eastAsia="fr-FR"/>
         </w:rPr>
-        <w:t>"tank"</w:t>
+        <w:t>"</w:t>
+      </w:r>
+      <w:proofErr w:type="gramEnd"/>
+      <w:r>
+        <w:rPr>
+          <w:rFonts w:ascii="Consolas" w:eastAsia="Times New Roman" w:hAnsi="Consolas" w:cs="Times New Roman"/>
+          <w:color w:val="0000FF"/>
+          <w:sz w:val="18"/>
+          <w:szCs w:val="18"/>
+          <w:bdr w:val="none" w:sz="0" w:space="0" w:color="auto" w:frame="1"/>
+          <w:lang w:eastAsia="fr-FR"/>
+        </w:rPr>
+        <w:t>tank"</w:t>
       </w:r>
       <w:r>
         <w:rPr>
@@ -13401,7 +14495,19 @@
           <w:bdr w:val="none" w:sz="0" w:space="0" w:color="auto" w:frame="1"/>
           <w:lang w:eastAsia="fr-FR"/>
         </w:rPr>
-        <w:t>, 15,  </w:t>
+        <w:t>, </w:t>
+      </w:r>
+      <w:proofErr w:type="gramStart"/>
+      <w:r>
+        <w:rPr>
+          <w:rFonts w:ascii="Consolas" w:eastAsia="Times New Roman" w:hAnsi="Consolas" w:cs="Times New Roman"/>
+          <w:color w:val="000000"/>
+          <w:sz w:val="18"/>
+          <w:szCs w:val="18"/>
+          <w:bdr w:val="none" w:sz="0" w:space="0" w:color="auto" w:frame="1"/>
+          <w:lang w:eastAsia="fr-FR"/>
+        </w:rPr>
+        <w:t>15,  </w:t>
       </w:r>
       <w:r>
         <w:rPr>
@@ -13412,7 +14518,19 @@
           <w:bdr w:val="none" w:sz="0" w:space="0" w:color="auto" w:frame="1"/>
           <w:lang w:eastAsia="fr-FR"/>
         </w:rPr>
-        <w:t>"tank"</w:t>
+        <w:t>"</w:t>
+      </w:r>
+      <w:proofErr w:type="gramEnd"/>
+      <w:r>
+        <w:rPr>
+          <w:rFonts w:ascii="Consolas" w:eastAsia="Times New Roman" w:hAnsi="Consolas" w:cs="Times New Roman"/>
+          <w:color w:val="0000FF"/>
+          <w:sz w:val="18"/>
+          <w:szCs w:val="18"/>
+          <w:bdr w:val="none" w:sz="0" w:space="0" w:color="auto" w:frame="1"/>
+          <w:lang w:eastAsia="fr-FR"/>
+        </w:rPr>
+        <w:t>tank"</w:t>
       </w:r>
       <w:r>
         <w:rPr>
@@ -13498,7 +14616,19 @@
           <w:bdr w:val="none" w:sz="0" w:space="0" w:color="auto" w:frame="1"/>
           <w:lang w:eastAsia="fr-FR"/>
         </w:rPr>
-        <w:t>, 16,  </w:t>
+        <w:t>, </w:t>
+      </w:r>
+      <w:proofErr w:type="gramStart"/>
+      <w:r>
+        <w:rPr>
+          <w:rFonts w:ascii="Consolas" w:eastAsia="Times New Roman" w:hAnsi="Consolas" w:cs="Times New Roman"/>
+          <w:color w:val="000000"/>
+          <w:sz w:val="18"/>
+          <w:szCs w:val="18"/>
+          <w:bdr w:val="none" w:sz="0" w:space="0" w:color="auto" w:frame="1"/>
+          <w:lang w:eastAsia="fr-FR"/>
+        </w:rPr>
+        <w:t>16,  </w:t>
       </w:r>
       <w:r>
         <w:rPr>
@@ -13509,7 +14639,19 @@
           <w:bdr w:val="none" w:sz="0" w:space="0" w:color="auto" w:frame="1"/>
           <w:lang w:eastAsia="fr-FR"/>
         </w:rPr>
-        <w:t>"tank"</w:t>
+        <w:t>"</w:t>
+      </w:r>
+      <w:proofErr w:type="gramEnd"/>
+      <w:r>
+        <w:rPr>
+          <w:rFonts w:ascii="Consolas" w:eastAsia="Times New Roman" w:hAnsi="Consolas" w:cs="Times New Roman"/>
+          <w:color w:val="0000FF"/>
+          <w:sz w:val="18"/>
+          <w:szCs w:val="18"/>
+          <w:bdr w:val="none" w:sz="0" w:space="0" w:color="auto" w:frame="1"/>
+          <w:lang w:eastAsia="fr-FR"/>
+        </w:rPr>
+        <w:t>tank"</w:t>
       </w:r>
       <w:r>
         <w:rPr>
@@ -13584,7 +14726,19 @@
           <w:bdr w:val="none" w:sz="0" w:space="0" w:color="auto" w:frame="1"/>
           <w:lang w:eastAsia="fr-FR"/>
         </w:rPr>
-        <w:t>"tank"</w:t>
+        <w:t>"tank</w:t>
+      </w:r>
+      <w:proofErr w:type="gramStart"/>
+      <w:r>
+        <w:rPr>
+          <w:rFonts w:ascii="Consolas" w:eastAsia="Times New Roman" w:hAnsi="Consolas" w:cs="Times New Roman"/>
+          <w:color w:val="0000FF"/>
+          <w:sz w:val="18"/>
+          <w:szCs w:val="18"/>
+          <w:bdr w:val="none" w:sz="0" w:space="0" w:color="auto" w:frame="1"/>
+          <w:lang w:eastAsia="fr-FR"/>
+        </w:rPr>
+        <w:t>"</w:t>
       </w:r>
       <w:r>
         <w:rPr>
@@ -13595,7 +14749,19 @@
           <w:bdr w:val="none" w:sz="0" w:space="0" w:color="auto" w:frame="1"/>
           <w:lang w:eastAsia="fr-FR"/>
         </w:rPr>
-        <w:t>,  200,  100, 2, orange, []],  </w:t>
+        <w:t>,  200</w:t>
+      </w:r>
+      <w:proofErr w:type="gramEnd"/>
+      <w:r>
+        <w:rPr>
+          <w:rFonts w:ascii="Consolas" w:eastAsia="Times New Roman" w:hAnsi="Consolas" w:cs="Times New Roman"/>
+          <w:color w:val="000000"/>
+          <w:sz w:val="18"/>
+          <w:szCs w:val="18"/>
+          <w:bdr w:val="none" w:sz="0" w:space="0" w:color="auto" w:frame="1"/>
+          <w:lang w:eastAsia="fr-FR"/>
+        </w:rPr>
+        <w:t>,  100, 2, orange, []],  </w:t>
       </w:r>
     </w:p>
     <w:p>
@@ -13868,6 +15034,7 @@
         <w:jc w:val="both"/>
       </w:pPr>
       <w:r>
+        <w:lastRenderedPageBreak/>
         <w:t xml:space="preserve">Il est possible à présent de charger le contrôleur dans un navigateur Web avec </w:t>
       </w:r>
       <w:r>
@@ -13964,7 +15131,15 @@
         <w:t>Attention</w:t>
       </w:r>
       <w:r>
-        <w:t> : La correspondance entre les index du contrôleur et les numéros de groupe de patterns n’est valable que si les numéros de groupe se suivent dans le fichier de configuration de la pièce. Les index du contrôleur correspondent à la ligne dans le tableau des groupes de patterns et non à l’index du groupe. (à revoir, si possible).</w:t>
+        <w:t> : La correspondance entre les index du contrôleur et les numéros de groupe de patterns n’est valable que si les numéros de groupe se suivent dans le fichier de configuration de la pièce. Les index du contrôleur correspondent à la ligne dans le tableau des groupes de patterns et non à l’index du groupe. (</w:t>
+      </w:r>
+      <w:proofErr w:type="gramStart"/>
+      <w:r>
+        <w:t>à</w:t>
+      </w:r>
+      <w:proofErr w:type="gramEnd"/>
+      <w:r>
+        <w:t xml:space="preserve"> revoir, si possible).</w:t>
       </w:r>
     </w:p>
     <w:p>
@@ -14357,7 +15532,15 @@
         <w:t xml:space="preserve">Le client </w:t>
       </w:r>
       <w:r>
-        <w:t>qui s’appelle par l’URL http://&lt;adresse serveur :port&gt;/</w:t>
+        <w:t>qui s’appelle par l’URL http://&lt;adresse serveur</w:t>
+      </w:r>
+      <w:proofErr w:type="gramStart"/>
+      <w:r>
+        <w:t> :port</w:t>
+      </w:r>
+      <w:proofErr w:type="gramEnd"/>
+      <w:r>
+        <w:t>&gt;/</w:t>
       </w:r>
       <w:proofErr w:type="spellStart"/>
       <w:r>
@@ -14600,6 +15783,7 @@
         <w:t xml:space="preserve">.js, dans la fonction </w:t>
       </w:r>
       <w:proofErr w:type="spellStart"/>
+      <w:proofErr w:type="gramStart"/>
       <w:r>
         <w:rPr>
           <w:i/>
@@ -14609,7 +15793,11 @@
       </w:r>
       <w:proofErr w:type="spellEnd"/>
       <w:r>
-        <w:t>().</w:t>
+        <w:t>(</w:t>
+      </w:r>
+      <w:proofErr w:type="gramEnd"/>
+      <w:r>
+        <w:t>).</w:t>
       </w:r>
       <w:r>
         <w:t xml:space="preserve"> Les règles de notation sont à modifier dans le code source. Le mécanisme d’évaluation des scores repose sur les pseudos.</w:t>
@@ -14674,6 +15862,7 @@
         </w:rPr>
       </w:pPr>
       <w:proofErr w:type="spellStart"/>
+      <w:proofErr w:type="gramStart"/>
       <w:r>
         <w:rPr>
           <w:rFonts w:ascii="Consolas" w:hAnsi="Consolas"/>
@@ -14684,6 +15873,7 @@
         <w:t>exports.nbeDeGroupesClients</w:t>
       </w:r>
       <w:proofErr w:type="spellEnd"/>
+      <w:proofErr w:type="gramEnd"/>
       <w:r>
         <w:rPr>
           <w:rFonts w:ascii="Consolas" w:hAnsi="Consolas"/>
@@ -14831,6 +16021,7 @@
           <w:rFonts w:ascii="Consolas" w:hAnsi="Consolas"/>
         </w:rPr>
       </w:pPr>
+      <w:proofErr w:type="gramStart"/>
       <w:r>
         <w:rPr>
           <w:rFonts w:ascii="Consolas" w:hAnsi="Consolas"/>
@@ -14838,6 +16029,7 @@
         <w:t>./</w:t>
       </w:r>
       <w:proofErr w:type="spellStart"/>
+      <w:proofErr w:type="gramEnd"/>
       <w:r>
         <w:rPr>
           <w:rFonts w:ascii="Consolas" w:hAnsi="Consolas"/>
@@ -14945,6 +16137,7 @@
           <w:rFonts w:ascii="Consolas" w:hAnsi="Consolas"/>
         </w:rPr>
       </w:pPr>
+      <w:proofErr w:type="gramStart"/>
       <w:r>
         <w:rPr>
           <w:rFonts w:ascii="Consolas" w:hAnsi="Consolas"/>
@@ -14952,6 +16145,7 @@
         <w:t>./</w:t>
       </w:r>
       <w:proofErr w:type="spellStart"/>
+      <w:proofErr w:type="gramEnd"/>
       <w:r>
         <w:rPr>
           <w:rFonts w:ascii="Consolas" w:hAnsi="Consolas"/>
@@ -15029,6 +16223,7 @@
           <w:szCs w:val="20"/>
         </w:rPr>
       </w:pPr>
+      <w:proofErr w:type="gramStart"/>
       <w:r>
         <w:rPr>
           <w:rFonts w:ascii="Consolas" w:hAnsi="Consolas"/>
@@ -15036,208 +16231,221 @@
           <w:szCs w:val="20"/>
         </w:rPr>
         <w:lastRenderedPageBreak/>
-        <w:t xml:space="preserve">var </w:t>
-      </w:r>
-      <w:proofErr w:type="spellStart"/>
+        <w:t>var</w:t>
+      </w:r>
+      <w:proofErr w:type="gramEnd"/>
       <w:r>
         <w:rPr>
           <w:rFonts w:ascii="Consolas" w:hAnsi="Consolas"/>
           <w:sz w:val="20"/>
           <w:szCs w:val="20"/>
         </w:rPr>
-        <w:t>tempoMax</w:t>
-      </w:r>
-      <w:proofErr w:type="spellEnd"/>
+        <w:t xml:space="preserve"> </w:t>
+      </w:r>
+      <w:proofErr w:type="spellStart"/>
       <w:r>
         <w:rPr>
           <w:rFonts w:ascii="Consolas" w:hAnsi="Consolas"/>
           <w:sz w:val="20"/>
           <w:szCs w:val="20"/>
         </w:rPr>
-        <w:t xml:space="preserve"> =  500; // En ms</w:t>
-      </w:r>
+        <w:t>tempoMax</w:t>
+      </w:r>
+      <w:proofErr w:type="spellEnd"/>
       <w:r>
         <w:rPr>
           <w:rFonts w:ascii="Consolas" w:hAnsi="Consolas"/>
           <w:sz w:val="20"/>
           <w:szCs w:val="20"/>
         </w:rPr>
-        <w:br/>
-        <w:t xml:space="preserve">var </w:t>
-      </w:r>
-      <w:proofErr w:type="spellStart"/>
+        <w:t xml:space="preserve"> =  500; // En ms</w:t>
+      </w:r>
       <w:r>
         <w:rPr>
           <w:rFonts w:ascii="Consolas" w:hAnsi="Consolas"/>
           <w:sz w:val="20"/>
           <w:szCs w:val="20"/>
         </w:rPr>
-        <w:t>tempoMin</w:t>
-      </w:r>
-      <w:proofErr w:type="spellEnd"/>
+        <w:br/>
+        <w:t xml:space="preserve">var </w:t>
+      </w:r>
+      <w:proofErr w:type="spellStart"/>
       <w:r>
         <w:rPr>
           <w:rFonts w:ascii="Consolas" w:hAnsi="Consolas"/>
           <w:sz w:val="20"/>
           <w:szCs w:val="20"/>
         </w:rPr>
-        <w:t xml:space="preserve"> = 100; // En ms</w:t>
-      </w:r>
+        <w:t>tempoMin</w:t>
+      </w:r>
+      <w:proofErr w:type="spellEnd"/>
       <w:r>
         <w:rPr>
           <w:rFonts w:ascii="Consolas" w:hAnsi="Consolas"/>
           <w:sz w:val="20"/>
           <w:szCs w:val="20"/>
         </w:rPr>
-        <w:br/>
-        <w:t xml:space="preserve">var </w:t>
-      </w:r>
-      <w:proofErr w:type="spellStart"/>
+        <w:t xml:space="preserve"> = 100; // En ms</w:t>
+      </w:r>
       <w:r>
         <w:rPr>
           <w:rFonts w:ascii="Consolas" w:hAnsi="Consolas"/>
           <w:sz w:val="20"/>
           <w:szCs w:val="20"/>
         </w:rPr>
-        <w:t>limiteDureeAttente</w:t>
-      </w:r>
-      <w:proofErr w:type="spellEnd"/>
+        <w:br/>
+        <w:t xml:space="preserve">var </w:t>
+      </w:r>
+      <w:proofErr w:type="spellStart"/>
       <w:r>
         <w:rPr>
           <w:rFonts w:ascii="Consolas" w:hAnsi="Consolas"/>
           <w:sz w:val="20"/>
           <w:szCs w:val="20"/>
         </w:rPr>
-        <w:t xml:space="preserve"> = 30; // En seconde</w:t>
-      </w:r>
-    </w:p>
-    <w:p>
-      <w:pPr>
-        <w:jc w:val="both"/>
-      </w:pPr>
-      <w:r>
-        <w:t>Chaque appel au serveur se fait à un instant défini par :</w:t>
-      </w:r>
-    </w:p>
-    <w:p>
-      <w:pPr>
-        <w:jc w:val="both"/>
-      </w:pPr>
-      <w:proofErr w:type="spellStart"/>
-      <w:r>
-        <w:t>tempoInstant</w:t>
+        <w:t>limiteDureeAttente</w:t>
       </w:r>
       <w:proofErr w:type="spellEnd"/>
       <w:r>
-        <w:t xml:space="preserve"> = </w:t>
-      </w:r>
-      <w:proofErr w:type="spellStart"/>
-      <w:r>
-        <w:t>Math.floor</w:t>
-      </w:r>
-      <w:proofErr w:type="spellEnd"/>
-      <w:r>
-        <w:t>( (</w:t>
-      </w:r>
-      <w:proofErr w:type="spellStart"/>
-      <w:r>
-        <w:t>Math.random</w:t>
-      </w:r>
-      <w:proofErr w:type="spellEnd"/>
-      <w:r>
-        <w:t>() * (</w:t>
-      </w:r>
-      <w:proofErr w:type="spellStart"/>
-      <w:r>
-        <w:t>tempoMax</w:t>
-      </w:r>
-      <w:proofErr w:type="spellEnd"/>
-      <w:r>
-        <w:t xml:space="preserve"> - </w:t>
-      </w:r>
-      <w:proofErr w:type="spellStart"/>
-      <w:r>
-        <w:t>tempoMin</w:t>
-      </w:r>
-      <w:proofErr w:type="spellEnd"/>
-      <w:r>
-        <w:t xml:space="preserve">)) + </w:t>
-      </w:r>
-      <w:proofErr w:type="spellStart"/>
-      <w:r>
-        <w:t>tempoMin</w:t>
-      </w:r>
-      <w:proofErr w:type="spellEnd"/>
-      <w:r>
-        <w:t>);</w:t>
-      </w:r>
-    </w:p>
-    <w:p>
-      <w:pPr>
-        <w:jc w:val="both"/>
         <w:rPr>
           <w:rFonts w:ascii="Consolas" w:hAnsi="Consolas"/>
           <w:sz w:val="20"/>
           <w:szCs w:val="20"/>
         </w:rPr>
-      </w:pPr>
-      <w:r>
-        <w:t xml:space="preserve">Il s’agit donc d’une durée aléatoire entre deux limites </w:t>
-      </w:r>
+        <w:t xml:space="preserve"> = 30; // En seconde</w:t>
+      </w:r>
+    </w:p>
+    <w:p>
+      <w:pPr>
+        <w:jc w:val="both"/>
+      </w:pPr>
+      <w:r>
+        <w:t>Chaque appel au serveur se fait à un instant défini par :</w:t>
+      </w:r>
+    </w:p>
+    <w:p>
+      <w:pPr>
+        <w:jc w:val="both"/>
+      </w:pPr>
       <w:proofErr w:type="spellStart"/>
-      <w:r>
+      <w:proofErr w:type="gramStart"/>
+      <w:r>
+        <w:t>tempoInstant</w:t>
+      </w:r>
+      <w:proofErr w:type="spellEnd"/>
+      <w:proofErr w:type="gramEnd"/>
+      <w:r>
+        <w:t xml:space="preserve"> = </w:t>
+      </w:r>
+      <w:proofErr w:type="spellStart"/>
+      <w:r>
+        <w:t>Math.floor</w:t>
+      </w:r>
+      <w:proofErr w:type="spellEnd"/>
+      <w:r>
+        <w:t>( (</w:t>
+      </w:r>
+      <w:proofErr w:type="spellStart"/>
+      <w:r>
+        <w:t>Math.random</w:t>
+      </w:r>
+      <w:proofErr w:type="spellEnd"/>
+      <w:r>
+        <w:t>() * (</w:t>
+      </w:r>
+      <w:proofErr w:type="spellStart"/>
+      <w:r>
+        <w:t>tempoMax</w:t>
+      </w:r>
+      <w:proofErr w:type="spellEnd"/>
+      <w:r>
+        <w:t xml:space="preserve"> - </w:t>
+      </w:r>
+      <w:proofErr w:type="spellStart"/>
+      <w:r>
+        <w:t>tempoMin</w:t>
+      </w:r>
+      <w:proofErr w:type="spellEnd"/>
+      <w:r>
+        <w:t xml:space="preserve">)) + </w:t>
+      </w:r>
+      <w:proofErr w:type="spellStart"/>
+      <w:r>
+        <w:t>tempoMin</w:t>
+      </w:r>
+      <w:proofErr w:type="spellEnd"/>
+      <w:r>
+        <w:t>);</w:t>
+      </w:r>
+    </w:p>
+    <w:p>
+      <w:pPr>
+        <w:jc w:val="both"/>
         <w:rPr>
           <w:rFonts w:ascii="Consolas" w:hAnsi="Consolas"/>
           <w:sz w:val="20"/>
           <w:szCs w:val="20"/>
         </w:rPr>
-        <w:t>tempoMax</w:t>
-      </w:r>
-      <w:proofErr w:type="spellEnd"/>
+      </w:pPr>
+      <w:r>
+        <w:t xml:space="preserve">Il s’agit donc d’une durée aléatoire entre deux limites </w:t>
+      </w:r>
+      <w:proofErr w:type="spellStart"/>
       <w:r>
         <w:rPr>
           <w:rFonts w:ascii="Consolas" w:hAnsi="Consolas"/>
           <w:sz w:val="20"/>
           <w:szCs w:val="20"/>
         </w:rPr>
-        <w:t xml:space="preserve"> </w:t>
-      </w:r>
-      <w:r>
-        <w:t xml:space="preserve">et </w:t>
-      </w:r>
-      <w:proofErr w:type="spellStart"/>
+        <w:t>tempoMax</w:t>
+      </w:r>
+      <w:proofErr w:type="spellEnd"/>
       <w:r>
         <w:rPr>
           <w:rFonts w:ascii="Consolas" w:hAnsi="Consolas"/>
           <w:sz w:val="20"/>
           <w:szCs w:val="20"/>
         </w:rPr>
-        <w:t>tempoMin</w:t>
-      </w:r>
-      <w:proofErr w:type="spellEnd"/>
+        <w:t xml:space="preserve"> </w:t>
+      </w:r>
+      <w:r>
+        <w:t xml:space="preserve">et </w:t>
+      </w:r>
+      <w:proofErr w:type="spellStart"/>
       <w:r>
         <w:rPr>
           <w:rFonts w:ascii="Consolas" w:hAnsi="Consolas"/>
           <w:sz w:val="20"/>
           <w:szCs w:val="20"/>
         </w:rPr>
-        <w:t>.</w:t>
-      </w:r>
-    </w:p>
-    <w:p>
-      <w:pPr>
-        <w:jc w:val="both"/>
-      </w:pPr>
-      <w:proofErr w:type="spellStart"/>
+        <w:t>tempoMin</w:t>
+      </w:r>
+      <w:proofErr w:type="spellEnd"/>
       <w:r>
         <w:rPr>
           <w:rFonts w:ascii="Consolas" w:hAnsi="Consolas"/>
           <w:sz w:val="20"/>
           <w:szCs w:val="20"/>
         </w:rPr>
+        <w:t>.</w:t>
+      </w:r>
+    </w:p>
+    <w:p>
+      <w:pPr>
+        <w:jc w:val="both"/>
+      </w:pPr>
+      <w:proofErr w:type="spellStart"/>
+      <w:proofErr w:type="gramStart"/>
+      <w:r>
+        <w:rPr>
+          <w:rFonts w:ascii="Consolas" w:hAnsi="Consolas"/>
+          <w:sz w:val="20"/>
+          <w:szCs w:val="20"/>
+        </w:rPr>
         <w:t>limiteDureeAttente</w:t>
       </w:r>
       <w:proofErr w:type="spellEnd"/>
+      <w:proofErr w:type="gramEnd"/>
       <w:r>
         <w:rPr>
           <w:rFonts w:ascii="Consolas" w:hAnsi="Consolas"/>
@@ -15393,8 +16601,13 @@
       <w:pPr>
         <w:jc w:val="both"/>
       </w:pPr>
-      <w:r>
-        <w:t>sera plus complet et efficace qu’une présentation générale dans le cadre de Skini.</w:t>
+      <w:proofErr w:type="gramStart"/>
+      <w:r>
+        <w:t>sera</w:t>
+      </w:r>
+      <w:proofErr w:type="gramEnd"/>
+      <w:r>
+        <w:t xml:space="preserve"> plus complet et efficace qu’une présentation générale dans le cadre de Skini.</w:t>
       </w:r>
     </w:p>
     <w:p>
@@ -15640,7 +16853,15 @@
         <w:t>e premier module est indispensable</w:t>
       </w:r>
       <w:r>
-        <w:t>. « mod »</w:t>
+        <w:t>. « </w:t>
+      </w:r>
+      <w:proofErr w:type="gramStart"/>
+      <w:r>
+        <w:t>mod</w:t>
+      </w:r>
+      <w:proofErr w:type="gramEnd"/>
+      <w:r>
+        <w:t> »</w:t>
       </w:r>
       <w:r>
         <w:t xml:space="preserve"> est utilisé pour la création de « Modules », comme les réservoirs que nous verrons ci-après, qui seront appelés dans le corps de l’orchestration (« Body »)</w:t>
@@ -15652,10 +16873,12 @@
         <w:t xml:space="preserve"> « </w:t>
       </w:r>
       <w:proofErr w:type="spellStart"/>
+      <w:proofErr w:type="gramStart"/>
       <w:r>
         <w:t>sig</w:t>
       </w:r>
       <w:proofErr w:type="spellEnd"/>
+      <w:proofErr w:type="gramEnd"/>
       <w:r>
         <w:t> » permet de déclarer des signaux utilisés dans l’orchestration.</w:t>
       </w:r>
@@ -16447,6 +17670,7 @@
         </w:rPr>
       </w:pPr>
       <w:proofErr w:type="spellStart"/>
+      <w:proofErr w:type="gramStart"/>
       <w:r>
         <w:rPr>
           <w:rFonts w:ascii="Consolas" w:hAnsi="Consolas"/>
@@ -16456,6 +17680,7 @@
         <w:t>exports.pulsationON</w:t>
       </w:r>
       <w:proofErr w:type="spellEnd"/>
+      <w:proofErr w:type="gramEnd"/>
       <w:r>
         <w:rPr>
           <w:rFonts w:ascii="Consolas" w:hAnsi="Consolas"/>
@@ -16484,8 +17709,13 @@
       </w:r>
     </w:p>
     <w:p>
-      <w:r>
-        <w:t xml:space="preserve">dans le fichier de configuration de la pièce et inclure un signal </w:t>
+      <w:proofErr w:type="gramStart"/>
+      <w:r>
+        <w:t>dans</w:t>
+      </w:r>
+      <w:proofErr w:type="gramEnd"/>
+      <w:r>
+        <w:t xml:space="preserve"> le fichier de configuration de la pièce et inclure un signal </w:t>
       </w:r>
       <w:r>
         <w:rPr>
@@ -16683,8 +17913,13 @@
       </w:r>
     </w:p>
     <w:p>
-      <w:r>
-        <w:t>permet une automatisation du changement de tempo. Il permet de faire varier le tempo d’une valeur fixée à « </w:t>
+      <w:proofErr w:type="gramStart"/>
+      <w:r>
+        <w:t>permet</w:t>
+      </w:r>
+      <w:proofErr w:type="gramEnd"/>
+      <w:r>
+        <w:t xml:space="preserve"> une automatisation du changement de tempo. Il permet de faire varier le tempo d’une valeur fixée à « </w:t>
       </w:r>
       <w:proofErr w:type="spellStart"/>
       <w:r>
@@ -17128,9 +18363,11 @@
       <w:r>
         <w:t xml:space="preserve"> </w:t>
       </w:r>
+      <w:proofErr w:type="gramStart"/>
       <w:r>
         <w:t>active</w:t>
       </w:r>
+      <w:proofErr w:type="gramEnd"/>
       <w:r>
         <w:t xml:space="preserve"> un ou plusieurs groupes durant un période. On peut utiliser des listes au lieu d’un groupe seul.</w:t>
       </w:r>
@@ -17207,9 +18444,11 @@
           </wp:anchor>
         </w:drawing>
       </w:r>
+      <w:proofErr w:type="gramStart"/>
       <w:r>
         <w:t>active</w:t>
       </w:r>
+      <w:proofErr w:type="gramEnd"/>
       <w:r>
         <w:t xml:space="preserve"> un ou plusieurs groupes en attente de patterns joués dans un ou plusieurs groupes.</w:t>
       </w:r>
@@ -17267,8 +18506,13 @@
         </w:rPr>
         <w:t xml:space="preserve"> </w:t>
       </w:r>
-      <w:r>
-        <w:t>permet d’activer de façon aléatoire « max » groupes parmi un liste durant une période.</w:t>
+      <w:proofErr w:type="gramStart"/>
+      <w:r>
+        <w:t>permet</w:t>
+      </w:r>
+      <w:proofErr w:type="gramEnd"/>
+      <w:r>
+        <w:t xml:space="preserve"> d’activer de façon aléatoire « max » groupes parmi un liste durant une période.</w:t>
       </w:r>
     </w:p>
     <w:p>
@@ -17340,8 +18584,13 @@
           </wp:anchor>
         </w:drawing>
       </w:r>
-      <w:r>
-        <w:t>active un ou plusieurs groupe dans l’attente d’un ou plusieurs patterns spécifiques.</w:t>
+      <w:proofErr w:type="gramStart"/>
+      <w:r>
+        <w:t>active</w:t>
+      </w:r>
+      <w:proofErr w:type="gramEnd"/>
+      <w:r>
+        <w:t xml:space="preserve"> un ou plusieurs groupe dans l’attente d’un ou plusieurs patterns spécifiques.</w:t>
       </w:r>
     </w:p>
     <w:p/>
@@ -17379,12 +18628,17 @@
         <w:t xml:space="preserve"> : Les groupes sont des variables </w:t>
       </w:r>
       <w:proofErr w:type="spellStart"/>
+      <w:proofErr w:type="gramStart"/>
       <w:r>
         <w:t>Blockly</w:t>
       </w:r>
       <w:proofErr w:type="spellEnd"/>
       <w:r>
-        <w:t xml:space="preserve"> , les patterns </w:t>
+        <w:t> ,</w:t>
+      </w:r>
+      <w:proofErr w:type="gramEnd"/>
+      <w:r>
+        <w:t xml:space="preserve"> les patterns </w:t>
       </w:r>
       <w:r>
         <w:t xml:space="preserve">ici </w:t>
@@ -17897,8 +19151,13 @@
           </wp:anchor>
         </w:drawing>
       </w:r>
-      <w:r>
-        <w:t>ce bloc permet de prendre en compte le jeu de patterns spécifiques par la DAW.</w:t>
+      <w:proofErr w:type="gramStart"/>
+      <w:r>
+        <w:t>ce</w:t>
+      </w:r>
+      <w:proofErr w:type="gramEnd"/>
+      <w:r>
+        <w:t xml:space="preserve"> bloc permet de prendre en compte le jeu de patterns spécifiques par la DAW.</w:t>
       </w:r>
     </w:p>
     <w:p>
@@ -18189,7 +19448,15 @@
       </w:r>
       <w:proofErr w:type="spellEnd"/>
       <w:r>
-        <w:t xml:space="preserve"> vide sa liste de choix dès qu’un clean queue est réalisé. Il ne tient pas compte du n° de la FIFO, comme le fait controleAbleton.js</w:t>
+        <w:t xml:space="preserve"> vide sa liste de choix dès qu’un clean queue est </w:t>
+      </w:r>
+      <w:proofErr w:type="gramStart"/>
+      <w:r>
+        <w:t>réalisé</w:t>
+      </w:r>
+      <w:proofErr w:type="gramEnd"/>
+      <w:r>
+        <w:t>. Il ne tient pas compte du n° de la FIFO, comme le fait controleAbleton.js</w:t>
       </w:r>
       <w:r>
         <w:t xml:space="preserve">. (Le block ne réalise pas de </w:t>
@@ -19333,7 +20600,15 @@
         <w:jc w:val="both"/>
       </w:pPr>
       <w:r>
-        <w:t>Skini propose une interface standard pour l’audience qui permet aux participants de créer des listes de patterns et de les envoyer au serveur pour être jouées. Le compositeur peut à partir de cette interface inventer des jeux, comme « trouver la bonne séquence de patterns au sein d’un groupe »… Les scénarios de jeu ne sont pas programmés par l’orchestration. Ce sont des fonctions JavaScript sur le serveur.</w:t>
+        <w:t>Skini propose une interface standard pour l’audience qui permet aux participants de créer des listes de patterns et de les envoyer au serveur pour être jouées. Le compositeur peut à partir de cette interface inventer des jeux, comme « trouver la bonne séquence de patterns au sein d’un groupe</w:t>
+      </w:r>
+      <w:proofErr w:type="gramStart"/>
+      <w:r>
+        <w:t> »…</w:t>
+      </w:r>
+      <w:proofErr w:type="gramEnd"/>
+      <w:r>
+        <w:t xml:space="preserve"> Les scénarios de jeu ne sont pas programmés par l’orchestration. Ce sont des fonctions JavaScript sur le serveur.</w:t>
       </w:r>
     </w:p>
     <w:p>
@@ -20083,11 +21358,16 @@
         <w:t xml:space="preserve">. Ceci est vrai sauf </w:t>
       </w:r>
       <w:r>
-        <w:t>pour le bloc</w:t>
+        <w:t xml:space="preserve">pour </w:t>
+      </w:r>
+      <w:proofErr w:type="gramStart"/>
+      <w:r>
+        <w:t>le bloc</w:t>
       </w:r>
       <w:r>
         <w:t>s</w:t>
       </w:r>
+      <w:proofErr w:type="gramEnd"/>
       <w:r>
         <w:t xml:space="preserve"> </w:t>
       </w:r>
@@ -20168,28 +21448,13 @@
         <w:jc w:val="both"/>
       </w:pPr>
       <w:r>
-        <w:t>Ce</w:t>
-      </w:r>
-      <w:r>
-        <w:t>s</w:t>
-      </w:r>
-      <w:r>
-        <w:t xml:space="preserve"> </w:t>
+        <w:t xml:space="preserve">Ces </w:t>
       </w:r>
       <w:r>
         <w:t>blocs</w:t>
       </w:r>
       <w:r>
-        <w:t xml:space="preserve"> sont</w:t>
-      </w:r>
-      <w:r>
-        <w:t xml:space="preserve"> utilisé</w:t>
-      </w:r>
-      <w:r>
-        <w:t>s</w:t>
-      </w:r>
-      <w:r>
-        <w:t xml:space="preserve"> pour commander l’outil de transposition d’Ableton Live. L</w:t>
+        <w:t xml:space="preserve"> sont utilisés pour commander l’outil de transposition d’Ableton Live. L</w:t>
       </w:r>
       <w:r>
         <w:t>es</w:t>
@@ -21669,6 +22934,7 @@
         <w:ind w:firstLine="708"/>
       </w:pPr>
       <w:proofErr w:type="spellStart"/>
+      <w:proofErr w:type="gramStart"/>
       <w:r>
         <w:t>exports.</w:t>
       </w:r>
@@ -21681,6 +22947,7 @@
         <w:t>algoGestionFifo</w:t>
       </w:r>
       <w:proofErr w:type="spellEnd"/>
+      <w:proofErr w:type="gramEnd"/>
       <w:r>
         <w:t xml:space="preserve"> = 1;</w:t>
       </w:r>
@@ -21690,7 +22957,15 @@
         <w:jc w:val="both"/>
       </w:pPr>
       <w:r>
-        <w:t xml:space="preserve">(la valeur 1 assigné permet d’envisager que l’on </w:t>
+        <w:t>(</w:t>
+      </w:r>
+      <w:proofErr w:type="gramStart"/>
+      <w:r>
+        <w:t>la</w:t>
+      </w:r>
+      <w:proofErr w:type="gramEnd"/>
+      <w:r>
+        <w:t xml:space="preserve"> valeur 1 assigné permet d’envisager que l’on </w:t>
       </w:r>
       <w:r>
         <w:t>peut</w:t>
@@ -21908,6 +23183,7 @@
         <w:t xml:space="preserve">.js la fonction </w:t>
       </w:r>
       <w:proofErr w:type="spellStart"/>
+      <w:proofErr w:type="gramStart"/>
       <w:r>
         <w:rPr>
           <w:rFonts w:ascii="Consolas" w:hAnsi="Consolas"/>
@@ -21921,7 +23197,14 @@
         <w:rPr>
           <w:rFonts w:ascii="Consolas" w:hAnsi="Consolas"/>
         </w:rPr>
-        <w:t xml:space="preserve">() </w:t>
+        <w:t>(</w:t>
+      </w:r>
+      <w:proofErr w:type="gramEnd"/>
+      <w:r>
+        <w:rPr>
+          <w:rFonts w:ascii="Consolas" w:hAnsi="Consolas"/>
+        </w:rPr>
+        <w:t xml:space="preserve">) </w:t>
       </w:r>
       <w:r>
         <w:t>pour avoir le détail de l’algorithme effectivement en place.</w:t>
@@ -22217,6 +23500,7 @@
         </w:rPr>
       </w:pPr>
       <w:proofErr w:type="spellStart"/>
+      <w:proofErr w:type="gramStart"/>
       <w:r>
         <w:rPr>
           <w:rFonts w:ascii="Consolas" w:hAnsi="Consolas"/>
@@ -22224,6 +23508,7 @@
         <w:t>exports.avecMusicien</w:t>
       </w:r>
       <w:proofErr w:type="spellEnd"/>
+      <w:proofErr w:type="gramEnd"/>
       <w:r>
         <w:rPr>
           <w:rFonts w:ascii="Consolas" w:hAnsi="Consolas"/>
@@ -22304,10 +23589,12 @@
     </w:p>
     <w:p>
       <w:proofErr w:type="spellStart"/>
+      <w:proofErr w:type="gramStart"/>
       <w:r>
         <w:t>exports.decalageFIFOavecMusicien</w:t>
       </w:r>
       <w:proofErr w:type="spellEnd"/>
+      <w:proofErr w:type="gramEnd"/>
       <w:r>
         <w:t xml:space="preserve"> = 8;</w:t>
       </w:r>
@@ -22324,11 +23611,19 @@
           <w:rFonts w:ascii="Consolas" w:hAnsi="Consolas"/>
         </w:rPr>
       </w:pPr>
+      <w:proofErr w:type="gramStart"/>
       <w:r>
         <w:rPr>
           <w:rFonts w:ascii="Consolas" w:hAnsi="Consolas"/>
         </w:rPr>
-        <w:t>exports.patternScorePath1 = "";</w:t>
+        <w:t>exports.patternScorePath</w:t>
+      </w:r>
+      <w:proofErr w:type="gramEnd"/>
+      <w:r>
+        <w:rPr>
+          <w:rFonts w:ascii="Consolas" w:hAnsi="Consolas"/>
+        </w:rPr>
+        <w:t>1 = "";</w:t>
       </w:r>
     </w:p>
     <w:p>
@@ -22347,7 +23642,15 @@
         <w:t xml:space="preserve">Ces chemins </w:t>
       </w:r>
       <w:r>
-        <w:t>sont relatifs au répertoire « ./images ».</w:t>
+        <w:t xml:space="preserve">sont relatifs au répertoire </w:t>
+      </w:r>
+      <w:proofErr w:type="gramStart"/>
+      <w:r>
+        <w:t>« .</w:t>
+      </w:r>
+      <w:proofErr w:type="gramEnd"/>
+      <w:r>
+        <w:t>/images ».</w:t>
       </w:r>
     </w:p>
     <w:p>
@@ -22472,6 +23775,7 @@
         <w:t xml:space="preserve"> Pour les signaux reçus par l’orchestration ce sont les </w:t>
       </w:r>
       <w:proofErr w:type="spellStart"/>
+      <w:proofErr w:type="gramStart"/>
       <w:r>
         <w:rPr>
           <w:rFonts w:ascii="Consolas" w:hAnsi="Consolas"/>
@@ -22482,7 +23786,11 @@
       </w:r>
       <w:proofErr w:type="spellEnd"/>
       <w:r>
-        <w:t>() qui assignent directement les valeurs depuis les commandes OSC reçues.</w:t>
+        <w:t>(</w:t>
+      </w:r>
+      <w:proofErr w:type="gramEnd"/>
+      <w:r>
+        <w:t>) qui assignent directement les valeurs depuis les commandes OSC reçues.</w:t>
       </w:r>
     </w:p>
     <w:p>
@@ -22653,6 +23961,7 @@
         <w:t xml:space="preserve">L’émission des message OSC vers la plateforme de jeu se fait avec la fonction </w:t>
       </w:r>
       <w:proofErr w:type="spellStart"/>
+      <w:proofErr w:type="gramStart"/>
       <w:r>
         <w:rPr>
           <w:rFonts w:ascii="Consolas" w:hAnsi="Consolas"/>
@@ -22668,7 +23977,16 @@
           <w:sz w:val="20"/>
           <w:szCs w:val="20"/>
         </w:rPr>
-        <w:t>(message, value)</w:t>
+        <w:t>(</w:t>
+      </w:r>
+      <w:proofErr w:type="gramEnd"/>
+      <w:r>
+        <w:rPr>
+          <w:rFonts w:ascii="Consolas" w:hAnsi="Consolas"/>
+          <w:sz w:val="20"/>
+          <w:szCs w:val="20"/>
+        </w:rPr>
+        <w:t>message, value)</w:t>
       </w:r>
       <w:r>
         <w:t xml:space="preserve"> dans </w:t>
@@ -22948,10 +24266,12 @@
         <w:t xml:space="preserve">La mise en œuvre est très simple, le mécanisme de création des signaux pour l’orchestration se met en place si les tableaux de signaux </w:t>
       </w:r>
       <w:proofErr w:type="spellStart"/>
+      <w:proofErr w:type="gramStart"/>
       <w:r>
         <w:t>exports.gameOSCIn</w:t>
       </w:r>
       <w:proofErr w:type="spellEnd"/>
+      <w:proofErr w:type="gramEnd"/>
       <w:r>
         <w:t xml:space="preserve"> = [</w:t>
       </w:r>
@@ -22986,6 +24306,7 @@
         </w:rPr>
       </w:pPr>
       <w:proofErr w:type="spellStart"/>
+      <w:proofErr w:type="gramStart"/>
       <w:r>
         <w:rPr>
           <w:rFonts w:ascii="Consolas" w:hAnsi="Consolas"/>
@@ -22993,6 +24314,7 @@
         <w:t>exports.gameOSCIn</w:t>
       </w:r>
       <w:proofErr w:type="spellEnd"/>
+      <w:proofErr w:type="gramEnd"/>
       <w:r>
         <w:rPr>
           <w:rFonts w:ascii="Consolas" w:hAnsi="Consolas"/>
@@ -23008,6 +24330,7 @@
         </w:rPr>
       </w:pPr>
       <w:proofErr w:type="spellStart"/>
+      <w:proofErr w:type="gramStart"/>
       <w:r>
         <w:rPr>
           <w:rFonts w:ascii="Consolas" w:hAnsi="Consolas"/>
@@ -23015,6 +24338,7 @@
         <w:t>exports.gameOSCOut</w:t>
       </w:r>
       <w:proofErr w:type="spellEnd"/>
+      <w:proofErr w:type="gramEnd"/>
       <w:r>
         <w:rPr>
           <w:rFonts w:ascii="Consolas" w:hAnsi="Consolas"/>
@@ -23066,6 +24390,7 @@
         </w:rPr>
       </w:pPr>
       <w:proofErr w:type="spellStart"/>
+      <w:proofErr w:type="gramStart"/>
       <w:r>
         <w:rPr>
           <w:rFonts w:ascii="Consolas" w:hAnsi="Consolas"/>
@@ -23073,6 +24398,7 @@
         <w:t>exports.remoteIPAdressGame</w:t>
       </w:r>
       <w:proofErr w:type="spellEnd"/>
+      <w:proofErr w:type="gramEnd"/>
       <w:r>
         <w:rPr>
           <w:rFonts w:ascii="Consolas" w:hAnsi="Consolas"/>
@@ -23137,11 +24463,19 @@
         <w:t>remoteIPAddressGame</w:t>
       </w:r>
       <w:proofErr w:type="spellEnd"/>
+      <w:proofErr w:type="gramStart"/>
       <w:r>
         <w:rPr>
           <w:rFonts w:ascii="Consolas" w:hAnsi="Consolas"/>
         </w:rPr>
-        <w:t>": "192.168.1.6"</w:t>
+        <w:t>":</w:t>
+      </w:r>
+      <w:proofErr w:type="gramEnd"/>
+      <w:r>
+        <w:rPr>
+          <w:rFonts w:ascii="Consolas" w:hAnsi="Consolas"/>
+        </w:rPr>
+        <w:t xml:space="preserve"> "192.168.1.6"</w:t>
       </w:r>
     </w:p>
     <w:p>
@@ -23417,7 +24751,23 @@
           <w:rFonts w:cstheme="minorHAnsi"/>
           <w:lang w:val="en-US"/>
         </w:rPr>
-        <w:t>Remote OSC port out : 13000</w:t>
+        <w:t xml:space="preserve">Remote OSC port </w:t>
+      </w:r>
+      <w:proofErr w:type="gramStart"/>
+      <w:r>
+        <w:rPr>
+          <w:rFonts w:cstheme="minorHAnsi"/>
+          <w:lang w:val="en-US"/>
+        </w:rPr>
+        <w:t>out :</w:t>
+      </w:r>
+      <w:proofErr w:type="gramEnd"/>
+      <w:r>
+        <w:rPr>
+          <w:rFonts w:cstheme="minorHAnsi"/>
+          <w:lang w:val="en-US"/>
+        </w:rPr>
+        <w:t xml:space="preserve"> 13000</w:t>
       </w:r>
     </w:p>
     <w:p>
@@ -26589,6 +27939,7 @@
       </w:r>
     </w:p>
     <w:p>
+      <w:proofErr w:type="gramStart"/>
       <w:r>
         <w:rPr>
           <w:i/>
@@ -26603,6 +27954,7 @@
         </w:rPr>
         <w:t>lient</w:t>
       </w:r>
+      <w:proofErr w:type="gramEnd"/>
       <w:r>
         <w:t xml:space="preserve"> : Les différents clients de </w:t>
       </w:r>
@@ -26616,6 +27968,7 @@
       </w:r>
     </w:p>
     <w:p>
+      <w:proofErr w:type="gramStart"/>
       <w:r>
         <w:rPr>
           <w:i/>
@@ -26623,6 +27976,7 @@
         </w:rPr>
         <w:t>docs</w:t>
       </w:r>
+      <w:proofErr w:type="gramEnd"/>
       <w:r>
         <w:t> : suivi de la thèse et du projet Skini</w:t>
       </w:r>
@@ -26631,6 +27985,7 @@
       <w:pPr>
         <w:jc w:val="both"/>
       </w:pPr>
+      <w:proofErr w:type="gramStart"/>
       <w:r>
         <w:rPr>
           <w:i/>
@@ -26638,6 +27993,7 @@
         </w:rPr>
         <w:t>images</w:t>
       </w:r>
+      <w:proofErr w:type="gramEnd"/>
       <w:r>
         <w:t xml:space="preserve"> : dans des </w:t>
       </w:r>
@@ -26650,6 +28006,7 @@
     </w:p>
     <w:p>
       <w:proofErr w:type="spellStart"/>
+      <w:proofErr w:type="gramStart"/>
       <w:r>
         <w:rPr>
           <w:i/>
@@ -26665,6 +28022,7 @@
         <w:t>ieces</w:t>
       </w:r>
       <w:proofErr w:type="spellEnd"/>
+      <w:proofErr w:type="gramEnd"/>
       <w:r>
         <w:t xml:space="preserve"> : Dans ce répertoire nous avons les </w:t>
       </w:r>
@@ -26710,6 +28068,7 @@
     </w:p>
     <w:p>
       <w:proofErr w:type="spellStart"/>
+      <w:proofErr w:type="gramStart"/>
       <w:r>
         <w:rPr>
           <w:i/>
@@ -26718,11 +28077,13 @@
         <w:t>sequencesSkini</w:t>
       </w:r>
       <w:proofErr w:type="spellEnd"/>
+      <w:proofErr w:type="gramEnd"/>
       <w:r>
         <w:t> : contient les patterns sauvegardés par le séquenceur distribué.</w:t>
       </w:r>
     </w:p>
     <w:p>
+      <w:proofErr w:type="gramStart"/>
       <w:r>
         <w:rPr>
           <w:i/>
@@ -26737,6 +28098,7 @@
         </w:rPr>
         <w:t>erveur</w:t>
       </w:r>
+      <w:proofErr w:type="gramEnd"/>
       <w:r>
         <w:t xml:space="preserve"> : contient les fichiers </w:t>
       </w:r>
@@ -26746,6 +28108,7 @@
     </w:p>
     <w:p>
       <w:proofErr w:type="spellStart"/>
+      <w:proofErr w:type="gramStart"/>
       <w:r>
         <w:rPr>
           <w:i/>
@@ -26761,42 +28124,54 @@
         <w:t>ounds</w:t>
       </w:r>
       <w:proofErr w:type="spellEnd"/>
+      <w:proofErr w:type="gramEnd"/>
       <w:r>
         <w:t> : les fichiers son mp3 des patterns sont organisés en sous répertoires.</w:t>
       </w:r>
     </w:p>
     <w:p>
       <w:proofErr w:type="spellStart"/>
+      <w:proofErr w:type="gramStart"/>
       <w:r>
         <w:rPr>
           <w:i/>
           <w:iCs/>
         </w:rPr>
-        <w:t>blockly_hop</w:t>
-      </w:r>
-      <w:proofErr w:type="spellEnd"/>
-      <w:r>
-        <w:t xml:space="preserve"> : qui contient les programmes </w:t>
-      </w:r>
-      <w:proofErr w:type="spellStart"/>
-      <w:r>
         <w:t>blockly</w:t>
       </w:r>
-      <w:proofErr w:type="spellEnd"/>
-      <w:r>
-        <w:t xml:space="preserve"> et les orchestrations au format xml</w:t>
-      </w:r>
-    </w:p>
-    <w:p>
-      <w:proofErr w:type="spellStart"/>
+      <w:proofErr w:type="gramEnd"/>
       <w:r>
         <w:rPr>
           <w:i/>
           <w:iCs/>
         </w:rPr>
+        <w:t>_hop</w:t>
+      </w:r>
+      <w:proofErr w:type="spellEnd"/>
+      <w:r>
+        <w:t xml:space="preserve"> : qui contient les programmes </w:t>
+      </w:r>
+      <w:proofErr w:type="spellStart"/>
+      <w:r>
+        <w:t>blockly</w:t>
+      </w:r>
+      <w:proofErr w:type="spellEnd"/>
+      <w:r>
+        <w:t xml:space="preserve"> et les orchestrations au format xml</w:t>
+      </w:r>
+    </w:p>
+    <w:p>
+      <w:proofErr w:type="spellStart"/>
+      <w:proofErr w:type="gramStart"/>
+      <w:r>
+        <w:rPr>
+          <w:i/>
+          <w:iCs/>
+        </w:rPr>
         <w:t>bitwig</w:t>
       </w:r>
       <w:proofErr w:type="spellEnd"/>
+      <w:proofErr w:type="gramEnd"/>
       <w:r>
         <w:t xml:space="preserve"> : contient les extensions pour </w:t>
       </w:r>
@@ -28437,7 +29812,15 @@
     </w:p>
     <w:p>
       <w:r>
-        <w:t>(à faire, donner la structure des programmes.).</w:t>
+        <w:t>(</w:t>
+      </w:r>
+      <w:proofErr w:type="gramStart"/>
+      <w:r>
+        <w:t>à</w:t>
+      </w:r>
+      <w:proofErr w:type="gramEnd"/>
+      <w:r>
+        <w:t xml:space="preserve"> faire, donner la structure des programmes.).</w:t>
       </w:r>
     </w:p>
     <w:p/>

</xml_diff>

<commit_message>
logique en place pour controle de raspberry, à tester avec les Rasp
</commit_message>
<xml_diff>
--- a/doc/Mode d'emploi Skini Node.docx
+++ b/doc/Mode d'emploi Skini Node.docx
@@ -23714,23 +23714,81 @@
       </w:pPr>
       <w:r>
         <w:lastRenderedPageBreak/>
-        <w:t>Contrôle de patterns sur Raspberry (spec)</w:t>
-      </w:r>
-    </w:p>
-    <w:p>
-      <w:r>
-        <w:t>La commande de jeu OSC vers le Raspberry a besoin d’une adresse OSC et d’un numéro de buffer.</w:t>
-      </w:r>
-      <w:r>
-        <w:t xml:space="preserve"> </w:t>
-      </w:r>
-      <w:r>
-        <w:t>Si le champ adresse IP du Raspberry est vide, c’est le que le pattern est joué par la DAW.</w:t>
-      </w:r>
-    </w:p>
-    <w:p>
-      <w:r>
-        <w:t>On étend le fichier descripteur de pattern avec deux informations :</w:t>
+        <w:t>Contrôle de patterns sur Raspberry</w:t>
+      </w:r>
+    </w:p>
+    <w:p>
+      <w:r>
+        <w:t xml:space="preserve">Pour utiliser Skini en contrôle de Raspberry </w:t>
+      </w:r>
+      <w:r>
+        <w:t xml:space="preserve">du projet « Pré » (de Jean-Luc Hervé) </w:t>
+      </w:r>
+      <w:r>
+        <w:t>avec OSC, il y a 3 paramètres à ajouter dans le fichier de configuration de la pièce :</w:t>
+      </w:r>
+    </w:p>
+    <w:p>
+      <w:r>
+        <w:t>exports.useRaspberries = true;</w:t>
+      </w:r>
+      <w:r>
+        <w:br/>
+      </w:r>
+      <w:r>
+        <w:t>exports.playBufferMessage = 'test';</w:t>
+      </w:r>
+      <w:r>
+        <w:br/>
+      </w:r>
+      <w:r>
+        <w:t>exports.raspOSCPort = 4000;</w:t>
+      </w:r>
+    </w:p>
+    <w:p>
+      <w:pPr>
+        <w:jc w:val="both"/>
+      </w:pPr>
+      <w:r>
+        <w:t xml:space="preserve">Le paramètre </w:t>
+      </w:r>
+      <w:r>
+        <w:rPr>
+          <w:i/>
+          <w:iCs/>
+        </w:rPr>
+        <w:t>useRaspberries</w:t>
+      </w:r>
+      <w:r>
+        <w:t xml:space="preserve"> permet de désactiver l</w:t>
+      </w:r>
+      <w:r>
+        <w:t xml:space="preserve">e jeu sur Raspberry de façon global et de jouer les patterns sur la DAW. </w:t>
+      </w:r>
+      <w:r>
+        <w:rPr>
+          <w:i/>
+          <w:iCs/>
+        </w:rPr>
+        <w:t>playBufferMessage</w:t>
+      </w:r>
+      <w:r>
+        <w:t xml:space="preserve"> est le message OSC (sans /) que comprend le Raspberry pour jouer un fichier son. </w:t>
+      </w:r>
+      <w:r>
+        <w:rPr>
+          <w:i/>
+          <w:iCs/>
+        </w:rPr>
+        <w:t>raspOSCPort</w:t>
+      </w:r>
+      <w:r>
+        <w:t xml:space="preserve"> est le port UDP utilisé par OSC pour les Raspberries.</w:t>
+      </w:r>
+    </w:p>
+    <w:p>
+      <w:r>
+        <w:t>On étend le descripteur de pattern avec deux informations :</w:t>
       </w:r>
     </w:p>
     <w:p>
@@ -23754,80 +23812,48 @@
         </w:numPr>
       </w:pPr>
       <w:r>
-        <w:t>Le numéro du son dans le Rapsberry correspondant au pattern.</w:t>
-      </w:r>
-    </w:p>
-    <w:p>
+        <w:t>Le numéro du son dans le Rapsberry correspondant au pattern</w:t>
+      </w:r>
+      <w:r>
+        <w:t xml:space="preserve"> (champ « Buffer num »)</w:t>
+      </w:r>
+      <w:r>
+        <w:t>.</w:t>
+      </w:r>
+    </w:p>
+    <w:p>
+      <w:r>
+        <w:t>Si le champ « buffer num » n’est pas renseigné, le pattern est considéré comme devant être joué par la DAW.</w:t>
+      </w:r>
+    </w:p>
+    <w:p>
+      <w:r>
+        <w:t xml:space="preserve">Il est possible ainsi de jouer dans une même pièce des patterns avec la DAW et les Raspberry. </w:t>
+      </w:r>
+      <w:r>
+        <w:t>O</w:t>
+      </w:r>
+      <w:r>
+        <w:t>n peut aussi ainsi tester un pattern sur la DAW avant de la faire jouer par un Raspberry.</w:t>
+      </w:r>
+    </w:p>
+    <w:p>
+      <w:r>
+        <w:t xml:space="preserve">NB : </w:t>
+      </w:r>
       <w:r>
         <w:t>La file d’attente stocke l’adresse IP du Raspberry à l’index 10 et le numéro du buffer à l’index 11.</w:t>
       </w:r>
-    </w:p>
-    <w:p>
-      <w:r>
-        <w:t xml:space="preserve">Dans le fichier de configuration l’adresse </w:t>
-      </w:r>
-      <w:r>
-        <w:t>IP du Raspberry</w:t>
-      </w:r>
-      <w:r>
-        <w:t xml:space="preserve"> est en index 11 et le buffer en index 12.</w:t>
-      </w:r>
-    </w:p>
-    <w:p>
-      <w:r>
-        <w:t>----</w:t>
-      </w:r>
-    </w:p>
-    <w:p>
-      <w:r>
-        <w:t>Modif jusqu’à pushEventDAW()</w:t>
-      </w:r>
-    </w:p>
-    <w:p>
-      <w:r>
-        <w:t>A faire :</w:t>
-      </w:r>
-    </w:p>
-    <w:p>
-      <w:pPr>
-        <w:shd w:val="clear" w:color="auto" w:fill="1E1E1E"/>
-        <w:spacing w:after="0" w:line="285" w:lineRule="atLeast"/>
-        <w:rPr>
-          <w:rFonts w:ascii="Consolas" w:eastAsia="Times New Roman" w:hAnsi="Consolas" w:cs="Times New Roman"/>
-          <w:color w:val="D4D4D4"/>
-          <w:sz w:val="21"/>
-          <w:szCs w:val="21"/>
-          <w:lang w:eastAsia="fr-FR"/>
-        </w:rPr>
-      </w:pPr>
-      <w:r>
-        <w:rPr>
-          <w:rFonts w:ascii="Consolas" w:eastAsia="Times New Roman" w:hAnsi="Consolas" w:cs="Times New Roman"/>
-          <w:color w:val="D4D4D4"/>
-          <w:sz w:val="21"/>
-          <w:szCs w:val="21"/>
-          <w:lang w:eastAsia="fr-FR"/>
-        </w:rPr>
-        <w:t>playAndShiftEventDAW</w:t>
-      </w:r>
-    </w:p>
-    <w:p>
-      <w:r>
-        <w:t>Tester ordonneFifo.</w:t>
-      </w:r>
-    </w:p>
-    <w:p>
-      <w:r>
-        <w:t>Ajouter les champ</w:t>
-      </w:r>
-      <w:r>
-        <w:t>s</w:t>
-      </w:r>
-      <w:r>
-        <w:t xml:space="preserve"> dans l’interface blockly</w:t>
-      </w:r>
-    </w:p>
-    <w:p/>
+      <w:r>
+        <w:t xml:space="preserve"> </w:t>
+      </w:r>
+      <w:r>
+        <w:t>Dans le fichier de configuration l’adresse IP du Raspberry est en index 11 et le buffer en index 12</w:t>
+      </w:r>
+      <w:r>
+        <w:t>.</w:t>
+      </w:r>
+    </w:p>
     <w:p>
       <w:pPr>
         <w:pStyle w:val="Titre1"/>

</xml_diff>

<commit_message>
correction du processus de lancement et avant nettoyage
</commit_message>
<xml_diff>
--- a/doc/Mode d'emploi Skini Node.docx
+++ b/doc/Mode d'emploi Skini Node.docx
@@ -7353,15 +7353,7 @@
         <w:t>es</w:t>
       </w:r>
       <w:r>
-        <w:t xml:space="preserve"> dans un sous répertoire du répertoire </w:t>
-      </w:r>
-      <w:proofErr w:type="gramStart"/>
-      <w:r>
-        <w:t>« .</w:t>
-      </w:r>
-      <w:proofErr w:type="gramEnd"/>
-      <w:r>
-        <w:t>/image ». Ce sous-répertoire est configuré dans le fichier de configuration de la pièce. Ces fichiers sont au format jpg. Les noms des fichiers jpg sont les mêmes que ceux des sons</w:t>
+        <w:t xml:space="preserve"> dans un sous répertoire du répertoire « ./image ». Ce sous-répertoire est configuré dans le fichier de configuration de la pièce. Ces fichiers sont au format jpg. Les noms des fichiers jpg sont les mêmes que ceux des sons</w:t>
       </w:r>
       <w:r>
         <w:t xml:space="preserve"> associés aux patterns</w:t>
@@ -7702,7 +7694,6 @@
         <w:t>remoteIPAddressImage</w:t>
       </w:r>
       <w:proofErr w:type="spellEnd"/>
-      <w:proofErr w:type="gramStart"/>
       <w:r>
         <w:rPr>
           <w:rFonts w:ascii="Consolas" w:eastAsia="Times New Roman" w:hAnsi="Consolas" w:cs="Times New Roman"/>
@@ -7712,19 +7703,7 @@
           <w:bdr w:val="none" w:sz="0" w:space="0" w:color="auto" w:frame="1"/>
           <w:lang w:eastAsia="fr-FR"/>
         </w:rPr>
-        <w:t>":</w:t>
-      </w:r>
-      <w:proofErr w:type="gramEnd"/>
-      <w:r>
-        <w:rPr>
-          <w:rFonts w:ascii="Consolas" w:eastAsia="Times New Roman" w:hAnsi="Consolas" w:cs="Times New Roman"/>
-          <w:color w:val="000000"/>
-          <w:sz w:val="18"/>
-          <w:szCs w:val="18"/>
-          <w:bdr w:val="none" w:sz="0" w:space="0" w:color="auto" w:frame="1"/>
-          <w:lang w:eastAsia="fr-FR"/>
-        </w:rPr>
-        <w:t xml:space="preserve"> "192.168.82.96",</w:t>
+        <w:t>": "192.168.82.96",</w:t>
       </w:r>
     </w:p>
     <w:p>
@@ -7772,7 +7751,6 @@
         <w:t>remoteIPAddressSound</w:t>
       </w:r>
       <w:proofErr w:type="spellEnd"/>
-      <w:proofErr w:type="gramStart"/>
       <w:r>
         <w:rPr>
           <w:rFonts w:ascii="Consolas" w:eastAsia="Times New Roman" w:hAnsi="Consolas" w:cs="Times New Roman"/>
@@ -7782,19 +7760,7 @@
           <w:bdr w:val="none" w:sz="0" w:space="0" w:color="auto" w:frame="1"/>
           <w:lang w:eastAsia="fr-FR"/>
         </w:rPr>
-        <w:t>":</w:t>
-      </w:r>
-      <w:proofErr w:type="gramEnd"/>
-      <w:r>
-        <w:rPr>
-          <w:rFonts w:ascii="Consolas" w:eastAsia="Times New Roman" w:hAnsi="Consolas" w:cs="Times New Roman"/>
-          <w:color w:val="000000"/>
-          <w:sz w:val="18"/>
-          <w:szCs w:val="18"/>
-          <w:bdr w:val="none" w:sz="0" w:space="0" w:color="auto" w:frame="1"/>
-          <w:lang w:eastAsia="fr-FR"/>
-        </w:rPr>
-        <w:t xml:space="preserve"> "localhost",</w:t>
+        <w:t>": "localhost",</w:t>
       </w:r>
     </w:p>
     <w:p>
@@ -7842,7 +7808,6 @@
         <w:t>remoteIPAddressLumiere</w:t>
       </w:r>
       <w:proofErr w:type="spellEnd"/>
-      <w:proofErr w:type="gramStart"/>
       <w:r>
         <w:rPr>
           <w:rFonts w:ascii="Consolas" w:eastAsia="Times New Roman" w:hAnsi="Consolas" w:cs="Times New Roman"/>
@@ -7852,19 +7817,7 @@
           <w:bdr w:val="none" w:sz="0" w:space="0" w:color="auto" w:frame="1"/>
           <w:lang w:eastAsia="fr-FR"/>
         </w:rPr>
-        <w:t>":</w:t>
-      </w:r>
-      <w:proofErr w:type="gramEnd"/>
-      <w:r>
-        <w:rPr>
-          <w:rFonts w:ascii="Consolas" w:eastAsia="Times New Roman" w:hAnsi="Consolas" w:cs="Times New Roman"/>
-          <w:color w:val="000000"/>
-          <w:sz w:val="18"/>
-          <w:szCs w:val="18"/>
-          <w:bdr w:val="none" w:sz="0" w:space="0" w:color="auto" w:frame="1"/>
-          <w:lang w:eastAsia="fr-FR"/>
-        </w:rPr>
-        <w:t xml:space="preserve"> "192.168.82.96",</w:t>
+        <w:t>": "192.168.82.96",</w:t>
       </w:r>
     </w:p>
     <w:p>
@@ -7912,7 +7865,6 @@
         <w:t>remoteIPAddressGame</w:t>
       </w:r>
       <w:proofErr w:type="spellEnd"/>
-      <w:proofErr w:type="gramStart"/>
       <w:r>
         <w:rPr>
           <w:rFonts w:ascii="Consolas" w:eastAsia="Times New Roman" w:hAnsi="Consolas" w:cs="Times New Roman"/>
@@ -7922,19 +7874,7 @@
           <w:bdr w:val="none" w:sz="0" w:space="0" w:color="auto" w:frame="1"/>
           <w:lang w:eastAsia="fr-FR"/>
         </w:rPr>
-        <w:t>":</w:t>
-      </w:r>
-      <w:proofErr w:type="gramEnd"/>
-      <w:r>
-        <w:rPr>
-          <w:rFonts w:ascii="Consolas" w:eastAsia="Times New Roman" w:hAnsi="Consolas" w:cs="Times New Roman"/>
-          <w:color w:val="000000"/>
-          <w:sz w:val="18"/>
-          <w:szCs w:val="18"/>
-          <w:bdr w:val="none" w:sz="0" w:space="0" w:color="auto" w:frame="1"/>
-          <w:lang w:eastAsia="fr-FR"/>
-        </w:rPr>
-        <w:t xml:space="preserve"> "192.168.82.96",</w:t>
+        <w:t>": "192.168.82.96",</w:t>
       </w:r>
     </w:p>
     <w:p>
@@ -7982,7 +7922,6 @@
         <w:t>serverIPAddress</w:t>
       </w:r>
       <w:proofErr w:type="spellEnd"/>
-      <w:proofErr w:type="gramStart"/>
       <w:r>
         <w:rPr>
           <w:rFonts w:ascii="Consolas" w:eastAsia="Times New Roman" w:hAnsi="Consolas" w:cs="Times New Roman"/>
@@ -7992,19 +7931,7 @@
           <w:bdr w:val="none" w:sz="0" w:space="0" w:color="auto" w:frame="1"/>
           <w:lang w:eastAsia="fr-FR"/>
         </w:rPr>
-        <w:t>":</w:t>
-      </w:r>
-      <w:proofErr w:type="gramEnd"/>
-      <w:r>
-        <w:rPr>
-          <w:rFonts w:ascii="Consolas" w:eastAsia="Times New Roman" w:hAnsi="Consolas" w:cs="Times New Roman"/>
-          <w:color w:val="000000"/>
-          <w:sz w:val="18"/>
-          <w:szCs w:val="18"/>
-          <w:bdr w:val="none" w:sz="0" w:space="0" w:color="auto" w:frame="1"/>
-          <w:lang w:eastAsia="fr-FR"/>
-        </w:rPr>
-        <w:t xml:space="preserve"> "localhost",</w:t>
+        <w:t>": "localhost",</w:t>
       </w:r>
     </w:p>
     <w:p>
@@ -8052,7 +7979,6 @@
         <w:t>webserveurPort</w:t>
       </w:r>
       <w:proofErr w:type="spellEnd"/>
-      <w:proofErr w:type="gramStart"/>
       <w:r>
         <w:rPr>
           <w:rFonts w:ascii="Consolas" w:eastAsia="Times New Roman" w:hAnsi="Consolas" w:cs="Times New Roman"/>
@@ -8062,19 +7988,7 @@
           <w:bdr w:val="none" w:sz="0" w:space="0" w:color="auto" w:frame="1"/>
           <w:lang w:eastAsia="fr-FR"/>
         </w:rPr>
-        <w:t>":</w:t>
-      </w:r>
-      <w:proofErr w:type="gramEnd"/>
-      <w:r>
-        <w:rPr>
-          <w:rFonts w:ascii="Consolas" w:eastAsia="Times New Roman" w:hAnsi="Consolas" w:cs="Times New Roman"/>
-          <w:color w:val="000000"/>
-          <w:sz w:val="18"/>
-          <w:szCs w:val="18"/>
-          <w:bdr w:val="none" w:sz="0" w:space="0" w:color="auto" w:frame="1"/>
-          <w:lang w:eastAsia="fr-FR"/>
-        </w:rPr>
-        <w:t xml:space="preserve"> 8080,</w:t>
+        <w:t>": 8080,</w:t>
       </w:r>
     </w:p>
     <w:p>
@@ -8122,7 +8036,6 @@
         <w:t>websocketServeurPort</w:t>
       </w:r>
       <w:proofErr w:type="spellEnd"/>
-      <w:proofErr w:type="gramStart"/>
       <w:r>
         <w:rPr>
           <w:rFonts w:ascii="Consolas" w:eastAsia="Times New Roman" w:hAnsi="Consolas" w:cs="Times New Roman"/>
@@ -8132,19 +8045,7 @@
           <w:bdr w:val="none" w:sz="0" w:space="0" w:color="auto" w:frame="1"/>
           <w:lang w:eastAsia="fr-FR"/>
         </w:rPr>
-        <w:t>":</w:t>
-      </w:r>
-      <w:proofErr w:type="gramEnd"/>
-      <w:r>
-        <w:rPr>
-          <w:rFonts w:ascii="Consolas" w:eastAsia="Times New Roman" w:hAnsi="Consolas" w:cs="Times New Roman"/>
-          <w:color w:val="000000"/>
-          <w:sz w:val="18"/>
-          <w:szCs w:val="18"/>
-          <w:bdr w:val="none" w:sz="0" w:space="0" w:color="auto" w:frame="1"/>
-          <w:lang w:eastAsia="fr-FR"/>
-        </w:rPr>
-        <w:t xml:space="preserve"> 8383,</w:t>
+        <w:t>": 8383,</w:t>
       </w:r>
     </w:p>
     <w:p>
@@ -8192,7 +8093,6 @@
         <w:t>InPortOSCMIDIfromDAW</w:t>
       </w:r>
       <w:proofErr w:type="spellEnd"/>
-      <w:proofErr w:type="gramStart"/>
       <w:r>
         <w:rPr>
           <w:rFonts w:ascii="Consolas" w:eastAsia="Times New Roman" w:hAnsi="Consolas" w:cs="Times New Roman"/>
@@ -8202,19 +8102,7 @@
           <w:bdr w:val="none" w:sz="0" w:space="0" w:color="auto" w:frame="1"/>
           <w:lang w:eastAsia="fr-FR"/>
         </w:rPr>
-        <w:t>":</w:t>
-      </w:r>
-      <w:proofErr w:type="gramEnd"/>
-      <w:r>
-        <w:rPr>
-          <w:rFonts w:ascii="Consolas" w:eastAsia="Times New Roman" w:hAnsi="Consolas" w:cs="Times New Roman"/>
-          <w:color w:val="000000"/>
-          <w:sz w:val="18"/>
-          <w:szCs w:val="18"/>
-          <w:bdr w:val="none" w:sz="0" w:space="0" w:color="auto" w:frame="1"/>
-          <w:lang w:eastAsia="fr-FR"/>
-        </w:rPr>
-        <w:t xml:space="preserve"> 13000,</w:t>
+        <w:t>": 13000,</w:t>
       </w:r>
     </w:p>
     <w:p>
@@ -8262,7 +8150,6 @@
         <w:t>OutPortOSCMIDItoDAW</w:t>
       </w:r>
       <w:proofErr w:type="spellEnd"/>
-      <w:proofErr w:type="gramStart"/>
       <w:r>
         <w:rPr>
           <w:rFonts w:ascii="Consolas" w:eastAsia="Times New Roman" w:hAnsi="Consolas" w:cs="Times New Roman"/>
@@ -8272,19 +8159,7 @@
           <w:bdr w:val="none" w:sz="0" w:space="0" w:color="auto" w:frame="1"/>
           <w:lang w:eastAsia="fr-FR"/>
         </w:rPr>
-        <w:t>":</w:t>
-      </w:r>
-      <w:proofErr w:type="gramEnd"/>
-      <w:r>
-        <w:rPr>
-          <w:rFonts w:ascii="Consolas" w:eastAsia="Times New Roman" w:hAnsi="Consolas" w:cs="Times New Roman"/>
-          <w:color w:val="000000"/>
-          <w:sz w:val="18"/>
-          <w:szCs w:val="18"/>
-          <w:bdr w:val="none" w:sz="0" w:space="0" w:color="auto" w:frame="1"/>
-          <w:lang w:eastAsia="fr-FR"/>
-        </w:rPr>
-        <w:t xml:space="preserve"> 12000,</w:t>
+        <w:t>": 12000,</w:t>
       </w:r>
     </w:p>
     <w:p>
@@ -8332,7 +8207,6 @@
         <w:t>distribSequencerPort</w:t>
       </w:r>
       <w:proofErr w:type="spellEnd"/>
-      <w:proofErr w:type="gramStart"/>
       <w:r>
         <w:rPr>
           <w:rFonts w:ascii="Consolas" w:eastAsia="Times New Roman" w:hAnsi="Consolas" w:cs="Times New Roman"/>
@@ -8342,19 +8216,7 @@
           <w:bdr w:val="none" w:sz="0" w:space="0" w:color="auto" w:frame="1"/>
           <w:lang w:eastAsia="fr-FR"/>
         </w:rPr>
-        <w:t>":</w:t>
-      </w:r>
-      <w:proofErr w:type="gramEnd"/>
-      <w:r>
-        <w:rPr>
-          <w:rFonts w:ascii="Consolas" w:eastAsia="Times New Roman" w:hAnsi="Consolas" w:cs="Times New Roman"/>
-          <w:color w:val="000000"/>
-          <w:sz w:val="18"/>
-          <w:szCs w:val="18"/>
-          <w:bdr w:val="none" w:sz="0" w:space="0" w:color="auto" w:frame="1"/>
-          <w:lang w:eastAsia="fr-FR"/>
-        </w:rPr>
-        <w:t xml:space="preserve"> 8888,</w:t>
+        <w:t>": 8888,</w:t>
       </w:r>
     </w:p>
     <w:p>
@@ -8402,7 +8264,6 @@
         <w:t>outportProcessing</w:t>
       </w:r>
       <w:proofErr w:type="spellEnd"/>
-      <w:proofErr w:type="gramStart"/>
       <w:r>
         <w:rPr>
           <w:rFonts w:ascii="Consolas" w:eastAsia="Times New Roman" w:hAnsi="Consolas" w:cs="Times New Roman"/>
@@ -8412,19 +8273,7 @@
           <w:bdr w:val="none" w:sz="0" w:space="0" w:color="auto" w:frame="1"/>
           <w:lang w:eastAsia="fr-FR"/>
         </w:rPr>
-        <w:t>":</w:t>
-      </w:r>
-      <w:proofErr w:type="gramEnd"/>
-      <w:r>
-        <w:rPr>
-          <w:rFonts w:ascii="Consolas" w:eastAsia="Times New Roman" w:hAnsi="Consolas" w:cs="Times New Roman"/>
-          <w:color w:val="000000"/>
-          <w:sz w:val="18"/>
-          <w:szCs w:val="18"/>
-          <w:bdr w:val="none" w:sz="0" w:space="0" w:color="auto" w:frame="1"/>
-          <w:lang w:eastAsia="fr-FR"/>
-        </w:rPr>
-        <w:t xml:space="preserve"> 10000,</w:t>
+        <w:t>": 10000,</w:t>
       </w:r>
     </w:p>
     <w:p>
@@ -8472,7 +8321,6 @@
         <w:t>outportLumiere</w:t>
       </w:r>
       <w:proofErr w:type="spellEnd"/>
-      <w:proofErr w:type="gramStart"/>
       <w:r>
         <w:rPr>
           <w:rFonts w:ascii="Consolas" w:eastAsia="Times New Roman" w:hAnsi="Consolas" w:cs="Times New Roman"/>
@@ -8482,19 +8330,7 @@
           <w:bdr w:val="none" w:sz="0" w:space="0" w:color="auto" w:frame="1"/>
           <w:lang w:eastAsia="fr-FR"/>
         </w:rPr>
-        <w:t>":</w:t>
-      </w:r>
-      <w:proofErr w:type="gramEnd"/>
-      <w:r>
-        <w:rPr>
-          <w:rFonts w:ascii="Consolas" w:eastAsia="Times New Roman" w:hAnsi="Consolas" w:cs="Times New Roman"/>
-          <w:color w:val="000000"/>
-          <w:sz w:val="18"/>
-          <w:szCs w:val="18"/>
-          <w:bdr w:val="none" w:sz="0" w:space="0" w:color="auto" w:frame="1"/>
-          <w:lang w:eastAsia="fr-FR"/>
-        </w:rPr>
-        <w:t xml:space="preserve"> 7700,</w:t>
+        <w:t>": 7700,</w:t>
       </w:r>
     </w:p>
     <w:p>
@@ -8542,7 +8378,6 @@
         <w:t>inportLumiere</w:t>
       </w:r>
       <w:proofErr w:type="spellEnd"/>
-      <w:proofErr w:type="gramStart"/>
       <w:r>
         <w:rPr>
           <w:rFonts w:ascii="Consolas" w:eastAsia="Times New Roman" w:hAnsi="Consolas" w:cs="Times New Roman"/>
@@ -8552,19 +8387,7 @@
           <w:bdr w:val="none" w:sz="0" w:space="0" w:color="auto" w:frame="1"/>
           <w:lang w:eastAsia="fr-FR"/>
         </w:rPr>
-        <w:t>":</w:t>
-      </w:r>
-      <w:proofErr w:type="gramEnd"/>
-      <w:r>
-        <w:rPr>
-          <w:rFonts w:ascii="Consolas" w:eastAsia="Times New Roman" w:hAnsi="Consolas" w:cs="Times New Roman"/>
-          <w:color w:val="000000"/>
-          <w:sz w:val="18"/>
-          <w:szCs w:val="18"/>
-          <w:bdr w:val="none" w:sz="0" w:space="0" w:color="auto" w:frame="1"/>
-          <w:lang w:eastAsia="fr-FR"/>
-        </w:rPr>
-        <w:t xml:space="preserve"> 9000</w:t>
+        <w:t>": 9000</w:t>
       </w:r>
     </w:p>
     <w:p>
@@ -8600,7 +8423,6 @@
     </w:p>
     <w:p>
       <w:proofErr w:type="spellStart"/>
-      <w:proofErr w:type="gramStart"/>
       <w:r>
         <w:rPr>
           <w:rFonts w:ascii="Consolas" w:eastAsia="Times New Roman" w:hAnsi="Consolas" w:cs="Times New Roman"/>
@@ -8612,7 +8434,6 @@
         <w:t>serverIPAddress</w:t>
       </w:r>
       <w:proofErr w:type="spellEnd"/>
-      <w:proofErr w:type="gramEnd"/>
       <w:r>
         <w:rPr>
           <w:rFonts w:ascii="Consolas" w:eastAsia="Times New Roman" w:hAnsi="Consolas" w:cs="Times New Roman"/>
@@ -8637,7 +8458,6 @@
         </w:rPr>
       </w:pPr>
       <w:proofErr w:type="spellStart"/>
-      <w:proofErr w:type="gramStart"/>
       <w:r>
         <w:rPr>
           <w:rFonts w:ascii="Consolas" w:eastAsia="Times New Roman" w:hAnsi="Consolas" w:cs="Times New Roman"/>
@@ -8649,7 +8469,6 @@
         <w:t>remoteIPAddressLumiere</w:t>
       </w:r>
       <w:proofErr w:type="spellEnd"/>
-      <w:proofErr w:type="gramEnd"/>
       <w:r>
         <w:rPr>
           <w:rFonts w:ascii="Consolas" w:eastAsia="Times New Roman" w:hAnsi="Consolas" w:cs="Times New Roman"/>
@@ -8678,7 +8497,6 @@
         </w:rPr>
       </w:pPr>
       <w:proofErr w:type="spellStart"/>
-      <w:proofErr w:type="gramStart"/>
       <w:r>
         <w:rPr>
           <w:rFonts w:ascii="Consolas" w:eastAsia="Times New Roman" w:hAnsi="Consolas" w:cs="Times New Roman"/>
@@ -8701,7 +8519,6 @@
         <w:t>DAW</w:t>
       </w:r>
       <w:proofErr w:type="spellEnd"/>
-      <w:proofErr w:type="gramEnd"/>
       <w:r>
         <w:rPr>
           <w:rFonts w:ascii="Consolas" w:eastAsia="Times New Roman" w:hAnsi="Consolas" w:cs="Times New Roman"/>
@@ -8735,7 +8552,6 @@
         </w:rPr>
       </w:pPr>
       <w:proofErr w:type="spellStart"/>
-      <w:proofErr w:type="gramStart"/>
       <w:r>
         <w:rPr>
           <w:rFonts w:ascii="Consolas" w:eastAsia="Times New Roman" w:hAnsi="Consolas" w:cs="Times New Roman"/>
@@ -8747,7 +8563,6 @@
         <w:t>remoteIPAddressSound</w:t>
       </w:r>
       <w:proofErr w:type="spellEnd"/>
-      <w:proofErr w:type="gramEnd"/>
       <w:r>
         <w:rPr>
           <w:rFonts w:ascii="Consolas" w:eastAsia="Times New Roman" w:hAnsi="Consolas" w:cs="Times New Roman"/>
@@ -8772,7 +8587,6 @@
         </w:rPr>
       </w:pPr>
       <w:proofErr w:type="spellStart"/>
-      <w:proofErr w:type="gramStart"/>
       <w:r>
         <w:rPr>
           <w:rFonts w:ascii="Consolas" w:eastAsia="Times New Roman" w:hAnsi="Consolas" w:cs="Times New Roman"/>
@@ -8784,7 +8598,6 @@
         <w:t>remoteIPAddressImage</w:t>
       </w:r>
       <w:proofErr w:type="spellEnd"/>
-      <w:proofErr w:type="gramEnd"/>
       <w:r>
         <w:rPr>
           <w:rFonts w:ascii="Consolas" w:eastAsia="Times New Roman" w:hAnsi="Consolas" w:cs="Times New Roman"/>
@@ -9686,12 +9499,10 @@
         <w:t>« </w:t>
       </w:r>
       <w:proofErr w:type="spellStart"/>
-      <w:proofErr w:type="gramStart"/>
       <w:r>
         <w:t>clipToDaw</w:t>
       </w:r>
       <w:proofErr w:type="spellEnd"/>
-      <w:proofErr w:type="gramEnd"/>
       <w:r>
         <w:t> » définit au port qui permet à la DAW de recevoir les commandes MIDI de Skini.</w:t>
       </w:r>
@@ -9709,12 +9520,10 @@
         <w:t>« </w:t>
       </w:r>
       <w:proofErr w:type="spellStart"/>
-      <w:proofErr w:type="gramStart"/>
       <w:r>
         <w:t>syncFromDAW</w:t>
       </w:r>
       <w:proofErr w:type="spellEnd"/>
-      <w:proofErr w:type="gramEnd"/>
       <w:r>
         <w:t> »</w:t>
       </w:r>
@@ -9744,12 +9553,10 @@
         <w:t>« </w:t>
       </w:r>
       <w:proofErr w:type="spellStart"/>
-      <w:proofErr w:type="gramStart"/>
       <w:r>
         <w:t>clipFromDAW</w:t>
       </w:r>
       <w:proofErr w:type="spellEnd"/>
-      <w:proofErr w:type="gramEnd"/>
       <w:r>
         <w:t> » définit le port via lequel la DAW envoie les message de départ des clips.</w:t>
       </w:r>
@@ -9768,12 +9575,10 @@
         <w:t>« </w:t>
       </w:r>
       <w:proofErr w:type="spellStart"/>
-      <w:proofErr w:type="gramStart"/>
       <w:r>
         <w:t>controle</w:t>
       </w:r>
       <w:proofErr w:type="spellEnd"/>
-      <w:proofErr w:type="gramEnd"/>
       <w:r>
         <w:t xml:space="preserve"> » correspond à un port auquel est associé un </w:t>
       </w:r>
@@ -10044,12 +9849,10 @@
         <w:tab/>
       </w:r>
       <w:proofErr w:type="spellStart"/>
-      <w:proofErr w:type="gramStart"/>
       <w:r>
         <w:t>exports.sessionPath</w:t>
       </w:r>
       <w:proofErr w:type="spellEnd"/>
-      <w:proofErr w:type="gramEnd"/>
       <w:r>
         <w:t xml:space="preserve"> = ‘./</w:t>
       </w:r>
@@ -10168,7 +9971,6 @@
         </w:rPr>
       </w:pPr>
       <w:proofErr w:type="spellStart"/>
-      <w:proofErr w:type="gramStart"/>
       <w:r>
         <w:rPr>
           <w:rFonts w:ascii="Consolas" w:eastAsia="Times New Roman" w:hAnsi="Consolas" w:cs="Times New Roman"/>
@@ -10181,7 +9983,6 @@
         <w:t>exports.directMidiON</w:t>
       </w:r>
       <w:proofErr w:type="spellEnd"/>
-      <w:proofErr w:type="gramEnd"/>
       <w:r>
         <w:rPr>
           <w:rFonts w:ascii="Consolas" w:eastAsia="Times New Roman" w:hAnsi="Consolas" w:cs="Times New Roman"/>
@@ -10223,7 +10024,6 @@
         <w:jc w:val="both"/>
       </w:pPr>
       <w:proofErr w:type="spellStart"/>
-      <w:proofErr w:type="gramStart"/>
       <w:r>
         <w:rPr>
           <w:i/>
@@ -10239,7 +10039,6 @@
         <w:t>rue</w:t>
       </w:r>
       <w:proofErr w:type="spellEnd"/>
-      <w:proofErr w:type="gramEnd"/>
       <w:r>
         <w:t xml:space="preserve"> s</w:t>
       </w:r>
@@ -10255,7 +10054,6 @@
       <w:r>
         <w:t xml:space="preserve">. </w:t>
       </w:r>
-      <w:proofErr w:type="gramStart"/>
       <w:r>
         <w:rPr>
           <w:i/>
@@ -10270,7 +10068,6 @@
         </w:rPr>
         <w:t>alse</w:t>
       </w:r>
-      <w:proofErr w:type="gramEnd"/>
       <w:r>
         <w:t xml:space="preserve"> signifie que la communication entre Skini et la DAW se fait via OSC. OSC est utilisé avec la passerelle Processing </w:t>
       </w:r>
@@ -10423,12 +10220,10 @@
         <w:jc w:val="both"/>
       </w:pPr>
       <w:proofErr w:type="spellStart"/>
-      <w:proofErr w:type="gramStart"/>
       <w:r>
         <w:t>exports.reactOnPlay</w:t>
       </w:r>
       <w:proofErr w:type="spellEnd"/>
-      <w:proofErr w:type="gramEnd"/>
       <w:r>
         <w:t xml:space="preserve"> = false;</w:t>
       </w:r>
@@ -10516,7 +10311,6 @@
           <w:lang w:eastAsia="fr-FR"/>
         </w:rPr>
       </w:pPr>
-      <w:proofErr w:type="gramStart"/>
       <w:r>
         <w:rPr>
           <w:rFonts w:ascii="Consolas" w:eastAsia="Times New Roman" w:hAnsi="Consolas" w:cs="Times New Roman"/>
@@ -10526,9 +10320,19 @@
           <w:bdr w:val="none" w:sz="0" w:space="0" w:color="auto" w:frame="1"/>
           <w:lang w:eastAsia="fr-FR"/>
         </w:rPr>
-        <w:t>exports.soundFilesPath</w:t>
-      </w:r>
-      <w:proofErr w:type="gramEnd"/>
+        <w:t>exports.soundFilesPath1 = </w:t>
+      </w:r>
+      <w:r>
+        <w:rPr>
+          <w:rFonts w:ascii="Consolas" w:eastAsia="Times New Roman" w:hAnsi="Consolas" w:cs="Times New Roman"/>
+          <w:color w:val="0000FF"/>
+          <w:sz w:val="18"/>
+          <w:szCs w:val="18"/>
+          <w:bdr w:val="none" w:sz="0" w:space="0" w:color="auto" w:frame="1"/>
+          <w:lang w:eastAsia="fr-FR"/>
+        </w:rPr>
+        <w:t>"opus1"</w:t>
+      </w:r>
       <w:r>
         <w:rPr>
           <w:rFonts w:ascii="Consolas" w:eastAsia="Times New Roman" w:hAnsi="Consolas" w:cs="Times New Roman"/>
@@ -10538,18 +10342,55 @@
           <w:bdr w:val="none" w:sz="0" w:space="0" w:color="auto" w:frame="1"/>
           <w:lang w:eastAsia="fr-FR"/>
         </w:rPr>
-        <w:t>1 = </w:t>
-      </w:r>
-      <w:r>
-        <w:rPr>
-          <w:rFonts w:ascii="Consolas" w:eastAsia="Times New Roman" w:hAnsi="Consolas" w:cs="Times New Roman"/>
-          <w:color w:val="0000FF"/>
-          <w:sz w:val="18"/>
-          <w:szCs w:val="18"/>
-          <w:bdr w:val="none" w:sz="0" w:space="0" w:color="auto" w:frame="1"/>
-          <w:lang w:eastAsia="fr-FR"/>
-        </w:rPr>
-        <w:t>"opus1"</w:t>
+        <w:t>;</w:t>
+      </w:r>
+    </w:p>
+    <w:p>
+      <w:pPr>
+        <w:jc w:val="both"/>
+      </w:pPr>
+      <w:r>
+        <w:t>définit le chemin des fichiers sons</w:t>
+      </w:r>
+      <w:r>
+        <w:t>,</w:t>
+      </w:r>
+      <w:r>
+        <w:t xml:space="preserve"> associés aux patterns</w:t>
+      </w:r>
+      <w:r>
+        <w:t>,</w:t>
+      </w:r>
+      <w:r>
+        <w:t xml:space="preserve"> qui sont téléchargés par les clients </w:t>
+      </w:r>
+      <w:r>
+        <w:t>depuis</w:t>
+      </w:r>
+      <w:r>
+        <w:t xml:space="preserve"> le répertoire .</w:t>
+      </w:r>
+      <w:r>
+        <w:t>\</w:t>
+      </w:r>
+      <w:proofErr w:type="spellStart"/>
+      <w:r>
+        <w:t>sounds</w:t>
+      </w:r>
+      <w:proofErr w:type="spellEnd"/>
+      <w:r>
+        <w:t>.</w:t>
+      </w:r>
+    </w:p>
+    <w:p>
+      <w:pPr>
+        <w:jc w:val="both"/>
+      </w:pPr>
+      <w:r>
+        <w:t>Le paramètre</w:t>
+      </w:r>
+      <w:r>
+        <w:t> </w:t>
       </w:r>
       <w:r>
         <w:rPr>
@@ -10560,70 +10401,6 @@
           <w:bdr w:val="none" w:sz="0" w:space="0" w:color="auto" w:frame="1"/>
           <w:lang w:eastAsia="fr-FR"/>
         </w:rPr>
-        <w:t>;</w:t>
-      </w:r>
-    </w:p>
-    <w:p>
-      <w:pPr>
-        <w:jc w:val="both"/>
-      </w:pPr>
-      <w:proofErr w:type="gramStart"/>
-      <w:r>
-        <w:t>définit</w:t>
-      </w:r>
-      <w:proofErr w:type="gramEnd"/>
-      <w:r>
-        <w:t xml:space="preserve"> le chemin des fichiers sons</w:t>
-      </w:r>
-      <w:r>
-        <w:t>,</w:t>
-      </w:r>
-      <w:r>
-        <w:t xml:space="preserve"> associés aux patterns</w:t>
-      </w:r>
-      <w:r>
-        <w:t>,</w:t>
-      </w:r>
-      <w:r>
-        <w:t xml:space="preserve"> qui sont téléchargés par les clients </w:t>
-      </w:r>
-      <w:r>
-        <w:t>depuis</w:t>
-      </w:r>
-      <w:r>
-        <w:t xml:space="preserve"> le répertoire .</w:t>
-      </w:r>
-      <w:r>
-        <w:t>\</w:t>
-      </w:r>
-      <w:proofErr w:type="spellStart"/>
-      <w:r>
-        <w:t>sounds</w:t>
-      </w:r>
-      <w:proofErr w:type="spellEnd"/>
-      <w:r>
-        <w:t>.</w:t>
-      </w:r>
-    </w:p>
-    <w:p>
-      <w:pPr>
-        <w:jc w:val="both"/>
-      </w:pPr>
-      <w:r>
-        <w:t>Le paramètre</w:t>
-      </w:r>
-      <w:r>
-        <w:t> </w:t>
-      </w:r>
-      <w:r>
-        <w:rPr>
-          <w:rFonts w:ascii="Consolas" w:eastAsia="Times New Roman" w:hAnsi="Consolas" w:cs="Times New Roman"/>
-          <w:color w:val="000000"/>
-          <w:sz w:val="18"/>
-          <w:szCs w:val="18"/>
-          <w:bdr w:val="none" w:sz="0" w:space="0" w:color="auto" w:frame="1"/>
-          <w:lang w:eastAsia="fr-FR"/>
-        </w:rPr>
         <w:t>:</w:t>
       </w:r>
     </w:p>
@@ -10639,7 +10416,6 @@
         </w:rPr>
       </w:pPr>
       <w:proofErr w:type="spellStart"/>
-      <w:proofErr w:type="gramStart"/>
       <w:r>
         <w:rPr>
           <w:rFonts w:ascii="Consolas" w:hAnsi="Consolas"/>
@@ -10651,7 +10427,6 @@
         <w:t>exports.nbeDeGroupesClients</w:t>
       </w:r>
       <w:proofErr w:type="spellEnd"/>
-      <w:proofErr w:type="gramEnd"/>
       <w:r>
         <w:rPr>
           <w:rFonts w:ascii="Consolas" w:hAnsi="Consolas"/>
@@ -10735,7 +10510,6 @@
         </w:rPr>
       </w:pPr>
       <w:proofErr w:type="spellStart"/>
-      <w:proofErr w:type="gramStart"/>
       <w:r>
         <w:rPr>
           <w:rFonts w:ascii="Consolas" w:eastAsia="Times New Roman" w:hAnsi="Consolas" w:cs="Times New Roman"/>
@@ -10748,7 +10522,6 @@
         <w:t>exports.nbeDeGroupesClients</w:t>
       </w:r>
       <w:proofErr w:type="spellEnd"/>
-      <w:proofErr w:type="gramEnd"/>
       <w:r>
         <w:rPr>
           <w:rFonts w:ascii="Consolas" w:eastAsia="Times New Roman" w:hAnsi="Consolas" w:cs="Times New Roman"/>
@@ -10781,7 +10554,6 @@
         </w:rPr>
       </w:pPr>
       <w:proofErr w:type="spellStart"/>
-      <w:proofErr w:type="gramStart"/>
       <w:r>
         <w:rPr>
           <w:rFonts w:ascii="Consolas" w:eastAsia="Times New Roman" w:hAnsi="Consolas" w:cs="Times New Roman"/>
@@ -10794,7 +10566,6 @@
         <w:t>exports.simulatorInAseperateGroup</w:t>
       </w:r>
       <w:proofErr w:type="spellEnd"/>
-      <w:proofErr w:type="gramEnd"/>
       <w:r>
         <w:rPr>
           <w:rFonts w:ascii="Consolas" w:eastAsia="Times New Roman" w:hAnsi="Consolas" w:cs="Times New Roman"/>
@@ -10997,7 +10768,6 @@
         </w:rPr>
       </w:pPr>
       <w:proofErr w:type="spellStart"/>
-      <w:proofErr w:type="gramStart"/>
       <w:r>
         <w:rPr>
           <w:rFonts w:ascii="Consolas" w:eastAsia="Times New Roman" w:hAnsi="Consolas" w:cs="Times New Roman"/>
@@ -11010,7 +10780,6 @@
         <w:t>exports.algoGestionFifo</w:t>
       </w:r>
       <w:proofErr w:type="spellEnd"/>
-      <w:proofErr w:type="gramEnd"/>
       <w:r>
         <w:rPr>
           <w:rFonts w:ascii="Consolas" w:eastAsia="Times New Roman" w:hAnsi="Consolas" w:cs="Times New Roman"/>
@@ -11077,7 +10846,6 @@
     </w:p>
     <w:p>
       <w:proofErr w:type="spellStart"/>
-      <w:proofErr w:type="gramStart"/>
       <w:r>
         <w:t>exports.</w:t>
       </w:r>
@@ -11085,7 +10853,6 @@
         <w:t>synchoOnMidiClock</w:t>
       </w:r>
       <w:proofErr w:type="spellEnd"/>
-      <w:proofErr w:type="gramEnd"/>
       <w:r>
         <w:t xml:space="preserve"> </w:t>
       </w:r>
@@ -11098,7 +10865,6 @@
     </w:p>
     <w:p>
       <w:proofErr w:type="spellStart"/>
-      <w:proofErr w:type="gramStart"/>
       <w:r>
         <w:t>exports.</w:t>
       </w:r>
@@ -11106,19 +10872,16 @@
         <w:t>synchroLink</w:t>
       </w:r>
       <w:proofErr w:type="spellEnd"/>
-      <w:proofErr w:type="gramEnd"/>
       <w:r>
         <w:t xml:space="preserve"> est utilisé pour une synchronisation venant du protocole Ableton Link.</w:t>
       </w:r>
     </w:p>
     <w:p>
       <w:proofErr w:type="spellStart"/>
-      <w:proofErr w:type="gramStart"/>
       <w:r>
         <w:t>exports.synchroSkini</w:t>
       </w:r>
       <w:proofErr w:type="spellEnd"/>
-      <w:proofErr w:type="gramEnd"/>
       <w:r>
         <w:t xml:space="preserve"> </w:t>
       </w:r>
@@ -11216,7 +10979,13 @@
         <w:t>Il faut relancer Skini quand on change de mod de de synchronisation.</w:t>
       </w:r>
       <w:r>
-        <w:t xml:space="preserve"> La modification de tempo ne fonctionne pas avec </w:t>
+        <w:t xml:space="preserve"> La modification de tempo </w:t>
+      </w:r>
+      <w:r>
+        <w:t xml:space="preserve">depuis l’orchestration </w:t>
+      </w:r>
+      <w:r>
+        <w:t xml:space="preserve">ne fonctionne pas avec </w:t>
       </w:r>
       <w:proofErr w:type="spellStart"/>
       <w:r>
@@ -11298,7 +11067,6 @@
         </w:rPr>
       </w:pPr>
       <w:proofErr w:type="spellStart"/>
-      <w:proofErr w:type="gramStart"/>
       <w:r>
         <w:rPr>
           <w:rFonts w:ascii="Consolas" w:eastAsia="Times New Roman" w:hAnsi="Consolas" w:cs="Times New Roman"/>
@@ -11312,7 +11080,6 @@
         <w:t>exports.groupesDesSons</w:t>
       </w:r>
       <w:proofErr w:type="spellEnd"/>
-      <w:proofErr w:type="gramEnd"/>
       <w:r>
         <w:rPr>
           <w:rFonts w:ascii="Consolas" w:eastAsia="Times New Roman" w:hAnsi="Consolas" w:cs="Times New Roman"/>
@@ -11354,31 +11121,7 @@
           <w:bdr w:val="none" w:sz="0" w:space="0" w:color="auto" w:frame="1"/>
           <w:lang w:eastAsia="fr-FR"/>
         </w:rPr>
-        <w:t xml:space="preserve">  // Pour </w:t>
-      </w:r>
-      <w:proofErr w:type="gramStart"/>
-      <w:r>
-        <w:rPr>
-          <w:rFonts w:ascii="Consolas" w:eastAsia="Times New Roman" w:hAnsi="Consolas" w:cs="Times New Roman"/>
-          <w:color w:val="000000"/>
-          <w:sz w:val="18"/>
-          <w:szCs w:val="18"/>
-          <w:bdr w:val="none" w:sz="0" w:space="0" w:color="auto" w:frame="1"/>
-          <w:lang w:eastAsia="fr-FR"/>
-        </w:rPr>
-        <w:t>group:</w:t>
-      </w:r>
-      <w:proofErr w:type="gramEnd"/>
-      <w:r>
-        <w:rPr>
-          <w:rFonts w:ascii="Consolas" w:eastAsia="Times New Roman" w:hAnsi="Consolas" w:cs="Times New Roman"/>
-          <w:color w:val="000000"/>
-          <w:sz w:val="18"/>
-          <w:szCs w:val="18"/>
-          <w:bdr w:val="none" w:sz="0" w:space="0" w:color="auto" w:frame="1"/>
-          <w:lang w:eastAsia="fr-FR"/>
-        </w:rPr>
-        <w:t xml:space="preserve"> nom du groupe (0), index du groupe (1), type (2), x(3), y(4), </w:t>
+        <w:t xml:space="preserve">  // Pour group: nom du groupe (0), index du groupe (1), type (2), x(3), y(4), </w:t>
       </w:r>
       <w:proofErr w:type="spellStart"/>
       <w:r>
@@ -11458,31 +11201,7 @@
           <w:bdr w:val="none" w:sz="0" w:space="0" w:color="auto" w:frame="1"/>
           <w:lang w:eastAsia="fr-FR"/>
         </w:rPr>
-        <w:t xml:space="preserve">  ["groupe1</w:t>
-      </w:r>
-      <w:proofErr w:type="gramStart"/>
-      <w:r>
-        <w:rPr>
-          <w:rFonts w:ascii="Consolas" w:eastAsia="Times New Roman" w:hAnsi="Consolas" w:cs="Times New Roman"/>
-          <w:color w:val="000000"/>
-          <w:sz w:val="18"/>
-          <w:szCs w:val="18"/>
-          <w:bdr w:val="none" w:sz="0" w:space="0" w:color="auto" w:frame="1"/>
-          <w:lang w:eastAsia="fr-FR"/>
-        </w:rPr>
-        <w:t xml:space="preserve">",   </w:t>
-      </w:r>
-      <w:proofErr w:type="gramEnd"/>
-      <w:r>
-        <w:rPr>
-          <w:rFonts w:ascii="Consolas" w:eastAsia="Times New Roman" w:hAnsi="Consolas" w:cs="Times New Roman"/>
-          <w:color w:val="000000"/>
-          <w:sz w:val="18"/>
-          <w:szCs w:val="18"/>
-          <w:bdr w:val="none" w:sz="0" w:space="0" w:color="auto" w:frame="1"/>
-          <w:lang w:eastAsia="fr-FR"/>
-        </w:rPr>
-        <w:t>0, "group", 170, 100, 20, rouge, [], 1 ],  //0 index d'objet graphique</w:t>
+        <w:t xml:space="preserve">  ["groupe1",   0, "group", 170, 100, 20, rouge, [], 1 ],  //0 index d'objet graphique</w:t>
       </w:r>
     </w:p>
     <w:p>
@@ -11514,31 +11233,7 @@
           <w:bdr w:val="none" w:sz="0" w:space="0" w:color="auto" w:frame="1"/>
           <w:lang w:eastAsia="fr-FR"/>
         </w:rPr>
-        <w:t xml:space="preserve">  ["groupe2</w:t>
-      </w:r>
-      <w:proofErr w:type="gramStart"/>
-      <w:r>
-        <w:rPr>
-          <w:rFonts w:ascii="Consolas" w:eastAsia="Times New Roman" w:hAnsi="Consolas" w:cs="Times New Roman"/>
-          <w:color w:val="000000"/>
-          <w:sz w:val="18"/>
-          <w:szCs w:val="18"/>
-          <w:bdr w:val="none" w:sz="0" w:space="0" w:color="auto" w:frame="1"/>
-          <w:lang w:eastAsia="fr-FR"/>
-        </w:rPr>
-        <w:t xml:space="preserve">",   </w:t>
-      </w:r>
-      <w:proofErr w:type="gramEnd"/>
-      <w:r>
-        <w:rPr>
-          <w:rFonts w:ascii="Consolas" w:eastAsia="Times New Roman" w:hAnsi="Consolas" w:cs="Times New Roman"/>
-          <w:color w:val="000000"/>
-          <w:sz w:val="18"/>
-          <w:szCs w:val="18"/>
-          <w:bdr w:val="none" w:sz="0" w:space="0" w:color="auto" w:frame="1"/>
-          <w:lang w:eastAsia="fr-FR"/>
-        </w:rPr>
-        <w:t>1, "group", 20, 240, 20, bleu, [], 1 ],     //1</w:t>
+        <w:t xml:space="preserve">  ["groupe2",   1, "group", 20, 240, 20, bleu, [], 1 ],     //1</w:t>
       </w:r>
     </w:p>
     <w:p>
@@ -11570,31 +11265,7 @@
           <w:bdr w:val="none" w:sz="0" w:space="0" w:color="auto" w:frame="1"/>
           <w:lang w:eastAsia="fr-FR"/>
         </w:rPr>
-        <w:t xml:space="preserve">  ["groupe3</w:t>
-      </w:r>
-      <w:proofErr w:type="gramStart"/>
-      <w:r>
-        <w:rPr>
-          <w:rFonts w:ascii="Consolas" w:eastAsia="Times New Roman" w:hAnsi="Consolas" w:cs="Times New Roman"/>
-          <w:color w:val="000000"/>
-          <w:sz w:val="18"/>
-          <w:szCs w:val="18"/>
-          <w:bdr w:val="none" w:sz="0" w:space="0" w:color="auto" w:frame="1"/>
-          <w:lang w:eastAsia="fr-FR"/>
-        </w:rPr>
-        <w:t xml:space="preserve">",   </w:t>
-      </w:r>
-      <w:proofErr w:type="gramEnd"/>
-      <w:r>
-        <w:rPr>
-          <w:rFonts w:ascii="Consolas" w:eastAsia="Times New Roman" w:hAnsi="Consolas" w:cs="Times New Roman"/>
-          <w:color w:val="000000"/>
-          <w:sz w:val="18"/>
-          <w:szCs w:val="18"/>
-          <w:bdr w:val="none" w:sz="0" w:space="0" w:color="auto" w:frame="1"/>
-          <w:lang w:eastAsia="fr-FR"/>
-        </w:rPr>
-        <w:t>2, "group", 170, 580, 20, vert, [], 1 ],  //2</w:t>
+        <w:t xml:space="preserve">  ["groupe3",   2, "group", 170, 580, 20, vert, [], 1 ],  //2</w:t>
       </w:r>
     </w:p>
     <w:p>
@@ -11626,31 +11297,7 @@
           <w:bdr w:val="none" w:sz="0" w:space="0" w:color="auto" w:frame="1"/>
           <w:lang w:eastAsia="fr-FR"/>
         </w:rPr>
-        <w:t xml:space="preserve">  ["groupe4</w:t>
-      </w:r>
-      <w:proofErr w:type="gramStart"/>
-      <w:r>
-        <w:rPr>
-          <w:rFonts w:ascii="Consolas" w:eastAsia="Times New Roman" w:hAnsi="Consolas" w:cs="Times New Roman"/>
-          <w:color w:val="000000"/>
-          <w:sz w:val="18"/>
-          <w:szCs w:val="18"/>
-          <w:bdr w:val="none" w:sz="0" w:space="0" w:color="auto" w:frame="1"/>
-          <w:lang w:eastAsia="fr-FR"/>
-        </w:rPr>
-        <w:t xml:space="preserve">",   </w:t>
-      </w:r>
-      <w:proofErr w:type="gramEnd"/>
-      <w:r>
-        <w:rPr>
-          <w:rFonts w:ascii="Consolas" w:eastAsia="Times New Roman" w:hAnsi="Consolas" w:cs="Times New Roman"/>
-          <w:color w:val="000000"/>
-          <w:sz w:val="18"/>
-          <w:szCs w:val="18"/>
-          <w:bdr w:val="none" w:sz="0" w:space="0" w:color="auto" w:frame="1"/>
-          <w:lang w:eastAsia="fr-FR"/>
-        </w:rPr>
-        <w:t>3, "group", 350, 100,  20, gris, [], 1 ],   //3</w:t>
+        <w:t xml:space="preserve">  ["groupe4",   3, "group", 350, 100,  20, gris, [], 1 ],   //3</w:t>
       </w:r>
     </w:p>
     <w:p>
@@ -11682,31 +11329,7 @@
           <w:bdr w:val="none" w:sz="0" w:space="0" w:color="auto" w:frame="1"/>
           <w:lang w:eastAsia="fr-FR"/>
         </w:rPr>
-        <w:t xml:space="preserve">  ["groupe5</w:t>
-      </w:r>
-      <w:proofErr w:type="gramStart"/>
-      <w:r>
-        <w:rPr>
-          <w:rFonts w:ascii="Consolas" w:eastAsia="Times New Roman" w:hAnsi="Consolas" w:cs="Times New Roman"/>
-          <w:color w:val="000000"/>
-          <w:sz w:val="18"/>
-          <w:szCs w:val="18"/>
-          <w:bdr w:val="none" w:sz="0" w:space="0" w:color="auto" w:frame="1"/>
-          <w:lang w:eastAsia="fr-FR"/>
-        </w:rPr>
-        <w:t xml:space="preserve">",   </w:t>
-      </w:r>
-      <w:proofErr w:type="gramEnd"/>
-      <w:r>
-        <w:rPr>
-          <w:rFonts w:ascii="Consolas" w:eastAsia="Times New Roman" w:hAnsi="Consolas" w:cs="Times New Roman"/>
-          <w:color w:val="000000"/>
-          <w:sz w:val="18"/>
-          <w:szCs w:val="18"/>
-          <w:bdr w:val="none" w:sz="0" w:space="0" w:color="auto" w:frame="1"/>
-          <w:lang w:eastAsia="fr-FR"/>
-        </w:rPr>
-        <w:t>4, "group", 20, 380, 20, violet, [], 1 ], //4</w:t>
+        <w:t xml:space="preserve">  ["groupe5",   4, "group", 20, 380, 20, violet, [], 1 ], //4</w:t>
       </w:r>
     </w:p>
     <w:p>
@@ -11738,31 +11361,7 @@
           <w:bdr w:val="none" w:sz="0" w:space="0" w:color="auto" w:frame="1"/>
           <w:lang w:eastAsia="fr-FR"/>
         </w:rPr>
-        <w:t xml:space="preserve">  ["groupe6</w:t>
-      </w:r>
-      <w:proofErr w:type="gramStart"/>
-      <w:r>
-        <w:rPr>
-          <w:rFonts w:ascii="Consolas" w:eastAsia="Times New Roman" w:hAnsi="Consolas" w:cs="Times New Roman"/>
-          <w:color w:val="000000"/>
-          <w:sz w:val="18"/>
-          <w:szCs w:val="18"/>
-          <w:bdr w:val="none" w:sz="0" w:space="0" w:color="auto" w:frame="1"/>
-          <w:lang w:eastAsia="fr-FR"/>
-        </w:rPr>
-        <w:t xml:space="preserve">",   </w:t>
-      </w:r>
-      <w:proofErr w:type="gramEnd"/>
-      <w:r>
-        <w:rPr>
-          <w:rFonts w:ascii="Consolas" w:eastAsia="Times New Roman" w:hAnsi="Consolas" w:cs="Times New Roman"/>
-          <w:color w:val="000000"/>
-          <w:sz w:val="18"/>
-          <w:szCs w:val="18"/>
-          <w:bdr w:val="none" w:sz="0" w:space="0" w:color="auto" w:frame="1"/>
-          <w:lang w:eastAsia="fr-FR"/>
-        </w:rPr>
-        <w:t>5, "group", 350,580, 20, terre, [], 1 ],  //5</w:t>
+        <w:t xml:space="preserve">  ["groupe6",   5, "group", 350,580, 20, terre, [], 1 ],  //5</w:t>
       </w:r>
     </w:p>
     <w:p>
@@ -11794,31 +11393,7 @@
           <w:bdr w:val="none" w:sz="0" w:space="0" w:color="auto" w:frame="1"/>
           <w:lang w:eastAsia="fr-FR"/>
         </w:rPr>
-        <w:t xml:space="preserve">  ["groupe7</w:t>
-      </w:r>
-      <w:proofErr w:type="gramStart"/>
-      <w:r>
-        <w:rPr>
-          <w:rFonts w:ascii="Consolas" w:eastAsia="Times New Roman" w:hAnsi="Consolas" w:cs="Times New Roman"/>
-          <w:color w:val="000000"/>
-          <w:sz w:val="18"/>
-          <w:szCs w:val="18"/>
-          <w:bdr w:val="none" w:sz="0" w:space="0" w:color="auto" w:frame="1"/>
-          <w:lang w:eastAsia="fr-FR"/>
-        </w:rPr>
-        <w:t xml:space="preserve">",   </w:t>
-      </w:r>
-      <w:proofErr w:type="gramEnd"/>
-      <w:r>
-        <w:rPr>
-          <w:rFonts w:ascii="Consolas" w:eastAsia="Times New Roman" w:hAnsi="Consolas" w:cs="Times New Roman"/>
-          <w:color w:val="000000"/>
-          <w:sz w:val="18"/>
-          <w:szCs w:val="18"/>
-          <w:bdr w:val="none" w:sz="0" w:space="0" w:color="auto" w:frame="1"/>
-          <w:lang w:eastAsia="fr-FR"/>
-        </w:rPr>
-        <w:t>6, "group", 540,100, 20, rose, [], 1 ],   //6</w:t>
+        <w:t xml:space="preserve">  ["groupe7",   6, "group", 540,100, 20, rose, [], 1 ],   //6</w:t>
       </w:r>
     </w:p>
     <w:p>
@@ -11865,7 +11440,6 @@
         <w:t>derwish</w:t>
       </w:r>
       <w:proofErr w:type="spellEnd"/>
-      <w:proofErr w:type="gramStart"/>
       <w:r>
         <w:rPr>
           <w:rFonts w:ascii="Consolas" w:eastAsia="Times New Roman" w:hAnsi="Consolas" w:cs="Times New Roman"/>
@@ -11875,19 +11449,7 @@
           <w:bdr w:val="none" w:sz="0" w:space="0" w:color="auto" w:frame="1"/>
           <w:lang w:eastAsia="fr-FR"/>
         </w:rPr>
-        <w:t xml:space="preserve">",   </w:t>
-      </w:r>
-      <w:proofErr w:type="gramEnd"/>
-      <w:r>
-        <w:rPr>
-          <w:rFonts w:ascii="Consolas" w:eastAsia="Times New Roman" w:hAnsi="Consolas" w:cs="Times New Roman"/>
-          <w:color w:val="000000"/>
-          <w:sz w:val="18"/>
-          <w:szCs w:val="18"/>
-          <w:bdr w:val="none" w:sz="0" w:space="0" w:color="auto" w:frame="1"/>
-          <w:lang w:eastAsia="fr-FR"/>
-        </w:rPr>
-        <w:t>7, "group", 740,480, 20, rose, [], 1 ],</w:t>
+        <w:t>",   7, "group", 740,480, 20, rose, [], 1 ],</w:t>
       </w:r>
     </w:p>
     <w:p>
@@ -11934,7 +11496,6 @@
         <w:t>gaszi</w:t>
       </w:r>
       <w:proofErr w:type="spellEnd"/>
-      <w:proofErr w:type="gramStart"/>
       <w:r>
         <w:rPr>
           <w:rFonts w:ascii="Consolas" w:eastAsia="Times New Roman" w:hAnsi="Consolas" w:cs="Times New Roman"/>
@@ -11944,19 +11505,7 @@
           <w:bdr w:val="none" w:sz="0" w:space="0" w:color="auto" w:frame="1"/>
           <w:lang w:eastAsia="fr-FR"/>
         </w:rPr>
-        <w:t xml:space="preserve">",   </w:t>
-      </w:r>
-      <w:proofErr w:type="gramEnd"/>
-      <w:r>
-        <w:rPr>
-          <w:rFonts w:ascii="Consolas" w:eastAsia="Times New Roman" w:hAnsi="Consolas" w:cs="Times New Roman"/>
-          <w:color w:val="000000"/>
-          <w:sz w:val="18"/>
-          <w:szCs w:val="18"/>
-          <w:bdr w:val="none" w:sz="0" w:space="0" w:color="auto" w:frame="1"/>
-          <w:lang w:eastAsia="fr-FR"/>
-        </w:rPr>
-        <w:t xml:space="preserve">  8, "group", 540,580, 20, rose, [], 1 ],</w:t>
+        <w:t>",     8, "group", 540,580, 20, rose, [], 1 ],</w:t>
       </w:r>
     </w:p>
     <w:p>
@@ -12003,7 +11552,6 @@
         <w:t>djembe</w:t>
       </w:r>
       <w:proofErr w:type="spellEnd"/>
-      <w:proofErr w:type="gramStart"/>
       <w:r>
         <w:rPr>
           <w:rFonts w:ascii="Consolas" w:eastAsia="Times New Roman" w:hAnsi="Consolas" w:cs="Times New Roman"/>
@@ -12013,19 +11561,7 @@
           <w:bdr w:val="none" w:sz="0" w:space="0" w:color="auto" w:frame="1"/>
           <w:lang w:eastAsia="fr-FR"/>
         </w:rPr>
-        <w:t xml:space="preserve">",   </w:t>
-      </w:r>
-      <w:proofErr w:type="gramEnd"/>
-      <w:r>
-        <w:rPr>
-          <w:rFonts w:ascii="Consolas" w:eastAsia="Times New Roman" w:hAnsi="Consolas" w:cs="Times New Roman"/>
-          <w:color w:val="000000"/>
-          <w:sz w:val="18"/>
-          <w:szCs w:val="18"/>
-          <w:bdr w:val="none" w:sz="0" w:space="0" w:color="auto" w:frame="1"/>
-          <w:lang w:eastAsia="fr-FR"/>
-        </w:rPr>
-        <w:t xml:space="preserve"> 9, "group", 740,200, 20, rose, [], 1 ],</w:t>
+        <w:t>",    9, "group", 740,200, 20, rose, [], 1 ],</w:t>
       </w:r>
     </w:p>
     <w:p>
@@ -12057,31 +11593,7 @@
           <w:bdr w:val="none" w:sz="0" w:space="0" w:color="auto" w:frame="1"/>
           <w:lang w:eastAsia="fr-FR"/>
         </w:rPr>
-        <w:t xml:space="preserve">  ["piano</w:t>
-      </w:r>
-      <w:proofErr w:type="gramStart"/>
-      <w:r>
-        <w:rPr>
-          <w:rFonts w:ascii="Consolas" w:eastAsia="Times New Roman" w:hAnsi="Consolas" w:cs="Times New Roman"/>
-          <w:color w:val="000000"/>
-          <w:sz w:val="18"/>
-          <w:szCs w:val="18"/>
-          <w:bdr w:val="none" w:sz="0" w:space="0" w:color="auto" w:frame="1"/>
-          <w:lang w:eastAsia="fr-FR"/>
-        </w:rPr>
-        <w:t xml:space="preserve">",   </w:t>
-      </w:r>
-      <w:proofErr w:type="gramEnd"/>
-      <w:r>
-        <w:rPr>
-          <w:rFonts w:ascii="Consolas" w:eastAsia="Times New Roman" w:hAnsi="Consolas" w:cs="Times New Roman"/>
-          <w:color w:val="000000"/>
-          <w:sz w:val="18"/>
-          <w:szCs w:val="18"/>
-          <w:bdr w:val="none" w:sz="0" w:space="0" w:color="auto" w:frame="1"/>
-          <w:lang w:eastAsia="fr-FR"/>
-        </w:rPr>
-        <w:t xml:space="preserve"> 10,"group", 740,340, 20, rose, [], 1 ]</w:t>
+        <w:t xml:space="preserve">  ["piano",    10,"group", 740,340, 20, rose, [], 1 ]</w:t>
       </w:r>
     </w:p>
     <w:p>
@@ -12154,7 +11666,6 @@
         </w:rPr>
       </w:pPr>
       <w:proofErr w:type="spellStart"/>
-      <w:proofErr w:type="gramStart"/>
       <w:r>
         <w:rPr>
           <w:rFonts w:ascii="Consolas" w:eastAsia="Times New Roman" w:hAnsi="Consolas" w:cs="Times New Roman"/>
@@ -12167,7 +11678,6 @@
         <w:t>exports.avecMusicien</w:t>
       </w:r>
       <w:proofErr w:type="spellEnd"/>
-      <w:proofErr w:type="gramEnd"/>
       <w:r>
         <w:rPr>
           <w:rFonts w:ascii="Consolas" w:eastAsia="Times New Roman" w:hAnsi="Consolas" w:cs="Times New Roman"/>
@@ -12226,7 +11736,6 @@
         </w:rPr>
       </w:pPr>
       <w:proofErr w:type="spellStart"/>
-      <w:proofErr w:type="gramStart"/>
       <w:r>
         <w:rPr>
           <w:rFonts w:ascii="Consolas" w:eastAsia="Times New Roman" w:hAnsi="Consolas" w:cs="Times New Roman"/>
@@ -12239,7 +11748,6 @@
         <w:t>exports.decalageFIFOavecMusicien</w:t>
       </w:r>
       <w:proofErr w:type="spellEnd"/>
-      <w:proofErr w:type="gramEnd"/>
       <w:r>
         <w:rPr>
           <w:rFonts w:ascii="Consolas" w:eastAsia="Times New Roman" w:hAnsi="Consolas" w:cs="Times New Roman"/>
@@ -12293,7 +11801,6 @@
           <w:lang w:eastAsia="fr-FR"/>
         </w:rPr>
       </w:pPr>
-      <w:proofErr w:type="gramStart"/>
       <w:r>
         <w:rPr>
           <w:rFonts w:ascii="Consolas" w:eastAsia="Times New Roman" w:hAnsi="Consolas" w:cs="Times New Roman"/>
@@ -12303,9 +11810,19 @@
           <w:bdr w:val="none" w:sz="0" w:space="0" w:color="auto" w:frame="1"/>
           <w:lang w:eastAsia="fr-FR"/>
         </w:rPr>
-        <w:t>exports.patternScorePath</w:t>
-      </w:r>
-      <w:proofErr w:type="gramEnd"/>
+        <w:t>exports.patternScorePath1 = </w:t>
+      </w:r>
+      <w:r>
+        <w:rPr>
+          <w:rFonts w:ascii="Consolas" w:eastAsia="Times New Roman" w:hAnsi="Consolas" w:cs="Times New Roman"/>
+          <w:color w:val="0000FF"/>
+          <w:sz w:val="18"/>
+          <w:szCs w:val="18"/>
+          <w:bdr w:val="none" w:sz="0" w:space="0" w:color="auto" w:frame="1"/>
+          <w:lang w:eastAsia="fr-FR"/>
+        </w:rPr>
+        <w:t>""</w:t>
+      </w:r>
       <w:r>
         <w:rPr>
           <w:rFonts w:ascii="Consolas" w:eastAsia="Times New Roman" w:hAnsi="Consolas" w:cs="Times New Roman"/>
@@ -12315,19 +11832,14 @@
           <w:bdr w:val="none" w:sz="0" w:space="0" w:color="auto" w:frame="1"/>
           <w:lang w:eastAsia="fr-FR"/>
         </w:rPr>
-        <w:t>1 = </w:t>
-      </w:r>
-      <w:r>
-        <w:rPr>
-          <w:rFonts w:ascii="Consolas" w:eastAsia="Times New Roman" w:hAnsi="Consolas" w:cs="Times New Roman"/>
-          <w:color w:val="0000FF"/>
-          <w:sz w:val="18"/>
-          <w:szCs w:val="18"/>
-          <w:bdr w:val="none" w:sz="0" w:space="0" w:color="auto" w:frame="1"/>
-          <w:lang w:eastAsia="fr-FR"/>
-        </w:rPr>
-        <w:t>""</w:t>
-      </w:r>
+        <w:t>;  </w:t>
+      </w:r>
+    </w:p>
+    <w:p>
+      <w:pPr>
+        <w:jc w:val="both"/>
+      </w:pPr>
+      <w:proofErr w:type="spellStart"/>
       <w:r>
         <w:rPr>
           <w:rFonts w:ascii="Consolas" w:eastAsia="Times New Roman" w:hAnsi="Consolas" w:cs="Times New Roman"/>
@@ -12337,15 +11849,9 @@
           <w:bdr w:val="none" w:sz="0" w:space="0" w:color="auto" w:frame="1"/>
           <w:lang w:eastAsia="fr-FR"/>
         </w:rPr>
-        <w:t>;  </w:t>
-      </w:r>
-    </w:p>
-    <w:p>
-      <w:pPr>
-        <w:jc w:val="both"/>
-      </w:pPr>
-      <w:proofErr w:type="spellStart"/>
-      <w:proofErr w:type="gramStart"/>
+        <w:t>decalageFIFOavecMusicien</w:t>
+      </w:r>
+      <w:proofErr w:type="spellEnd"/>
       <w:r>
         <w:rPr>
           <w:rFonts w:ascii="Consolas" w:eastAsia="Times New Roman" w:hAnsi="Consolas" w:cs="Times New Roman"/>
@@ -12355,10 +11861,28 @@
           <w:bdr w:val="none" w:sz="0" w:space="0" w:color="auto" w:frame="1"/>
           <w:lang w:eastAsia="fr-FR"/>
         </w:rPr>
-        <w:t>decalageFIFOavecMusicien</w:t>
-      </w:r>
-      <w:proofErr w:type="spellEnd"/>
-      <w:proofErr w:type="gramEnd"/>
+        <w:t> </w:t>
+      </w:r>
+      <w:r>
+        <w:t>donne le décompte de pulsation</w:t>
+      </w:r>
+      <w:r>
+        <w:t>s</w:t>
+      </w:r>
+      <w:r>
+        <w:t xml:space="preserve"> avant le jeu du premier pattern.</w:t>
+      </w:r>
+      <w:r>
+        <w:t xml:space="preserve"> En effet, un musicien a besoin de se préparer avant de jouer un pattern contrairement à une DAW. Ce paramètre introduit un décalage systématique si aucun pattern ne se trouve en file d’attente pour l’instrument concerné. S’il y a des patterns en file d’attente, le client musicien affiche le pattern suivant celui en cours. Ce qui permet au musicien de ne pas être surpris. </w:t>
+      </w:r>
+    </w:p>
+    <w:p>
+      <w:pPr>
+        <w:jc w:val="both"/>
+      </w:pPr>
+      <w:r>
+        <w:t xml:space="preserve">Les </w:t>
+      </w:r>
       <w:r>
         <w:rPr>
           <w:rFonts w:ascii="Consolas" w:eastAsia="Times New Roman" w:hAnsi="Consolas" w:cs="Times New Roman"/>
@@ -12368,27 +11892,7 @@
           <w:bdr w:val="none" w:sz="0" w:space="0" w:color="auto" w:frame="1"/>
           <w:lang w:eastAsia="fr-FR"/>
         </w:rPr>
-        <w:t> </w:t>
-      </w:r>
-      <w:r>
-        <w:t>donne le décompte de pulsation</w:t>
-      </w:r>
-      <w:r>
-        <w:t>s</w:t>
-      </w:r>
-      <w:r>
-        <w:t xml:space="preserve"> avant le jeu du premier pattern.</w:t>
-      </w:r>
-      <w:r>
-        <w:t xml:space="preserve"> En effet, un musicien a besoin de se préparer avant de jouer un pattern contrairement à une DAW. Ce paramètre introduit un décalage systématique si aucun pattern ne se trouve en file d’attente pour l’instrument concerné. S’il y a des patterns en file d’attente, le client musicien affiche le pattern suivant celui en cours. Ce qui permet au musicien de ne pas être surpris. </w:t>
-      </w:r>
-    </w:p>
-    <w:p>
-      <w:pPr>
-        <w:jc w:val="both"/>
-      </w:pPr>
-      <w:r>
-        <w:t xml:space="preserve">Les </w:t>
+        <w:t>patternScorePath</w:t>
       </w:r>
       <w:r>
         <w:rPr>
@@ -12399,29 +11903,10 @@
           <w:bdr w:val="none" w:sz="0" w:space="0" w:color="auto" w:frame="1"/>
           <w:lang w:eastAsia="fr-FR"/>
         </w:rPr>
-        <w:t>patternScorePath</w:t>
-      </w:r>
-      <w:r>
-        <w:rPr>
-          <w:rFonts w:ascii="Consolas" w:eastAsia="Times New Roman" w:hAnsi="Consolas" w:cs="Times New Roman"/>
-          <w:color w:val="000000"/>
-          <w:sz w:val="18"/>
-          <w:szCs w:val="18"/>
-          <w:bdr w:val="none" w:sz="0" w:space="0" w:color="auto" w:frame="1"/>
-          <w:lang w:eastAsia="fr-FR"/>
-        </w:rPr>
         <w:t xml:space="preserve">1 est </w:t>
       </w:r>
       <w:r>
-        <w:t xml:space="preserve">le sous-répertoire du répertoire </w:t>
-      </w:r>
-      <w:proofErr w:type="gramStart"/>
-      <w:r>
-        <w:t>« .</w:t>
-      </w:r>
-      <w:proofErr w:type="gramEnd"/>
-      <w:r>
-        <w:t>/images » ou se trouvent les partitions de l’orchestration.</w:t>
+        <w:t>le sous-répertoire du répertoire « ./images » ou se trouvent les partitions de l’orchestration.</w:t>
       </w:r>
     </w:p>
     <w:p>
@@ -12633,31 +12118,7 @@
           <w:bdr w:val="none" w:sz="0" w:space="0" w:color="auto" w:frame="1"/>
           <w:lang w:val="en-US" w:eastAsia="fr-FR"/>
         </w:rPr>
-        <w:t>(note / 127) + </w:t>
-      </w:r>
-      <w:proofErr w:type="gramStart"/>
-      <w:r>
-        <w:rPr>
-          <w:rFonts w:ascii="Consolas" w:eastAsia="Times New Roman" w:hAnsi="Consolas" w:cs="Times New Roman"/>
-          <w:color w:val="000000"/>
-          <w:sz w:val="18"/>
-          <w:szCs w:val="18"/>
-          <w:bdr w:val="none" w:sz="0" w:space="0" w:color="auto" w:frame="1"/>
-          <w:lang w:val="en-US" w:eastAsia="fr-FR"/>
-        </w:rPr>
-        <w:t>1;</w:t>
-      </w:r>
-      <w:proofErr w:type="gramEnd"/>
-      <w:r>
-        <w:rPr>
-          <w:rFonts w:ascii="Consolas" w:eastAsia="Times New Roman" w:hAnsi="Consolas" w:cs="Times New Roman"/>
-          <w:color w:val="000000"/>
-          <w:sz w:val="18"/>
-          <w:szCs w:val="18"/>
-          <w:bdr w:val="none" w:sz="0" w:space="0" w:color="auto" w:frame="1"/>
-          <w:lang w:val="en-US" w:eastAsia="fr-FR"/>
-        </w:rPr>
-        <w:t>  </w:t>
+        <w:t>(note / 127) + 1;  </w:t>
       </w:r>
     </w:p>
     <w:p>
@@ -12679,7 +12140,6 @@
           <w:lang w:eastAsia="fr-FR"/>
         </w:rPr>
       </w:pPr>
-      <w:proofErr w:type="gramStart"/>
       <w:r>
         <w:rPr>
           <w:rFonts w:ascii="Consolas" w:eastAsia="Times New Roman" w:hAnsi="Consolas" w:cs="Times New Roman"/>
@@ -12689,19 +12149,7 @@
           <w:bdr w:val="none" w:sz="0" w:space="0" w:color="auto" w:frame="1"/>
           <w:lang w:eastAsia="fr-FR"/>
         </w:rPr>
-        <w:t>note</w:t>
-      </w:r>
-      <w:proofErr w:type="gramEnd"/>
-      <w:r>
-        <w:rPr>
-          <w:rFonts w:ascii="Consolas" w:eastAsia="Times New Roman" w:hAnsi="Consolas" w:cs="Times New Roman"/>
-          <w:color w:val="000000"/>
-          <w:sz w:val="18"/>
-          <w:szCs w:val="18"/>
-          <w:bdr w:val="none" w:sz="0" w:space="0" w:color="auto" w:frame="1"/>
-          <w:lang w:eastAsia="fr-FR"/>
-        </w:rPr>
-        <w:t> = note % 127;  </w:t>
+        <w:t>note = note % 127;  </w:t>
       </w:r>
     </w:p>
     <w:p>
@@ -13199,15 +12647,7 @@
         <w:jc w:val="both"/>
       </w:pPr>
       <w:r>
-        <w:t xml:space="preserve">Il est possible d’envoyer des commandes OSC depuis cette fenêtre pour tester </w:t>
-      </w:r>
-      <w:proofErr w:type="gramStart"/>
-      <w:r>
-        <w:t>les patterns distribuées</w:t>
-      </w:r>
-      <w:proofErr w:type="gramEnd"/>
-      <w:r>
-        <w:t>.</w:t>
+        <w:t>Il est possible d’envoyer des commandes OSC depuis cette fenêtre pour tester les patterns distribuées.</w:t>
       </w:r>
     </w:p>
     <w:p>
@@ -13260,13 +12700,8 @@
       </w:r>
     </w:p>
     <w:p>
-      <w:proofErr w:type="gramStart"/>
-      <w:r>
-        <w:t>http</w:t>
-      </w:r>
-      <w:proofErr w:type="gramEnd"/>
-      <w:r>
-        <w:t>://</w:t>
+      <w:r>
+        <w:t>http://</w:t>
       </w:r>
       <w:r>
         <w:t>’</w:t>
@@ -13329,15 +12764,7 @@
         <w:t xml:space="preserve">es </w:t>
       </w:r>
       <w:r>
-        <w:t xml:space="preserve">: nom du groupe (0), index (1), type (2), </w:t>
-      </w:r>
-      <w:proofErr w:type="gramStart"/>
-      <w:r>
-        <w:t>x(</w:t>
-      </w:r>
-      <w:proofErr w:type="gramEnd"/>
-      <w:r>
-        <w:t xml:space="preserve">3), y(4), </w:t>
+        <w:t xml:space="preserve">: nom du groupe (0), index (1), type (2), x(3), y(4), </w:t>
       </w:r>
       <w:proofErr w:type="spellStart"/>
       <w:r>
@@ -13373,15 +12800,7 @@
         <w:t>réservoir</w:t>
       </w:r>
       <w:r>
-        <w:t xml:space="preserve"> (0), index (1), type (2), </w:t>
-      </w:r>
-      <w:proofErr w:type="gramStart"/>
-      <w:r>
-        <w:t>x(</w:t>
-      </w:r>
-      <w:proofErr w:type="gramEnd"/>
-      <w:r>
-        <w:t xml:space="preserve">3), y(4), numéro du tank(5), </w:t>
+        <w:t xml:space="preserve"> (0), index (1), type (2), x(3), y(4), numéro du tank(5), </w:t>
       </w:r>
       <w:proofErr w:type="spellStart"/>
       <w:r>
@@ -13471,7 +12890,6 @@
         </w:rPr>
       </w:pPr>
       <w:proofErr w:type="spellStart"/>
-      <w:proofErr w:type="gramStart"/>
       <w:r>
         <w:rPr>
           <w:rFonts w:ascii="Consolas" w:eastAsia="Times New Roman" w:hAnsi="Consolas" w:cs="Times New Roman"/>
@@ -13484,7 +12902,6 @@
         <w:t>exports.groupesDesSons</w:t>
       </w:r>
       <w:proofErr w:type="spellEnd"/>
-      <w:proofErr w:type="gramEnd"/>
       <w:r>
         <w:rPr>
           <w:rFonts w:ascii="Consolas" w:eastAsia="Times New Roman" w:hAnsi="Consolas" w:cs="Times New Roman"/>
@@ -13567,31 +12984,7 @@
           <w:bdr w:val="none" w:sz="0" w:space="0" w:color="auto" w:frame="1"/>
           <w:lang w:eastAsia="fr-FR"/>
         </w:rPr>
-        <w:t>// Pour </w:t>
-      </w:r>
-      <w:proofErr w:type="gramStart"/>
-      <w:r>
-        <w:rPr>
-          <w:rFonts w:ascii="Consolas" w:eastAsia="Times New Roman" w:hAnsi="Consolas" w:cs="Times New Roman"/>
-          <w:color w:val="008200"/>
-          <w:sz w:val="18"/>
-          <w:szCs w:val="18"/>
-          <w:bdr w:val="none" w:sz="0" w:space="0" w:color="auto" w:frame="1"/>
-          <w:lang w:eastAsia="fr-FR"/>
-        </w:rPr>
-        <w:t>group:</w:t>
-      </w:r>
-      <w:proofErr w:type="gramEnd"/>
-      <w:r>
-        <w:rPr>
-          <w:rFonts w:ascii="Consolas" w:eastAsia="Times New Roman" w:hAnsi="Consolas" w:cs="Times New Roman"/>
-          <w:color w:val="008200"/>
-          <w:sz w:val="18"/>
-          <w:szCs w:val="18"/>
-          <w:bdr w:val="none" w:sz="0" w:space="0" w:color="auto" w:frame="1"/>
-          <w:lang w:eastAsia="fr-FR"/>
-        </w:rPr>
-        <w:t> nom du groupe (0), index (1), type (2), x(3), y(4), nbe d'éléments(5), color(6), prédécesseurs(7), n° de scène graphique(8)</w:t>
+        <w:t>// Pour group: nom du groupe (0), index (1), type (2), x(3), y(4), nbe d'éléments(5), color(6), prédécesseurs(7), n° de scène graphique(8)</w:t>
       </w:r>
       <w:r>
         <w:rPr>
@@ -13656,31 +13049,7 @@
           <w:bdr w:val="none" w:sz="0" w:space="0" w:color="auto" w:frame="1"/>
           <w:lang w:eastAsia="fr-FR"/>
         </w:rPr>
-        <w:t>Pour </w:t>
-      </w:r>
-      <w:proofErr w:type="gramStart"/>
-      <w:r>
-        <w:rPr>
-          <w:rFonts w:ascii="Consolas" w:eastAsia="Times New Roman" w:hAnsi="Consolas" w:cs="Times New Roman"/>
-          <w:color w:val="008200"/>
-          <w:sz w:val="18"/>
-          <w:szCs w:val="18"/>
-          <w:bdr w:val="none" w:sz="0" w:space="0" w:color="auto" w:frame="1"/>
-          <w:lang w:eastAsia="fr-FR"/>
-        </w:rPr>
-        <w:t>tank:</w:t>
-      </w:r>
-      <w:proofErr w:type="gramEnd"/>
-      <w:r>
-        <w:rPr>
-          <w:rFonts w:ascii="Consolas" w:eastAsia="Times New Roman" w:hAnsi="Consolas" w:cs="Times New Roman"/>
-          <w:color w:val="008200"/>
-          <w:sz w:val="18"/>
-          <w:szCs w:val="18"/>
-          <w:bdr w:val="none" w:sz="0" w:space="0" w:color="auto" w:frame="1"/>
-          <w:lang w:eastAsia="fr-FR"/>
-        </w:rPr>
-        <w:t>  nom du groupe(0), index(1), type(2), x(3), y(4), numéro du tank(5), color(6), prédécesseurs(7), n° de scène graphique(8)</w:t>
+        <w:t>Pour tank:  nom du groupe(0), index(1), type(2), x(3), y(4), numéro du tank(5), color(6), prédécesseurs(7), n° de scène graphique(8)</w:t>
       </w:r>
       <w:r>
         <w:rPr>
@@ -13745,19 +13114,7 @@
           <w:bdr w:val="none" w:sz="0" w:space="0" w:color="auto" w:frame="1"/>
           <w:lang w:eastAsia="fr-FR"/>
         </w:rPr>
-        <w:t>, </w:t>
-      </w:r>
-      <w:proofErr w:type="gramStart"/>
-      <w:r>
-        <w:rPr>
-          <w:rFonts w:ascii="Consolas" w:eastAsia="Times New Roman" w:hAnsi="Consolas" w:cs="Times New Roman"/>
-          <w:color w:val="000000"/>
-          <w:sz w:val="18"/>
-          <w:szCs w:val="18"/>
-          <w:bdr w:val="none" w:sz="0" w:space="0" w:color="auto" w:frame="1"/>
-          <w:lang w:eastAsia="fr-FR"/>
-        </w:rPr>
-        <w:t>0,  </w:t>
+        <w:t>, 0,  </w:t>
       </w:r>
       <w:r>
         <w:rPr>
@@ -13768,19 +13125,7 @@
           <w:bdr w:val="none" w:sz="0" w:space="0" w:color="auto" w:frame="1"/>
           <w:lang w:eastAsia="fr-FR"/>
         </w:rPr>
-        <w:t>"</w:t>
-      </w:r>
-      <w:proofErr w:type="gramEnd"/>
-      <w:r>
-        <w:rPr>
-          <w:rFonts w:ascii="Consolas" w:eastAsia="Times New Roman" w:hAnsi="Consolas" w:cs="Times New Roman"/>
-          <w:color w:val="0000FF"/>
-          <w:sz w:val="18"/>
-          <w:szCs w:val="18"/>
-          <w:bdr w:val="none" w:sz="0" w:space="0" w:color="auto" w:frame="1"/>
-          <w:lang w:eastAsia="fr-FR"/>
-        </w:rPr>
-        <w:t>group"</w:t>
+        <w:t>"group"</w:t>
       </w:r>
       <w:r>
         <w:rPr>
@@ -13877,19 +13222,7 @@
           <w:bdr w:val="none" w:sz="0" w:space="0" w:color="auto" w:frame="1"/>
           <w:lang w:eastAsia="fr-FR"/>
         </w:rPr>
-        <w:t>"group</w:t>
-      </w:r>
-      <w:proofErr w:type="gramStart"/>
-      <w:r>
-        <w:rPr>
-          <w:rFonts w:ascii="Consolas" w:eastAsia="Times New Roman" w:hAnsi="Consolas" w:cs="Times New Roman"/>
-          <w:color w:val="0000FF"/>
-          <w:sz w:val="18"/>
-          <w:szCs w:val="18"/>
-          <w:bdr w:val="none" w:sz="0" w:space="0" w:color="auto" w:frame="1"/>
-          <w:lang w:eastAsia="fr-FR"/>
-        </w:rPr>
-        <w:t>"</w:t>
+        <w:t>"group"</w:t>
       </w:r>
       <w:r>
         <w:rPr>
@@ -13900,19 +13233,7 @@
           <w:bdr w:val="none" w:sz="0" w:space="0" w:color="auto" w:frame="1"/>
           <w:lang w:eastAsia="fr-FR"/>
         </w:rPr>
-        <w:t>,  800</w:t>
-      </w:r>
-      <w:proofErr w:type="gramEnd"/>
-      <w:r>
-        <w:rPr>
-          <w:rFonts w:ascii="Consolas" w:eastAsia="Times New Roman" w:hAnsi="Consolas" w:cs="Times New Roman"/>
-          <w:color w:val="000000"/>
-          <w:sz w:val="18"/>
-          <w:szCs w:val="18"/>
-          <w:bdr w:val="none" w:sz="0" w:space="0" w:color="auto" w:frame="1"/>
-          <w:lang w:eastAsia="fr-FR"/>
-        </w:rPr>
-        <w:t>,  180, 16, ocre, [9], 2],  </w:t>
+        <w:t>,  800,  180, 16, ocre, [9], 2],  </w:t>
       </w:r>
       <w:r>
         <w:rPr>
@@ -13987,19 +13308,7 @@
           <w:bdr w:val="none" w:sz="0" w:space="0" w:color="auto" w:frame="1"/>
           <w:lang w:eastAsia="fr-FR"/>
         </w:rPr>
-        <w:t>,</w:t>
-      </w:r>
-      <w:proofErr w:type="gramStart"/>
-      <w:r>
-        <w:rPr>
-          <w:rFonts w:ascii="Consolas" w:eastAsia="Times New Roman" w:hAnsi="Consolas" w:cs="Times New Roman"/>
-          <w:color w:val="000000"/>
-          <w:sz w:val="18"/>
-          <w:szCs w:val="18"/>
-          <w:bdr w:val="none" w:sz="0" w:space="0" w:color="auto" w:frame="1"/>
-          <w:lang w:eastAsia="fr-FR"/>
-        </w:rPr>
-        <w:t>2,  </w:t>
+        <w:t>,2,  </w:t>
       </w:r>
       <w:r>
         <w:rPr>
@@ -14010,19 +13319,7 @@
           <w:bdr w:val="none" w:sz="0" w:space="0" w:color="auto" w:frame="1"/>
           <w:lang w:eastAsia="fr-FR"/>
         </w:rPr>
-        <w:t>"</w:t>
-      </w:r>
-      <w:proofErr w:type="gramEnd"/>
-      <w:r>
-        <w:rPr>
-          <w:rFonts w:ascii="Consolas" w:eastAsia="Times New Roman" w:hAnsi="Consolas" w:cs="Times New Roman"/>
-          <w:color w:val="0000FF"/>
-          <w:sz w:val="18"/>
-          <w:szCs w:val="18"/>
-          <w:bdr w:val="none" w:sz="0" w:space="0" w:color="auto" w:frame="1"/>
-          <w:lang w:eastAsia="fr-FR"/>
-        </w:rPr>
-        <w:t>group"</w:t>
+        <w:t>"group"</w:t>
       </w:r>
       <w:r>
         <w:rPr>
@@ -14108,19 +13405,7 @@
           <w:bdr w:val="none" w:sz="0" w:space="0" w:color="auto" w:frame="1"/>
           <w:lang w:eastAsia="fr-FR"/>
         </w:rPr>
-        <w:t>, </w:t>
-      </w:r>
-      <w:proofErr w:type="gramStart"/>
-      <w:r>
-        <w:rPr>
-          <w:rFonts w:ascii="Consolas" w:eastAsia="Times New Roman" w:hAnsi="Consolas" w:cs="Times New Roman"/>
-          <w:color w:val="000000"/>
-          <w:sz w:val="18"/>
-          <w:szCs w:val="18"/>
-          <w:bdr w:val="none" w:sz="0" w:space="0" w:color="auto" w:frame="1"/>
-          <w:lang w:eastAsia="fr-FR"/>
-        </w:rPr>
-        <w:t>3,  </w:t>
+        <w:t>, 3,  </w:t>
       </w:r>
       <w:r>
         <w:rPr>
@@ -14131,19 +13416,7 @@
           <w:bdr w:val="none" w:sz="0" w:space="0" w:color="auto" w:frame="1"/>
           <w:lang w:eastAsia="fr-FR"/>
         </w:rPr>
-        <w:t>"</w:t>
-      </w:r>
-      <w:proofErr w:type="gramEnd"/>
-      <w:r>
-        <w:rPr>
-          <w:rFonts w:ascii="Consolas" w:eastAsia="Times New Roman" w:hAnsi="Consolas" w:cs="Times New Roman"/>
-          <w:color w:val="0000FF"/>
-          <w:sz w:val="18"/>
-          <w:szCs w:val="18"/>
-          <w:bdr w:val="none" w:sz="0" w:space="0" w:color="auto" w:frame="1"/>
-          <w:lang w:eastAsia="fr-FR"/>
-        </w:rPr>
-        <w:t>group"</w:t>
+        <w:t>"group"</w:t>
       </w:r>
       <w:r>
         <w:rPr>
@@ -14229,19 +13502,7 @@
           <w:bdr w:val="none" w:sz="0" w:space="0" w:color="auto" w:frame="1"/>
           <w:lang w:eastAsia="fr-FR"/>
         </w:rPr>
-        <w:t>, </w:t>
-      </w:r>
-      <w:proofErr w:type="gramStart"/>
-      <w:r>
-        <w:rPr>
-          <w:rFonts w:ascii="Consolas" w:eastAsia="Times New Roman" w:hAnsi="Consolas" w:cs="Times New Roman"/>
-          <w:color w:val="000000"/>
-          <w:sz w:val="18"/>
-          <w:szCs w:val="18"/>
-          <w:bdr w:val="none" w:sz="0" w:space="0" w:color="auto" w:frame="1"/>
-          <w:lang w:eastAsia="fr-FR"/>
-        </w:rPr>
-        <w:t>4,  </w:t>
+        <w:t>, 4,  </w:t>
       </w:r>
       <w:r>
         <w:rPr>
@@ -14252,19 +13513,7 @@
           <w:bdr w:val="none" w:sz="0" w:space="0" w:color="auto" w:frame="1"/>
           <w:lang w:eastAsia="fr-FR"/>
         </w:rPr>
-        <w:t>"</w:t>
-      </w:r>
-      <w:proofErr w:type="gramEnd"/>
-      <w:r>
-        <w:rPr>
-          <w:rFonts w:ascii="Consolas" w:eastAsia="Times New Roman" w:hAnsi="Consolas" w:cs="Times New Roman"/>
-          <w:color w:val="0000FF"/>
-          <w:sz w:val="18"/>
-          <w:szCs w:val="18"/>
-          <w:bdr w:val="none" w:sz="0" w:space="0" w:color="auto" w:frame="1"/>
-          <w:lang w:eastAsia="fr-FR"/>
-        </w:rPr>
-        <w:t>group"</w:t>
+        <w:t>"group"</w:t>
       </w:r>
       <w:r>
         <w:rPr>
@@ -14350,19 +13599,7 @@
           <w:bdr w:val="none" w:sz="0" w:space="0" w:color="auto" w:frame="1"/>
           <w:lang w:eastAsia="fr-FR"/>
         </w:rPr>
-        <w:t>, </w:t>
-      </w:r>
-      <w:proofErr w:type="gramStart"/>
-      <w:r>
-        <w:rPr>
-          <w:rFonts w:ascii="Consolas" w:eastAsia="Times New Roman" w:hAnsi="Consolas" w:cs="Times New Roman"/>
-          <w:color w:val="000000"/>
-          <w:sz w:val="18"/>
-          <w:szCs w:val="18"/>
-          <w:bdr w:val="none" w:sz="0" w:space="0" w:color="auto" w:frame="1"/>
-          <w:lang w:eastAsia="fr-FR"/>
-        </w:rPr>
-        <w:t>5,  </w:t>
+        <w:t>, 5,  </w:t>
       </w:r>
       <w:r>
         <w:rPr>
@@ -14373,19 +13610,7 @@
           <w:bdr w:val="none" w:sz="0" w:space="0" w:color="auto" w:frame="1"/>
           <w:lang w:eastAsia="fr-FR"/>
         </w:rPr>
-        <w:t>"</w:t>
-      </w:r>
-      <w:proofErr w:type="gramEnd"/>
-      <w:r>
-        <w:rPr>
-          <w:rFonts w:ascii="Consolas" w:eastAsia="Times New Roman" w:hAnsi="Consolas" w:cs="Times New Roman"/>
-          <w:color w:val="0000FF"/>
-          <w:sz w:val="18"/>
-          <w:szCs w:val="18"/>
-          <w:bdr w:val="none" w:sz="0" w:space="0" w:color="auto" w:frame="1"/>
-          <w:lang w:eastAsia="fr-FR"/>
-        </w:rPr>
-        <w:t>group"</w:t>
+        <w:t>"group"</w:t>
       </w:r>
       <w:r>
         <w:rPr>
@@ -14482,19 +13707,7 @@
           <w:bdr w:val="none" w:sz="0" w:space="0" w:color="auto" w:frame="1"/>
           <w:lang w:eastAsia="fr-FR"/>
         </w:rPr>
-        <w:t>"group</w:t>
-      </w:r>
-      <w:proofErr w:type="gramStart"/>
-      <w:r>
-        <w:rPr>
-          <w:rFonts w:ascii="Consolas" w:eastAsia="Times New Roman" w:hAnsi="Consolas" w:cs="Times New Roman"/>
-          <w:color w:val="0000FF"/>
-          <w:sz w:val="18"/>
-          <w:szCs w:val="18"/>
-          <w:bdr w:val="none" w:sz="0" w:space="0" w:color="auto" w:frame="1"/>
-          <w:lang w:eastAsia="fr-FR"/>
-        </w:rPr>
-        <w:t>"</w:t>
+        <w:t>"group"</w:t>
       </w:r>
       <w:r>
         <w:rPr>
@@ -14505,19 +13718,7 @@
           <w:bdr w:val="none" w:sz="0" w:space="0" w:color="auto" w:frame="1"/>
           <w:lang w:eastAsia="fr-FR"/>
         </w:rPr>
-        <w:t>,  800</w:t>
-      </w:r>
-      <w:proofErr w:type="gramEnd"/>
-      <w:r>
-        <w:rPr>
-          <w:rFonts w:ascii="Consolas" w:eastAsia="Times New Roman" w:hAnsi="Consolas" w:cs="Times New Roman"/>
-          <w:color w:val="000000"/>
-          <w:sz w:val="18"/>
-          <w:szCs w:val="18"/>
-          <w:bdr w:val="none" w:sz="0" w:space="0" w:color="auto" w:frame="1"/>
-          <w:lang w:eastAsia="fr-FR"/>
-        </w:rPr>
-        <w:t>,  360, 16, vert, [9],2],  </w:t>
+        <w:t>,  800,  360, 16, vert, [9],2],  </w:t>
       </w:r>
       <w:r>
         <w:rPr>
@@ -14592,19 +13793,7 @@
           <w:bdr w:val="none" w:sz="0" w:space="0" w:color="auto" w:frame="1"/>
           <w:lang w:eastAsia="fr-FR"/>
         </w:rPr>
-        <w:t>, </w:t>
-      </w:r>
-      <w:proofErr w:type="gramStart"/>
-      <w:r>
-        <w:rPr>
-          <w:rFonts w:ascii="Consolas" w:eastAsia="Times New Roman" w:hAnsi="Consolas" w:cs="Times New Roman"/>
-          <w:color w:val="000000"/>
-          <w:sz w:val="18"/>
-          <w:szCs w:val="18"/>
-          <w:bdr w:val="none" w:sz="0" w:space="0" w:color="auto" w:frame="1"/>
-          <w:lang w:eastAsia="fr-FR"/>
-        </w:rPr>
-        <w:t>7,  </w:t>
+        <w:t>, 7,  </w:t>
       </w:r>
       <w:r>
         <w:rPr>
@@ -14615,19 +13804,7 @@
           <w:bdr w:val="none" w:sz="0" w:space="0" w:color="auto" w:frame="1"/>
           <w:lang w:eastAsia="fr-FR"/>
         </w:rPr>
-        <w:t>"</w:t>
-      </w:r>
-      <w:proofErr w:type="gramEnd"/>
-      <w:r>
-        <w:rPr>
-          <w:rFonts w:ascii="Consolas" w:eastAsia="Times New Roman" w:hAnsi="Consolas" w:cs="Times New Roman"/>
-          <w:color w:val="0000FF"/>
-          <w:sz w:val="18"/>
-          <w:szCs w:val="18"/>
-          <w:bdr w:val="none" w:sz="0" w:space="0" w:color="auto" w:frame="1"/>
-          <w:lang w:eastAsia="fr-FR"/>
-        </w:rPr>
-        <w:t>group"</w:t>
+        <w:t>"group"</w:t>
       </w:r>
       <w:r>
         <w:rPr>
@@ -14713,19 +13890,7 @@
           <w:bdr w:val="none" w:sz="0" w:space="0" w:color="auto" w:frame="1"/>
           <w:lang w:eastAsia="fr-FR"/>
         </w:rPr>
-        <w:t>, </w:t>
-      </w:r>
-      <w:proofErr w:type="gramStart"/>
-      <w:r>
-        <w:rPr>
-          <w:rFonts w:ascii="Consolas" w:eastAsia="Times New Roman" w:hAnsi="Consolas" w:cs="Times New Roman"/>
-          <w:color w:val="000000"/>
-          <w:sz w:val="18"/>
-          <w:szCs w:val="18"/>
-          <w:bdr w:val="none" w:sz="0" w:space="0" w:color="auto" w:frame="1"/>
-          <w:lang w:eastAsia="fr-FR"/>
-        </w:rPr>
-        <w:t>8,  </w:t>
+        <w:t>, 8,  </w:t>
       </w:r>
       <w:r>
         <w:rPr>
@@ -14736,19 +13901,7 @@
           <w:bdr w:val="none" w:sz="0" w:space="0" w:color="auto" w:frame="1"/>
           <w:lang w:eastAsia="fr-FR"/>
         </w:rPr>
-        <w:t>"</w:t>
-      </w:r>
-      <w:proofErr w:type="gramEnd"/>
-      <w:r>
-        <w:rPr>
-          <w:rFonts w:ascii="Consolas" w:eastAsia="Times New Roman" w:hAnsi="Consolas" w:cs="Times New Roman"/>
-          <w:color w:val="0000FF"/>
-          <w:sz w:val="18"/>
-          <w:szCs w:val="18"/>
-          <w:bdr w:val="none" w:sz="0" w:space="0" w:color="auto" w:frame="1"/>
-          <w:lang w:eastAsia="fr-FR"/>
-        </w:rPr>
-        <w:t>group"</w:t>
+        <w:t>"group"</w:t>
       </w:r>
       <w:r>
         <w:rPr>
@@ -14834,19 +13987,7 @@
           <w:bdr w:val="none" w:sz="0" w:space="0" w:color="auto" w:frame="1"/>
           <w:lang w:eastAsia="fr-FR"/>
         </w:rPr>
-        <w:t>, </w:t>
-      </w:r>
-      <w:proofErr w:type="gramStart"/>
-      <w:r>
-        <w:rPr>
-          <w:rFonts w:ascii="Consolas" w:eastAsia="Times New Roman" w:hAnsi="Consolas" w:cs="Times New Roman"/>
-          <w:color w:val="000000"/>
-          <w:sz w:val="18"/>
-          <w:szCs w:val="18"/>
-          <w:bdr w:val="none" w:sz="0" w:space="0" w:color="auto" w:frame="1"/>
-          <w:lang w:eastAsia="fr-FR"/>
-        </w:rPr>
-        <w:t>9,  </w:t>
+        <w:t>, 9,  </w:t>
       </w:r>
       <w:r>
         <w:rPr>
@@ -14857,19 +13998,7 @@
           <w:bdr w:val="none" w:sz="0" w:space="0" w:color="auto" w:frame="1"/>
           <w:lang w:eastAsia="fr-FR"/>
         </w:rPr>
-        <w:t>"</w:t>
-      </w:r>
-      <w:proofErr w:type="gramEnd"/>
-      <w:r>
-        <w:rPr>
-          <w:rFonts w:ascii="Consolas" w:eastAsia="Times New Roman" w:hAnsi="Consolas" w:cs="Times New Roman"/>
-          <w:color w:val="0000FF"/>
-          <w:sz w:val="18"/>
-          <w:szCs w:val="18"/>
-          <w:bdr w:val="none" w:sz="0" w:space="0" w:color="auto" w:frame="1"/>
-          <w:lang w:eastAsia="fr-FR"/>
-        </w:rPr>
-        <w:t>group"</w:t>
+        <w:t>"group"</w:t>
       </w:r>
       <w:r>
         <w:rPr>
@@ -14955,19 +14084,7 @@
           <w:bdr w:val="none" w:sz="0" w:space="0" w:color="auto" w:frame="1"/>
           <w:lang w:eastAsia="fr-FR"/>
         </w:rPr>
-        <w:t>, </w:t>
-      </w:r>
-      <w:proofErr w:type="gramStart"/>
-      <w:r>
-        <w:rPr>
-          <w:rFonts w:ascii="Consolas" w:eastAsia="Times New Roman" w:hAnsi="Consolas" w:cs="Times New Roman"/>
-          <w:color w:val="000000"/>
-          <w:sz w:val="18"/>
-          <w:szCs w:val="18"/>
-          <w:bdr w:val="none" w:sz="0" w:space="0" w:color="auto" w:frame="1"/>
-          <w:lang w:eastAsia="fr-FR"/>
-        </w:rPr>
-        <w:t>10,  </w:t>
+        <w:t>, 10,  </w:t>
       </w:r>
       <w:r>
         <w:rPr>
@@ -14978,19 +14095,7 @@
           <w:bdr w:val="none" w:sz="0" w:space="0" w:color="auto" w:frame="1"/>
           <w:lang w:eastAsia="fr-FR"/>
         </w:rPr>
-        <w:t>"</w:t>
-      </w:r>
-      <w:proofErr w:type="gramEnd"/>
-      <w:r>
-        <w:rPr>
-          <w:rFonts w:ascii="Consolas" w:eastAsia="Times New Roman" w:hAnsi="Consolas" w:cs="Times New Roman"/>
-          <w:color w:val="0000FF"/>
-          <w:sz w:val="18"/>
-          <w:szCs w:val="18"/>
-          <w:bdr w:val="none" w:sz="0" w:space="0" w:color="auto" w:frame="1"/>
-          <w:lang w:eastAsia="fr-FR"/>
-        </w:rPr>
-        <w:t>group"</w:t>
+        <w:t>"group"</w:t>
       </w:r>
       <w:r>
         <w:rPr>
@@ -15087,19 +14192,7 @@
           <w:bdr w:val="none" w:sz="0" w:space="0" w:color="auto" w:frame="1"/>
           <w:lang w:eastAsia="fr-FR"/>
         </w:rPr>
-        <w:t>"tank</w:t>
-      </w:r>
-      <w:proofErr w:type="gramStart"/>
-      <w:r>
-        <w:rPr>
-          <w:rFonts w:ascii="Consolas" w:eastAsia="Times New Roman" w:hAnsi="Consolas" w:cs="Times New Roman"/>
-          <w:color w:val="0000FF"/>
-          <w:sz w:val="18"/>
-          <w:szCs w:val="18"/>
-          <w:bdr w:val="none" w:sz="0" w:space="0" w:color="auto" w:frame="1"/>
-          <w:lang w:eastAsia="fr-FR"/>
-        </w:rPr>
-        <w:t>"</w:t>
+        <w:t>"tank"</w:t>
       </w:r>
       <w:r>
         <w:rPr>
@@ -15110,19 +14203,7 @@
           <w:bdr w:val="none" w:sz="0" w:space="0" w:color="auto" w:frame="1"/>
           <w:lang w:eastAsia="fr-FR"/>
         </w:rPr>
-        <w:t>,  273</w:t>
-      </w:r>
-      <w:proofErr w:type="gramEnd"/>
-      <w:r>
-        <w:rPr>
-          <w:rFonts w:ascii="Consolas" w:eastAsia="Times New Roman" w:hAnsi="Consolas" w:cs="Times New Roman"/>
-          <w:color w:val="000000"/>
-          <w:sz w:val="18"/>
-          <w:szCs w:val="18"/>
-          <w:bdr w:val="none" w:sz="0" w:space="0" w:color="auto" w:frame="1"/>
-          <w:lang w:eastAsia="fr-FR"/>
-        </w:rPr>
-        <w:t>,  374, 1, orange, [5,0], 1], </w:t>
+        <w:t>,  273,  374, 1, orange, [5,0], 1], </w:t>
       </w:r>
       <w:r>
         <w:rPr>
@@ -15198,19 +14279,7 @@
           <w:bdr w:val="none" w:sz="0" w:space="0" w:color="auto" w:frame="1"/>
           <w:lang w:eastAsia="fr-FR"/>
         </w:rPr>
-        <w:t>, </w:t>
-      </w:r>
-      <w:proofErr w:type="gramStart"/>
-      <w:r>
-        <w:rPr>
-          <w:rFonts w:ascii="Consolas" w:eastAsia="Times New Roman" w:hAnsi="Consolas" w:cs="Times New Roman"/>
-          <w:color w:val="000000"/>
-          <w:sz w:val="18"/>
-          <w:szCs w:val="18"/>
-          <w:bdr w:val="none" w:sz="0" w:space="0" w:color="auto" w:frame="1"/>
-          <w:lang w:eastAsia="fr-FR"/>
-        </w:rPr>
-        <w:t>12,  </w:t>
+        <w:t>, 12,  </w:t>
       </w:r>
       <w:r>
         <w:rPr>
@@ -15221,19 +14290,7 @@
           <w:bdr w:val="none" w:sz="0" w:space="0" w:color="auto" w:frame="1"/>
           <w:lang w:eastAsia="fr-FR"/>
         </w:rPr>
-        <w:t>"</w:t>
-      </w:r>
-      <w:proofErr w:type="gramEnd"/>
-      <w:r>
-        <w:rPr>
-          <w:rFonts w:ascii="Consolas" w:eastAsia="Times New Roman" w:hAnsi="Consolas" w:cs="Times New Roman"/>
-          <w:color w:val="0000FF"/>
-          <w:sz w:val="18"/>
-          <w:szCs w:val="18"/>
-          <w:bdr w:val="none" w:sz="0" w:space="0" w:color="auto" w:frame="1"/>
-          <w:lang w:eastAsia="fr-FR"/>
-        </w:rPr>
-        <w:t>tank"</w:t>
+        <w:t>"tank"</w:t>
       </w:r>
       <w:r>
         <w:rPr>
@@ -15297,19 +14354,7 @@
           <w:bdr w:val="none" w:sz="0" w:space="0" w:color="auto" w:frame="1"/>
           <w:lang w:eastAsia="fr-FR"/>
         </w:rPr>
-        <w:t>, </w:t>
-      </w:r>
-      <w:proofErr w:type="gramStart"/>
-      <w:r>
-        <w:rPr>
-          <w:rFonts w:ascii="Consolas" w:eastAsia="Times New Roman" w:hAnsi="Consolas" w:cs="Times New Roman"/>
-          <w:color w:val="000000"/>
-          <w:sz w:val="18"/>
-          <w:szCs w:val="18"/>
-          <w:bdr w:val="none" w:sz="0" w:space="0" w:color="auto" w:frame="1"/>
-          <w:lang w:eastAsia="fr-FR"/>
-        </w:rPr>
-        <w:t>13,  </w:t>
+        <w:t>, 13,  </w:t>
       </w:r>
       <w:r>
         <w:rPr>
@@ -15320,19 +14365,7 @@
           <w:bdr w:val="none" w:sz="0" w:space="0" w:color="auto" w:frame="1"/>
           <w:lang w:eastAsia="fr-FR"/>
         </w:rPr>
-        <w:t>"</w:t>
-      </w:r>
-      <w:proofErr w:type="gramEnd"/>
-      <w:r>
-        <w:rPr>
-          <w:rFonts w:ascii="Consolas" w:eastAsia="Times New Roman" w:hAnsi="Consolas" w:cs="Times New Roman"/>
-          <w:color w:val="0000FF"/>
-          <w:sz w:val="18"/>
-          <w:szCs w:val="18"/>
-          <w:bdr w:val="none" w:sz="0" w:space="0" w:color="auto" w:frame="1"/>
-          <w:lang w:eastAsia="fr-FR"/>
-        </w:rPr>
-        <w:t>tank"</w:t>
+        <w:t>"tank"</w:t>
       </w:r>
       <w:r>
         <w:rPr>
@@ -15396,19 +14429,7 @@
           <w:bdr w:val="none" w:sz="0" w:space="0" w:color="auto" w:frame="1"/>
           <w:lang w:eastAsia="fr-FR"/>
         </w:rPr>
-        <w:t>, </w:t>
-      </w:r>
-      <w:proofErr w:type="gramStart"/>
-      <w:r>
-        <w:rPr>
-          <w:rFonts w:ascii="Consolas" w:eastAsia="Times New Roman" w:hAnsi="Consolas" w:cs="Times New Roman"/>
-          <w:color w:val="000000"/>
-          <w:sz w:val="18"/>
-          <w:szCs w:val="18"/>
-          <w:bdr w:val="none" w:sz="0" w:space="0" w:color="auto" w:frame="1"/>
-          <w:lang w:eastAsia="fr-FR"/>
-        </w:rPr>
-        <w:t>14,  </w:t>
+        <w:t>, 14,  </w:t>
       </w:r>
       <w:r>
         <w:rPr>
@@ -15419,19 +14440,7 @@
           <w:bdr w:val="none" w:sz="0" w:space="0" w:color="auto" w:frame="1"/>
           <w:lang w:eastAsia="fr-FR"/>
         </w:rPr>
-        <w:t>"</w:t>
-      </w:r>
-      <w:proofErr w:type="gramEnd"/>
-      <w:r>
-        <w:rPr>
-          <w:rFonts w:ascii="Consolas" w:eastAsia="Times New Roman" w:hAnsi="Consolas" w:cs="Times New Roman"/>
-          <w:color w:val="0000FF"/>
-          <w:sz w:val="18"/>
-          <w:szCs w:val="18"/>
-          <w:bdr w:val="none" w:sz="0" w:space="0" w:color="auto" w:frame="1"/>
-          <w:lang w:eastAsia="fr-FR"/>
-        </w:rPr>
-        <w:t>tank"</w:t>
+        <w:t>"tank"</w:t>
       </w:r>
       <w:r>
         <w:rPr>
@@ -15495,19 +14504,7 @@
           <w:bdr w:val="none" w:sz="0" w:space="0" w:color="auto" w:frame="1"/>
           <w:lang w:eastAsia="fr-FR"/>
         </w:rPr>
-        <w:t>, </w:t>
-      </w:r>
-      <w:proofErr w:type="gramStart"/>
-      <w:r>
-        <w:rPr>
-          <w:rFonts w:ascii="Consolas" w:eastAsia="Times New Roman" w:hAnsi="Consolas" w:cs="Times New Roman"/>
-          <w:color w:val="000000"/>
-          <w:sz w:val="18"/>
-          <w:szCs w:val="18"/>
-          <w:bdr w:val="none" w:sz="0" w:space="0" w:color="auto" w:frame="1"/>
-          <w:lang w:eastAsia="fr-FR"/>
-        </w:rPr>
-        <w:t>15,  </w:t>
+        <w:t>, 15,  </w:t>
       </w:r>
       <w:r>
         <w:rPr>
@@ -15518,19 +14515,7 @@
           <w:bdr w:val="none" w:sz="0" w:space="0" w:color="auto" w:frame="1"/>
           <w:lang w:eastAsia="fr-FR"/>
         </w:rPr>
-        <w:t>"</w:t>
-      </w:r>
-      <w:proofErr w:type="gramEnd"/>
-      <w:r>
-        <w:rPr>
-          <w:rFonts w:ascii="Consolas" w:eastAsia="Times New Roman" w:hAnsi="Consolas" w:cs="Times New Roman"/>
-          <w:color w:val="0000FF"/>
-          <w:sz w:val="18"/>
-          <w:szCs w:val="18"/>
-          <w:bdr w:val="none" w:sz="0" w:space="0" w:color="auto" w:frame="1"/>
-          <w:lang w:eastAsia="fr-FR"/>
-        </w:rPr>
-        <w:t>tank"</w:t>
+        <w:t>"tank"</w:t>
       </w:r>
       <w:r>
         <w:rPr>
@@ -15616,19 +14601,7 @@
           <w:bdr w:val="none" w:sz="0" w:space="0" w:color="auto" w:frame="1"/>
           <w:lang w:eastAsia="fr-FR"/>
         </w:rPr>
-        <w:t>, </w:t>
-      </w:r>
-      <w:proofErr w:type="gramStart"/>
-      <w:r>
-        <w:rPr>
-          <w:rFonts w:ascii="Consolas" w:eastAsia="Times New Roman" w:hAnsi="Consolas" w:cs="Times New Roman"/>
-          <w:color w:val="000000"/>
-          <w:sz w:val="18"/>
-          <w:szCs w:val="18"/>
-          <w:bdr w:val="none" w:sz="0" w:space="0" w:color="auto" w:frame="1"/>
-          <w:lang w:eastAsia="fr-FR"/>
-        </w:rPr>
-        <w:t>16,  </w:t>
+        <w:t>, 16,  </w:t>
       </w:r>
       <w:r>
         <w:rPr>
@@ -15639,19 +14612,7 @@
           <w:bdr w:val="none" w:sz="0" w:space="0" w:color="auto" w:frame="1"/>
           <w:lang w:eastAsia="fr-FR"/>
         </w:rPr>
-        <w:t>"</w:t>
-      </w:r>
-      <w:proofErr w:type="gramEnd"/>
-      <w:r>
-        <w:rPr>
-          <w:rFonts w:ascii="Consolas" w:eastAsia="Times New Roman" w:hAnsi="Consolas" w:cs="Times New Roman"/>
-          <w:color w:val="0000FF"/>
-          <w:sz w:val="18"/>
-          <w:szCs w:val="18"/>
-          <w:bdr w:val="none" w:sz="0" w:space="0" w:color="auto" w:frame="1"/>
-          <w:lang w:eastAsia="fr-FR"/>
-        </w:rPr>
-        <w:t>tank"</w:t>
+        <w:t>"tank"</w:t>
       </w:r>
       <w:r>
         <w:rPr>
@@ -15726,19 +14687,7 @@
           <w:bdr w:val="none" w:sz="0" w:space="0" w:color="auto" w:frame="1"/>
           <w:lang w:eastAsia="fr-FR"/>
         </w:rPr>
-        <w:t>"tank</w:t>
-      </w:r>
-      <w:proofErr w:type="gramStart"/>
-      <w:r>
-        <w:rPr>
-          <w:rFonts w:ascii="Consolas" w:eastAsia="Times New Roman" w:hAnsi="Consolas" w:cs="Times New Roman"/>
-          <w:color w:val="0000FF"/>
-          <w:sz w:val="18"/>
-          <w:szCs w:val="18"/>
-          <w:bdr w:val="none" w:sz="0" w:space="0" w:color="auto" w:frame="1"/>
-          <w:lang w:eastAsia="fr-FR"/>
-        </w:rPr>
-        <w:t>"</w:t>
+        <w:t>"tank"</w:t>
       </w:r>
       <w:r>
         <w:rPr>
@@ -15749,19 +14698,7 @@
           <w:bdr w:val="none" w:sz="0" w:space="0" w:color="auto" w:frame="1"/>
           <w:lang w:eastAsia="fr-FR"/>
         </w:rPr>
-        <w:t>,  200</w:t>
-      </w:r>
-      <w:proofErr w:type="gramEnd"/>
-      <w:r>
-        <w:rPr>
-          <w:rFonts w:ascii="Consolas" w:eastAsia="Times New Roman" w:hAnsi="Consolas" w:cs="Times New Roman"/>
-          <w:color w:val="000000"/>
-          <w:sz w:val="18"/>
-          <w:szCs w:val="18"/>
-          <w:bdr w:val="none" w:sz="0" w:space="0" w:color="auto" w:frame="1"/>
-          <w:lang w:eastAsia="fr-FR"/>
-        </w:rPr>
-        <w:t>,  100, 2, orange, []],  </w:t>
+        <w:t>,  200,  100, 2, orange, []],  </w:t>
       </w:r>
     </w:p>
     <w:p>
@@ -16194,15 +15131,7 @@
         <w:t>Attention</w:t>
       </w:r>
       <w:r>
-        <w:t> : La correspondance entre les index du contrôleur et les numéros de groupe de patterns n’est valable que si les numéros de groupe se suivent dans le fichier de configuration de la pièce. Les index du contrôleur correspondent à la ligne dans le tableau des groupes de patterns et non à l’index du groupe. (</w:t>
-      </w:r>
-      <w:proofErr w:type="gramStart"/>
-      <w:r>
-        <w:t>à</w:t>
-      </w:r>
-      <w:proofErr w:type="gramEnd"/>
-      <w:r>
-        <w:t xml:space="preserve"> revoir, si possible).</w:t>
+        <w:t> : La correspondance entre les index du contrôleur et les numéros de groupe de patterns n’est valable que si les numéros de groupe se suivent dans le fichier de configuration de la pièce. Les index du contrôleur correspondent à la ligne dans le tableau des groupes de patterns et non à l’index du groupe. (à revoir, si possible).</w:t>
       </w:r>
     </w:p>
     <w:p>
@@ -16578,15 +15507,7 @@
         <w:t xml:space="preserve">Le client </w:t>
       </w:r>
       <w:r>
-        <w:t>qui s’appelle par l’URL http://&lt;adresse serveur</w:t>
-      </w:r>
-      <w:proofErr w:type="gramStart"/>
-      <w:r>
-        <w:t> :port</w:t>
-      </w:r>
-      <w:proofErr w:type="gramEnd"/>
-      <w:r>
-        <w:t>&gt;/</w:t>
+        <w:t>qui s’appelle par l’URL http://&lt;adresse serveur :port&gt;/</w:t>
       </w:r>
       <w:proofErr w:type="spellStart"/>
       <w:r>
@@ -16832,7 +15753,6 @@
         <w:t xml:space="preserve">.js, dans la fonction </w:t>
       </w:r>
       <w:proofErr w:type="spellStart"/>
-      <w:proofErr w:type="gramStart"/>
       <w:r>
         <w:rPr>
           <w:i/>
@@ -16842,11 +15762,7 @@
       </w:r>
       <w:proofErr w:type="spellEnd"/>
       <w:r>
-        <w:t>(</w:t>
-      </w:r>
-      <w:proofErr w:type="gramEnd"/>
-      <w:r>
-        <w:t>).</w:t>
+        <w:t>().</w:t>
       </w:r>
       <w:r>
         <w:t xml:space="preserve"> Les règles de notation sont à modifier dans le code source. Le mécanisme d’évaluation des scores repose sur les pseudos.</w:t>
@@ -16911,7 +15827,6 @@
         </w:rPr>
       </w:pPr>
       <w:proofErr w:type="spellStart"/>
-      <w:proofErr w:type="gramStart"/>
       <w:r>
         <w:rPr>
           <w:rFonts w:ascii="Consolas" w:hAnsi="Consolas"/>
@@ -16922,7 +15837,6 @@
         <w:t>exports.nbeDeGroupesClients</w:t>
       </w:r>
       <w:proofErr w:type="spellEnd"/>
-      <w:proofErr w:type="gramEnd"/>
       <w:r>
         <w:rPr>
           <w:rFonts w:ascii="Consolas" w:hAnsi="Consolas"/>
@@ -17070,7 +15984,6 @@
           <w:rFonts w:ascii="Consolas" w:hAnsi="Consolas"/>
         </w:rPr>
       </w:pPr>
-      <w:proofErr w:type="gramStart"/>
       <w:r>
         <w:rPr>
           <w:rFonts w:ascii="Consolas" w:hAnsi="Consolas"/>
@@ -17078,7 +15991,6 @@
         <w:t>./</w:t>
       </w:r>
       <w:proofErr w:type="spellStart"/>
-      <w:proofErr w:type="gramEnd"/>
       <w:r>
         <w:rPr>
           <w:rFonts w:ascii="Consolas" w:hAnsi="Consolas"/>
@@ -17186,7 +16098,6 @@
           <w:rFonts w:ascii="Consolas" w:hAnsi="Consolas"/>
         </w:rPr>
       </w:pPr>
-      <w:proofErr w:type="gramStart"/>
       <w:r>
         <w:rPr>
           <w:rFonts w:ascii="Consolas" w:hAnsi="Consolas"/>
@@ -17194,7 +16105,6 @@
         <w:t>./</w:t>
       </w:r>
       <w:proofErr w:type="spellStart"/>
-      <w:proofErr w:type="gramEnd"/>
       <w:r>
         <w:rPr>
           <w:rFonts w:ascii="Consolas" w:hAnsi="Consolas"/>
@@ -17273,228 +16183,214 @@
           <w:szCs w:val="20"/>
         </w:rPr>
       </w:pPr>
-      <w:proofErr w:type="gramStart"/>
       <w:r>
         <w:rPr>
           <w:rFonts w:ascii="Consolas" w:hAnsi="Consolas"/>
           <w:sz w:val="20"/>
           <w:szCs w:val="20"/>
         </w:rPr>
-        <w:t>var</w:t>
-      </w:r>
-      <w:proofErr w:type="gramEnd"/>
+        <w:t xml:space="preserve">var </w:t>
+      </w:r>
+      <w:proofErr w:type="spellStart"/>
       <w:r>
         <w:rPr>
           <w:rFonts w:ascii="Consolas" w:hAnsi="Consolas"/>
           <w:sz w:val="20"/>
           <w:szCs w:val="20"/>
         </w:rPr>
-        <w:t xml:space="preserve"> </w:t>
-      </w:r>
-      <w:proofErr w:type="spellStart"/>
+        <w:t>tempoMax</w:t>
+      </w:r>
+      <w:proofErr w:type="spellEnd"/>
       <w:r>
         <w:rPr>
           <w:rFonts w:ascii="Consolas" w:hAnsi="Consolas"/>
           <w:sz w:val="20"/>
           <w:szCs w:val="20"/>
         </w:rPr>
-        <w:t>tempoMax</w:t>
-      </w:r>
-      <w:proofErr w:type="spellEnd"/>
+        <w:t xml:space="preserve"> =  500; // En ms</w:t>
+      </w:r>
       <w:r>
         <w:rPr>
           <w:rFonts w:ascii="Consolas" w:hAnsi="Consolas"/>
           <w:sz w:val="20"/>
           <w:szCs w:val="20"/>
         </w:rPr>
-        <w:t xml:space="preserve"> =  500; // En ms</w:t>
-      </w:r>
+        <w:br/>
+        <w:t xml:space="preserve">var </w:t>
+      </w:r>
+      <w:proofErr w:type="spellStart"/>
       <w:r>
         <w:rPr>
           <w:rFonts w:ascii="Consolas" w:hAnsi="Consolas"/>
           <w:sz w:val="20"/>
           <w:szCs w:val="20"/>
         </w:rPr>
-        <w:br/>
-        <w:t xml:space="preserve">var </w:t>
-      </w:r>
-      <w:proofErr w:type="spellStart"/>
+        <w:t>tempoMin</w:t>
+      </w:r>
+      <w:proofErr w:type="spellEnd"/>
       <w:r>
         <w:rPr>
           <w:rFonts w:ascii="Consolas" w:hAnsi="Consolas"/>
           <w:sz w:val="20"/>
           <w:szCs w:val="20"/>
         </w:rPr>
-        <w:t>tempoMin</w:t>
-      </w:r>
-      <w:proofErr w:type="spellEnd"/>
+        <w:t xml:space="preserve"> = 100; // En ms</w:t>
+      </w:r>
       <w:r>
         <w:rPr>
           <w:rFonts w:ascii="Consolas" w:hAnsi="Consolas"/>
           <w:sz w:val="20"/>
           <w:szCs w:val="20"/>
         </w:rPr>
-        <w:t xml:space="preserve"> = 100; // En ms</w:t>
-      </w:r>
+        <w:br/>
+        <w:t xml:space="preserve">var </w:t>
+      </w:r>
+      <w:proofErr w:type="spellStart"/>
       <w:r>
         <w:rPr>
           <w:rFonts w:ascii="Consolas" w:hAnsi="Consolas"/>
           <w:sz w:val="20"/>
           <w:szCs w:val="20"/>
         </w:rPr>
-        <w:br/>
-        <w:t xml:space="preserve">var </w:t>
-      </w:r>
-      <w:proofErr w:type="spellStart"/>
+        <w:t>limiteDureeAttente</w:t>
+      </w:r>
+      <w:proofErr w:type="spellEnd"/>
       <w:r>
         <w:rPr>
           <w:rFonts w:ascii="Consolas" w:hAnsi="Consolas"/>
           <w:sz w:val="20"/>
           <w:szCs w:val="20"/>
         </w:rPr>
-        <w:t>limiteDureeAttente</w:t>
+        <w:t xml:space="preserve"> = 30; // En seconde</w:t>
+      </w:r>
+    </w:p>
+    <w:p>
+      <w:pPr>
+        <w:jc w:val="both"/>
+      </w:pPr>
+      <w:r>
+        <w:t>Chaque appel au serveur se fait à un instant défini par :</w:t>
+      </w:r>
+    </w:p>
+    <w:p>
+      <w:pPr>
+        <w:jc w:val="both"/>
+      </w:pPr>
+      <w:proofErr w:type="spellStart"/>
+      <w:r>
+        <w:t>tempoInstant</w:t>
       </w:r>
       <w:proofErr w:type="spellEnd"/>
       <w:r>
+        <w:t xml:space="preserve"> = </w:t>
+      </w:r>
+      <w:proofErr w:type="spellStart"/>
+      <w:r>
+        <w:t>Math.floor</w:t>
+      </w:r>
+      <w:proofErr w:type="spellEnd"/>
+      <w:r>
+        <w:t>( (</w:t>
+      </w:r>
+      <w:proofErr w:type="spellStart"/>
+      <w:r>
+        <w:t>Math.random</w:t>
+      </w:r>
+      <w:proofErr w:type="spellEnd"/>
+      <w:r>
+        <w:t>() * (</w:t>
+      </w:r>
+      <w:proofErr w:type="spellStart"/>
+      <w:r>
+        <w:t>tempoMax</w:t>
+      </w:r>
+      <w:proofErr w:type="spellEnd"/>
+      <w:r>
+        <w:t xml:space="preserve"> - </w:t>
+      </w:r>
+      <w:proofErr w:type="spellStart"/>
+      <w:r>
+        <w:t>tempoMin</w:t>
+      </w:r>
+      <w:proofErr w:type="spellEnd"/>
+      <w:r>
+        <w:t xml:space="preserve">)) + </w:t>
+      </w:r>
+      <w:proofErr w:type="spellStart"/>
+      <w:r>
+        <w:t>tempoMin</w:t>
+      </w:r>
+      <w:proofErr w:type="spellEnd"/>
+      <w:r>
+        <w:t>);</w:t>
+      </w:r>
+    </w:p>
+    <w:p>
+      <w:pPr>
+        <w:jc w:val="both"/>
         <w:rPr>
           <w:rFonts w:ascii="Consolas" w:hAnsi="Consolas"/>
           <w:sz w:val="20"/>
           <w:szCs w:val="20"/>
         </w:rPr>
-        <w:t xml:space="preserve"> = 30; // En seconde</w:t>
-      </w:r>
-    </w:p>
-    <w:p>
-      <w:pPr>
-        <w:jc w:val="both"/>
-      </w:pPr>
-      <w:r>
-        <w:t>Chaque appel au serveur se fait à un instant défini par :</w:t>
-      </w:r>
-    </w:p>
-    <w:p>
-      <w:pPr>
-        <w:jc w:val="both"/>
-      </w:pPr>
+      </w:pPr>
+      <w:r>
+        <w:t xml:space="preserve">Il s’agit donc d’une durée aléatoire entre deux limites </w:t>
+      </w:r>
       <w:proofErr w:type="spellStart"/>
-      <w:proofErr w:type="gramStart"/>
-      <w:r>
-        <w:t>tempoInstant</w:t>
-      </w:r>
-      <w:proofErr w:type="spellEnd"/>
-      <w:proofErr w:type="gramEnd"/>
-      <w:r>
-        <w:t xml:space="preserve"> = </w:t>
-      </w:r>
-      <w:proofErr w:type="spellStart"/>
-      <w:r>
-        <w:t>Math.floor</w:t>
-      </w:r>
-      <w:proofErr w:type="spellEnd"/>
-      <w:r>
-        <w:t>( (</w:t>
-      </w:r>
-      <w:proofErr w:type="spellStart"/>
-      <w:r>
-        <w:t>Math.random</w:t>
-      </w:r>
-      <w:proofErr w:type="spellEnd"/>
-      <w:r>
-        <w:t>() * (</w:t>
-      </w:r>
-      <w:proofErr w:type="spellStart"/>
-      <w:r>
-        <w:t>tempoMax</w:t>
-      </w:r>
-      <w:proofErr w:type="spellEnd"/>
-      <w:r>
-        <w:t xml:space="preserve"> - </w:t>
-      </w:r>
-      <w:proofErr w:type="spellStart"/>
-      <w:r>
-        <w:t>tempoMin</w:t>
-      </w:r>
-      <w:proofErr w:type="spellEnd"/>
-      <w:r>
-        <w:t xml:space="preserve">)) + </w:t>
-      </w:r>
-      <w:proofErr w:type="spellStart"/>
-      <w:r>
-        <w:t>tempoMin</w:t>
-      </w:r>
-      <w:proofErr w:type="spellEnd"/>
-      <w:r>
-        <w:t>);</w:t>
-      </w:r>
-    </w:p>
-    <w:p>
-      <w:pPr>
-        <w:jc w:val="both"/>
+      <w:r>
         <w:rPr>
           <w:rFonts w:ascii="Consolas" w:hAnsi="Consolas"/>
           <w:sz w:val="20"/>
           <w:szCs w:val="20"/>
         </w:rPr>
-      </w:pPr>
-      <w:r>
-        <w:t xml:space="preserve">Il s’agit donc d’une durée aléatoire entre deux limites </w:t>
-      </w:r>
-      <w:proofErr w:type="spellStart"/>
+        <w:t>tempoMax</w:t>
+      </w:r>
+      <w:proofErr w:type="spellEnd"/>
       <w:r>
         <w:rPr>
           <w:rFonts w:ascii="Consolas" w:hAnsi="Consolas"/>
           <w:sz w:val="20"/>
           <w:szCs w:val="20"/>
         </w:rPr>
-        <w:t>tempoMax</w:t>
-      </w:r>
-      <w:proofErr w:type="spellEnd"/>
+        <w:t xml:space="preserve"> </w:t>
+      </w:r>
+      <w:r>
+        <w:t xml:space="preserve">et </w:t>
+      </w:r>
+      <w:proofErr w:type="spellStart"/>
       <w:r>
         <w:rPr>
           <w:rFonts w:ascii="Consolas" w:hAnsi="Consolas"/>
           <w:sz w:val="20"/>
           <w:szCs w:val="20"/>
         </w:rPr>
-        <w:t xml:space="preserve"> </w:t>
-      </w:r>
-      <w:r>
-        <w:t xml:space="preserve">et </w:t>
-      </w:r>
-      <w:proofErr w:type="spellStart"/>
+        <w:t>tempoMin</w:t>
+      </w:r>
+      <w:proofErr w:type="spellEnd"/>
       <w:r>
         <w:rPr>
           <w:rFonts w:ascii="Consolas" w:hAnsi="Consolas"/>
           <w:sz w:val="20"/>
           <w:szCs w:val="20"/>
         </w:rPr>
-        <w:t>tempoMin</w:t>
-      </w:r>
-      <w:proofErr w:type="spellEnd"/>
+        <w:t>.</w:t>
+      </w:r>
+    </w:p>
+    <w:p>
+      <w:pPr>
+        <w:jc w:val="both"/>
+      </w:pPr>
+      <w:proofErr w:type="spellStart"/>
       <w:r>
         <w:rPr>
           <w:rFonts w:ascii="Consolas" w:hAnsi="Consolas"/>
           <w:sz w:val="20"/>
           <w:szCs w:val="20"/>
         </w:rPr>
-        <w:t>.</w:t>
-      </w:r>
-    </w:p>
-    <w:p>
-      <w:pPr>
-        <w:jc w:val="both"/>
-      </w:pPr>
-      <w:proofErr w:type="spellStart"/>
-      <w:proofErr w:type="gramStart"/>
-      <w:r>
-        <w:rPr>
-          <w:rFonts w:ascii="Consolas" w:hAnsi="Consolas"/>
-          <w:sz w:val="20"/>
-          <w:szCs w:val="20"/>
-        </w:rPr>
         <w:t>limiteDureeAttente</w:t>
       </w:r>
       <w:proofErr w:type="spellEnd"/>
-      <w:proofErr w:type="gramEnd"/>
       <w:r>
         <w:rPr>
           <w:rFonts w:ascii="Consolas" w:hAnsi="Consolas"/>
@@ -17650,13 +16546,8 @@
       <w:pPr>
         <w:jc w:val="both"/>
       </w:pPr>
-      <w:proofErr w:type="gramStart"/>
-      <w:r>
-        <w:t>sera</w:t>
-      </w:r>
-      <w:proofErr w:type="gramEnd"/>
-      <w:r>
-        <w:t xml:space="preserve"> plus complet et efficace qu’une présentation générale dans le cadre de Skini.</w:t>
+      <w:r>
+        <w:t>sera plus complet et efficace qu’une présentation générale dans le cadre de Skini.</w:t>
       </w:r>
     </w:p>
     <w:p>
@@ -17685,7 +16576,6 @@
         <w:t xml:space="preserve"> génère des programmes HipHop.js sans avoir besoin de savoir programmer avec ce langage. Le compositeur peut charger une orchestration avec « </w:t>
       </w:r>
       <w:proofErr w:type="spellStart"/>
-      <w:proofErr w:type="gramStart"/>
       <w:r>
         <w:t>Select</w:t>
       </w:r>
@@ -17693,7 +16583,6 @@
         <w:t>,Orchestration</w:t>
       </w:r>
       <w:proofErr w:type="spellEnd"/>
-      <w:proofErr w:type="gramEnd"/>
       <w:r>
         <w:t> ».</w:t>
       </w:r>
@@ -17929,15 +16818,7 @@
         <w:t>e premier module est indispensable</w:t>
       </w:r>
       <w:r>
-        <w:t>. « </w:t>
-      </w:r>
-      <w:proofErr w:type="gramStart"/>
-      <w:r>
-        <w:t>mod</w:t>
-      </w:r>
-      <w:proofErr w:type="gramEnd"/>
-      <w:r>
-        <w:t> »</w:t>
+        <w:t>. « mod »</w:t>
       </w:r>
       <w:r>
         <w:t xml:space="preserve"> est utilisé pour la création de « Modules », comme les réservoirs que nous verrons ci-après, qui seront appelés dans le corps de l’orchestration (« Body »)</w:t>
@@ -17949,12 +16830,10 @@
         <w:t xml:space="preserve"> « </w:t>
       </w:r>
       <w:proofErr w:type="spellStart"/>
-      <w:proofErr w:type="gramStart"/>
       <w:r>
         <w:t>sig</w:t>
       </w:r>
       <w:proofErr w:type="spellEnd"/>
-      <w:proofErr w:type="gramEnd"/>
       <w:r>
         <w:t> » permet de déclarer des signaux utilisés dans l’orchestration.</w:t>
       </w:r>
@@ -18748,7 +17627,6 @@
         </w:rPr>
       </w:pPr>
       <w:proofErr w:type="spellStart"/>
-      <w:proofErr w:type="gramStart"/>
       <w:r>
         <w:rPr>
           <w:rFonts w:ascii="Consolas" w:hAnsi="Consolas"/>
@@ -18758,7 +17636,6 @@
         <w:t>exports.pulsationON</w:t>
       </w:r>
       <w:proofErr w:type="spellEnd"/>
-      <w:proofErr w:type="gramEnd"/>
       <w:r>
         <w:rPr>
           <w:rFonts w:ascii="Consolas" w:hAnsi="Consolas"/>
@@ -18787,13 +17664,8 @@
       </w:r>
     </w:p>
     <w:p>
-      <w:proofErr w:type="gramStart"/>
-      <w:r>
-        <w:t>dans</w:t>
-      </w:r>
-      <w:proofErr w:type="gramEnd"/>
-      <w:r>
-        <w:t xml:space="preserve"> le fichier de configuration de la pièce et inclure un signal </w:t>
+      <w:r>
+        <w:t xml:space="preserve">dans le fichier de configuration de la pièce et inclure un signal </w:t>
       </w:r>
       <w:r>
         <w:rPr>
@@ -18992,13 +17864,8 @@
       </w:r>
     </w:p>
     <w:p>
-      <w:proofErr w:type="gramStart"/>
-      <w:r>
-        <w:t>permet</w:t>
-      </w:r>
-      <w:proofErr w:type="gramEnd"/>
-      <w:r>
-        <w:t xml:space="preserve"> une automatisation du changement de tempo. Il permet de faire varier le tempo d’une valeur fixée à « </w:t>
+      <w:r>
+        <w:t>permet une automatisation du changement de tempo. Il permet de faire varier le tempo d’une valeur fixée à « </w:t>
       </w:r>
       <w:proofErr w:type="spellStart"/>
       <w:r>
@@ -19442,11 +18309,9 @@
       <w:r>
         <w:t xml:space="preserve"> </w:t>
       </w:r>
-      <w:proofErr w:type="gramStart"/>
       <w:r>
         <w:t>active</w:t>
       </w:r>
-      <w:proofErr w:type="gramEnd"/>
       <w:r>
         <w:t xml:space="preserve"> un ou plusieurs groupes durant un période. On peut utiliser des listes au lieu d’un groupe seul.</w:t>
       </w:r>
@@ -19523,11 +18388,9 @@
           </wp:anchor>
         </w:drawing>
       </w:r>
-      <w:proofErr w:type="gramStart"/>
       <w:r>
         <w:t>active</w:t>
       </w:r>
-      <w:proofErr w:type="gramEnd"/>
       <w:r>
         <w:t xml:space="preserve"> un ou plusieurs groupes en attente de patterns joués dans un ou plusieurs groupes.</w:t>
       </w:r>
@@ -19585,13 +18448,8 @@
         </w:rPr>
         <w:t xml:space="preserve"> </w:t>
       </w:r>
-      <w:proofErr w:type="gramStart"/>
-      <w:r>
-        <w:t>permet</w:t>
-      </w:r>
-      <w:proofErr w:type="gramEnd"/>
-      <w:r>
-        <w:t xml:space="preserve"> d’activer de façon aléatoire « max » groupes parmi un liste durant une période.</w:t>
+      <w:r>
+        <w:t>permet d’activer de façon aléatoire « max » groupes parmi un liste durant une période.</w:t>
       </w:r>
     </w:p>
     <w:p>
@@ -19663,13 +18521,8 @@
           </wp:anchor>
         </w:drawing>
       </w:r>
-      <w:proofErr w:type="gramStart"/>
-      <w:r>
-        <w:t>active</w:t>
-      </w:r>
-      <w:proofErr w:type="gramEnd"/>
-      <w:r>
-        <w:t xml:space="preserve"> un ou plusieurs groupe dans l’attente d’un ou plusieurs patterns spécifiques.</w:t>
+      <w:r>
+        <w:t>active un ou plusieurs groupe dans l’attente d’un ou plusieurs patterns spécifiques.</w:t>
       </w:r>
     </w:p>
     <w:p/>
@@ -19707,17 +18560,12 @@
         <w:t xml:space="preserve"> : Les groupes sont des variables </w:t>
       </w:r>
       <w:proofErr w:type="spellStart"/>
-      <w:proofErr w:type="gramStart"/>
       <w:r>
         <w:t>Blockly</w:t>
       </w:r>
       <w:proofErr w:type="spellEnd"/>
       <w:r>
-        <w:t> ,</w:t>
-      </w:r>
-      <w:proofErr w:type="gramEnd"/>
-      <w:r>
-        <w:t xml:space="preserve"> les patterns </w:t>
+        <w:t xml:space="preserve"> , les patterns </w:t>
       </w:r>
       <w:r>
         <w:t xml:space="preserve">ici </w:t>
@@ -20230,13 +19078,8 @@
           </wp:anchor>
         </w:drawing>
       </w:r>
-      <w:proofErr w:type="gramStart"/>
-      <w:r>
-        <w:t>ce</w:t>
-      </w:r>
-      <w:proofErr w:type="gramEnd"/>
-      <w:r>
-        <w:t xml:space="preserve"> bloc permet de prendre en compte le jeu de patterns spécifiques par la DAW.</w:t>
+      <w:r>
+        <w:t>ce bloc permet de prendre en compte le jeu de patterns spécifiques par la DAW.</w:t>
       </w:r>
     </w:p>
     <w:p>
@@ -20526,15 +19369,7 @@
       </w:r>
       <w:proofErr w:type="spellEnd"/>
       <w:r>
-        <w:t xml:space="preserve"> vide sa liste de choix dès qu’un clean queue est </w:t>
-      </w:r>
-      <w:proofErr w:type="gramStart"/>
-      <w:r>
-        <w:t>réalisé</w:t>
-      </w:r>
-      <w:proofErr w:type="gramEnd"/>
-      <w:r>
-        <w:t>. Il ne tient pas compte du n° de la FIFO, comme le fait controleAbleton.js</w:t>
+        <w:t xml:space="preserve"> vide sa liste de choix dès qu’un clean queue est réalisé. Il ne tient pas compte du n° de la FIFO, comme le fait controleAbleton.js</w:t>
       </w:r>
       <w:r>
         <w:t xml:space="preserve">. (Le block ne réalise pas de </w:t>
@@ -21678,15 +20513,7 @@
         <w:jc w:val="both"/>
       </w:pPr>
       <w:r>
-        <w:t>Skini propose une interface standard pour l’audience qui permet aux participants de créer des listes de patterns et de les envoyer au serveur pour être jouées. Le compositeur peut à partir de cette interface inventer des jeux, comme « trouver la bonne séquence de patterns au sein d’un groupe</w:t>
-      </w:r>
-      <w:proofErr w:type="gramStart"/>
-      <w:r>
-        <w:t> »…</w:t>
-      </w:r>
-      <w:proofErr w:type="gramEnd"/>
-      <w:r>
-        <w:t xml:space="preserve"> Les scénarios de jeu ne sont pas programmés par l’orchestration. Ce sont des fonctions JavaScript sur le serveur.</w:t>
+        <w:t>Skini propose une interface standard pour l’audience qui permet aux participants de créer des listes de patterns et de les envoyer au serveur pour être jouées. Le compositeur peut à partir de cette interface inventer des jeux, comme « trouver la bonne séquence de patterns au sein d’un groupe »… Les scénarios de jeu ne sont pas programmés par l’orchestration. Ce sont des fonctions JavaScript sur le serveur.</w:t>
       </w:r>
     </w:p>
     <w:p>
@@ -22435,16 +21262,11 @@
         <w:t xml:space="preserve">. Ceci est vrai sauf </w:t>
       </w:r>
       <w:r>
-        <w:t xml:space="preserve">pour </w:t>
-      </w:r>
-      <w:proofErr w:type="gramStart"/>
-      <w:r>
-        <w:t>le bloc</w:t>
+        <w:t>pour le bloc</w:t>
       </w:r>
       <w:r>
         <w:t>s</w:t>
       </w:r>
-      <w:proofErr w:type="gramEnd"/>
       <w:r>
         <w:t xml:space="preserve"> </w:t>
       </w:r>
@@ -24016,7 +22838,6 @@
         <w:ind w:firstLine="708"/>
       </w:pPr>
       <w:proofErr w:type="spellStart"/>
-      <w:proofErr w:type="gramStart"/>
       <w:r>
         <w:t>exports.</w:t>
       </w:r>
@@ -24029,7 +22850,6 @@
         <w:t>algoGestionFifo</w:t>
       </w:r>
       <w:proofErr w:type="spellEnd"/>
-      <w:proofErr w:type="gramEnd"/>
       <w:r>
         <w:t xml:space="preserve"> = 1;</w:t>
       </w:r>
@@ -24039,15 +22859,7 @@
         <w:jc w:val="both"/>
       </w:pPr>
       <w:r>
-        <w:t>(</w:t>
-      </w:r>
-      <w:proofErr w:type="gramStart"/>
-      <w:r>
-        <w:t>la</w:t>
-      </w:r>
-      <w:proofErr w:type="gramEnd"/>
-      <w:r>
-        <w:t xml:space="preserve"> valeur 1 assigné permet d’envisager que l’on </w:t>
+        <w:t xml:space="preserve">(la valeur 1 assigné permet d’envisager que l’on </w:t>
       </w:r>
       <w:r>
         <w:t>peut</w:t>
@@ -24265,7 +23077,6 @@
         <w:t xml:space="preserve">.js la fonction </w:t>
       </w:r>
       <w:proofErr w:type="spellStart"/>
-      <w:proofErr w:type="gramStart"/>
       <w:r>
         <w:rPr>
           <w:rFonts w:ascii="Consolas" w:hAnsi="Consolas"/>
@@ -24279,14 +23090,7 @@
         <w:rPr>
           <w:rFonts w:ascii="Consolas" w:hAnsi="Consolas"/>
         </w:rPr>
-        <w:t>(</w:t>
-      </w:r>
-      <w:proofErr w:type="gramEnd"/>
-      <w:r>
-        <w:rPr>
-          <w:rFonts w:ascii="Consolas" w:hAnsi="Consolas"/>
-        </w:rPr>
-        <w:t xml:space="preserve">) </w:t>
+        <w:t xml:space="preserve">() </w:t>
       </w:r>
       <w:r>
         <w:t>pour avoir le détail de l’algorithme effectivement en place.</w:t>
@@ -24582,7 +23386,6 @@
         </w:rPr>
       </w:pPr>
       <w:proofErr w:type="spellStart"/>
-      <w:proofErr w:type="gramStart"/>
       <w:r>
         <w:rPr>
           <w:rFonts w:ascii="Consolas" w:hAnsi="Consolas"/>
@@ -24590,7 +23393,6 @@
         <w:t>exports.avecMusicien</w:t>
       </w:r>
       <w:proofErr w:type="spellEnd"/>
-      <w:proofErr w:type="gramEnd"/>
       <w:r>
         <w:rPr>
           <w:rFonts w:ascii="Consolas" w:hAnsi="Consolas"/>
@@ -24671,12 +23473,10 @@
     </w:p>
     <w:p>
       <w:proofErr w:type="spellStart"/>
-      <w:proofErr w:type="gramStart"/>
       <w:r>
         <w:t>exports.decalageFIFOavecMusicien</w:t>
       </w:r>
       <w:proofErr w:type="spellEnd"/>
-      <w:proofErr w:type="gramEnd"/>
       <w:r>
         <w:t xml:space="preserve"> = 8;</w:t>
       </w:r>
@@ -24693,46 +23493,30 @@
           <w:rFonts w:ascii="Consolas" w:hAnsi="Consolas"/>
         </w:rPr>
       </w:pPr>
-      <w:proofErr w:type="gramStart"/>
       <w:r>
         <w:rPr>
           <w:rFonts w:ascii="Consolas" w:hAnsi="Consolas"/>
         </w:rPr>
-        <w:t>exports.patternScorePath</w:t>
-      </w:r>
-      <w:proofErr w:type="gramEnd"/>
-      <w:r>
+        <w:t>exports.patternScorePath1 = "";</w:t>
+      </w:r>
+    </w:p>
+    <w:p>
+      <w:pPr>
+        <w:spacing w:after="0"/>
         <w:rPr>
           <w:rFonts w:ascii="Consolas" w:hAnsi="Consolas"/>
         </w:rPr>
-        <w:t>1 = "";</w:t>
-      </w:r>
+      </w:pPr>
     </w:p>
     <w:p>
       <w:pPr>
         <w:spacing w:after="0"/>
-        <w:rPr>
-          <w:rFonts w:ascii="Consolas" w:hAnsi="Consolas"/>
-        </w:rPr>
-      </w:pPr>
-    </w:p>
-    <w:p>
-      <w:pPr>
-        <w:spacing w:after="0"/>
       </w:pPr>
       <w:r>
         <w:t xml:space="preserve">Ces chemins </w:t>
       </w:r>
       <w:r>
-        <w:t xml:space="preserve">sont relatifs au répertoire </w:t>
-      </w:r>
-      <w:proofErr w:type="gramStart"/>
-      <w:r>
-        <w:t>« .</w:t>
-      </w:r>
-      <w:proofErr w:type="gramEnd"/>
-      <w:r>
-        <w:t>/images ».</w:t>
+        <w:t>sont relatifs au répertoire « ./images ».</w:t>
       </w:r>
     </w:p>
     <w:p>
@@ -24857,7 +23641,6 @@
         <w:t xml:space="preserve"> Pour les signaux reçus par l’orchestration ce sont les </w:t>
       </w:r>
       <w:proofErr w:type="spellStart"/>
-      <w:proofErr w:type="gramStart"/>
       <w:r>
         <w:rPr>
           <w:rFonts w:ascii="Consolas" w:hAnsi="Consolas"/>
@@ -24868,11 +23651,7 @@
       </w:r>
       <w:proofErr w:type="spellEnd"/>
       <w:r>
-        <w:t>(</w:t>
-      </w:r>
-      <w:proofErr w:type="gramEnd"/>
-      <w:r>
-        <w:t>) qui assignent directement les valeurs depuis les commandes OSC reçues.</w:t>
+        <w:t>() qui assignent directement les valeurs depuis les commandes OSC reçues.</w:t>
       </w:r>
     </w:p>
     <w:p>
@@ -25043,7 +23822,6 @@
         <w:t xml:space="preserve">L’émission des message OSC vers la plateforme de jeu se fait avec la fonction </w:t>
       </w:r>
       <w:proofErr w:type="spellStart"/>
-      <w:proofErr w:type="gramStart"/>
       <w:r>
         <w:rPr>
           <w:rFonts w:ascii="Consolas" w:hAnsi="Consolas"/>
@@ -25059,16 +23837,7 @@
           <w:sz w:val="20"/>
           <w:szCs w:val="20"/>
         </w:rPr>
-        <w:t>(</w:t>
-      </w:r>
-      <w:proofErr w:type="gramEnd"/>
-      <w:r>
-        <w:rPr>
-          <w:rFonts w:ascii="Consolas" w:hAnsi="Consolas"/>
-          <w:sz w:val="20"/>
-          <w:szCs w:val="20"/>
-        </w:rPr>
-        <w:t>message, value)</w:t>
+        <w:t>(message, value)</w:t>
       </w:r>
       <w:r>
         <w:t xml:space="preserve"> dans </w:t>
@@ -25348,12 +24117,10 @@
         <w:t xml:space="preserve">La mise en œuvre est très simple, le mécanisme de création des signaux pour l’orchestration se met en place si les tableaux de signaux </w:t>
       </w:r>
       <w:proofErr w:type="spellStart"/>
-      <w:proofErr w:type="gramStart"/>
       <w:r>
         <w:t>exports.gameOSCIn</w:t>
       </w:r>
       <w:proofErr w:type="spellEnd"/>
-      <w:proofErr w:type="gramEnd"/>
       <w:r>
         <w:t xml:space="preserve"> = [</w:t>
       </w:r>
@@ -25388,7 +24155,6 @@
         </w:rPr>
       </w:pPr>
       <w:proofErr w:type="spellStart"/>
-      <w:proofErr w:type="gramStart"/>
       <w:r>
         <w:rPr>
           <w:rFonts w:ascii="Consolas" w:hAnsi="Consolas"/>
@@ -25396,7 +24162,6 @@
         <w:t>exports.gameOSCIn</w:t>
       </w:r>
       <w:proofErr w:type="spellEnd"/>
-      <w:proofErr w:type="gramEnd"/>
       <w:r>
         <w:rPr>
           <w:rFonts w:ascii="Consolas" w:hAnsi="Consolas"/>
@@ -25412,7 +24177,6 @@
         </w:rPr>
       </w:pPr>
       <w:proofErr w:type="spellStart"/>
-      <w:proofErr w:type="gramStart"/>
       <w:r>
         <w:rPr>
           <w:rFonts w:ascii="Consolas" w:hAnsi="Consolas"/>
@@ -25420,7 +24184,6 @@
         <w:t>exports.gameOSCOut</w:t>
       </w:r>
       <w:proofErr w:type="spellEnd"/>
-      <w:proofErr w:type="gramEnd"/>
       <w:r>
         <w:rPr>
           <w:rFonts w:ascii="Consolas" w:hAnsi="Consolas"/>
@@ -25472,7 +24235,6 @@
         </w:rPr>
       </w:pPr>
       <w:proofErr w:type="spellStart"/>
-      <w:proofErr w:type="gramStart"/>
       <w:r>
         <w:rPr>
           <w:rFonts w:ascii="Consolas" w:hAnsi="Consolas"/>
@@ -25480,7 +24242,6 @@
         <w:t>exports.remoteIPAdressGame</w:t>
       </w:r>
       <w:proofErr w:type="spellEnd"/>
-      <w:proofErr w:type="gramEnd"/>
       <w:r>
         <w:rPr>
           <w:rFonts w:ascii="Consolas" w:hAnsi="Consolas"/>
@@ -25545,19 +24306,11 @@
         <w:t>remoteIPAddressGame</w:t>
       </w:r>
       <w:proofErr w:type="spellEnd"/>
-      <w:proofErr w:type="gramStart"/>
       <w:r>
         <w:rPr>
           <w:rFonts w:ascii="Consolas" w:hAnsi="Consolas"/>
         </w:rPr>
-        <w:t>":</w:t>
-      </w:r>
-      <w:proofErr w:type="gramEnd"/>
-      <w:r>
-        <w:rPr>
-          <w:rFonts w:ascii="Consolas" w:hAnsi="Consolas"/>
-        </w:rPr>
-        <w:t xml:space="preserve"> "192.168.1.6"</w:t>
+        <w:t>": "192.168.1.6"</w:t>
       </w:r>
     </w:p>
     <w:p>
@@ -25833,23 +24586,7 @@
           <w:rFonts w:cstheme="minorHAnsi"/>
           <w:lang w:val="en-US"/>
         </w:rPr>
-        <w:t xml:space="preserve">Remote OSC port </w:t>
-      </w:r>
-      <w:proofErr w:type="gramStart"/>
-      <w:r>
-        <w:rPr>
-          <w:rFonts w:cstheme="minorHAnsi"/>
-          <w:lang w:val="en-US"/>
-        </w:rPr>
-        <w:t>out :</w:t>
-      </w:r>
-      <w:proofErr w:type="gramEnd"/>
-      <w:r>
-        <w:rPr>
-          <w:rFonts w:cstheme="minorHAnsi"/>
-          <w:lang w:val="en-US"/>
-        </w:rPr>
-        <w:t xml:space="preserve"> 13000</w:t>
+        <w:t>Remote OSC port out : 13000</w:t>
       </w:r>
     </w:p>
     <w:p>
@@ -28624,12 +27361,10 @@
     </w:p>
     <w:p>
       <w:proofErr w:type="spellStart"/>
-      <w:proofErr w:type="gramStart"/>
       <w:r>
         <w:t>exports.useRaspberries</w:t>
       </w:r>
       <w:proofErr w:type="spellEnd"/>
-      <w:proofErr w:type="gramEnd"/>
       <w:r>
         <w:t xml:space="preserve"> = </w:t>
       </w:r>
@@ -28687,7 +27422,6 @@
         <w:t xml:space="preserve">e jeu sur Raspberry de façon global et de jouer les patterns sur la DAW. </w:t>
       </w:r>
       <w:proofErr w:type="spellStart"/>
-      <w:proofErr w:type="gramStart"/>
       <w:r>
         <w:rPr>
           <w:i/>
@@ -28696,12 +27430,10 @@
         <w:t>playBufferMessage</w:t>
       </w:r>
       <w:proofErr w:type="spellEnd"/>
-      <w:proofErr w:type="gramEnd"/>
       <w:r>
         <w:t xml:space="preserve"> est le message OSC (sans /) que comprend le Raspberry pour jouer un fichier son. </w:t>
       </w:r>
       <w:proofErr w:type="spellStart"/>
-      <w:proofErr w:type="gramStart"/>
       <w:r>
         <w:rPr>
           <w:i/>
@@ -28710,7 +27442,6 @@
         <w:t>raspOSCPort</w:t>
       </w:r>
       <w:proofErr w:type="spellEnd"/>
-      <w:proofErr w:type="gramEnd"/>
       <w:r>
         <w:t xml:space="preserve"> est le port UDP utilisé par OSC pour les </w:t>
       </w:r>
@@ -29305,7 +28036,6 @@
       </w:r>
     </w:p>
     <w:p>
-      <w:proofErr w:type="gramStart"/>
       <w:r>
         <w:rPr>
           <w:i/>
@@ -29320,7 +28050,6 @@
         </w:rPr>
         <w:t>lient</w:t>
       </w:r>
-      <w:proofErr w:type="gramEnd"/>
       <w:r>
         <w:t xml:space="preserve"> : Les différents clients de </w:t>
       </w:r>
@@ -29334,7 +28063,6 @@
       </w:r>
     </w:p>
     <w:p>
-      <w:proofErr w:type="gramStart"/>
       <w:r>
         <w:rPr>
           <w:i/>
@@ -29342,7 +28070,6 @@
         </w:rPr>
         <w:t>docs</w:t>
       </w:r>
-      <w:proofErr w:type="gramEnd"/>
       <w:r>
         <w:t> : suivi de la thèse et du projet Skini</w:t>
       </w:r>
@@ -29351,7 +28078,6 @@
       <w:pPr>
         <w:jc w:val="both"/>
       </w:pPr>
-      <w:proofErr w:type="gramStart"/>
       <w:r>
         <w:rPr>
           <w:i/>
@@ -29359,7 +28085,6 @@
         </w:rPr>
         <w:t>images</w:t>
       </w:r>
-      <w:proofErr w:type="gramEnd"/>
       <w:r>
         <w:t xml:space="preserve"> : dans des </w:t>
       </w:r>
@@ -29372,7 +28097,6 @@
     </w:p>
     <w:p>
       <w:proofErr w:type="spellStart"/>
-      <w:proofErr w:type="gramStart"/>
       <w:r>
         <w:rPr>
           <w:i/>
@@ -29388,7 +28112,6 @@
         <w:t>ieces</w:t>
       </w:r>
       <w:proofErr w:type="spellEnd"/>
-      <w:proofErr w:type="gramEnd"/>
       <w:r>
         <w:t xml:space="preserve"> : Dans ce répertoire nous avons les </w:t>
       </w:r>
@@ -29435,7 +28158,6 @@
     </w:p>
     <w:p>
       <w:proofErr w:type="spellStart"/>
-      <w:proofErr w:type="gramStart"/>
       <w:r>
         <w:rPr>
           <w:i/>
@@ -29444,13 +28166,11 @@
         <w:t>sequencesSkini</w:t>
       </w:r>
       <w:proofErr w:type="spellEnd"/>
-      <w:proofErr w:type="gramEnd"/>
       <w:r>
         <w:t> : contient les patterns sauvegardés par le séquenceur distribué.</w:t>
       </w:r>
     </w:p>
     <w:p>
-      <w:proofErr w:type="gramStart"/>
       <w:r>
         <w:rPr>
           <w:i/>
@@ -29465,7 +28185,6 @@
         </w:rPr>
         <w:t>erveur</w:t>
       </w:r>
-      <w:proofErr w:type="gramEnd"/>
       <w:r>
         <w:t xml:space="preserve"> : contient les fichiers </w:t>
       </w:r>
@@ -29475,7 +28194,6 @@
     </w:p>
     <w:p>
       <w:proofErr w:type="spellStart"/>
-      <w:proofErr w:type="gramStart"/>
       <w:r>
         <w:rPr>
           <w:i/>
@@ -29491,54 +28209,42 @@
         <w:t>ounds</w:t>
       </w:r>
       <w:proofErr w:type="spellEnd"/>
-      <w:proofErr w:type="gramEnd"/>
       <w:r>
         <w:t> : les fichiers son mp3 des patterns sont organisés en sous répertoires.</w:t>
       </w:r>
     </w:p>
     <w:p>
       <w:proofErr w:type="spellStart"/>
-      <w:proofErr w:type="gramStart"/>
       <w:r>
         <w:rPr>
           <w:i/>
           <w:iCs/>
         </w:rPr>
+        <w:t>blockly_hop</w:t>
+      </w:r>
+      <w:proofErr w:type="spellEnd"/>
+      <w:r>
+        <w:t xml:space="preserve"> : qui contient les programmes </w:t>
+      </w:r>
+      <w:proofErr w:type="spellStart"/>
+      <w:r>
         <w:t>blockly</w:t>
       </w:r>
-      <w:proofErr w:type="gramEnd"/>
+      <w:proofErr w:type="spellEnd"/>
+      <w:r>
+        <w:t xml:space="preserve"> et les orchestrations au format xml</w:t>
+      </w:r>
+    </w:p>
+    <w:p>
+      <w:proofErr w:type="spellStart"/>
       <w:r>
         <w:rPr>
           <w:i/>
           <w:iCs/>
         </w:rPr>
-        <w:t>_hop</w:t>
+        <w:t>bitwig</w:t>
       </w:r>
       <w:proofErr w:type="spellEnd"/>
-      <w:r>
-        <w:t xml:space="preserve"> : qui contient les programmes </w:t>
-      </w:r>
-      <w:proofErr w:type="spellStart"/>
-      <w:r>
-        <w:t>blockly</w:t>
-      </w:r>
-      <w:proofErr w:type="spellEnd"/>
-      <w:r>
-        <w:t xml:space="preserve"> et les orchestrations au format xml</w:t>
-      </w:r>
-    </w:p>
-    <w:p>
-      <w:proofErr w:type="spellStart"/>
-      <w:proofErr w:type="gramStart"/>
-      <w:r>
-        <w:rPr>
-          <w:i/>
-          <w:iCs/>
-        </w:rPr>
-        <w:t>bitwig</w:t>
-      </w:r>
-      <w:proofErr w:type="spellEnd"/>
-      <w:proofErr w:type="gramEnd"/>
       <w:r>
         <w:t xml:space="preserve"> : contient les extensions pour </w:t>
       </w:r>
@@ -31179,15 +29885,7 @@
     </w:p>
     <w:p>
       <w:r>
-        <w:t>(</w:t>
-      </w:r>
-      <w:proofErr w:type="gramStart"/>
-      <w:r>
-        <w:t>à</w:t>
-      </w:r>
-      <w:proofErr w:type="gramEnd"/>
-      <w:r>
-        <w:t xml:space="preserve"> faire, donner la structure des programmes.).</w:t>
+        <w:t>(à faire, donner la structure des programmes.).</w:t>
       </w:r>
     </w:p>
     <w:p/>

</xml_diff>

<commit_message>
gameOSC signals comme paramètre
</commit_message>
<xml_diff>
--- a/doc/Mode d'emploi Skini Node.docx
+++ b/doc/Mode d'emploi Skini Node.docx
@@ -22929,6 +22929,35 @@
         </w:drawing>
       </w:r>
     </w:p>
+    <w:p>
+      <w:pPr>
+        <w:pBdr>
+          <w:top w:val="single" w:sz="4" w:space="1" w:color="auto"/>
+          <w:left w:val="single" w:sz="4" w:space="4" w:color="auto"/>
+          <w:bottom w:val="single" w:sz="4" w:space="1" w:color="auto"/>
+          <w:right w:val="single" w:sz="4" w:space="4" w:color="auto"/>
+        </w:pBdr>
+      </w:pPr>
+      <w:r>
+        <w:t>NB : L’interface est programmée en 192.168.1.</w:t>
+      </w:r>
+      <w:r>
+        <w:t>250</w:t>
+      </w:r>
+      <w:r>
+        <w:t xml:space="preserve"> avec port data en 3005 et port MIDI en 3006.</w:t>
+      </w:r>
+      <w:r>
+        <w:t xml:space="preserve"> </w:t>
+      </w:r>
+      <w:r>
+        <w:t>L’installation fonctionne en filaire sur un switch avec l’adresse IP 192.168.1.251 pour le PC.</w:t>
+      </w:r>
+      <w:r>
+        <w:t xml:space="preserve"> Les message interface Z sont convertis /INTERFACEZ/RC devient le signal INTERFACEZ_RC</w:t>
+      </w:r>
+    </w:p>
+    <w:p/>
     <w:p>
       <w:pPr>
         <w:rPr>

</xml_diff>

<commit_message>
Interface Z en cours, pb sur restart à corriger
</commit_message>
<xml_diff>
--- a/doc/Mode d'emploi Skini Node.docx
+++ b/doc/Mode d'emploi Skini Node.docx
@@ -7714,17 +7714,14 @@
         <w:jc w:val="both"/>
       </w:pPr>
       <w:r>
+        <w:lastRenderedPageBreak/>
         <w:t>L’orchestration est écrite en langage HipHop.js</w:t>
       </w:r>
       <w:r>
         <w:t xml:space="preserve"> sous forme graphique</w:t>
       </w:r>
       <w:r>
-        <w:t xml:space="preserve">. Une connaissance élémentaire de la programmation synchrone est nécessaire pour se lancer dans la conception </w:t>
-      </w:r>
-      <w:r>
-        <w:lastRenderedPageBreak/>
-        <w:t xml:space="preserve">d’une première orchestration. Avec une bonne maitrise de HipHops.js il sera possible de produire des pièces riches </w:t>
+        <w:t xml:space="preserve">. Une connaissance élémentaire de la programmation synchrone est nécessaire pour se lancer dans la conception d’une première orchestration. Avec une bonne maitrise de HipHops.js il sera possible de produire des pièces riches </w:t>
       </w:r>
       <w:r>
         <w:t xml:space="preserve">et </w:t>
@@ -22883,8 +22880,138 @@
       <w:bookmarkEnd w:id="60"/>
     </w:p>
     <w:p>
-      <w:r>
-        <w:t>Cette commande est utilisée pour envoyer une commande MIDI via l’interface OSC d’interface Z. Il s’agit d’un cas d’usage très spécifique.</w:t>
+      <w:pPr>
+        <w:jc w:val="both"/>
+      </w:pPr>
+      <w:r>
+        <w:t>Skini intègre la carte 16 entrées (8 ana – 8 num) réseau OSC d’Interface Z. Cette carte émet des messages OSC en fonction des capteurs connectés. Elle fonction sur un réseau internet filaire. L’interface Skini prend en compte les 8 entrées analogiques.</w:t>
+      </w:r>
+    </w:p>
+    <w:p>
+      <w:r>
+        <w:t xml:space="preserve">La configuration de la carte se fait dans </w:t>
+      </w:r>
+      <w:r>
+        <w:rPr>
+          <w:i/>
+          <w:iCs/>
+        </w:rPr>
+        <w:t>ipConfig.json</w:t>
+      </w:r>
+      <w:r>
+        <w:t xml:space="preserve"> avec :</w:t>
+      </w:r>
+    </w:p>
+    <w:p>
+      <w:pPr>
+        <w:pStyle w:val="Paragraphedeliste"/>
+        <w:numPr>
+          <w:ilvl w:val="0"/>
+          <w:numId w:val="11"/>
+        </w:numPr>
+      </w:pPr>
+      <w:r>
+        <w:rPr>
+          <w:i/>
+          <w:iCs/>
+        </w:rPr>
+        <w:t>interfaceZIPaddress</w:t>
+      </w:r>
+      <w:r>
+        <w:t>, adresse IP de la carte InterfaceZ</w:t>
+      </w:r>
+      <w:r>
+        <w:t>.</w:t>
+      </w:r>
+    </w:p>
+    <w:p>
+      <w:pPr>
+        <w:pStyle w:val="Paragraphedeliste"/>
+        <w:numPr>
+          <w:ilvl w:val="0"/>
+          <w:numId w:val="11"/>
+        </w:numPr>
+      </w:pPr>
+      <w:r>
+        <w:rPr>
+          <w:i/>
+          <w:iCs/>
+        </w:rPr>
+        <w:t>portOSCToInterfaceZData</w:t>
+      </w:r>
+      <w:r>
+        <w:t>, pour le port qui envoie les commandes issues des capteurs analogique et numérique.</w:t>
+      </w:r>
+    </w:p>
+    <w:p>
+      <w:pPr>
+        <w:pStyle w:val="Paragraphedeliste"/>
+        <w:numPr>
+          <w:ilvl w:val="0"/>
+          <w:numId w:val="11"/>
+        </w:numPr>
+      </w:pPr>
+      <w:r>
+        <w:rPr>
+          <w:i/>
+          <w:iCs/>
+        </w:rPr>
+        <w:t>portOSCToInterfaceZMidi</w:t>
+      </w:r>
+      <w:r>
+        <w:t xml:space="preserve">, </w:t>
+      </w:r>
+      <w:r>
+        <w:t>pour le port qui envoie les commandes issues d</w:t>
+      </w:r>
+      <w:r>
+        <w:t>e l’interface MIDI de la carte (fonction pas utilisée pour le moment).</w:t>
+      </w:r>
+    </w:p>
+    <w:p>
+      <w:pPr>
+        <w:pStyle w:val="Paragraphedeliste"/>
+        <w:numPr>
+          <w:ilvl w:val="0"/>
+          <w:numId w:val="11"/>
+        </w:numPr>
+      </w:pPr>
+      <w:r>
+        <w:rPr>
+          <w:i/>
+          <w:iCs/>
+        </w:rPr>
+        <w:t>portOSCFromInterfaceZ</w:t>
+      </w:r>
+      <w:r>
+        <w:t>, pour le port sur la carte qui reçoit des commandes MIDI.</w:t>
+      </w:r>
+    </w:p>
+    <w:p>
+      <w:pPr>
+        <w:jc w:val="both"/>
+      </w:pPr>
+    </w:p>
+    <w:p>
+      <w:pPr>
+        <w:pBdr>
+          <w:top w:val="single" w:sz="4" w:space="1" w:color="auto"/>
+          <w:left w:val="single" w:sz="4" w:space="4" w:color="auto"/>
+          <w:bottom w:val="single" w:sz="4" w:space="1" w:color="auto"/>
+          <w:right w:val="single" w:sz="4" w:space="4" w:color="auto"/>
+        </w:pBdr>
+      </w:pPr>
+      <w:r>
+        <w:t xml:space="preserve">Exemple de configuration : L’interface est programmée en 192.168.1.250 avec port data en 3005 et port MIDI en 3006. L’installation fonctionne en filaire sur un switch avec l’adresse IP 192.168.1.251 pour le PC. </w:t>
+      </w:r>
+    </w:p>
+    <w:p/>
+    <w:p>
+      <w:r>
+        <w:t xml:space="preserve">Le paramétrage </w:t>
+      </w:r>
+      <w:r>
+        <w:t>des capteurs se fait dans la fenêtre paramètre :</w:t>
       </w:r>
     </w:p>
     <w:p>
@@ -22893,10 +23020,10 @@
           <w:noProof/>
         </w:rPr>
         <w:drawing>
-          <wp:inline distT="0" distB="0" distL="0" distR="0" wp14:anchorId="68EEB0EE" wp14:editId="28067C52">
-            <wp:extent cx="3057525" cy="457200"/>
-            <wp:effectExtent l="0" t="0" r="9525" b="0"/>
-            <wp:docPr id="65" name="Image 65"/>
+          <wp:inline distT="0" distB="0" distL="0" distR="0" wp14:anchorId="53DA8401" wp14:editId="0C4E8CBD">
+            <wp:extent cx="5400040" cy="714375"/>
+            <wp:effectExtent l="0" t="0" r="0" b="9525"/>
+            <wp:docPr id="47" name="Image 47"/>
             <wp:cNvGraphicFramePr>
               <a:graphicFrameLocks xmlns:a="http://schemas.openxmlformats.org/drawingml/2006/main" noChangeAspect="1"/>
             </wp:cNvGraphicFramePr>
@@ -22916,7 +23043,7 @@
                   <pic:spPr>
                     <a:xfrm>
                       <a:off x="0" y="0"/>
-                      <a:ext cx="3057525" cy="457200"/>
+                      <a:ext cx="5400040" cy="714375"/>
                     </a:xfrm>
                     <a:prstGeom prst="rect">
                       <a:avLst/>
@@ -22931,567 +23058,108 @@
     </w:p>
     <w:p>
       <w:pPr>
-        <w:pBdr>
-          <w:top w:val="single" w:sz="4" w:space="1" w:color="auto"/>
-          <w:left w:val="single" w:sz="4" w:space="4" w:color="auto"/>
-          <w:bottom w:val="single" w:sz="4" w:space="1" w:color="auto"/>
-          <w:right w:val="single" w:sz="4" w:space="4" w:color="auto"/>
-        </w:pBdr>
-      </w:pPr>
-      <w:r>
-        <w:t>NB : L’interface est programmée en 192.168.1.</w:t>
-      </w:r>
-      <w:r>
-        <w:t>250</w:t>
-      </w:r>
-      <w:r>
-        <w:t xml:space="preserve"> avec port data en 3005 et port MIDI en 3006.</w:t>
-      </w:r>
-      <w:r>
-        <w:t xml:space="preserve"> </w:t>
-      </w:r>
-      <w:r>
-        <w:t>L’installation fonctionne en filaire sur un switch avec l’adresse IP 192.168.1.251 pour le PC.</w:t>
-      </w:r>
-      <w:r>
-        <w:t xml:space="preserve"> Les message interface Z sont convertis /INTERFACEZ/RC devient le signal INTERFACEZ_RC</w:t>
-      </w:r>
-    </w:p>
-    <w:p/>
-    <w:p>
-      <w:pPr>
-        <w:rPr>
-          <w:rFonts w:asciiTheme="majorHAnsi" w:eastAsiaTheme="majorEastAsia" w:hAnsiTheme="majorHAnsi" w:cstheme="majorBidi"/>
-          <w:b/>
-          <w:bCs/>
-          <w:smallCaps/>
-          <w:color w:val="000000" w:themeColor="text1"/>
-          <w:sz w:val="36"/>
-          <w:szCs w:val="36"/>
-        </w:rPr>
-      </w:pPr>
-      <w:r>
-        <w:br w:type="page"/>
-      </w:r>
-    </w:p>
-    <w:p>
-      <w:pPr>
-        <w:pStyle w:val="Titre2"/>
-      </w:pPr>
-      <w:bookmarkStart w:id="61" w:name="_Toc108615801"/>
+        <w:jc w:val="both"/>
+      </w:pPr>
+      <w:r>
+        <w:t xml:space="preserve">La temporisation défini la fréquence à laquelle on souhaite prendre en compte les informations envoyées par les capteurs. En effet, la carte InterfaceZ envoie des façon systématique l’état des capteurs à une fréquence fixé par un potentiomètre qui permet de faire varier les émissions de </w:t>
+      </w:r>
       <w:r>
         <w:lastRenderedPageBreak/>
-        <w:t>Programmation des transitions « stingers »</w:t>
-      </w:r>
-      <w:bookmarkEnd w:id="61"/>
-    </w:p>
-    <w:p>
-      <w:pPr>
-        <w:jc w:val="both"/>
-      </w:pPr>
-      <w:r>
-        <w:t xml:space="preserve">Le principe est d’associer à un groupe de patterns (ou un pattern qui est un singleton) un pattern de transition. Dans le monde de l’audio pour jeu vidéo, on parle de </w:t>
+        <w:t>100 à 3000 messages par seconde. Pour ne pas ralentir le</w:t>
+      </w:r>
+      <w:r>
+        <w:t xml:space="preserve">s temps de réponse de Skini, un </w:t>
       </w:r>
       <w:r>
         <w:rPr>
           <w:i/>
           <w:iCs/>
         </w:rPr>
-        <w:t>stinger</w:t>
-      </w:r>
-      <w:r>
-        <w:t xml:space="preserve">. Idéalement un </w:t>
+        <w:t>thre</w:t>
       </w:r>
       <w:r>
         <w:rPr>
           <w:i/>
           <w:iCs/>
         </w:rPr>
-        <w:t>stinger</w:t>
-      </w:r>
-      <w:r>
-        <w:t xml:space="preserve"> devrait être associé au passage spécifique d’un groupe de patterns A à un groupe de patterns B. La difficulté dans Skini est que l’automate n’a pas de vision sur la façon dont les FIFO sont remplies. L’automate ne sait pas repérer la séquence « temporelle » de deux patterns dans deux FIFO différentes. </w:t>
-      </w:r>
-    </w:p>
-    <w:p>
-      <w:pPr>
-        <w:jc w:val="both"/>
-      </w:pPr>
-      <w:r>
-        <w:t xml:space="preserve">Dans le scénario de </w:t>
+        <w:t>a</w:t>
       </w:r>
       <w:r>
         <w:rPr>
           <w:i/>
           <w:iCs/>
         </w:rPr>
-        <w:t>réaction à la sélection</w:t>
-      </w:r>
-      <w:r>
-        <w:t xml:space="preserve">, l’automate voit comment les FIFO se remplissent, mais il n’y a rien de prévu pour en gérer l’historique. (If faudrait créer une sorte de doublon des FIFO en HH ou imaginer des signaux venant des FIFO vers HH). Cette gestion pourrait même être assez compliquée si les patterns ont des durées variables. </w:t>
-      </w:r>
-    </w:p>
-    <w:p>
-      <w:pPr>
-        <w:jc w:val="both"/>
-      </w:pPr>
-      <w:r>
-        <w:t xml:space="preserve">Dans le scénario de </w:t>
-      </w:r>
-      <w:r>
-        <w:rPr>
-          <w:i/>
-          <w:iCs/>
-        </w:rPr>
-        <w:t>réaction à l’exécution</w:t>
-      </w:r>
-      <w:r>
-        <w:t>, on n’aurait besoin d’une vision des patterns en attente dans les FIFO pour repérer le bon successeur à A. C’est-à-dire un B en position d’attente d’au moins de la durée de A dans sa FIFO.</w:t>
-      </w:r>
-    </w:p>
-    <w:p>
-      <w:pPr>
-        <w:jc w:val="both"/>
-      </w:pPr>
-      <w:r>
-        <w:t xml:space="preserve">En fait Skini est fait pour gérer les processus avec lesquels les FIFO se remplissent, mais pas sur leur organisation, excepté dans le cas de la gestion des priorités dans les files d’attente expliquée </w:t>
-      </w:r>
-      <w:r>
-        <w:t xml:space="preserve">au chapitre </w:t>
-      </w:r>
-      <w:r>
-        <w:fldChar w:fldCharType="begin"/>
-      </w:r>
-      <w:r>
-        <w:instrText xml:space="preserve"> REF _Ref38545561 \h </w:instrText>
-      </w:r>
-      <w:r>
-        <w:fldChar w:fldCharType="separate"/>
-      </w:r>
-      <w:r>
-        <w:t>Priorité dans les files d’attente</w:t>
-      </w:r>
-      <w:r>
-        <w:fldChar w:fldCharType="end"/>
-      </w:r>
-      <w:r>
-        <w:t>, p.</w:t>
-      </w:r>
-      <w:r>
-        <w:fldChar w:fldCharType="begin"/>
-      </w:r>
-      <w:r>
-        <w:instrText xml:space="preserve"> PAGEREF _Ref38545561 \h </w:instrText>
-      </w:r>
-      <w:r>
-        <w:fldChar w:fldCharType="separate"/>
-      </w:r>
+        <w:t>d</w:t>
+      </w:r>
+      <w:r>
+        <w:t xml:space="preserve"> est dédié au traitement de ces messages. Les temporisations fixe</w:t>
+      </w:r>
+      <w:r>
+        <w:t>nt</w:t>
+      </w:r>
+      <w:r>
+        <w:t xml:space="preserve"> pour chaque capteur la fréquence de prise en compte des messages. 15 signifie que l’on ne considère qu’un message sur 15. Par exemple pour 100 messages par seconde</w:t>
+      </w:r>
+      <w:r>
+        <w:t xml:space="preserve"> </w:t>
+      </w:r>
+      <w:r>
+        <w:t>de la carte,</w:t>
+      </w:r>
+      <w:r>
+        <w:t xml:space="preserve"> on aura un signal toute</w:t>
+      </w:r>
+      <w:r>
+        <w:t>s</w:t>
+      </w:r>
+      <w:r>
+        <w:t xml:space="preserve"> les 150 ms </w:t>
+      </w:r>
+      <w:r>
+        <w:t xml:space="preserve">vers Skini </w:t>
+      </w:r>
+      <w:r>
+        <w:t>au lieu de toute les 10ms.</w:t>
+      </w:r>
+    </w:p>
+    <w:p>
+      <w:pPr>
+        <w:jc w:val="both"/>
+      </w:pPr>
+      <w:r>
+        <w:t xml:space="preserve">La sensibilité permet de prendre en compte les variations permanentes des capteurs analogiques. Si la variation </w:t>
+      </w:r>
+      <w:r>
+        <w:t xml:space="preserve">(en plus ou en mois) </w:t>
+      </w:r>
+      <w:r>
+        <w:t>avec la valeur prise en compte à la temporisation précédente est inférieure à la sensibilité on n’émet pas de signal. Ici encore il s’agit de ne pas surcharger Skini avec des informations de signaux non pertinentes.</w:t>
+      </w:r>
+    </w:p>
+    <w:p>
+      <w:pPr>
+        <w:jc w:val="both"/>
+      </w:pPr>
+      <w:r>
+        <w:t>Skini propose une série de blocs pour gérer spécifiquement des informations des capteurs Interface Z.</w:t>
+      </w:r>
+      <w:r>
+        <w:t xml:space="preserve"> Ce sont des blocs dédiés au signaux :</w:t>
+      </w:r>
+    </w:p>
+    <w:p>
+      <w:pPr>
+        <w:jc w:val="both"/>
+      </w:pPr>
       <w:r>
         <w:rPr>
           <w:noProof/>
         </w:rPr>
-        <w:t>36</w:t>
-      </w:r>
-      <w:r>
-        <w:fldChar w:fldCharType="end"/>
-      </w:r>
-      <w:r>
-        <w:t>.</w:t>
-      </w:r>
-    </w:p>
-    <w:p>
-      <w:pPr>
-        <w:jc w:val="both"/>
-      </w:pPr>
-      <w:r>
-        <w:t xml:space="preserve">Dans un premier temps nous allons simplifier le problème en traitant le cas où à un groupe de pattern A nous voulons associer un ou des </w:t>
-      </w:r>
-      <w:r>
-        <w:rPr>
-          <w:i/>
-          <w:iCs/>
-        </w:rPr>
-        <w:t>stingers</w:t>
-      </w:r>
-      <w:r>
-        <w:t xml:space="preserve"> à chaque pattern. Dans ce cas, il suffit d’attendre le signal d’exécution d’un pattern de A et de lancer en décalage un pattern S, ou de lancer un </w:t>
-      </w:r>
-      <w:r>
-        <w:rPr>
-          <w:i/>
-          <w:iCs/>
-        </w:rPr>
-        <w:t>stinger</w:t>
-      </w:r>
-      <w:r>
-        <w:t xml:space="preserve"> qui intègre le décalage. On sait donc facilement faire des </w:t>
-      </w:r>
-      <w:r>
-        <w:rPr>
-          <w:i/>
-          <w:iCs/>
-        </w:rPr>
-        <w:t xml:space="preserve">stingers </w:t>
-      </w:r>
-      <w:r>
-        <w:rPr>
-          <w:i/>
-          <w:iCs/>
-        </w:rPr>
-        <w:t>« </w:t>
-      </w:r>
-      <w:r>
-        <w:t>en sortie</w:t>
-      </w:r>
-      <w:r>
-        <w:t> »</w:t>
-      </w:r>
-      <w:r>
-        <w:t>.</w:t>
-      </w:r>
-    </w:p>
-    <w:p>
-      <w:pPr>
-        <w:pStyle w:val="Titre3"/>
-      </w:pPr>
-      <w:bookmarkStart w:id="62" w:name="_Toc108615802"/>
-      <w:r>
-        <w:t>Cas de la réaction à l’exécution</w:t>
-      </w:r>
-      <w:bookmarkEnd w:id="62"/>
-    </w:p>
-    <w:p>
-      <w:pPr>
-        <w:jc w:val="both"/>
-      </w:pPr>
-      <w:r>
-        <w:t xml:space="preserve">Ce scénario est assez simple à réaliser dans le cas des </w:t>
-      </w:r>
-      <w:r>
-        <w:rPr>
-          <w:i/>
-          <w:iCs/>
-        </w:rPr>
-        <w:t>réactions à l’exécution</w:t>
-      </w:r>
-      <w:r>
-        <w:t>, c’est-à-dire au moment où le pattern est lancé dans la DAW.</w:t>
-      </w:r>
-      <w:r>
-        <w:t xml:space="preserve"> Pour gérer le décalage de S, il faut fixer un </w:t>
-      </w:r>
-      <w:r>
-        <w:rPr>
-          <w:i/>
-          <w:iCs/>
-        </w:rPr>
-        <w:t>tick</w:t>
-      </w:r>
-      <w:r>
-        <w:t xml:space="preserve"> qui permette de prendre en compte un décalage </w:t>
-      </w:r>
-      <w:r>
-        <w:t>pour le lancement du stinger</w:t>
-      </w:r>
-      <w:r>
-        <w:t xml:space="preserve">. </w:t>
-      </w:r>
-      <w:r>
-        <w:t xml:space="preserve">Notons que </w:t>
-      </w:r>
-      <w:r>
-        <w:rPr>
-          <w:i/>
-          <w:iCs/>
-        </w:rPr>
-        <w:t>tick</w:t>
-      </w:r>
-      <w:r>
-        <w:t xml:space="preserve"> devra donc être au minimum de la durée de ce décalage (cf. </w:t>
-      </w:r>
-      <w:r>
-        <w:fldChar w:fldCharType="begin"/>
-      </w:r>
-      <w:r>
-        <w:instrText xml:space="preserve"> REF _Ref50192844 \h </w:instrText>
-      </w:r>
-      <w:r>
-        <w:fldChar w:fldCharType="separate"/>
-      </w:r>
-      <w:r>
-        <w:t>La programmation du temps dans les automates</w:t>
-      </w:r>
-      <w:r>
-        <w:fldChar w:fldCharType="end"/>
-      </w:r>
-      <w:r>
-        <w:t>, p.</w:t>
-      </w:r>
-      <w:r>
-        <w:fldChar w:fldCharType="begin"/>
-      </w:r>
-      <w:r>
-        <w:instrText xml:space="preserve"> PAGEREF _Ref50192856 \h </w:instrText>
-      </w:r>
-      <w:r>
-        <w:fldChar w:fldCharType="separate"/>
-      </w:r>
-      <w:r>
-        <w:rPr>
-          <w:noProof/>
-        </w:rPr>
-        <w:t>22</w:t>
-      </w:r>
-      <w:r>
-        <w:fldChar w:fldCharType="end"/>
-      </w:r>
-      <w:r>
-        <w:t>).</w:t>
-      </w:r>
-    </w:p>
-    <w:p>
-      <w:r>
-        <w:t xml:space="preserve">Une </w:t>
-      </w:r>
-      <w:r>
-        <w:rPr>
-          <w:i/>
-          <w:iCs/>
-        </w:rPr>
-        <w:t>stinger</w:t>
-      </w:r>
-      <w:r>
-        <w:t xml:space="preserve"> pourra être programmé</w:t>
-      </w:r>
-      <w:r>
-        <w:t xml:space="preserve"> sur le schéma</w:t>
-      </w:r>
-      <w:r>
-        <w:t> :</w:t>
-      </w:r>
-    </w:p>
-    <w:p>
-      <w:pPr>
-        <w:numPr>
-          <w:ilvl w:val="0"/>
-          <w:numId w:val="16"/>
-        </w:numPr>
-        <w:pBdr>
-          <w:left w:val="single" w:sz="18" w:space="0" w:color="6CE26C"/>
-        </w:pBdr>
-        <w:shd w:val="clear" w:color="auto" w:fill="FFFFFF"/>
-        <w:spacing w:beforeAutospacing="1" w:after="0" w:afterAutospacing="1" w:line="210" w:lineRule="atLeast"/>
-        <w:rPr>
-          <w:rFonts w:ascii="Consolas" w:eastAsia="Times New Roman" w:hAnsi="Consolas" w:cs="Times New Roman"/>
-          <w:color w:val="000000"/>
-          <w:sz w:val="18"/>
-          <w:szCs w:val="18"/>
-          <w:bdr w:val="none" w:sz="0" w:space="0" w:color="auto" w:frame="1"/>
-          <w:lang w:eastAsia="fr-FR"/>
-        </w:rPr>
-      </w:pPr>
-      <w:r>
-        <w:rPr>
-          <w:rFonts w:ascii="Consolas" w:eastAsia="Times New Roman" w:hAnsi="Consolas" w:cs="Times New Roman"/>
-          <w:color w:val="000000"/>
-          <w:sz w:val="18"/>
-          <w:szCs w:val="18"/>
-          <w:bdr w:val="none" w:sz="0" w:space="0" w:color="auto" w:frame="1"/>
-          <w:lang w:eastAsia="fr-FR"/>
-        </w:rPr>
-        <w:t>Wait for</w:t>
-      </w:r>
-      <w:r>
-        <w:rPr>
-          <w:rFonts w:ascii="Consolas" w:eastAsia="Times New Roman" w:hAnsi="Consolas" w:cs="Times New Roman"/>
-          <w:color w:val="000000"/>
-          <w:sz w:val="18"/>
-          <w:szCs w:val="18"/>
-          <w:bdr w:val="none" w:sz="0" w:space="0" w:color="auto" w:frame="1"/>
-          <w:lang w:eastAsia="fr-FR"/>
-        </w:rPr>
-        <w:t xml:space="preserve"> </w:t>
-      </w:r>
-      <w:r>
-        <w:rPr>
-          <w:rFonts w:ascii="Consolas" w:eastAsia="Times New Roman" w:hAnsi="Consolas" w:cs="Times New Roman"/>
-          <w:i/>
-          <w:iCs/>
-          <w:color w:val="000000"/>
-          <w:sz w:val="18"/>
-          <w:szCs w:val="18"/>
-          <w:bdr w:val="none" w:sz="0" w:space="0" w:color="auto" w:frame="1"/>
-          <w:lang w:eastAsia="fr-FR"/>
-        </w:rPr>
-        <w:t>patternAIN</w:t>
-      </w:r>
-    </w:p>
-    <w:p>
-      <w:pPr>
-        <w:numPr>
-          <w:ilvl w:val="0"/>
-          <w:numId w:val="16"/>
-        </w:numPr>
-        <w:pBdr>
-          <w:left w:val="single" w:sz="18" w:space="0" w:color="6CE26C"/>
-        </w:pBdr>
-        <w:shd w:val="clear" w:color="auto" w:fill="FFFFFF"/>
-        <w:spacing w:beforeAutospacing="1" w:after="0" w:afterAutospacing="1" w:line="210" w:lineRule="atLeast"/>
-        <w:rPr>
-          <w:rFonts w:ascii="Consolas" w:eastAsia="Times New Roman" w:hAnsi="Consolas" w:cs="Times New Roman"/>
-          <w:color w:val="000000"/>
-          <w:sz w:val="18"/>
-          <w:szCs w:val="18"/>
-          <w:bdr w:val="none" w:sz="0" w:space="0" w:color="auto" w:frame="1"/>
-          <w:lang w:val="en-US" w:eastAsia="fr-FR"/>
-        </w:rPr>
-      </w:pPr>
-      <w:r>
-        <w:rPr>
-          <w:rFonts w:ascii="Consolas" w:eastAsia="Times New Roman" w:hAnsi="Consolas" w:cs="Times New Roman"/>
-          <w:color w:val="000000"/>
-          <w:sz w:val="18"/>
-          <w:szCs w:val="18"/>
-          <w:bdr w:val="none" w:sz="0" w:space="0" w:color="auto" w:frame="1"/>
-          <w:lang w:val="en-US" w:eastAsia="fr-FR"/>
-        </w:rPr>
-        <w:t xml:space="preserve">Wait for </w:t>
-      </w:r>
-      <w:r>
-        <w:rPr>
-          <w:rFonts w:ascii="Consolas" w:eastAsia="Times New Roman" w:hAnsi="Consolas" w:cs="Times New Roman"/>
-          <w:i/>
-          <w:iCs/>
-          <w:color w:val="000000"/>
-          <w:sz w:val="18"/>
-          <w:szCs w:val="18"/>
-          <w:bdr w:val="none" w:sz="0" w:space="0" w:color="auto" w:frame="1"/>
-          <w:lang w:val="en-US" w:eastAsia="fr-FR"/>
-        </w:rPr>
-        <w:t>X</w:t>
-      </w:r>
-      <w:r>
-        <w:rPr>
-          <w:rFonts w:ascii="Consolas" w:eastAsia="Times New Roman" w:hAnsi="Consolas" w:cs="Times New Roman"/>
-          <w:i/>
-          <w:iCs/>
-          <w:color w:val="000000"/>
-          <w:sz w:val="18"/>
-          <w:szCs w:val="18"/>
-          <w:bdr w:val="none" w:sz="0" w:space="0" w:color="auto" w:frame="1"/>
-          <w:lang w:val="en-US" w:eastAsia="fr-FR"/>
-        </w:rPr>
-        <w:t xml:space="preserve"> tick</w:t>
-      </w:r>
-    </w:p>
-    <w:p>
-      <w:pPr>
-        <w:numPr>
-          <w:ilvl w:val="0"/>
-          <w:numId w:val="16"/>
-        </w:numPr>
-        <w:pBdr>
-          <w:left w:val="single" w:sz="18" w:space="0" w:color="6CE26C"/>
-        </w:pBdr>
-        <w:shd w:val="clear" w:color="auto" w:fill="FFFFFF"/>
-        <w:spacing w:beforeAutospacing="1" w:after="0" w:afterAutospacing="1" w:line="210" w:lineRule="atLeast"/>
-        <w:rPr>
-          <w:rFonts w:ascii="Consolas" w:eastAsia="Times New Roman" w:hAnsi="Consolas" w:cs="Times New Roman"/>
-          <w:color w:val="000000"/>
-          <w:sz w:val="18"/>
-          <w:szCs w:val="18"/>
-          <w:bdr w:val="none" w:sz="0" w:space="0" w:color="auto" w:frame="1"/>
-          <w:lang w:val="en-US" w:eastAsia="fr-FR"/>
-        </w:rPr>
-      </w:pPr>
-      <w:r>
-        <w:rPr>
-          <w:rFonts w:ascii="Consolas" w:eastAsia="Times New Roman" w:hAnsi="Consolas" w:cs="Times New Roman"/>
-          <w:color w:val="000000"/>
-          <w:sz w:val="18"/>
-          <w:szCs w:val="18"/>
-          <w:bdr w:val="none" w:sz="0" w:space="0" w:color="auto" w:frame="1"/>
-          <w:lang w:val="en-US" w:eastAsia="fr-FR"/>
-        </w:rPr>
-        <w:t xml:space="preserve">Put </w:t>
-      </w:r>
-      <w:r>
-        <w:rPr>
-          <w:rFonts w:ascii="Consolas" w:eastAsia="Times New Roman" w:hAnsi="Consolas" w:cs="Times New Roman"/>
-          <w:i/>
-          <w:iCs/>
-          <w:color w:val="000000"/>
-          <w:sz w:val="18"/>
-          <w:szCs w:val="18"/>
-          <w:bdr w:val="none" w:sz="0" w:space="0" w:color="auto" w:frame="1"/>
-          <w:lang w:val="en-US" w:eastAsia="fr-FR"/>
-        </w:rPr>
-        <w:t>pattern Stinger</w:t>
-      </w:r>
-      <w:r>
-        <w:rPr>
-          <w:rFonts w:ascii="Consolas" w:eastAsia="Times New Roman" w:hAnsi="Consolas" w:cs="Times New Roman"/>
-          <w:color w:val="000000"/>
-          <w:sz w:val="18"/>
-          <w:szCs w:val="18"/>
-          <w:bdr w:val="none" w:sz="0" w:space="0" w:color="auto" w:frame="1"/>
-          <w:lang w:val="en-US" w:eastAsia="fr-FR"/>
-        </w:rPr>
-        <w:t xml:space="preserve"> in </w:t>
-      </w:r>
-      <w:r>
-        <w:rPr>
-          <w:rFonts w:ascii="Consolas" w:eastAsia="Times New Roman" w:hAnsi="Consolas" w:cs="Times New Roman"/>
-          <w:color w:val="000000"/>
-          <w:sz w:val="18"/>
-          <w:szCs w:val="18"/>
-          <w:bdr w:val="none" w:sz="0" w:space="0" w:color="auto" w:frame="1"/>
-          <w:lang w:val="en-US" w:eastAsia="fr-FR"/>
-        </w:rPr>
-        <w:t>instrument!</w:t>
-      </w:r>
-    </w:p>
-    <w:p>
-      <w:r>
-        <w:t>Un e</w:t>
-      </w:r>
-      <w:r>
-        <w:t xml:space="preserve">xemple </w:t>
-      </w:r>
-      <w:r>
-        <w:t xml:space="preserve">pour des patterns de violon de 8 ticks avec un stinger se lançant au 4eme </w:t>
-      </w:r>
-      <w:r>
-        <w:rPr>
-          <w:i/>
-          <w:iCs/>
-        </w:rPr>
-        <w:t>tick</w:t>
-      </w:r>
-      <w:r>
-        <w:t xml:space="preserve">. Ici le </w:t>
-      </w:r>
-      <w:r>
-        <w:rPr>
-          <w:i/>
-          <w:iCs/>
-        </w:rPr>
-        <w:t>tick</w:t>
-      </w:r>
-      <w:r>
-        <w:t xml:space="preserve"> vaudrait une pulsation.</w:t>
-      </w:r>
-    </w:p>
-    <w:p>
-      <w:r>
-        <w:rPr>
-          <w:noProof/>
-        </w:rPr>
         <w:drawing>
-          <wp:inline distT="0" distB="0" distL="0" distR="0" wp14:anchorId="487145C3" wp14:editId="0474C86A">
-            <wp:extent cx="2332791" cy="793630"/>
-            <wp:effectExtent l="0" t="0" r="0" b="6985"/>
-            <wp:docPr id="61" name="Image 61"/>
+          <wp:inline distT="0" distB="0" distL="0" distR="0" wp14:anchorId="683C72C9" wp14:editId="720C6720">
+            <wp:extent cx="2209800" cy="323850"/>
+            <wp:effectExtent l="0" t="0" r="0" b="0"/>
+            <wp:docPr id="48" name="Image 48"/>
             <wp:cNvGraphicFramePr>
               <a:graphicFrameLocks xmlns:a="http://schemas.openxmlformats.org/drawingml/2006/main" noChangeAspect="1"/>
             </wp:cNvGraphicFramePr>
@@ -23511,7 +23179,7 @@
                   <pic:spPr>
                     <a:xfrm>
                       <a:off x="0" y="0"/>
-                      <a:ext cx="2351607" cy="800031"/>
+                      <a:ext cx="2209800" cy="323850"/>
                     </a:xfrm>
                     <a:prstGeom prst="rect">
                       <a:avLst/>
@@ -23526,67 +23194,17 @@
     </w:p>
     <w:p>
       <w:pPr>
-        <w:pStyle w:val="Titre3"/>
-      </w:pPr>
-      <w:bookmarkStart w:id="63" w:name="_Toc108615803"/>
-      <w:r>
-        <w:lastRenderedPageBreak/>
-        <w:t xml:space="preserve">Cas du retour </w:t>
-      </w:r>
-      <w:r>
-        <w:t xml:space="preserve">de jeu de pattern </w:t>
-      </w:r>
-      <w:r>
-        <w:t>depuis</w:t>
-      </w:r>
-      <w:r>
-        <w:t xml:space="preserve"> la DAW</w:t>
-      </w:r>
-      <w:bookmarkEnd w:id="63"/>
-    </w:p>
-    <w:p>
-      <w:pPr>
-        <w:jc w:val="both"/>
-      </w:pPr>
-      <w:r>
-        <w:t>La logique est la même, mais le principe du stinger est dépendant d’un pattern en particulier.</w:t>
-      </w:r>
-      <w:r>
-        <w:t xml:space="preserve"> Ce cas fonctionne même quand la réaction se fait </w:t>
-      </w:r>
-      <w:r>
-        <w:rPr>
-          <w:i/>
-          <w:iCs/>
-        </w:rPr>
-        <w:t>à la sélection</w:t>
-      </w:r>
-      <w:r>
-        <w:t xml:space="preserve"> car </w:t>
-      </w:r>
-      <w:r>
-        <w:t xml:space="preserve">le signal du pattern </w:t>
-      </w:r>
-      <w:r>
-        <w:t xml:space="preserve">est émis </w:t>
-      </w:r>
-      <w:r>
-        <w:t xml:space="preserve">par la DAW </w:t>
-      </w:r>
-      <w:r>
-        <w:t>au moment où le pattern est lancé.</w:t>
-      </w:r>
-    </w:p>
-    <w:p>
+        <w:jc w:val="both"/>
+      </w:pPr>
       <w:r>
         <w:rPr>
           <w:noProof/>
         </w:rPr>
         <w:drawing>
-          <wp:inline distT="0" distB="0" distL="0" distR="0" wp14:anchorId="40C09121" wp14:editId="4623E77F">
-            <wp:extent cx="2332355" cy="783671"/>
-            <wp:effectExtent l="0" t="0" r="0" b="0"/>
-            <wp:docPr id="62" name="Image 62"/>
+          <wp:inline distT="0" distB="0" distL="0" distR="0" wp14:anchorId="2CEB6FF9" wp14:editId="5F33774D">
+            <wp:extent cx="2047875" cy="485775"/>
+            <wp:effectExtent l="0" t="0" r="9525" b="9525"/>
+            <wp:docPr id="49" name="Image 49"/>
             <wp:cNvGraphicFramePr>
               <a:graphicFrameLocks xmlns:a="http://schemas.openxmlformats.org/drawingml/2006/main" noChangeAspect="1"/>
             </wp:cNvGraphicFramePr>
@@ -23606,7 +23224,7 @@
                   <pic:spPr>
                     <a:xfrm>
                       <a:off x="0" y="0"/>
-                      <a:ext cx="2353679" cy="790836"/>
+                      <a:ext cx="2047875" cy="485775"/>
                     </a:xfrm>
                     <a:prstGeom prst="rect">
                       <a:avLst/>
@@ -23621,499 +23239,17 @@
     </w:p>
     <w:p>
       <w:pPr>
-        <w:pBdr>
-          <w:top w:val="single" w:sz="4" w:space="1" w:color="auto"/>
-          <w:left w:val="single" w:sz="4" w:space="4" w:color="auto"/>
-          <w:bottom w:val="single" w:sz="4" w:space="1" w:color="auto"/>
-          <w:right w:val="single" w:sz="4" w:space="4" w:color="auto"/>
-        </w:pBdr>
-      </w:pPr>
-      <w:r>
-        <w:rPr>
-          <w:b/>
-          <w:bCs/>
-        </w:rPr>
-        <w:t>Remarque</w:t>
-      </w:r>
-      <w:r>
-        <w:t xml:space="preserve"> : Plutôt que de compter des </w:t>
-      </w:r>
-      <w:r>
-        <w:rPr>
-          <w:i/>
-          <w:iCs/>
-        </w:rPr>
-        <w:t>ticks</w:t>
-      </w:r>
-      <w:r>
-        <w:t xml:space="preserve">, on peut dans la conception du </w:t>
-      </w:r>
-      <w:r>
-        <w:rPr>
-          <w:i/>
-          <w:iCs/>
-        </w:rPr>
-        <w:t>stinger</w:t>
-      </w:r>
-      <w:r>
-        <w:t xml:space="preserve"> prévoir un silence initial pour décaler le son. On n’a pas de contrainte sur la durée des patterns.</w:t>
-      </w:r>
-    </w:p>
-    <w:p>
-      <w:pPr>
-        <w:rPr>
-          <w:rFonts w:asciiTheme="majorHAnsi" w:eastAsiaTheme="majorEastAsia" w:hAnsiTheme="majorHAnsi" w:cstheme="majorBidi"/>
-          <w:b/>
-          <w:bCs/>
-          <w:smallCaps/>
-          <w:color w:val="000000" w:themeColor="text1"/>
-          <w:sz w:val="36"/>
-          <w:szCs w:val="36"/>
-        </w:rPr>
-      </w:pPr>
-      <w:r>
-        <w:br w:type="page"/>
-      </w:r>
-    </w:p>
-    <w:p>
-      <w:pPr>
-        <w:pStyle w:val="Titre2"/>
-      </w:pPr>
-      <w:bookmarkStart w:id="64" w:name="_Ref38545561"/>
-      <w:bookmarkStart w:id="65" w:name="_Ref38545571"/>
-      <w:bookmarkStart w:id="66" w:name="_Toc108615804"/>
-      <w:r>
-        <w:lastRenderedPageBreak/>
-        <w:t>Priorité dans les files d’attente</w:t>
-      </w:r>
-      <w:bookmarkEnd w:id="64"/>
-      <w:bookmarkEnd w:id="65"/>
-      <w:bookmarkEnd w:id="66"/>
-    </w:p>
-    <w:p>
-      <w:pPr>
-        <w:pBdr>
-          <w:top w:val="single" w:sz="4" w:space="1" w:color="auto"/>
-          <w:left w:val="single" w:sz="4" w:space="4" w:color="auto"/>
-          <w:bottom w:val="single" w:sz="4" w:space="1" w:color="auto"/>
-          <w:right w:val="single" w:sz="4" w:space="4" w:color="auto"/>
-        </w:pBdr>
-        <w:rPr>
-          <w:b/>
-          <w:bCs/>
-          <w:color w:val="FF0000"/>
-        </w:rPr>
-      </w:pPr>
-      <w:r>
-        <w:rPr>
-          <w:b/>
-          <w:bCs/>
-          <w:color w:val="FF0000"/>
-        </w:rPr>
-        <w:t>Attention</w:t>
-      </w:r>
-      <w:r>
-        <w:rPr>
-          <w:b/>
-          <w:bCs/>
-          <w:color w:val="FF0000"/>
-        </w:rPr>
-        <w:t xml:space="preserve"> : Ne pas utiliser </w:t>
-      </w:r>
-      <w:r>
-        <w:rPr>
-          <w:b/>
-          <w:bCs/>
-          <w:color w:val="FF0000"/>
-        </w:rPr>
-        <w:t xml:space="preserve">d’algorithme de modification des FIFOs </w:t>
-      </w:r>
-      <w:r>
-        <w:rPr>
-          <w:b/>
-          <w:bCs/>
-          <w:color w:val="FF0000"/>
-        </w:rPr>
-        <w:t>en musique interactive si l’algorithme peut supprimer des patterns des files d’attente FIFO</w:t>
-      </w:r>
-      <w:r>
-        <w:rPr>
-          <w:b/>
-          <w:bCs/>
-          <w:color w:val="FF0000"/>
-        </w:rPr>
-        <w:t>, ceci crée des situations de blocage sur les clients qui attendent un retour sur le jeu des patterns demandés.</w:t>
-      </w:r>
-    </w:p>
-    <w:p>
-      <w:r>
-        <w:t xml:space="preserve">Il est possible d’activer un traitement des files d’attente (FIFO). Il faut </w:t>
-      </w:r>
-      <w:r>
-        <w:t>mettre à jour</w:t>
-      </w:r>
-      <w:r>
-        <w:t xml:space="preserve"> l</w:t>
-      </w:r>
-      <w:r>
-        <w:t>a</w:t>
-      </w:r>
-      <w:r>
-        <w:t xml:space="preserve"> configuration de la pièce :</w:t>
-      </w:r>
-    </w:p>
-    <w:p>
-      <w:pPr>
-        <w:ind w:firstLine="708"/>
-      </w:pPr>
-      <w:r>
-        <w:t xml:space="preserve">Algo Fifo management </w:t>
-      </w:r>
-      <w:r>
-        <w:t xml:space="preserve">à </w:t>
-      </w:r>
-      <w:r>
-        <w:t>1</w:t>
-      </w:r>
-    </w:p>
-    <w:p>
-      <w:pPr>
-        <w:jc w:val="both"/>
-      </w:pPr>
-      <w:r>
-        <w:t xml:space="preserve">(la valeur 1 assigné permet d’envisager que l’on </w:t>
-      </w:r>
-      <w:r>
-        <w:t>peut</w:t>
-      </w:r>
-      <w:r>
-        <w:t xml:space="preserve"> développer plusieurs types d’algorithmes et leur donner des identifiants différents).</w:t>
-      </w:r>
-    </w:p>
-    <w:p>
-      <w:pPr>
-        <w:jc w:val="both"/>
-      </w:pPr>
-      <w:r>
-        <w:t xml:space="preserve">Il faut que pour chaque pattern dans le fichier csv in définisse un type au pattern à l’index 7 de chaque ligne. On définit cinq types de pattern. D : Début, M : Milieu, F : Fin. N : neutre (sans traitement) et P : Pain (un pain = mauvais pattern). Le type est déclaré par une valeur numérique dans le fichier de configuration csv des patterns : 1 pour D, 2 pour M, 3 pour fin et 4 pour neutre, 5 pour « pain ». Le type P est utilisé dans des contextes de jeux interactifs, ou un joueur sélectionne un pattern qui ne sonne pas dans la pièce ou la liste des patterns du client </w:t>
-      </w:r>
-      <w:r>
-        <w:t>skini</w:t>
-      </w:r>
-      <w:r>
-        <w:t>).</w:t>
-      </w:r>
-    </w:p>
-    <w:p>
-      <w:pPr>
-        <w:jc w:val="both"/>
-      </w:pPr>
-      <w:r>
-        <w:t>Pour améliorer la structure des phrases musicales on regarde l’état d’une file d’attente avant d’y ajouter un pattern. Comme on écrit dans une FIFO en ajoutant un dernier élément et lie en retirant le premier, on balaye une FIFO en commençant par la fin (dernier ajout) pour intervenir sur les derniers pattern mis dans la FIFO, les plus récents donc. Voici l’algorithme en place :</w:t>
-      </w:r>
-    </w:p>
-    <w:p>
-      <w:r>
-        <w:t>A) Pour ajouter un pattern F dans une file :</w:t>
-      </w:r>
-    </w:p>
-    <w:p>
-      <w:pPr>
-        <w:pStyle w:val="Paragraphedeliste"/>
-        <w:numPr>
-          <w:ilvl w:val="0"/>
-          <w:numId w:val="19"/>
-        </w:numPr>
-      </w:pPr>
-      <w:r>
-        <w:t>Si dans la file il y a 2 D qui se suivent, on insère F entre les deux.</w:t>
-      </w:r>
-    </w:p>
-    <w:p>
-      <w:pPr>
-        <w:pStyle w:val="Paragraphedeliste"/>
-        <w:numPr>
-          <w:ilvl w:val="0"/>
-          <w:numId w:val="19"/>
-        </w:numPr>
-      </w:pPr>
-      <w:r>
-        <w:t>Si dans la file il y a 2 M qui se suivent, on insère F entre les deux.</w:t>
-      </w:r>
-    </w:p>
-    <w:p>
-      <w:pPr>
-        <w:pStyle w:val="Paragraphedeliste"/>
-        <w:numPr>
-          <w:ilvl w:val="0"/>
-          <w:numId w:val="19"/>
-        </w:numPr>
-      </w:pPr>
-      <w:r>
-        <w:t>Si le dernier élément de la queue est déjà un F, on cherche un D qui soit suivi d’un M, si on en trouve un on met le F à empiler juste après ce D.</w:t>
-      </w:r>
-    </w:p>
-    <w:p>
-      <w:pPr>
-        <w:pStyle w:val="Paragraphedeliste"/>
-        <w:numPr>
-          <w:ilvl w:val="0"/>
-          <w:numId w:val="19"/>
-        </w:numPr>
-      </w:pPr>
-      <w:r>
-        <w:t xml:space="preserve">Sinon on empile F (ce qui donne deux F d’affilée) </w:t>
-      </w:r>
-    </w:p>
-    <w:p>
-      <w:pPr>
-        <w:ind w:left="360"/>
-      </w:pPr>
-      <w:r>
-        <w:t>On peut donc avoir des suites de F</w:t>
-      </w:r>
-    </w:p>
-    <w:p>
-      <w:r>
-        <w:t>B) Pour ajouter un pattern D dans une file :</w:t>
-      </w:r>
-    </w:p>
-    <w:p>
-      <w:pPr>
-        <w:pStyle w:val="Paragraphedeliste"/>
-        <w:numPr>
-          <w:ilvl w:val="0"/>
-          <w:numId w:val="20"/>
-        </w:numPr>
-      </w:pPr>
-      <w:r>
-        <w:t>Si dans la file il y a un F sans D avant on insère D avant ce F.</w:t>
-      </w:r>
-    </w:p>
-    <w:p>
-      <w:pPr>
-        <w:pStyle w:val="Paragraphedeliste"/>
-        <w:numPr>
-          <w:ilvl w:val="0"/>
-          <w:numId w:val="20"/>
-        </w:numPr>
-      </w:pPr>
-      <w:r>
-        <w:t>Si dans la file il y a un M sans D avant on insère D avant ce M.</w:t>
-      </w:r>
-    </w:p>
-    <w:p>
-      <w:pPr>
-        <w:pStyle w:val="Paragraphedeliste"/>
-        <w:numPr>
-          <w:ilvl w:val="0"/>
-          <w:numId w:val="20"/>
-        </w:numPr>
-      </w:pPr>
-      <w:r>
-        <w:t>Sinon on empile D (ce qui donne deux D d’affilée)</w:t>
-      </w:r>
-    </w:p>
-    <w:p>
-      <w:pPr>
-        <w:ind w:left="360"/>
-      </w:pPr>
-      <w:r>
-        <w:t>On peut donc avoir des suites de D</w:t>
-      </w:r>
-    </w:p>
-    <w:p>
-      <w:r>
-        <w:t>C) Pour ajouter un pattern M dans une file :</w:t>
-      </w:r>
-    </w:p>
-    <w:p>
-      <w:pPr>
-        <w:pStyle w:val="Paragraphedeliste"/>
-        <w:numPr>
-          <w:ilvl w:val="0"/>
-          <w:numId w:val="21"/>
-        </w:numPr>
-      </w:pPr>
-      <w:r>
-        <w:t>Si dans la file il y a un D immédiatement suivi d’un F on met M entre les deux.</w:t>
-      </w:r>
-    </w:p>
-    <w:p>
-      <w:pPr>
-        <w:pStyle w:val="Paragraphedeliste"/>
-        <w:numPr>
-          <w:ilvl w:val="0"/>
-          <w:numId w:val="21"/>
-        </w:numPr>
-      </w:pPr>
-      <w:r>
-        <w:t>Si dans la file il y a 2 D qui se suivent on met M entre les deux.</w:t>
-      </w:r>
-    </w:p>
-    <w:p>
-      <w:pPr>
-        <w:pStyle w:val="Paragraphedeliste"/>
-        <w:numPr>
-          <w:ilvl w:val="0"/>
-          <w:numId w:val="21"/>
-        </w:numPr>
-      </w:pPr>
-      <w:r>
-        <w:t>Si dans la file il y a 2 F qui se suivent on met M entre les deux.</w:t>
-      </w:r>
-    </w:p>
-    <w:p>
-      <w:pPr>
-        <w:pStyle w:val="Paragraphedeliste"/>
-        <w:numPr>
-          <w:ilvl w:val="0"/>
-          <w:numId w:val="21"/>
-        </w:numPr>
-      </w:pPr>
-      <w:r>
-        <w:t>Sinon on empile M (ce qui donne deux M d’affilée, mais n’est pas un problème).</w:t>
-      </w:r>
-    </w:p>
-    <w:p>
-      <w:r>
-        <w:t>Si l’on souhaite ne pas avoir de suite de D ou de F, il ne faut rien faire dans les cas 1.4 et B.3. C’est possible en musique générative pas en musique interactive.</w:t>
-      </w:r>
-    </w:p>
-    <w:p>
-      <w:r>
-        <w:lastRenderedPageBreak/>
-        <w:t>D) Pour un pattern N on ne fait pas de traitement.</w:t>
-      </w:r>
-    </w:p>
-    <w:p>
-      <w:r>
-        <w:t>Voir dans le fichier ./serveur/controle</w:t>
-      </w:r>
-      <w:r>
-        <w:t>DAW</w:t>
-      </w:r>
-      <w:r>
-        <w:t xml:space="preserve">.js la fonction </w:t>
-      </w:r>
-      <w:r>
-        <w:rPr>
-          <w:rFonts w:ascii="Consolas" w:hAnsi="Consolas"/>
-          <w:sz w:val="20"/>
-          <w:szCs w:val="20"/>
-        </w:rPr>
-        <w:t>ordonneFifo</w:t>
-      </w:r>
-      <w:r>
-        <w:rPr>
-          <w:rFonts w:ascii="Consolas" w:hAnsi="Consolas"/>
-        </w:rPr>
-        <w:t xml:space="preserve">() </w:t>
-      </w:r>
-      <w:r>
-        <w:t>pour avoir le détail de l’algorithme effectivement en place.</w:t>
-      </w:r>
-    </w:p>
-    <w:p>
-      <w:pPr>
-        <w:pStyle w:val="Titre3"/>
-      </w:pPr>
-      <w:bookmarkStart w:id="67" w:name="_Toc108615805"/>
-      <w:r>
-        <w:t>Exemple de programmation d’un duel de solos</w:t>
-      </w:r>
-      <w:r>
-        <w:t xml:space="preserve"> (revoir pour Node)</w:t>
-      </w:r>
-      <w:bookmarkEnd w:id="67"/>
-    </w:p>
-    <w:p>
-      <w:pPr>
-        <w:jc w:val="both"/>
-      </w:pPr>
-      <w:r>
-        <w:t xml:space="preserve">Les patterns sont utilisés uniquement sous forme de groupes. Le simulateur est utilisé sur un groupe dédié. Ceci est décrit dans </w:t>
-      </w:r>
-      <w:r>
-        <w:t>la</w:t>
-      </w:r>
-      <w:r>
-        <w:t xml:space="preserve"> configuration de la pièce </w:t>
-      </w:r>
-      <w:r>
-        <w:t xml:space="preserve">(funkBitwig) </w:t>
-      </w:r>
-      <w:r>
-        <w:t>en précisant que le simulateur est associé au dernier groupe. Ici nous avons les groupes 0 et 1 pou</w:t>
-      </w:r>
-      <w:r>
-        <w:t>r</w:t>
-      </w:r>
-      <w:r>
-        <w:t xml:space="preserve"> les joueurs et le groupe 2 pour le simulateur. </w:t>
-      </w:r>
-    </w:p>
-    <w:p>
-      <w:pPr>
-        <w:jc w:val="both"/>
-      </w:pPr>
-      <w:r>
-        <w:t>« </w:t>
-      </w:r>
-      <w:r>
-        <w:t>Number of client group</w:t>
-      </w:r>
-      <w:r>
-        <w:t> » à 3</w:t>
-      </w:r>
-    </w:p>
-    <w:p>
-      <w:pPr>
-        <w:jc w:val="both"/>
-      </w:pPr>
-      <w:r>
-        <w:t>« </w:t>
-      </w:r>
-      <w:r>
-        <w:t>Simulator in a seperate Group</w:t>
-      </w:r>
-      <w:r>
-        <w:t> » coché</w:t>
-      </w:r>
-    </w:p>
-    <w:p>
-      <w:pPr>
-        <w:jc w:val="both"/>
-      </w:pPr>
-      <w:r>
-        <w:t>Le simulateur se lance avec l’option « -sim », il joue la parti</w:t>
-      </w:r>
-      <w:r>
-        <w:t>e</w:t>
-      </w:r>
-      <w:r>
-        <w:t xml:space="preserve"> rythmique indépendamment des solistes saxo et synthé.</w:t>
-      </w:r>
-    </w:p>
-    <w:p>
-      <w:pPr>
-        <w:jc w:val="both"/>
-      </w:pPr>
-      <w:r>
-        <w:t>Tous les patterns ont la même longueur de 4 pulsations, il est donc plus économique en ressource de prendre un tick de 4 pulsations. Ceci permet de synchroniser facilement les transpositions. La limite serait sur des changements de tempo qui ne sont pas à l’ordre du jour pour cette pièce funky.</w:t>
-      </w:r>
-    </w:p>
-    <w:p>
+        <w:jc w:val="both"/>
+      </w:pPr>
       <w:r>
         <w:rPr>
           <w:noProof/>
         </w:rPr>
-        <w:lastRenderedPageBreak/>
         <w:drawing>
-          <wp:inline distT="0" distB="0" distL="0" distR="0" wp14:anchorId="2A5187BD" wp14:editId="2E941486">
-            <wp:extent cx="4168140" cy="8655090"/>
-            <wp:effectExtent l="0" t="0" r="3810" b="0"/>
-            <wp:docPr id="85" name="Image 85"/>
+          <wp:inline distT="0" distB="0" distL="0" distR="0" wp14:anchorId="0FE028A4" wp14:editId="2583D7AC">
+            <wp:extent cx="1914525" cy="495300"/>
+            <wp:effectExtent l="0" t="0" r="9525" b="0"/>
+            <wp:docPr id="113" name="Image 113"/>
             <wp:cNvGraphicFramePr>
               <a:graphicFrameLocks xmlns:a="http://schemas.openxmlformats.org/drawingml/2006/main" noChangeAspect="1"/>
             </wp:cNvGraphicFramePr>
@@ -24133,7 +23269,7 @@
                   <pic:spPr>
                     <a:xfrm>
                       <a:off x="0" y="0"/>
-                      <a:ext cx="4174994" cy="8669323"/>
+                      <a:ext cx="1914525" cy="495300"/>
                     </a:xfrm>
                     <a:prstGeom prst="rect">
                       <a:avLst/>
@@ -24148,31 +23284,17 @@
     </w:p>
     <w:p>
       <w:pPr>
-        <w:pStyle w:val="Titre3"/>
-      </w:pPr>
-      <w:bookmarkStart w:id="68" w:name="_Toc108615806"/>
-      <w:r>
-        <w:lastRenderedPageBreak/>
-        <w:t>Exemple de transposition en boucle</w:t>
-      </w:r>
-      <w:bookmarkEnd w:id="68"/>
-    </w:p>
-    <w:p/>
-    <w:p>
-      <w:pPr>
-        <w:rPr>
-          <w:rFonts w:eastAsiaTheme="majorEastAsia"/>
-        </w:rPr>
+        <w:jc w:val="both"/>
       </w:pPr>
       <w:r>
         <w:rPr>
           <w:noProof/>
         </w:rPr>
         <w:drawing>
-          <wp:inline distT="0" distB="0" distL="0" distR="0" wp14:anchorId="3331A1A2" wp14:editId="0DC3BC0B">
-            <wp:extent cx="3105509" cy="2796848"/>
-            <wp:effectExtent l="0" t="0" r="0" b="3810"/>
-            <wp:docPr id="17" name="Image 17"/>
+          <wp:inline distT="0" distB="0" distL="0" distR="0" wp14:anchorId="07EAC554" wp14:editId="54A0C975">
+            <wp:extent cx="1857375" cy="495300"/>
+            <wp:effectExtent l="0" t="0" r="9525" b="0"/>
+            <wp:docPr id="116" name="Image 116"/>
             <wp:cNvGraphicFramePr>
               <a:graphicFrameLocks xmlns:a="http://schemas.openxmlformats.org/drawingml/2006/main" noChangeAspect="1"/>
             </wp:cNvGraphicFramePr>
@@ -24192,6 +23314,1387 @@
                   <pic:spPr>
                     <a:xfrm>
                       <a:off x="0" y="0"/>
+                      <a:ext cx="1857375" cy="495300"/>
+                    </a:xfrm>
+                    <a:prstGeom prst="rect">
+                      <a:avLst/>
+                    </a:prstGeom>
+                  </pic:spPr>
+                </pic:pic>
+              </a:graphicData>
+            </a:graphic>
+          </wp:inline>
+        </w:drawing>
+      </w:r>
+    </w:p>
+    <w:p>
+      <w:pPr>
+        <w:jc w:val="both"/>
+      </w:pPr>
+      <w:r>
+        <w:t>Ils ont la même structure. s</w:t>
+      </w:r>
+      <w:r>
+        <w:rPr>
+          <w:i/>
+          <w:iCs/>
+        </w:rPr>
+        <w:t>ensor</w:t>
+      </w:r>
+      <w:r>
+        <w:t xml:space="preserve"> est le numéro du capteur sur la carte Interface Z. Comme les valeurs sont fluctuantes les signaux sont pris en compte selon une plage entre un minimum et un maximum.</w:t>
+      </w:r>
+    </w:p>
+    <w:p>
+      <w:r>
+        <w:t>Exemple de programmation :</w:t>
+      </w:r>
+    </w:p>
+    <w:p>
+      <w:r>
+        <w:rPr>
+          <w:noProof/>
+        </w:rPr>
+        <w:drawing>
+          <wp:inline distT="0" distB="0" distL="0" distR="0" wp14:anchorId="294DCAE9" wp14:editId="286E0751">
+            <wp:extent cx="4714875" cy="1924050"/>
+            <wp:effectExtent l="0" t="0" r="9525" b="0"/>
+            <wp:docPr id="117" name="Image 117"/>
+            <wp:cNvGraphicFramePr>
+              <a:graphicFrameLocks xmlns:a="http://schemas.openxmlformats.org/drawingml/2006/main" noChangeAspect="1"/>
+            </wp:cNvGraphicFramePr>
+            <a:graphic xmlns:a="http://schemas.openxmlformats.org/drawingml/2006/main">
+              <a:graphicData uri="http://schemas.openxmlformats.org/drawingml/2006/picture">
+                <pic:pic xmlns:pic="http://schemas.openxmlformats.org/drawingml/2006/picture">
+                  <pic:nvPicPr>
+                    <pic:cNvPr id="1" name=""/>
+                    <pic:cNvPicPr/>
+                  </pic:nvPicPr>
+                  <pic:blipFill>
+                    <a:blip r:embed="rId89"/>
+                    <a:stretch>
+                      <a:fillRect/>
+                    </a:stretch>
+                  </pic:blipFill>
+                  <pic:spPr>
+                    <a:xfrm>
+                      <a:off x="0" y="0"/>
+                      <a:ext cx="4714875" cy="1924050"/>
+                    </a:xfrm>
+                    <a:prstGeom prst="rect">
+                      <a:avLst/>
+                    </a:prstGeom>
+                  </pic:spPr>
+                </pic:pic>
+              </a:graphicData>
+            </a:graphic>
+          </wp:inline>
+        </w:drawing>
+      </w:r>
+    </w:p>
+    <w:p>
+      <w:pPr>
+        <w:rPr>
+          <w:b/>
+          <w:bCs/>
+          <w:i/>
+          <w:iCs/>
+        </w:rPr>
+      </w:pPr>
+    </w:p>
+    <w:p>
+      <w:pPr>
+        <w:rPr>
+          <w:b/>
+          <w:bCs/>
+          <w:i/>
+          <w:iCs/>
+        </w:rPr>
+      </w:pPr>
+      <w:r>
+        <w:rPr>
+          <w:b/>
+          <w:bCs/>
+          <w:i/>
+          <w:iCs/>
+        </w:rPr>
+        <w:t>Commande à revoir</w:t>
+      </w:r>
+      <w:r>
+        <w:rPr>
+          <w:b/>
+          <w:bCs/>
+          <w:i/>
+          <w:iCs/>
+        </w:rPr>
+        <w:t>, plus opérationnelle (1/9/2022)</w:t>
+      </w:r>
+    </w:p>
+    <w:p>
+      <w:r>
+        <w:t>Cette commande est utilisée pour envoyer une commande MIDI via l’interface OSC d’interface Z. Il s’agit d’un cas d’usage très spécifique.</w:t>
+      </w:r>
+    </w:p>
+    <w:p>
+      <w:r>
+        <w:rPr>
+          <w:noProof/>
+        </w:rPr>
+        <w:lastRenderedPageBreak/>
+        <w:drawing>
+          <wp:inline distT="0" distB="0" distL="0" distR="0" wp14:anchorId="170D2D19" wp14:editId="6F87D752">
+            <wp:extent cx="3057525" cy="457200"/>
+            <wp:effectExtent l="0" t="0" r="9525" b="0"/>
+            <wp:docPr id="65" name="Image 65"/>
+            <wp:cNvGraphicFramePr>
+              <a:graphicFrameLocks xmlns:a="http://schemas.openxmlformats.org/drawingml/2006/main" noChangeAspect="1"/>
+            </wp:cNvGraphicFramePr>
+            <a:graphic xmlns:a="http://schemas.openxmlformats.org/drawingml/2006/main">
+              <a:graphicData uri="http://schemas.openxmlformats.org/drawingml/2006/picture">
+                <pic:pic xmlns:pic="http://schemas.openxmlformats.org/drawingml/2006/picture">
+                  <pic:nvPicPr>
+                    <pic:cNvPr id="1" name=""/>
+                    <pic:cNvPicPr/>
+                  </pic:nvPicPr>
+                  <pic:blipFill>
+                    <a:blip r:embed="rId90"/>
+                    <a:stretch>
+                      <a:fillRect/>
+                    </a:stretch>
+                  </pic:blipFill>
+                  <pic:spPr>
+                    <a:xfrm>
+                      <a:off x="0" y="0"/>
+                      <a:ext cx="3057525" cy="457200"/>
+                    </a:xfrm>
+                    <a:prstGeom prst="rect">
+                      <a:avLst/>
+                    </a:prstGeom>
+                  </pic:spPr>
+                </pic:pic>
+              </a:graphicData>
+            </a:graphic>
+          </wp:inline>
+        </w:drawing>
+      </w:r>
+    </w:p>
+    <w:p>
+      <w:pPr>
+        <w:pStyle w:val="Titre2"/>
+      </w:pPr>
+      <w:bookmarkStart w:id="61" w:name="_Toc108615801"/>
+      <w:r>
+        <w:t>Programmation des transitions « stingers »</w:t>
+      </w:r>
+      <w:bookmarkEnd w:id="61"/>
+    </w:p>
+    <w:p>
+      <w:pPr>
+        <w:jc w:val="both"/>
+      </w:pPr>
+      <w:r>
+        <w:t xml:space="preserve">Le principe est d’associer à un groupe de patterns (ou un pattern qui est un singleton) un pattern de transition. Dans le monde de l’audio pour jeu vidéo, on parle de </w:t>
+      </w:r>
+      <w:r>
+        <w:rPr>
+          <w:i/>
+          <w:iCs/>
+        </w:rPr>
+        <w:t>stinger</w:t>
+      </w:r>
+      <w:r>
+        <w:t xml:space="preserve">. Idéalement un </w:t>
+      </w:r>
+      <w:r>
+        <w:rPr>
+          <w:i/>
+          <w:iCs/>
+        </w:rPr>
+        <w:t>stinger</w:t>
+      </w:r>
+      <w:r>
+        <w:t xml:space="preserve"> devrait être associé au passage spécifique d’un groupe de patterns A à un groupe de patterns B. La difficulté dans Skini est que l’automate n’a pas de vision sur la façon dont les FIFO sont remplies. L’automate ne sait pas repérer la séquence « temporelle » de deux patterns dans deux FIFO différentes. </w:t>
+      </w:r>
+    </w:p>
+    <w:p>
+      <w:pPr>
+        <w:jc w:val="both"/>
+      </w:pPr>
+      <w:r>
+        <w:t xml:space="preserve">Dans le scénario de </w:t>
+      </w:r>
+      <w:r>
+        <w:rPr>
+          <w:i/>
+          <w:iCs/>
+        </w:rPr>
+        <w:t>réaction à la sélection</w:t>
+      </w:r>
+      <w:r>
+        <w:t xml:space="preserve">, l’automate voit comment les FIFO se remplissent, mais il n’y a rien de prévu pour en gérer l’historique. (If faudrait créer une sorte de doublon des FIFO en HH ou imaginer des signaux venant des FIFO vers HH). Cette gestion pourrait même être assez compliquée si les patterns ont des durées variables. </w:t>
+      </w:r>
+    </w:p>
+    <w:p>
+      <w:pPr>
+        <w:jc w:val="both"/>
+      </w:pPr>
+      <w:r>
+        <w:t xml:space="preserve">Dans le scénario de </w:t>
+      </w:r>
+      <w:r>
+        <w:rPr>
+          <w:i/>
+          <w:iCs/>
+        </w:rPr>
+        <w:t>réaction à l’exécution</w:t>
+      </w:r>
+      <w:r>
+        <w:t>, on n’aurait besoin d’une vision des patterns en attente dans les FIFO pour repérer le bon successeur à A. C’est-à-dire un B en position d’attente d’au moins de la durée de A dans sa FIFO.</w:t>
+      </w:r>
+    </w:p>
+    <w:p>
+      <w:pPr>
+        <w:jc w:val="both"/>
+      </w:pPr>
+      <w:r>
+        <w:t xml:space="preserve">En fait Skini est fait pour gérer les processus avec lesquels les FIFO se remplissent, mais pas sur leur organisation, excepté dans le cas de la gestion des priorités dans les files d’attente expliquée </w:t>
+      </w:r>
+      <w:r>
+        <w:t xml:space="preserve">au chapitre </w:t>
+      </w:r>
+      <w:r>
+        <w:fldChar w:fldCharType="begin"/>
+      </w:r>
+      <w:r>
+        <w:instrText xml:space="preserve"> REF _Ref38545561 \h </w:instrText>
+      </w:r>
+      <w:r>
+        <w:fldChar w:fldCharType="separate"/>
+      </w:r>
+      <w:r>
+        <w:t>Priorité dans les files d’attente</w:t>
+      </w:r>
+      <w:r>
+        <w:fldChar w:fldCharType="end"/>
+      </w:r>
+      <w:r>
+        <w:t>, p.</w:t>
+      </w:r>
+      <w:r>
+        <w:fldChar w:fldCharType="begin"/>
+      </w:r>
+      <w:r>
+        <w:instrText xml:space="preserve"> PAGEREF _Ref38545561 \h </w:instrText>
+      </w:r>
+      <w:r>
+        <w:fldChar w:fldCharType="separate"/>
+      </w:r>
+      <w:r>
+        <w:rPr>
+          <w:noProof/>
+        </w:rPr>
+        <w:t>36</w:t>
+      </w:r>
+      <w:r>
+        <w:fldChar w:fldCharType="end"/>
+      </w:r>
+      <w:r>
+        <w:t>.</w:t>
+      </w:r>
+    </w:p>
+    <w:p>
+      <w:pPr>
+        <w:jc w:val="both"/>
+      </w:pPr>
+      <w:r>
+        <w:t xml:space="preserve">Dans un premier temps nous allons simplifier le problème en traitant le cas où à un groupe de pattern A nous voulons associer un ou des </w:t>
+      </w:r>
+      <w:r>
+        <w:rPr>
+          <w:i/>
+          <w:iCs/>
+        </w:rPr>
+        <w:t>stingers</w:t>
+      </w:r>
+      <w:r>
+        <w:t xml:space="preserve"> à chaque pattern. Dans ce cas, il suffit d’attendre le signal d’exécution d’un pattern de A et de lancer en décalage un pattern S, ou de lancer un </w:t>
+      </w:r>
+      <w:r>
+        <w:rPr>
+          <w:i/>
+          <w:iCs/>
+        </w:rPr>
+        <w:t>stinger</w:t>
+      </w:r>
+      <w:r>
+        <w:t xml:space="preserve"> qui intègre le décalage. On sait donc facilement faire des </w:t>
+      </w:r>
+      <w:r>
+        <w:rPr>
+          <w:i/>
+          <w:iCs/>
+        </w:rPr>
+        <w:t xml:space="preserve">stingers </w:t>
+      </w:r>
+      <w:r>
+        <w:rPr>
+          <w:i/>
+          <w:iCs/>
+        </w:rPr>
+        <w:t>« </w:t>
+      </w:r>
+      <w:r>
+        <w:t>en sortie</w:t>
+      </w:r>
+      <w:r>
+        <w:t> »</w:t>
+      </w:r>
+      <w:r>
+        <w:t>.</w:t>
+      </w:r>
+    </w:p>
+    <w:p>
+      <w:pPr>
+        <w:pStyle w:val="Titre3"/>
+      </w:pPr>
+      <w:bookmarkStart w:id="62" w:name="_Toc108615802"/>
+      <w:r>
+        <w:t>Cas de la réaction à l’exécution</w:t>
+      </w:r>
+      <w:bookmarkEnd w:id="62"/>
+    </w:p>
+    <w:p>
+      <w:pPr>
+        <w:jc w:val="both"/>
+      </w:pPr>
+      <w:r>
+        <w:t xml:space="preserve">Ce scénario est assez simple à réaliser dans le cas des </w:t>
+      </w:r>
+      <w:r>
+        <w:rPr>
+          <w:i/>
+          <w:iCs/>
+        </w:rPr>
+        <w:t>réactions à l’exécution</w:t>
+      </w:r>
+      <w:r>
+        <w:t>, c’est-à-dire au moment où le pattern est lancé dans la DAW.</w:t>
+      </w:r>
+      <w:r>
+        <w:t xml:space="preserve"> Pour gérer le décalage de S, il faut fixer un </w:t>
+      </w:r>
+      <w:r>
+        <w:rPr>
+          <w:i/>
+          <w:iCs/>
+        </w:rPr>
+        <w:t>tick</w:t>
+      </w:r>
+      <w:r>
+        <w:t xml:space="preserve"> qui permette de prendre en compte un décalage </w:t>
+      </w:r>
+      <w:r>
+        <w:t>pour le lancement du stinger</w:t>
+      </w:r>
+      <w:r>
+        <w:t xml:space="preserve">. </w:t>
+      </w:r>
+      <w:r>
+        <w:t xml:space="preserve">Notons que </w:t>
+      </w:r>
+      <w:r>
+        <w:rPr>
+          <w:i/>
+          <w:iCs/>
+        </w:rPr>
+        <w:t>tick</w:t>
+      </w:r>
+      <w:r>
+        <w:t xml:space="preserve"> devra donc être au minimum de la durée de ce décalage (cf. </w:t>
+      </w:r>
+      <w:r>
+        <w:fldChar w:fldCharType="begin"/>
+      </w:r>
+      <w:r>
+        <w:instrText xml:space="preserve"> REF _Ref50192844 \h </w:instrText>
+      </w:r>
+      <w:r>
+        <w:fldChar w:fldCharType="separate"/>
+      </w:r>
+      <w:r>
+        <w:t>La programmation du temps dans les automates</w:t>
+      </w:r>
+      <w:r>
+        <w:fldChar w:fldCharType="end"/>
+      </w:r>
+      <w:r>
+        <w:t>, p.</w:t>
+      </w:r>
+      <w:r>
+        <w:fldChar w:fldCharType="begin"/>
+      </w:r>
+      <w:r>
+        <w:instrText xml:space="preserve"> PAGEREF _Ref50192856 \h </w:instrText>
+      </w:r>
+      <w:r>
+        <w:fldChar w:fldCharType="separate"/>
+      </w:r>
+      <w:r>
+        <w:rPr>
+          <w:noProof/>
+        </w:rPr>
+        <w:t>22</w:t>
+      </w:r>
+      <w:r>
+        <w:fldChar w:fldCharType="end"/>
+      </w:r>
+      <w:r>
+        <w:t>).</w:t>
+      </w:r>
+    </w:p>
+    <w:p>
+      <w:r>
+        <w:t xml:space="preserve">Une </w:t>
+      </w:r>
+      <w:r>
+        <w:rPr>
+          <w:i/>
+          <w:iCs/>
+        </w:rPr>
+        <w:t>stinger</w:t>
+      </w:r>
+      <w:r>
+        <w:t xml:space="preserve"> pourra être programmé</w:t>
+      </w:r>
+      <w:r>
+        <w:t xml:space="preserve"> sur le schéma</w:t>
+      </w:r>
+      <w:r>
+        <w:t> :</w:t>
+      </w:r>
+    </w:p>
+    <w:p>
+      <w:pPr>
+        <w:numPr>
+          <w:ilvl w:val="0"/>
+          <w:numId w:val="16"/>
+        </w:numPr>
+        <w:pBdr>
+          <w:left w:val="single" w:sz="18" w:space="0" w:color="6CE26C"/>
+        </w:pBdr>
+        <w:shd w:val="clear" w:color="auto" w:fill="FFFFFF"/>
+        <w:spacing w:beforeAutospacing="1" w:after="0" w:afterAutospacing="1" w:line="210" w:lineRule="atLeast"/>
+        <w:rPr>
+          <w:rFonts w:ascii="Consolas" w:eastAsia="Times New Roman" w:hAnsi="Consolas" w:cs="Times New Roman"/>
+          <w:color w:val="000000"/>
+          <w:sz w:val="18"/>
+          <w:szCs w:val="18"/>
+          <w:bdr w:val="none" w:sz="0" w:space="0" w:color="auto" w:frame="1"/>
+          <w:lang w:eastAsia="fr-FR"/>
+        </w:rPr>
+      </w:pPr>
+      <w:r>
+        <w:rPr>
+          <w:rFonts w:ascii="Consolas" w:eastAsia="Times New Roman" w:hAnsi="Consolas" w:cs="Times New Roman"/>
+          <w:color w:val="000000"/>
+          <w:sz w:val="18"/>
+          <w:szCs w:val="18"/>
+          <w:bdr w:val="none" w:sz="0" w:space="0" w:color="auto" w:frame="1"/>
+          <w:lang w:eastAsia="fr-FR"/>
+        </w:rPr>
+        <w:t>Wait for</w:t>
+      </w:r>
+      <w:r>
+        <w:rPr>
+          <w:rFonts w:ascii="Consolas" w:eastAsia="Times New Roman" w:hAnsi="Consolas" w:cs="Times New Roman"/>
+          <w:color w:val="000000"/>
+          <w:sz w:val="18"/>
+          <w:szCs w:val="18"/>
+          <w:bdr w:val="none" w:sz="0" w:space="0" w:color="auto" w:frame="1"/>
+          <w:lang w:eastAsia="fr-FR"/>
+        </w:rPr>
+        <w:t xml:space="preserve"> </w:t>
+      </w:r>
+      <w:r>
+        <w:rPr>
+          <w:rFonts w:ascii="Consolas" w:eastAsia="Times New Roman" w:hAnsi="Consolas" w:cs="Times New Roman"/>
+          <w:i/>
+          <w:iCs/>
+          <w:color w:val="000000"/>
+          <w:sz w:val="18"/>
+          <w:szCs w:val="18"/>
+          <w:bdr w:val="none" w:sz="0" w:space="0" w:color="auto" w:frame="1"/>
+          <w:lang w:eastAsia="fr-FR"/>
+        </w:rPr>
+        <w:t>patternAIN</w:t>
+      </w:r>
+    </w:p>
+    <w:p>
+      <w:pPr>
+        <w:numPr>
+          <w:ilvl w:val="0"/>
+          <w:numId w:val="16"/>
+        </w:numPr>
+        <w:pBdr>
+          <w:left w:val="single" w:sz="18" w:space="0" w:color="6CE26C"/>
+        </w:pBdr>
+        <w:shd w:val="clear" w:color="auto" w:fill="FFFFFF"/>
+        <w:spacing w:beforeAutospacing="1" w:after="0" w:afterAutospacing="1" w:line="210" w:lineRule="atLeast"/>
+        <w:rPr>
+          <w:rFonts w:ascii="Consolas" w:eastAsia="Times New Roman" w:hAnsi="Consolas" w:cs="Times New Roman"/>
+          <w:color w:val="000000"/>
+          <w:sz w:val="18"/>
+          <w:szCs w:val="18"/>
+          <w:bdr w:val="none" w:sz="0" w:space="0" w:color="auto" w:frame="1"/>
+          <w:lang w:val="en-US" w:eastAsia="fr-FR"/>
+        </w:rPr>
+      </w:pPr>
+      <w:r>
+        <w:rPr>
+          <w:rFonts w:ascii="Consolas" w:eastAsia="Times New Roman" w:hAnsi="Consolas" w:cs="Times New Roman"/>
+          <w:color w:val="000000"/>
+          <w:sz w:val="18"/>
+          <w:szCs w:val="18"/>
+          <w:bdr w:val="none" w:sz="0" w:space="0" w:color="auto" w:frame="1"/>
+          <w:lang w:val="en-US" w:eastAsia="fr-FR"/>
+        </w:rPr>
+        <w:t xml:space="preserve">Wait for </w:t>
+      </w:r>
+      <w:r>
+        <w:rPr>
+          <w:rFonts w:ascii="Consolas" w:eastAsia="Times New Roman" w:hAnsi="Consolas" w:cs="Times New Roman"/>
+          <w:i/>
+          <w:iCs/>
+          <w:color w:val="000000"/>
+          <w:sz w:val="18"/>
+          <w:szCs w:val="18"/>
+          <w:bdr w:val="none" w:sz="0" w:space="0" w:color="auto" w:frame="1"/>
+          <w:lang w:val="en-US" w:eastAsia="fr-FR"/>
+        </w:rPr>
+        <w:t>X</w:t>
+      </w:r>
+      <w:r>
+        <w:rPr>
+          <w:rFonts w:ascii="Consolas" w:eastAsia="Times New Roman" w:hAnsi="Consolas" w:cs="Times New Roman"/>
+          <w:i/>
+          <w:iCs/>
+          <w:color w:val="000000"/>
+          <w:sz w:val="18"/>
+          <w:szCs w:val="18"/>
+          <w:bdr w:val="none" w:sz="0" w:space="0" w:color="auto" w:frame="1"/>
+          <w:lang w:val="en-US" w:eastAsia="fr-FR"/>
+        </w:rPr>
+        <w:t xml:space="preserve"> tick</w:t>
+      </w:r>
+    </w:p>
+    <w:p>
+      <w:pPr>
+        <w:numPr>
+          <w:ilvl w:val="0"/>
+          <w:numId w:val="16"/>
+        </w:numPr>
+        <w:pBdr>
+          <w:left w:val="single" w:sz="18" w:space="0" w:color="6CE26C"/>
+        </w:pBdr>
+        <w:shd w:val="clear" w:color="auto" w:fill="FFFFFF"/>
+        <w:spacing w:beforeAutospacing="1" w:after="0" w:afterAutospacing="1" w:line="210" w:lineRule="atLeast"/>
+        <w:rPr>
+          <w:rFonts w:ascii="Consolas" w:eastAsia="Times New Roman" w:hAnsi="Consolas" w:cs="Times New Roman"/>
+          <w:color w:val="000000"/>
+          <w:sz w:val="18"/>
+          <w:szCs w:val="18"/>
+          <w:bdr w:val="none" w:sz="0" w:space="0" w:color="auto" w:frame="1"/>
+          <w:lang w:val="en-US" w:eastAsia="fr-FR"/>
+        </w:rPr>
+      </w:pPr>
+      <w:r>
+        <w:rPr>
+          <w:rFonts w:ascii="Consolas" w:eastAsia="Times New Roman" w:hAnsi="Consolas" w:cs="Times New Roman"/>
+          <w:color w:val="000000"/>
+          <w:sz w:val="18"/>
+          <w:szCs w:val="18"/>
+          <w:bdr w:val="none" w:sz="0" w:space="0" w:color="auto" w:frame="1"/>
+          <w:lang w:val="en-US" w:eastAsia="fr-FR"/>
+        </w:rPr>
+        <w:t xml:space="preserve">Put </w:t>
+      </w:r>
+      <w:r>
+        <w:rPr>
+          <w:rFonts w:ascii="Consolas" w:eastAsia="Times New Roman" w:hAnsi="Consolas" w:cs="Times New Roman"/>
+          <w:i/>
+          <w:iCs/>
+          <w:color w:val="000000"/>
+          <w:sz w:val="18"/>
+          <w:szCs w:val="18"/>
+          <w:bdr w:val="none" w:sz="0" w:space="0" w:color="auto" w:frame="1"/>
+          <w:lang w:val="en-US" w:eastAsia="fr-FR"/>
+        </w:rPr>
+        <w:t>pattern Stinger</w:t>
+      </w:r>
+      <w:r>
+        <w:rPr>
+          <w:rFonts w:ascii="Consolas" w:eastAsia="Times New Roman" w:hAnsi="Consolas" w:cs="Times New Roman"/>
+          <w:color w:val="000000"/>
+          <w:sz w:val="18"/>
+          <w:szCs w:val="18"/>
+          <w:bdr w:val="none" w:sz="0" w:space="0" w:color="auto" w:frame="1"/>
+          <w:lang w:val="en-US" w:eastAsia="fr-FR"/>
+        </w:rPr>
+        <w:t xml:space="preserve"> in </w:t>
+      </w:r>
+      <w:r>
+        <w:rPr>
+          <w:rFonts w:ascii="Consolas" w:eastAsia="Times New Roman" w:hAnsi="Consolas" w:cs="Times New Roman"/>
+          <w:color w:val="000000"/>
+          <w:sz w:val="18"/>
+          <w:szCs w:val="18"/>
+          <w:bdr w:val="none" w:sz="0" w:space="0" w:color="auto" w:frame="1"/>
+          <w:lang w:val="en-US" w:eastAsia="fr-FR"/>
+        </w:rPr>
+        <w:t>instrument!</w:t>
+      </w:r>
+    </w:p>
+    <w:p>
+      <w:r>
+        <w:t>Un e</w:t>
+      </w:r>
+      <w:r>
+        <w:t xml:space="preserve">xemple </w:t>
+      </w:r>
+      <w:r>
+        <w:t xml:space="preserve">pour des patterns de violon de 8 ticks avec un stinger se lançant au 4eme </w:t>
+      </w:r>
+      <w:r>
+        <w:rPr>
+          <w:i/>
+          <w:iCs/>
+        </w:rPr>
+        <w:t>tick</w:t>
+      </w:r>
+      <w:r>
+        <w:t xml:space="preserve">. Ici le </w:t>
+      </w:r>
+      <w:r>
+        <w:rPr>
+          <w:i/>
+          <w:iCs/>
+        </w:rPr>
+        <w:t>tick</w:t>
+      </w:r>
+      <w:r>
+        <w:t xml:space="preserve"> vaudrait une pulsation.</w:t>
+      </w:r>
+    </w:p>
+    <w:p>
+      <w:r>
+        <w:rPr>
+          <w:noProof/>
+        </w:rPr>
+        <w:lastRenderedPageBreak/>
+        <w:drawing>
+          <wp:inline distT="0" distB="0" distL="0" distR="0" wp14:anchorId="487145C3" wp14:editId="0474C86A">
+            <wp:extent cx="2332791" cy="793630"/>
+            <wp:effectExtent l="0" t="0" r="0" b="6985"/>
+            <wp:docPr id="61" name="Image 61"/>
+            <wp:cNvGraphicFramePr>
+              <a:graphicFrameLocks xmlns:a="http://schemas.openxmlformats.org/drawingml/2006/main" noChangeAspect="1"/>
+            </wp:cNvGraphicFramePr>
+            <a:graphic xmlns:a="http://schemas.openxmlformats.org/drawingml/2006/main">
+              <a:graphicData uri="http://schemas.openxmlformats.org/drawingml/2006/picture">
+                <pic:pic xmlns:pic="http://schemas.openxmlformats.org/drawingml/2006/picture">
+                  <pic:nvPicPr>
+                    <pic:cNvPr id="1" name=""/>
+                    <pic:cNvPicPr/>
+                  </pic:nvPicPr>
+                  <pic:blipFill>
+                    <a:blip r:embed="rId91"/>
+                    <a:stretch>
+                      <a:fillRect/>
+                    </a:stretch>
+                  </pic:blipFill>
+                  <pic:spPr>
+                    <a:xfrm>
+                      <a:off x="0" y="0"/>
+                      <a:ext cx="2351607" cy="800031"/>
+                    </a:xfrm>
+                    <a:prstGeom prst="rect">
+                      <a:avLst/>
+                    </a:prstGeom>
+                  </pic:spPr>
+                </pic:pic>
+              </a:graphicData>
+            </a:graphic>
+          </wp:inline>
+        </w:drawing>
+      </w:r>
+    </w:p>
+    <w:p>
+      <w:pPr>
+        <w:pStyle w:val="Titre3"/>
+      </w:pPr>
+      <w:bookmarkStart w:id="63" w:name="_Toc108615803"/>
+      <w:r>
+        <w:t xml:space="preserve">Cas du retour </w:t>
+      </w:r>
+      <w:r>
+        <w:t xml:space="preserve">de jeu de pattern </w:t>
+      </w:r>
+      <w:r>
+        <w:t>depuis</w:t>
+      </w:r>
+      <w:r>
+        <w:t xml:space="preserve"> la DAW</w:t>
+      </w:r>
+      <w:bookmarkEnd w:id="63"/>
+    </w:p>
+    <w:p>
+      <w:pPr>
+        <w:jc w:val="both"/>
+      </w:pPr>
+      <w:r>
+        <w:t>La logique est la même, mais le principe du stinger est dépendant d’un pattern en particulier.</w:t>
+      </w:r>
+      <w:r>
+        <w:t xml:space="preserve"> Ce cas fonctionne même quand la réaction se fait </w:t>
+      </w:r>
+      <w:r>
+        <w:rPr>
+          <w:i/>
+          <w:iCs/>
+        </w:rPr>
+        <w:t>à la sélection</w:t>
+      </w:r>
+      <w:r>
+        <w:t xml:space="preserve"> car </w:t>
+      </w:r>
+      <w:r>
+        <w:t xml:space="preserve">le signal du pattern </w:t>
+      </w:r>
+      <w:r>
+        <w:t xml:space="preserve">est émis </w:t>
+      </w:r>
+      <w:r>
+        <w:t xml:space="preserve">par la DAW </w:t>
+      </w:r>
+      <w:r>
+        <w:t>au moment où le pattern est lancé.</w:t>
+      </w:r>
+    </w:p>
+    <w:p>
+      <w:r>
+        <w:rPr>
+          <w:noProof/>
+        </w:rPr>
+        <w:drawing>
+          <wp:inline distT="0" distB="0" distL="0" distR="0" wp14:anchorId="40C09121" wp14:editId="4623E77F">
+            <wp:extent cx="2332355" cy="783671"/>
+            <wp:effectExtent l="0" t="0" r="0" b="0"/>
+            <wp:docPr id="62" name="Image 62"/>
+            <wp:cNvGraphicFramePr>
+              <a:graphicFrameLocks xmlns:a="http://schemas.openxmlformats.org/drawingml/2006/main" noChangeAspect="1"/>
+            </wp:cNvGraphicFramePr>
+            <a:graphic xmlns:a="http://schemas.openxmlformats.org/drawingml/2006/main">
+              <a:graphicData uri="http://schemas.openxmlformats.org/drawingml/2006/picture">
+                <pic:pic xmlns:pic="http://schemas.openxmlformats.org/drawingml/2006/picture">
+                  <pic:nvPicPr>
+                    <pic:cNvPr id="1" name=""/>
+                    <pic:cNvPicPr/>
+                  </pic:nvPicPr>
+                  <pic:blipFill>
+                    <a:blip r:embed="rId92"/>
+                    <a:stretch>
+                      <a:fillRect/>
+                    </a:stretch>
+                  </pic:blipFill>
+                  <pic:spPr>
+                    <a:xfrm>
+                      <a:off x="0" y="0"/>
+                      <a:ext cx="2353679" cy="790836"/>
+                    </a:xfrm>
+                    <a:prstGeom prst="rect">
+                      <a:avLst/>
+                    </a:prstGeom>
+                  </pic:spPr>
+                </pic:pic>
+              </a:graphicData>
+            </a:graphic>
+          </wp:inline>
+        </w:drawing>
+      </w:r>
+    </w:p>
+    <w:p>
+      <w:pPr>
+        <w:pBdr>
+          <w:top w:val="single" w:sz="4" w:space="1" w:color="auto"/>
+          <w:left w:val="single" w:sz="4" w:space="4" w:color="auto"/>
+          <w:bottom w:val="single" w:sz="4" w:space="1" w:color="auto"/>
+          <w:right w:val="single" w:sz="4" w:space="4" w:color="auto"/>
+        </w:pBdr>
+      </w:pPr>
+      <w:r>
+        <w:rPr>
+          <w:b/>
+          <w:bCs/>
+        </w:rPr>
+        <w:t>Remarque</w:t>
+      </w:r>
+      <w:r>
+        <w:t xml:space="preserve"> : Plutôt que de compter des </w:t>
+      </w:r>
+      <w:r>
+        <w:rPr>
+          <w:i/>
+          <w:iCs/>
+        </w:rPr>
+        <w:t>ticks</w:t>
+      </w:r>
+      <w:r>
+        <w:t xml:space="preserve">, on peut dans la conception du </w:t>
+      </w:r>
+      <w:r>
+        <w:rPr>
+          <w:i/>
+          <w:iCs/>
+        </w:rPr>
+        <w:t>stinger</w:t>
+      </w:r>
+      <w:r>
+        <w:t xml:space="preserve"> prévoir un silence initial pour décaler le son. On n’a pas de contrainte sur la durée des patterns.</w:t>
+      </w:r>
+    </w:p>
+    <w:p>
+      <w:pPr>
+        <w:rPr>
+          <w:rFonts w:asciiTheme="majorHAnsi" w:eastAsiaTheme="majorEastAsia" w:hAnsiTheme="majorHAnsi" w:cstheme="majorBidi"/>
+          <w:b/>
+          <w:bCs/>
+          <w:smallCaps/>
+          <w:color w:val="000000" w:themeColor="text1"/>
+          <w:sz w:val="36"/>
+          <w:szCs w:val="36"/>
+        </w:rPr>
+      </w:pPr>
+      <w:r>
+        <w:br w:type="page"/>
+      </w:r>
+    </w:p>
+    <w:p>
+      <w:pPr>
+        <w:pStyle w:val="Titre2"/>
+      </w:pPr>
+      <w:bookmarkStart w:id="64" w:name="_Ref38545561"/>
+      <w:bookmarkStart w:id="65" w:name="_Ref38545571"/>
+      <w:bookmarkStart w:id="66" w:name="_Toc108615804"/>
+      <w:r>
+        <w:lastRenderedPageBreak/>
+        <w:t>Priorité dans les files d’attente</w:t>
+      </w:r>
+      <w:bookmarkEnd w:id="64"/>
+      <w:bookmarkEnd w:id="65"/>
+      <w:bookmarkEnd w:id="66"/>
+    </w:p>
+    <w:p>
+      <w:pPr>
+        <w:pBdr>
+          <w:top w:val="single" w:sz="4" w:space="1" w:color="auto"/>
+          <w:left w:val="single" w:sz="4" w:space="4" w:color="auto"/>
+          <w:bottom w:val="single" w:sz="4" w:space="1" w:color="auto"/>
+          <w:right w:val="single" w:sz="4" w:space="4" w:color="auto"/>
+        </w:pBdr>
+        <w:rPr>
+          <w:b/>
+          <w:bCs/>
+          <w:color w:val="FF0000"/>
+        </w:rPr>
+      </w:pPr>
+      <w:r>
+        <w:rPr>
+          <w:b/>
+          <w:bCs/>
+          <w:color w:val="FF0000"/>
+        </w:rPr>
+        <w:t>Attention</w:t>
+      </w:r>
+      <w:r>
+        <w:rPr>
+          <w:b/>
+          <w:bCs/>
+          <w:color w:val="FF0000"/>
+        </w:rPr>
+        <w:t xml:space="preserve"> : Ne pas utiliser </w:t>
+      </w:r>
+      <w:r>
+        <w:rPr>
+          <w:b/>
+          <w:bCs/>
+          <w:color w:val="FF0000"/>
+        </w:rPr>
+        <w:t xml:space="preserve">d’algorithme de modification des FIFOs </w:t>
+      </w:r>
+      <w:r>
+        <w:rPr>
+          <w:b/>
+          <w:bCs/>
+          <w:color w:val="FF0000"/>
+        </w:rPr>
+        <w:t>en musique interactive si l’algorithme peut supprimer des patterns des files d’attente FIFO</w:t>
+      </w:r>
+      <w:r>
+        <w:rPr>
+          <w:b/>
+          <w:bCs/>
+          <w:color w:val="FF0000"/>
+        </w:rPr>
+        <w:t>, ceci crée des situations de blocage sur les clients qui attendent un retour sur le jeu des patterns demandés.</w:t>
+      </w:r>
+    </w:p>
+    <w:p>
+      <w:r>
+        <w:t xml:space="preserve">Il est possible d’activer un traitement des files d’attente (FIFO). Il faut </w:t>
+      </w:r>
+      <w:r>
+        <w:t>mettre à jour</w:t>
+      </w:r>
+      <w:r>
+        <w:t xml:space="preserve"> l</w:t>
+      </w:r>
+      <w:r>
+        <w:t>a</w:t>
+      </w:r>
+      <w:r>
+        <w:t xml:space="preserve"> configuration de la pièce :</w:t>
+      </w:r>
+    </w:p>
+    <w:p>
+      <w:pPr>
+        <w:ind w:firstLine="708"/>
+      </w:pPr>
+      <w:r>
+        <w:t xml:space="preserve">Algo Fifo management </w:t>
+      </w:r>
+      <w:r>
+        <w:t xml:space="preserve">à </w:t>
+      </w:r>
+      <w:r>
+        <w:t>1</w:t>
+      </w:r>
+    </w:p>
+    <w:p>
+      <w:pPr>
+        <w:jc w:val="both"/>
+      </w:pPr>
+      <w:r>
+        <w:t xml:space="preserve">(la valeur 1 assigné permet d’envisager que l’on </w:t>
+      </w:r>
+      <w:r>
+        <w:t>peut</w:t>
+      </w:r>
+      <w:r>
+        <w:t xml:space="preserve"> développer plusieurs types d’algorithmes et leur donner des identifiants différents).</w:t>
+      </w:r>
+    </w:p>
+    <w:p>
+      <w:pPr>
+        <w:jc w:val="both"/>
+      </w:pPr>
+      <w:r>
+        <w:t xml:space="preserve">Il faut que pour chaque pattern dans le fichier csv in définisse un type au pattern à l’index 7 de chaque ligne. On définit cinq types de pattern. D : Début, M : Milieu, F : Fin. N : neutre (sans traitement) et P : Pain (un pain = mauvais pattern). Le type est déclaré par une valeur numérique dans le fichier de configuration csv des patterns : 1 pour D, 2 pour M, 3 pour fin et 4 pour neutre, 5 pour « pain ». Le type P est utilisé dans des contextes de jeux interactifs, ou un joueur sélectionne un pattern qui ne sonne pas dans la pièce ou la liste des patterns du client </w:t>
+      </w:r>
+      <w:r>
+        <w:t>skini</w:t>
+      </w:r>
+      <w:r>
+        <w:t>).</w:t>
+      </w:r>
+    </w:p>
+    <w:p>
+      <w:pPr>
+        <w:jc w:val="both"/>
+      </w:pPr>
+      <w:r>
+        <w:t>Pour améliorer la structure des phrases musicales on regarde l’état d’une file d’attente avant d’y ajouter un pattern. Comme on écrit dans une FIFO en ajoutant un dernier élément et lie en retirant le premier, on balaye une FIFO en commençant par la fin (dernier ajout) pour intervenir sur les derniers pattern mis dans la FIFO, les plus récents donc. Voici l’algorithme en place :</w:t>
+      </w:r>
+    </w:p>
+    <w:p>
+      <w:r>
+        <w:t>A) Pour ajouter un pattern F dans une file :</w:t>
+      </w:r>
+    </w:p>
+    <w:p>
+      <w:pPr>
+        <w:pStyle w:val="Paragraphedeliste"/>
+        <w:numPr>
+          <w:ilvl w:val="0"/>
+          <w:numId w:val="19"/>
+        </w:numPr>
+      </w:pPr>
+      <w:r>
+        <w:t>Si dans la file il y a 2 D qui se suivent, on insère F entre les deux.</w:t>
+      </w:r>
+    </w:p>
+    <w:p>
+      <w:pPr>
+        <w:pStyle w:val="Paragraphedeliste"/>
+        <w:numPr>
+          <w:ilvl w:val="0"/>
+          <w:numId w:val="19"/>
+        </w:numPr>
+      </w:pPr>
+      <w:r>
+        <w:t>Si dans la file il y a 2 M qui se suivent, on insère F entre les deux.</w:t>
+      </w:r>
+    </w:p>
+    <w:p>
+      <w:pPr>
+        <w:pStyle w:val="Paragraphedeliste"/>
+        <w:numPr>
+          <w:ilvl w:val="0"/>
+          <w:numId w:val="19"/>
+        </w:numPr>
+      </w:pPr>
+      <w:r>
+        <w:t>Si le dernier élément de la queue est déjà un F, on cherche un D qui soit suivi d’un M, si on en trouve un on met le F à empiler juste après ce D.</w:t>
+      </w:r>
+    </w:p>
+    <w:p>
+      <w:pPr>
+        <w:pStyle w:val="Paragraphedeliste"/>
+        <w:numPr>
+          <w:ilvl w:val="0"/>
+          <w:numId w:val="19"/>
+        </w:numPr>
+      </w:pPr>
+      <w:r>
+        <w:t xml:space="preserve">Sinon on empile F (ce qui donne deux F d’affilée) </w:t>
+      </w:r>
+    </w:p>
+    <w:p>
+      <w:pPr>
+        <w:ind w:left="360"/>
+      </w:pPr>
+      <w:r>
+        <w:t>On peut donc avoir des suites de F</w:t>
+      </w:r>
+    </w:p>
+    <w:p>
+      <w:r>
+        <w:t>B) Pour ajouter un pattern D dans une file :</w:t>
+      </w:r>
+    </w:p>
+    <w:p>
+      <w:pPr>
+        <w:pStyle w:val="Paragraphedeliste"/>
+        <w:numPr>
+          <w:ilvl w:val="0"/>
+          <w:numId w:val="20"/>
+        </w:numPr>
+      </w:pPr>
+      <w:r>
+        <w:t>Si dans la file il y a un F sans D avant on insère D avant ce F.</w:t>
+      </w:r>
+    </w:p>
+    <w:p>
+      <w:pPr>
+        <w:pStyle w:val="Paragraphedeliste"/>
+        <w:numPr>
+          <w:ilvl w:val="0"/>
+          <w:numId w:val="20"/>
+        </w:numPr>
+      </w:pPr>
+      <w:r>
+        <w:t>Si dans la file il y a un M sans D avant on insère D avant ce M.</w:t>
+      </w:r>
+    </w:p>
+    <w:p>
+      <w:pPr>
+        <w:pStyle w:val="Paragraphedeliste"/>
+        <w:numPr>
+          <w:ilvl w:val="0"/>
+          <w:numId w:val="20"/>
+        </w:numPr>
+      </w:pPr>
+      <w:r>
+        <w:t>Sinon on empile D (ce qui donne deux D d’affilée)</w:t>
+      </w:r>
+    </w:p>
+    <w:p>
+      <w:pPr>
+        <w:ind w:left="360"/>
+      </w:pPr>
+      <w:r>
+        <w:t>On peut donc avoir des suites de D</w:t>
+      </w:r>
+    </w:p>
+    <w:p>
+      <w:r>
+        <w:t>C) Pour ajouter un pattern M dans une file :</w:t>
+      </w:r>
+    </w:p>
+    <w:p>
+      <w:pPr>
+        <w:pStyle w:val="Paragraphedeliste"/>
+        <w:numPr>
+          <w:ilvl w:val="0"/>
+          <w:numId w:val="21"/>
+        </w:numPr>
+      </w:pPr>
+      <w:r>
+        <w:t>Si dans la file il y a un D immédiatement suivi d’un F on met M entre les deux.</w:t>
+      </w:r>
+    </w:p>
+    <w:p>
+      <w:pPr>
+        <w:pStyle w:val="Paragraphedeliste"/>
+        <w:numPr>
+          <w:ilvl w:val="0"/>
+          <w:numId w:val="21"/>
+        </w:numPr>
+      </w:pPr>
+      <w:r>
+        <w:t>Si dans la file il y a 2 D qui se suivent on met M entre les deux.</w:t>
+      </w:r>
+    </w:p>
+    <w:p>
+      <w:pPr>
+        <w:pStyle w:val="Paragraphedeliste"/>
+        <w:numPr>
+          <w:ilvl w:val="0"/>
+          <w:numId w:val="21"/>
+        </w:numPr>
+      </w:pPr>
+      <w:r>
+        <w:t>Si dans la file il y a 2 F qui se suivent on met M entre les deux.</w:t>
+      </w:r>
+    </w:p>
+    <w:p>
+      <w:pPr>
+        <w:pStyle w:val="Paragraphedeliste"/>
+        <w:numPr>
+          <w:ilvl w:val="0"/>
+          <w:numId w:val="21"/>
+        </w:numPr>
+      </w:pPr>
+      <w:r>
+        <w:t>Sinon on empile M (ce qui donne deux M d’affilée, mais n’est pas un problème).</w:t>
+      </w:r>
+    </w:p>
+    <w:p>
+      <w:r>
+        <w:t>Si l’on souhaite ne pas avoir de suite de D ou de F, il ne faut rien faire dans les cas 1.4 et B.3. C’est possible en musique générative pas en musique interactive.</w:t>
+      </w:r>
+    </w:p>
+    <w:p>
+      <w:r>
+        <w:lastRenderedPageBreak/>
+        <w:t>D) Pour un pattern N on ne fait pas de traitement.</w:t>
+      </w:r>
+    </w:p>
+    <w:p>
+      <w:r>
+        <w:t>Voir dans le fichier ./serveur/controle</w:t>
+      </w:r>
+      <w:r>
+        <w:t>DAW</w:t>
+      </w:r>
+      <w:r>
+        <w:t xml:space="preserve">.js la fonction </w:t>
+      </w:r>
+      <w:r>
+        <w:rPr>
+          <w:rFonts w:ascii="Consolas" w:hAnsi="Consolas"/>
+          <w:sz w:val="20"/>
+          <w:szCs w:val="20"/>
+        </w:rPr>
+        <w:t>ordonneFifo</w:t>
+      </w:r>
+      <w:r>
+        <w:rPr>
+          <w:rFonts w:ascii="Consolas" w:hAnsi="Consolas"/>
+        </w:rPr>
+        <w:t xml:space="preserve">() </w:t>
+      </w:r>
+      <w:r>
+        <w:t>pour avoir le détail de l’algorithme effectivement en place.</w:t>
+      </w:r>
+    </w:p>
+    <w:p>
+      <w:pPr>
+        <w:pStyle w:val="Titre3"/>
+      </w:pPr>
+      <w:bookmarkStart w:id="67" w:name="_Toc108615805"/>
+      <w:r>
+        <w:t>Exemple de programmation d’un duel de solos</w:t>
+      </w:r>
+      <w:r>
+        <w:t xml:space="preserve"> (revoir pour Node)</w:t>
+      </w:r>
+      <w:bookmarkEnd w:id="67"/>
+    </w:p>
+    <w:p>
+      <w:pPr>
+        <w:jc w:val="both"/>
+      </w:pPr>
+      <w:r>
+        <w:t xml:space="preserve">Les patterns sont utilisés uniquement sous forme de groupes. Le simulateur est utilisé sur un groupe dédié. Ceci est décrit dans </w:t>
+      </w:r>
+      <w:r>
+        <w:t>la</w:t>
+      </w:r>
+      <w:r>
+        <w:t xml:space="preserve"> configuration de la pièce </w:t>
+      </w:r>
+      <w:r>
+        <w:t xml:space="preserve">(funkBitwig) </w:t>
+      </w:r>
+      <w:r>
+        <w:t>en précisant que le simulateur est associé au dernier groupe. Ici nous avons les groupes 0 et 1 pou</w:t>
+      </w:r>
+      <w:r>
+        <w:t>r</w:t>
+      </w:r>
+      <w:r>
+        <w:t xml:space="preserve"> les joueurs et le groupe 2 pour le simulateur. </w:t>
+      </w:r>
+    </w:p>
+    <w:p>
+      <w:pPr>
+        <w:jc w:val="both"/>
+      </w:pPr>
+      <w:r>
+        <w:t>« </w:t>
+      </w:r>
+      <w:r>
+        <w:t>Number of client group</w:t>
+      </w:r>
+      <w:r>
+        <w:t> » à 3</w:t>
+      </w:r>
+    </w:p>
+    <w:p>
+      <w:pPr>
+        <w:jc w:val="both"/>
+      </w:pPr>
+      <w:r>
+        <w:t>« </w:t>
+      </w:r>
+      <w:r>
+        <w:t>Simulator in a seperate Group</w:t>
+      </w:r>
+      <w:r>
+        <w:t> » coché</w:t>
+      </w:r>
+    </w:p>
+    <w:p>
+      <w:pPr>
+        <w:jc w:val="both"/>
+      </w:pPr>
+      <w:r>
+        <w:t>Le simulateur se lance avec l’option « -sim », il joue la parti</w:t>
+      </w:r>
+      <w:r>
+        <w:t>e</w:t>
+      </w:r>
+      <w:r>
+        <w:t xml:space="preserve"> rythmique indépendamment des solistes saxo et synthé.</w:t>
+      </w:r>
+    </w:p>
+    <w:p>
+      <w:pPr>
+        <w:jc w:val="both"/>
+      </w:pPr>
+      <w:r>
+        <w:t>Tous les patterns ont la même longueur de 4 pulsations, il est donc plus économique en ressource de prendre un tick de 4 pulsations. Ceci permet de synchroniser facilement les transpositions. La limite serait sur des changements de tempo qui ne sont pas à l’ordre du jour pour cette pièce funky.</w:t>
+      </w:r>
+    </w:p>
+    <w:p>
+      <w:r>
+        <w:rPr>
+          <w:noProof/>
+        </w:rPr>
+        <w:lastRenderedPageBreak/>
+        <w:drawing>
+          <wp:inline distT="0" distB="0" distL="0" distR="0" wp14:anchorId="2A5187BD" wp14:editId="2E941486">
+            <wp:extent cx="4168140" cy="8655090"/>
+            <wp:effectExtent l="0" t="0" r="3810" b="0"/>
+            <wp:docPr id="85" name="Image 85"/>
+            <wp:cNvGraphicFramePr>
+              <a:graphicFrameLocks xmlns:a="http://schemas.openxmlformats.org/drawingml/2006/main" noChangeAspect="1"/>
+            </wp:cNvGraphicFramePr>
+            <a:graphic xmlns:a="http://schemas.openxmlformats.org/drawingml/2006/main">
+              <a:graphicData uri="http://schemas.openxmlformats.org/drawingml/2006/picture">
+                <pic:pic xmlns:pic="http://schemas.openxmlformats.org/drawingml/2006/picture">
+                  <pic:nvPicPr>
+                    <pic:cNvPr id="1" name=""/>
+                    <pic:cNvPicPr/>
+                  </pic:nvPicPr>
+                  <pic:blipFill>
+                    <a:blip r:embed="rId93"/>
+                    <a:stretch>
+                      <a:fillRect/>
+                    </a:stretch>
+                  </pic:blipFill>
+                  <pic:spPr>
+                    <a:xfrm>
+                      <a:off x="0" y="0"/>
+                      <a:ext cx="4174994" cy="8669323"/>
+                    </a:xfrm>
+                    <a:prstGeom prst="rect">
+                      <a:avLst/>
+                    </a:prstGeom>
+                  </pic:spPr>
+                </pic:pic>
+              </a:graphicData>
+            </a:graphic>
+          </wp:inline>
+        </w:drawing>
+      </w:r>
+    </w:p>
+    <w:p>
+      <w:pPr>
+        <w:pStyle w:val="Titre3"/>
+      </w:pPr>
+      <w:bookmarkStart w:id="68" w:name="_Toc108615806"/>
+      <w:r>
+        <w:lastRenderedPageBreak/>
+        <w:t>Exemple de transposition en boucle</w:t>
+      </w:r>
+      <w:bookmarkEnd w:id="68"/>
+    </w:p>
+    <w:p/>
+    <w:p>
+      <w:pPr>
+        <w:rPr>
+          <w:rFonts w:eastAsiaTheme="majorEastAsia"/>
+        </w:rPr>
+      </w:pPr>
+      <w:r>
+        <w:rPr>
+          <w:noProof/>
+        </w:rPr>
+        <w:drawing>
+          <wp:inline distT="0" distB="0" distL="0" distR="0" wp14:anchorId="3331A1A2" wp14:editId="0DC3BC0B">
+            <wp:extent cx="3105509" cy="2796848"/>
+            <wp:effectExtent l="0" t="0" r="0" b="3810"/>
+            <wp:docPr id="17" name="Image 17"/>
+            <wp:cNvGraphicFramePr>
+              <a:graphicFrameLocks xmlns:a="http://schemas.openxmlformats.org/drawingml/2006/main" noChangeAspect="1"/>
+            </wp:cNvGraphicFramePr>
+            <a:graphic xmlns:a="http://schemas.openxmlformats.org/drawingml/2006/main">
+              <a:graphicData uri="http://schemas.openxmlformats.org/drawingml/2006/picture">
+                <pic:pic xmlns:pic="http://schemas.openxmlformats.org/drawingml/2006/picture">
+                  <pic:nvPicPr>
+                    <pic:cNvPr id="1" name=""/>
+                    <pic:cNvPicPr/>
+                  </pic:nvPicPr>
+                  <pic:blipFill>
+                    <a:blip r:embed="rId94"/>
+                    <a:stretch>
+                      <a:fillRect/>
+                    </a:stretch>
+                  </pic:blipFill>
+                  <pic:spPr>
+                    <a:xfrm>
+                      <a:off x="0" y="0"/>
                       <a:ext cx="3113761" cy="2804280"/>
                     </a:xfrm>
                     <a:prstGeom prst="rect">
@@ -24293,7 +24796,7 @@
                     <pic:cNvPicPr/>
                   </pic:nvPicPr>
                   <pic:blipFill>
-                    <a:blip r:embed="rId89"/>
+                    <a:blip r:embed="rId95"/>
                     <a:stretch>
                       <a:fillRect/>
                     </a:stretch>
@@ -24333,7 +24836,7 @@
                     <pic:cNvPicPr/>
                   </pic:nvPicPr>
                   <pic:blipFill>
-                    <a:blip r:embed="rId90"/>
+                    <a:blip r:embed="rId96"/>
                     <a:stretch>
                       <a:fillRect/>
                     </a:stretch>
@@ -24399,7 +24902,7 @@
                     <pic:cNvPicPr/>
                   </pic:nvPicPr>
                   <pic:blipFill>
-                    <a:blip r:embed="rId91"/>
+                    <a:blip r:embed="rId97"/>
                     <a:stretch>
                       <a:fillRect/>
                     </a:stretch>
@@ -24439,7 +24942,7 @@
                     <pic:cNvPicPr/>
                   </pic:nvPicPr>
                   <pic:blipFill>
-                    <a:blip r:embed="rId92"/>
+                    <a:blip r:embed="rId98"/>
                     <a:stretch>
                       <a:fillRect/>
                     </a:stretch>
@@ -24533,7 +25036,7 @@
                     <pic:cNvPicPr/>
                   </pic:nvPicPr>
                   <pic:blipFill>
-                    <a:blip r:embed="rId93"/>
+                    <a:blip r:embed="rId99"/>
                     <a:stretch>
                       <a:fillRect/>
                     </a:stretch>
@@ -24594,7 +25097,7 @@
                     <pic:cNvPicPr/>
                   </pic:nvPicPr>
                   <pic:blipFill>
-                    <a:blip r:embed="rId94">
+                    <a:blip r:embed="rId100">
                       <a:extLst>
                         <a:ext uri="{28A0092B-C50C-407E-A947-70E740481C1C}">
                           <a14:useLocalDpi xmlns:a14="http://schemas.microsoft.com/office/drawing/2010/main" val="0"/>
@@ -24670,7 +25173,7 @@
                     <pic:cNvPicPr/>
                   </pic:nvPicPr>
                   <pic:blipFill>
-                    <a:blip r:embed="rId95"/>
+                    <a:blip r:embed="rId101"/>
                     <a:stretch>
                       <a:fillRect/>
                     </a:stretch>
@@ -24717,7 +25220,7 @@
                     <pic:cNvPicPr/>
                   </pic:nvPicPr>
                   <pic:blipFill>
-                    <a:blip r:embed="rId96"/>
+                    <a:blip r:embed="rId102"/>
                     <a:stretch>
                       <a:fillRect/>
                     </a:stretch>
@@ -24764,7 +25267,7 @@
                     <pic:cNvPicPr/>
                   </pic:nvPicPr>
                   <pic:blipFill>
-                    <a:blip r:embed="rId97"/>
+                    <a:blip r:embed="rId103"/>
                     <a:stretch>
                       <a:fillRect/>
                     </a:stretch>
@@ -24812,7 +25315,7 @@
                     <pic:cNvPicPr/>
                   </pic:nvPicPr>
                   <pic:blipFill>
-                    <a:blip r:embed="rId98"/>
+                    <a:blip r:embed="rId104"/>
                     <a:stretch>
                       <a:fillRect/>
                     </a:stretch>
@@ -24862,7 +25365,7 @@
                     <pic:cNvPicPr/>
                   </pic:nvPicPr>
                   <pic:blipFill>
-                    <a:blip r:embed="rId99"/>
+                    <a:blip r:embed="rId105"/>
                     <a:stretch>
                       <a:fillRect/>
                     </a:stretch>
@@ -26783,7 +27286,7 @@
                     <pic:cNvPicPr/>
                   </pic:nvPicPr>
                   <pic:blipFill>
-                    <a:blip r:embed="rId100">
+                    <a:blip r:embed="rId106">
                       <a:extLst>
                         <a:ext uri="{28A0092B-C50C-407E-A947-70E740481C1C}">
                           <a14:useLocalDpi xmlns:a14="http://schemas.microsoft.com/office/drawing/2010/main" val="0"/>
@@ -26903,7 +27406,7 @@
                     <pic:cNvPicPr/>
                   </pic:nvPicPr>
                   <pic:blipFill>
-                    <a:blip r:embed="rId101">
+                    <a:blip r:embed="rId107">
                       <a:extLst>
                         <a:ext uri="{28A0092B-C50C-407E-A947-70E740481C1C}">
                           <a14:useLocalDpi xmlns:a14="http://schemas.microsoft.com/office/drawing/2010/main" val="0"/>
@@ -27011,7 +27514,7 @@
                     <pic:cNvPicPr/>
                   </pic:nvPicPr>
                   <pic:blipFill>
-                    <a:blip r:embed="rId102">
+                    <a:blip r:embed="rId108">
                       <a:extLst>
                         <a:ext uri="{28A0092B-C50C-407E-A947-70E740481C1C}">
                           <a14:useLocalDpi xmlns:a14="http://schemas.microsoft.com/office/drawing/2010/main" val="0"/>
@@ -27071,7 +27574,7 @@
                     <pic:cNvPicPr/>
                   </pic:nvPicPr>
                   <pic:blipFill>
-                    <a:blip r:embed="rId103">
+                    <a:blip r:embed="rId109">
                       <a:extLst>
                         <a:ext uri="{28A0092B-C50C-407E-A947-70E740481C1C}">
                           <a14:useLocalDpi xmlns:a14="http://schemas.microsoft.com/office/drawing/2010/main" val="0"/>
@@ -27322,7 +27825,7 @@
                     <pic:cNvPicPr/>
                   </pic:nvPicPr>
                   <pic:blipFill>
-                    <a:blip r:embed="rId104">
+                    <a:blip r:embed="rId110">
                       <a:extLst>
                         <a:ext uri="{28A0092B-C50C-407E-A947-70E740481C1C}">
                           <a14:useLocalDpi xmlns:a14="http://schemas.microsoft.com/office/drawing/2010/main" val="0"/>
@@ -27382,7 +27885,7 @@
                     <pic:cNvPicPr/>
                   </pic:nvPicPr>
                   <pic:blipFill>
-                    <a:blip r:embed="rId105">
+                    <a:blip r:embed="rId111">
                       <a:extLst>
                         <a:ext uri="{28A0092B-C50C-407E-A947-70E740481C1C}">
                           <a14:useLocalDpi xmlns:a14="http://schemas.microsoft.com/office/drawing/2010/main" val="0"/>
@@ -27570,7 +28073,7 @@
                     <pic:cNvPicPr/>
                   </pic:nvPicPr>
                   <pic:blipFill>
-                    <a:blip r:embed="rId106"/>
+                    <a:blip r:embed="rId112"/>
                     <a:stretch>
                       <a:fillRect/>
                     </a:stretch>
@@ -27721,7 +28224,7 @@
                     <pic:cNvPicPr/>
                   </pic:nvPicPr>
                   <pic:blipFill>
-                    <a:blip r:embed="rId107"/>
+                    <a:blip r:embed="rId113"/>
                     <a:stretch>
                       <a:fillRect/>
                     </a:stretch>
@@ -27797,7 +28300,7 @@
                     <pic:cNvPicPr/>
                   </pic:nvPicPr>
                   <pic:blipFill>
-                    <a:blip r:embed="rId108"/>
+                    <a:blip r:embed="rId114"/>
                     <a:stretch>
                       <a:fillRect/>
                     </a:stretch>
@@ -27873,7 +28376,7 @@
                     <pic:cNvPicPr/>
                   </pic:nvPicPr>
                   <pic:blipFill>
-                    <a:blip r:embed="rId109"/>
+                    <a:blip r:embed="rId115"/>
                     <a:stretch>
                       <a:fillRect/>
                     </a:stretch>
@@ -28663,14 +29166,11 @@
         <w:jc w:val="both"/>
       </w:pPr>
       <w:r>
+        <w:lastRenderedPageBreak/>
         <w:t>Comme présenté dans cette documentation, l</w:t>
       </w:r>
       <w:r>
-        <w:t xml:space="preserve">a configuration des ports MIDI ne présente pas de difficultés, on fera attention au port IN utilisé pour les commandes Skini vers Ableton qui doit </w:t>
-      </w:r>
-      <w:r>
-        <w:lastRenderedPageBreak/>
-        <w:t>autoriser les Télécommandes (« Téléc. ») et le port OUT utilisé par Ableton pour émettre des messages MIDI vers Skini (passerelle Processing) qui doit aussi autoriser les Télécommandes.</w:t>
+        <w:t>a configuration des ports MIDI ne présente pas de difficultés, on fera attention au port IN utilisé pour les commandes Skini vers Ableton qui doit autoriser les Télécommandes (« Téléc. ») et le port OUT utilisé par Ableton pour émettre des messages MIDI vers Skini (passerelle Processing) qui doit aussi autoriser les Télécommandes.</w:t>
       </w:r>
       <w:r>
         <w:t xml:space="preserve"> </w:t>
@@ -28759,7 +29259,7 @@
                     <pic:cNvPicPr/>
                   </pic:nvPicPr>
                   <pic:blipFill>
-                    <a:blip r:embed="rId110" cstate="print">
+                    <a:blip r:embed="rId116" cstate="print">
                       <a:extLst>
                         <a:ext uri="{28A0092B-C50C-407E-A947-70E740481C1C}">
                           <a14:useLocalDpi xmlns:a14="http://schemas.microsoft.com/office/drawing/2010/main" val="0"/>
@@ -28971,6 +29471,7 @@
           <w:i/>
           <w:iCs/>
         </w:rPr>
+        <w:lastRenderedPageBreak/>
         <w:t>docs</w:t>
       </w:r>
       <w:r>
@@ -28986,7 +29487,6 @@
           <w:i/>
           <w:iCs/>
         </w:rPr>
-        <w:lastRenderedPageBreak/>
         <w:t>images</w:t>
       </w:r>
       <w:r>
@@ -29355,7 +29855,7 @@
                     <pic:cNvPicPr/>
                   </pic:nvPicPr>
                   <pic:blipFill>
-                    <a:blip r:embed="rId111"/>
+                    <a:blip r:embed="rId117"/>
                     <a:stretch>
                       <a:fillRect/>
                     </a:stretch>
@@ -29653,7 +30153,11 @@
         <w:t xml:space="preserve"> La correspondance doit être fait dans Processing (sequenceurSkini.pde) dans le tableau « myBusIn »</w:t>
       </w:r>
       <w:r>
-        <w:t xml:space="preserve"> et dans les tests de provenance des commandes MIDI (OSCMidi). Pr</w:t>
+        <w:t xml:space="preserve"> et dans les tests de provenance des commandes MIDI (OSCMidi). </w:t>
+      </w:r>
+      <w:r>
+        <w:lastRenderedPageBreak/>
+        <w:t>Pr</w:t>
       </w:r>
       <w:r>
         <w:t>o</w:t>
@@ -29671,7 +30175,6 @@
         </w:numPr>
       </w:pPr>
       <w:r>
-        <w:lastRenderedPageBreak/>
         <w:t>Ableton envoie sur ce canal les commandes MIDI de lancement des clips.</w:t>
       </w:r>
     </w:p>
@@ -30644,7 +31147,7 @@
                     <pic:cNvPicPr/>
                   </pic:nvPicPr>
                   <pic:blipFill>
-                    <a:blip r:embed="rId112">
+                    <a:blip r:embed="rId118">
                       <a:extLst>
                         <a:ext uri="{28A0092B-C50C-407E-A947-70E740481C1C}">
                           <a14:useLocalDpi xmlns:a14="http://schemas.microsoft.com/office/drawing/2010/main" val="0"/>
@@ -30729,7 +31232,7 @@
                     <pic:cNvPicPr/>
                   </pic:nvPicPr>
                   <pic:blipFill>
-                    <a:blip r:embed="rId113"/>
+                    <a:blip r:embed="rId119"/>
                     <a:stretch>
                       <a:fillRect/>
                     </a:stretch>
@@ -30777,7 +31280,7 @@
                     <pic:cNvPicPr/>
                   </pic:nvPicPr>
                   <pic:blipFill>
-                    <a:blip r:embed="rId114"/>
+                    <a:blip r:embed="rId120"/>
                     <a:stretch>
                       <a:fillRect/>
                     </a:stretch>
@@ -30804,12 +31307,7 @@
       </w:pPr>
     </w:p>
     <w:sectPr>
-      <w:headerReference w:type="even" r:id="rId115"/>
-      <w:headerReference w:type="default" r:id="rId116"/>
-      <w:footerReference w:type="even" r:id="rId117"/>
-      <w:footerReference w:type="default" r:id="rId118"/>
-      <w:headerReference w:type="first" r:id="rId119"/>
-      <w:footerReference w:type="first" r:id="rId120"/>
+      <w:footerReference w:type="default" r:id="rId121"/>
       <w:type w:val="continuous"/>
       <w:pgSz w:w="11906" w:h="16838"/>
       <w:pgMar w:top="1701" w:right="1701" w:bottom="1701" w:left="1701" w:header="709" w:footer="709" w:gutter="0"/>
@@ -30852,255 +31350,6 @@
     <w:pPr>
       <w:pStyle w:val="Pieddepage"/>
     </w:pPr>
-  </w:p>
-</w:ftr>
-</file>
-
-<file path=word/footer2.xml><?xml version="1.0" encoding="utf-8"?>
-<w:ftr xmlns:wpc="http://schemas.microsoft.com/office/word/2010/wordprocessingCanvas" xmlns:cx="http://schemas.microsoft.com/office/drawing/2014/chartex" xmlns:cx1="http://schemas.microsoft.com/office/drawing/2015/9/8/chartex" xmlns:cx2="http://schemas.microsoft.com/office/drawing/2015/10/21/chartex" xmlns:cx3="http://schemas.microsoft.com/office/drawing/2016/5/9/chartex" xmlns:cx4="http://schemas.microsoft.com/office/drawing/2016/5/10/chartex" xmlns:cx5="http://schemas.microsoft.com/office/drawing/2016/5/11/chartex" xmlns:cx6="http://schemas.microsoft.com/office/drawing/2016/5/12/chartex" xmlns:cx7="http://schemas.microsoft.com/office/drawing/2016/5/13/chartex" xmlns:cx8="http://schemas.microsoft.com/office/drawing/2016/5/14/chartex" xmlns:mc="http://schemas.openxmlformats.org/markup-compatibility/2006" xmlns:aink="http://schemas.microsoft.com/office/drawing/2016/ink" xmlns:am3d="http://schemas.microsoft.com/office/drawing/2017/model3d" xmlns:o="urn:schemas-microsoft-com:office:office" xmlns:oel="http://schemas.microsoft.com/office/2019/extlst" xmlns:r="http://schemas.openxmlformats.org/officeDocument/2006/relationships" xmlns:m="http://schemas.openxmlformats.org/officeDocument/2006/math" xmlns:v="urn:schemas-microsoft-com:vml" xmlns:wp14="http://schemas.microsoft.com/office/word/2010/wordprocessingDrawing" xmlns:wp="http://schemas.openxmlformats.org/drawingml/2006/wordprocessingDrawing" xmlns:w10="urn:schemas-microsoft-com:office:word" xmlns:w="http://schemas.openxmlformats.org/wordprocessingml/2006/main" xmlns:w14="http://schemas.microsoft.com/office/word/2010/wordml" xmlns:w15="http://schemas.microsoft.com/office/word/2012/wordml" xmlns:w16cex="http://schemas.microsoft.com/office/word/2018/wordml/cex" xmlns:w16cid="http://schemas.microsoft.com/office/word/2016/wordml/cid" xmlns:w16="http://schemas.microsoft.com/office/word/2018/wordml" xmlns:w16sdtdh="http://schemas.microsoft.com/office/word/2020/wordml/sdtdatahash" xmlns:w16se="http://schemas.microsoft.com/office/word/2015/wordml/symex" xmlns:wpg="http://schemas.microsoft.com/office/word/2010/wordprocessingGroup" xmlns:wpi="http://schemas.microsoft.com/office/word/2010/wordprocessingInk" xmlns:wne="http://schemas.microsoft.com/office/word/2006/wordml" xmlns:wps="http://schemas.microsoft.com/office/word/2010/wordprocessingShape" mc:Ignorable="w14 w15 w16se w16cid w16 w16cex w16sdtdh wp14">
-  <w:p>
-    <w:pPr>
-      <w:pStyle w:val="Pieddepage"/>
-    </w:pPr>
-    <w:r>
-      <w:rPr>
-        <w:noProof/>
-        <w:color w:val="808080" w:themeColor="background1" w:themeShade="80"/>
-      </w:rPr>
-      <mc:AlternateContent>
-        <mc:Choice Requires="wpg">
-          <w:drawing>
-            <wp:anchor distT="0" distB="0" distL="0" distR="0" simplePos="0" relativeHeight="251660288" behindDoc="0" locked="0" layoutInCell="1" allowOverlap="1" wp14:anchorId="763D60BB" wp14:editId="2BB4CFF5">
-              <wp:simplePos x="0" y="0"/>
-              <wp:positionH relativeFrom="margin">
-                <wp:align>right</wp:align>
-              </wp:positionH>
-              <mc:AlternateContent>
-                <mc:Choice Requires="wp14">
-                  <wp:positionV relativeFrom="bottomMargin">
-                    <wp14:pctPosVOffset>20000</wp14:pctPosVOffset>
-                  </wp:positionV>
-                </mc:Choice>
-                <mc:Fallback>
-                  <wp:positionV relativeFrom="page">
-                    <wp:posOffset>9827895</wp:posOffset>
-                  </wp:positionV>
-                </mc:Fallback>
-              </mc:AlternateContent>
-              <wp:extent cx="5943600" cy="320040"/>
-              <wp:effectExtent l="0" t="0" r="0" b="3810"/>
-              <wp:wrapSquare wrapText="bothSides"/>
-              <wp:docPr id="37" name="Groupe 37"/>
-              <wp:cNvGraphicFramePr/>
-              <a:graphic xmlns:a="http://schemas.openxmlformats.org/drawingml/2006/main">
-                <a:graphicData uri="http://schemas.microsoft.com/office/word/2010/wordprocessingGroup">
-                  <wpg:wgp>
-                    <wpg:cNvGrpSpPr/>
-                    <wpg:grpSpPr>
-                      <a:xfrm>
-                        <a:off x="0" y="0"/>
-                        <a:ext cx="5943600" cy="320040"/>
-                        <a:chOff x="0" y="0"/>
-                        <a:chExt cx="5962650" cy="323851"/>
-                      </a:xfrm>
-                    </wpg:grpSpPr>
-                    <wps:wsp>
-                      <wps:cNvPr id="38" name="Rectangle 38"/>
-                      <wps:cNvSpPr/>
-                      <wps:spPr>
-                        <a:xfrm>
-                          <a:off x="19050" y="0"/>
-                          <a:ext cx="5943600" cy="18826"/>
-                        </a:xfrm>
-                        <a:prstGeom prst="rect">
-                          <a:avLst/>
-                        </a:prstGeom>
-                        <a:solidFill>
-                          <a:schemeClr val="tx1"/>
-                        </a:solidFill>
-                        <a:ln>
-                          <a:noFill/>
-                        </a:ln>
-                      </wps:spPr>
-                      <wps:style>
-                        <a:lnRef idx="2">
-                          <a:schemeClr val="accent1">
-                            <a:shade val="50000"/>
-                          </a:schemeClr>
-                        </a:lnRef>
-                        <a:fillRef idx="1">
-                          <a:schemeClr val="accent1"/>
-                        </a:fillRef>
-                        <a:effectRef idx="0">
-                          <a:schemeClr val="accent1"/>
-                        </a:effectRef>
-                        <a:fontRef idx="minor">
-                          <a:schemeClr val="lt1"/>
-                        </a:fontRef>
-                      </wps:style>
-                      <wps:bodyPr rot="0" spcFirstLastPara="0" vertOverflow="overflow" horzOverflow="overflow" vert="horz" wrap="square" lIns="91440" tIns="45720" rIns="91440" bIns="45720" numCol="1" spcCol="0" rtlCol="0" fromWordArt="0" anchor="ctr" anchorCtr="0" forceAA="0" compatLnSpc="1">
-                        <a:prstTxWarp prst="textNoShape">
-                          <a:avLst/>
-                        </a:prstTxWarp>
-                        <a:noAutofit/>
-                      </wps:bodyPr>
-                    </wps:wsp>
-                    <wps:wsp>
-                      <wps:cNvPr id="39" name="Zone de texte 39"/>
-                      <wps:cNvSpPr txBox="1"/>
-                      <wps:spPr>
-                        <a:xfrm>
-                          <a:off x="0" y="66676"/>
-                          <a:ext cx="5943600" cy="257175"/>
-                        </a:xfrm>
-                        <a:prstGeom prst="rect">
-                          <a:avLst/>
-                        </a:prstGeom>
-                        <a:noFill/>
-                        <a:ln w="6350">
-                          <a:noFill/>
-                        </a:ln>
-                        <a:effectLst/>
-                      </wps:spPr>
-                      <wps:style>
-                        <a:lnRef idx="0">
-                          <a:schemeClr val="accent1"/>
-                        </a:lnRef>
-                        <a:fillRef idx="0">
-                          <a:schemeClr val="accent1"/>
-                        </a:fillRef>
-                        <a:effectRef idx="0">
-                          <a:schemeClr val="accent1"/>
-                        </a:effectRef>
-                        <a:fontRef idx="minor">
-                          <a:schemeClr val="dk1"/>
-                        </a:fontRef>
-                      </wps:style>
-                      <wps:txbx>
-                        <w:txbxContent>
-                          <w:sdt>
-                            <w:sdtPr>
-                              <w:rPr>
-                                <w:color w:val="7F7F7F" w:themeColor="text1" w:themeTint="80"/>
-                              </w:rPr>
-                              <w:alias w:val="Date "/>
-                              <w:tag w:val=""/>
-                              <w:id w:val="-1063724354"/>
-                              <w:dataBinding w:prefixMappings="xmlns:ns0='http://schemas.microsoft.com/office/2006/coverPageProps' " w:xpath="/ns0:CoverPageProperties[1]/ns0:PublishDate[1]" w:storeItemID="{55AF091B-3C7A-41E3-B477-F2FDAA23CFDA}"/>
-                              <w:date w:fullDate="2022-07-13T00:00:00Z">
-                                <w:dateFormat w:val="dd MMMM yyyy"/>
-                                <w:lid w:val="fr-FR"/>
-                                <w:storeMappedDataAs w:val="dateTime"/>
-                                <w:calendar w:val="gregorian"/>
-                              </w:date>
-                            </w:sdtPr>
-                            <w:sdtContent>
-                              <w:p>
-                                <w:pPr>
-                                  <w:jc w:val="right"/>
-                                  <w:rPr>
-                                    <w:color w:val="7F7F7F" w:themeColor="text1" w:themeTint="80"/>
-                                  </w:rPr>
-                                </w:pPr>
-                                <w:r>
-                                  <w:rPr>
-                                    <w:color w:val="7F7F7F" w:themeColor="text1" w:themeTint="80"/>
-                                  </w:rPr>
-                                  <w:t>13 juillet 2022</w:t>
-                                </w:r>
-                              </w:p>
-                            </w:sdtContent>
-                          </w:sdt>
-                          <w:p>
-                            <w:pPr>
-                              <w:jc w:val="right"/>
-                              <w:rPr>
-                                <w:color w:val="808080" w:themeColor="background1" w:themeShade="80"/>
-                              </w:rPr>
-                            </w:pPr>
-                          </w:p>
-                        </w:txbxContent>
-                      </wps:txbx>
-                      <wps:bodyPr rot="0" spcFirstLastPara="0" vertOverflow="overflow" horzOverflow="overflow" vert="horz" wrap="square" lIns="91440" tIns="45720" rIns="91440" bIns="0" numCol="1" spcCol="0" rtlCol="0" fromWordArt="0" anchor="b" anchorCtr="0" forceAA="0" compatLnSpc="1">
-                        <a:prstTxWarp prst="textNoShape">
-                          <a:avLst/>
-                        </a:prstTxWarp>
-                        <a:noAutofit/>
-                      </wps:bodyPr>
-                    </wps:wsp>
-                  </wpg:wgp>
-                </a:graphicData>
-              </a:graphic>
-              <wp14:sizeRelH relativeFrom="margin">
-                <wp14:pctWidth>100000</wp14:pctWidth>
-              </wp14:sizeRelH>
-              <wp14:sizeRelV relativeFrom="margin">
-                <wp14:pctHeight>0</wp14:pctHeight>
-              </wp14:sizeRelV>
-            </wp:anchor>
-          </w:drawing>
-        </mc:Choice>
-        <mc:Fallback>
-          <w:pict>
-            <v:group w14:anchorId="763D60BB" id="Groupe 37" o:spid="_x0000_s1039" style="position:absolute;margin-left:416.8pt;margin-top:0;width:468pt;height:25.2pt;z-index:251660288;mso-width-percent:1000;mso-top-percent:200;mso-wrap-distance-left:0;mso-wrap-distance-right:0;mso-position-horizontal:right;mso-position-horizontal-relative:margin;mso-position-vertical-relative:bottom-margin-area;mso-width-percent:1000;mso-top-percent:200;mso-width-relative:margin;mso-height-relative:margin" coordsize="59626,3238" o:gfxdata="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">
-              <v:rect id="Rectangle 38" o:spid="_x0000_s1040" style="position:absolute;left:190;width:59436;height:188;visibility:visible;mso-wrap-style:square;v-text-anchor:middle" o:gfxdata="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" fillcolor="black [3213]" stroked="f" strokeweight="1pt"/>
-              <v:shapetype id="_x0000_t202" coordsize="21600,21600" o:spt="202" path="m,l,21600r21600,l21600,xe">
-                <v:stroke joinstyle="miter"/>
-                <v:path gradientshapeok="t" o:connecttype="rect"/>
-              </v:shapetype>
-              <v:shape id="Zone de texte 39" o:spid="_x0000_s1041" type="#_x0000_t202" style="position:absolute;top:666;width:59436;height:2572;visibility:visible;mso-wrap-style:square;v-text-anchor:bottom" o:gfxdata="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" filled="f" stroked="f" strokeweight=".5pt">
-                <v:textbox inset=",,,0">
-                  <w:txbxContent>
-                    <w:sdt>
-                      <w:sdtPr>
-                        <w:rPr>
-                          <w:color w:val="7F7F7F" w:themeColor="text1" w:themeTint="80"/>
-                        </w:rPr>
-                        <w:alias w:val="Date "/>
-                        <w:tag w:val=""/>
-                        <w:id w:val="-1063724354"/>
-                        <w:dataBinding w:prefixMappings="xmlns:ns0='http://schemas.microsoft.com/office/2006/coverPageProps' " w:xpath="/ns0:CoverPageProperties[1]/ns0:PublishDate[1]" w:storeItemID="{55AF091B-3C7A-41E3-B477-F2FDAA23CFDA}"/>
-                        <w:date w:fullDate="2022-07-13T00:00:00Z">
-                          <w:dateFormat w:val="dd MMMM yyyy"/>
-                          <w:lid w:val="fr-FR"/>
-                          <w:storeMappedDataAs w:val="dateTime"/>
-                          <w:calendar w:val="gregorian"/>
-                        </w:date>
-                      </w:sdtPr>
-                      <w:sdtContent>
-                        <w:p>
-                          <w:pPr>
-                            <w:jc w:val="right"/>
-                            <w:rPr>
-                              <w:color w:val="7F7F7F" w:themeColor="text1" w:themeTint="80"/>
-                            </w:rPr>
-                          </w:pPr>
-                          <w:r>
-                            <w:rPr>
-                              <w:color w:val="7F7F7F" w:themeColor="text1" w:themeTint="80"/>
-                            </w:rPr>
-                            <w:t>13 juillet 2022</w:t>
-                          </w:r>
-                        </w:p>
-                      </w:sdtContent>
-                    </w:sdt>
-                    <w:p>
-                      <w:pPr>
-                        <w:jc w:val="right"/>
-                        <w:rPr>
-                          <w:color w:val="808080" w:themeColor="background1" w:themeShade="80"/>
-                        </w:rPr>
-                      </w:pPr>
-                    </w:p>
-                  </w:txbxContent>
-                </v:textbox>
-              </v:shape>
-              <w10:wrap type="square" anchorx="margin" anchory="margin"/>
-            </v:group>
-          </w:pict>
-        </mc:Fallback>
-      </mc:AlternateContent>
-    </w:r>
     <w:r>
       <w:rPr>
         <w:noProof/>
@@ -31108,23 +31357,14 @@
       <mc:AlternateContent>
         <mc:Choice Requires="wps">
           <w:drawing>
-            <wp:anchor distT="0" distB="0" distL="0" distR="0" simplePos="0" relativeHeight="251659264" behindDoc="0" locked="0" layoutInCell="1" allowOverlap="1" wp14:anchorId="529AC4BE" wp14:editId="167A8597">
+            <wp:anchor distT="0" distB="0" distL="0" distR="0" simplePos="0" relativeHeight="251659264" behindDoc="0" locked="0" layoutInCell="1" allowOverlap="1" wp14:anchorId="529AC4BE" wp14:editId="257535E5">
               <wp:simplePos x="0" y="0"/>
               <wp:positionH relativeFrom="rightMargin">
-                <wp:align>left</wp:align>
+                <wp:posOffset>45720</wp:posOffset>
               </wp:positionH>
-              <mc:AlternateContent>
-                <mc:Choice Requires="wp14">
-                  <wp:positionV relativeFrom="bottomMargin">
-                    <wp14:pctPosVOffset>20000</wp14:pctPosVOffset>
-                  </wp:positionV>
-                </mc:Choice>
-                <mc:Fallback>
-                  <wp:positionV relativeFrom="page">
-                    <wp:posOffset>9827895</wp:posOffset>
-                  </wp:positionV>
-                </mc:Fallback>
-              </mc:AlternateContent>
+              <wp:positionV relativeFrom="bottomMargin">
+                <wp:posOffset>53191</wp:posOffset>
+              </wp:positionV>
               <wp:extent cx="457200" cy="320040"/>
               <wp:effectExtent l="0" t="0" r="0" b="3810"/>
               <wp:wrapSquare wrapText="bothSides"/>
@@ -31239,7 +31479,7 @@
         </mc:Choice>
         <mc:Fallback>
           <w:pict>
-            <v:rect w14:anchorId="529AC4BE" id="Rectangle 40" o:spid="_x0000_s1042" style="position:absolute;margin-left:0;margin-top:0;width:36pt;height:25.2pt;z-index:251659264;visibility:visible;mso-wrap-style:square;mso-width-percent:0;mso-height-percent:0;mso-top-percent:200;mso-wrap-distance-left:0;mso-wrap-distance-top:0;mso-wrap-distance-right:0;mso-wrap-distance-bottom:0;mso-position-horizontal:left;mso-position-horizontal-relative:right-margin-area;mso-position-vertical-relative:bottom-margin-area;mso-width-percent:0;mso-height-percent:0;mso-top-percent:200;mso-width-relative:margin;mso-height-relative:margin;v-text-anchor:bottom" o:gfxdata="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" fillcolor="black [3213]" stroked="f" strokeweight="3pt">
+            <v:rect w14:anchorId="529AC4BE" id="Rectangle 40" o:spid="_x0000_s1039" style="position:absolute;margin-left:3.6pt;margin-top:4.2pt;width:36pt;height:25.2pt;z-index:251659264;visibility:visible;mso-wrap-style:square;mso-width-percent:0;mso-height-percent:0;mso-wrap-distance-left:0;mso-wrap-distance-top:0;mso-wrap-distance-right:0;mso-wrap-distance-bottom:0;mso-position-horizontal:absolute;mso-position-horizontal-relative:right-margin-area;mso-position-vertical:absolute;mso-position-vertical-relative:bottom-margin-area;mso-width-percent:0;mso-height-percent:0;mso-width-relative:margin;mso-height-relative:margin;v-text-anchor:bottom" o:gfxdata="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" fillcolor="black [3213]" stroked="f" strokeweight="3pt">
               <v:textbox>
                 <w:txbxContent>
                   <w:p>
@@ -31300,16 +31540,236 @@
         </mc:Fallback>
       </mc:AlternateContent>
     </w:r>
-  </w:p>
-</w:ftr>
-</file>
-
-<file path=word/footer3.xml><?xml version="1.0" encoding="utf-8"?>
-<w:ftr xmlns:wpc="http://schemas.microsoft.com/office/word/2010/wordprocessingCanvas" xmlns:cx="http://schemas.microsoft.com/office/drawing/2014/chartex" xmlns:cx1="http://schemas.microsoft.com/office/drawing/2015/9/8/chartex" xmlns:cx2="http://schemas.microsoft.com/office/drawing/2015/10/21/chartex" xmlns:cx3="http://schemas.microsoft.com/office/drawing/2016/5/9/chartex" xmlns:cx4="http://schemas.microsoft.com/office/drawing/2016/5/10/chartex" xmlns:cx5="http://schemas.microsoft.com/office/drawing/2016/5/11/chartex" xmlns:cx6="http://schemas.microsoft.com/office/drawing/2016/5/12/chartex" xmlns:cx7="http://schemas.microsoft.com/office/drawing/2016/5/13/chartex" xmlns:cx8="http://schemas.microsoft.com/office/drawing/2016/5/14/chartex" xmlns:mc="http://schemas.openxmlformats.org/markup-compatibility/2006" xmlns:aink="http://schemas.microsoft.com/office/drawing/2016/ink" xmlns:am3d="http://schemas.microsoft.com/office/drawing/2017/model3d" xmlns:o="urn:schemas-microsoft-com:office:office" xmlns:oel="http://schemas.microsoft.com/office/2019/extlst" xmlns:r="http://schemas.openxmlformats.org/officeDocument/2006/relationships" xmlns:m="http://schemas.openxmlformats.org/officeDocument/2006/math" xmlns:v="urn:schemas-microsoft-com:vml" xmlns:wp14="http://schemas.microsoft.com/office/word/2010/wordprocessingDrawing" xmlns:wp="http://schemas.openxmlformats.org/drawingml/2006/wordprocessingDrawing" xmlns:w10="urn:schemas-microsoft-com:office:word" xmlns:w="http://schemas.openxmlformats.org/wordprocessingml/2006/main" xmlns:w14="http://schemas.microsoft.com/office/word/2010/wordml" xmlns:w15="http://schemas.microsoft.com/office/word/2012/wordml" xmlns:w16cex="http://schemas.microsoft.com/office/word/2018/wordml/cex" xmlns:w16cid="http://schemas.microsoft.com/office/word/2016/wordml/cid" xmlns:w16="http://schemas.microsoft.com/office/word/2018/wordml" xmlns:w16sdtdh="http://schemas.microsoft.com/office/word/2020/wordml/sdtdatahash" xmlns:w16se="http://schemas.microsoft.com/office/word/2015/wordml/symex" xmlns:wpg="http://schemas.microsoft.com/office/word/2010/wordprocessingGroup" xmlns:wpi="http://schemas.microsoft.com/office/word/2010/wordprocessingInk" xmlns:wne="http://schemas.microsoft.com/office/word/2006/wordml" xmlns:wps="http://schemas.microsoft.com/office/word/2010/wordprocessingShape" mc:Ignorable="w14 w15 w16se w16cid w16 w16cex w16sdtdh wp14">
-  <w:p>
-    <w:pPr>
-      <w:pStyle w:val="Pieddepage"/>
-    </w:pPr>
+    <w:r>
+      <w:rPr>
+        <w:noProof/>
+        <w:color w:val="808080" w:themeColor="background1" w:themeShade="80"/>
+      </w:rPr>
+      <mc:AlternateContent>
+        <mc:Choice Requires="wpg">
+          <w:drawing>
+            <wp:anchor distT="0" distB="0" distL="0" distR="0" simplePos="0" relativeHeight="251660288" behindDoc="0" locked="0" layoutInCell="1" allowOverlap="1" wp14:anchorId="763D60BB" wp14:editId="7424C822">
+              <wp:simplePos x="0" y="0"/>
+              <wp:positionH relativeFrom="margin">
+                <wp:posOffset>-17252</wp:posOffset>
+              </wp:positionH>
+              <wp:positionV relativeFrom="bottomMargin">
+                <wp:posOffset>-14903</wp:posOffset>
+              </wp:positionV>
+              <wp:extent cx="5943600" cy="320040"/>
+              <wp:effectExtent l="0" t="0" r="0" b="3810"/>
+              <wp:wrapSquare wrapText="bothSides"/>
+              <wp:docPr id="37" name="Groupe 37"/>
+              <wp:cNvGraphicFramePr/>
+              <a:graphic xmlns:a="http://schemas.openxmlformats.org/drawingml/2006/main">
+                <a:graphicData uri="http://schemas.microsoft.com/office/word/2010/wordprocessingGroup">
+                  <wpg:wgp>
+                    <wpg:cNvGrpSpPr/>
+                    <wpg:grpSpPr>
+                      <a:xfrm>
+                        <a:off x="0" y="0"/>
+                        <a:ext cx="5943600" cy="320040"/>
+                        <a:chOff x="0" y="0"/>
+                        <a:chExt cx="5962650" cy="323851"/>
+                      </a:xfrm>
+                    </wpg:grpSpPr>
+                    <wps:wsp>
+                      <wps:cNvPr id="38" name="Rectangle 38"/>
+                      <wps:cNvSpPr/>
+                      <wps:spPr>
+                        <a:xfrm>
+                          <a:off x="19050" y="0"/>
+                          <a:ext cx="5943600" cy="18826"/>
+                        </a:xfrm>
+                        <a:prstGeom prst="rect">
+                          <a:avLst/>
+                        </a:prstGeom>
+                        <a:solidFill>
+                          <a:schemeClr val="tx1"/>
+                        </a:solidFill>
+                        <a:ln>
+                          <a:noFill/>
+                        </a:ln>
+                      </wps:spPr>
+                      <wps:style>
+                        <a:lnRef idx="2">
+                          <a:schemeClr val="accent1">
+                            <a:shade val="50000"/>
+                          </a:schemeClr>
+                        </a:lnRef>
+                        <a:fillRef idx="1">
+                          <a:schemeClr val="accent1"/>
+                        </a:fillRef>
+                        <a:effectRef idx="0">
+                          <a:schemeClr val="accent1"/>
+                        </a:effectRef>
+                        <a:fontRef idx="minor">
+                          <a:schemeClr val="lt1"/>
+                        </a:fontRef>
+                      </wps:style>
+                      <wps:bodyPr rot="0" spcFirstLastPara="0" vertOverflow="overflow" horzOverflow="overflow" vert="horz" wrap="square" lIns="91440" tIns="45720" rIns="91440" bIns="45720" numCol="1" spcCol="0" rtlCol="0" fromWordArt="0" anchor="ctr" anchorCtr="0" forceAA="0" compatLnSpc="1">
+                        <a:prstTxWarp prst="textNoShape">
+                          <a:avLst/>
+                        </a:prstTxWarp>
+                        <a:noAutofit/>
+                      </wps:bodyPr>
+                    </wps:wsp>
+                    <wps:wsp>
+                      <wps:cNvPr id="39" name="Zone de texte 39"/>
+                      <wps:cNvSpPr txBox="1"/>
+                      <wps:spPr>
+                        <a:xfrm>
+                          <a:off x="0" y="66676"/>
+                          <a:ext cx="5943600" cy="257175"/>
+                        </a:xfrm>
+                        <a:prstGeom prst="rect">
+                          <a:avLst/>
+                        </a:prstGeom>
+                        <a:noFill/>
+                        <a:ln w="6350">
+                          <a:noFill/>
+                        </a:ln>
+                        <a:effectLst/>
+                      </wps:spPr>
+                      <wps:style>
+                        <a:lnRef idx="0">
+                          <a:schemeClr val="accent1"/>
+                        </a:lnRef>
+                        <a:fillRef idx="0">
+                          <a:schemeClr val="accent1"/>
+                        </a:fillRef>
+                        <a:effectRef idx="0">
+                          <a:schemeClr val="accent1"/>
+                        </a:effectRef>
+                        <a:fontRef idx="minor">
+                          <a:schemeClr val="dk1"/>
+                        </a:fontRef>
+                      </wps:style>
+                      <wps:txbx>
+                        <w:txbxContent>
+                          <w:sdt>
+                            <w:sdtPr>
+                              <w:rPr>
+                                <w:color w:val="7F7F7F" w:themeColor="text1" w:themeTint="80"/>
+                              </w:rPr>
+                              <w:alias w:val="Date "/>
+                              <w:tag w:val=""/>
+                              <w:id w:val="-1063724354"/>
+                              <w:dataBinding w:prefixMappings="xmlns:ns0='http://schemas.microsoft.com/office/2006/coverPageProps' " w:xpath="/ns0:CoverPageProperties[1]/ns0:PublishDate[1]" w:storeItemID="{55AF091B-3C7A-41E3-B477-F2FDAA23CFDA}"/>
+                              <w:date w:fullDate="2022-09-01T00:00:00Z">
+                                <w:dateFormat w:val="dd MMMM yyyy"/>
+                                <w:lid w:val="fr-FR"/>
+                                <w:storeMappedDataAs w:val="dateTime"/>
+                                <w:calendar w:val="gregorian"/>
+                              </w:date>
+                            </w:sdtPr>
+                            <w:sdtContent>
+                              <w:p>
+                                <w:pPr>
+                                  <w:jc w:val="right"/>
+                                  <w:rPr>
+                                    <w:color w:val="7F7F7F" w:themeColor="text1" w:themeTint="80"/>
+                                  </w:rPr>
+                                </w:pPr>
+                                <w:r>
+                                  <w:rPr>
+                                    <w:color w:val="7F7F7F" w:themeColor="text1" w:themeTint="80"/>
+                                  </w:rPr>
+                                  <w:t>01 septembre 2022</w:t>
+                                </w:r>
+                              </w:p>
+                            </w:sdtContent>
+                          </w:sdt>
+                          <w:p>
+                            <w:pPr>
+                              <w:jc w:val="right"/>
+                              <w:rPr>
+                                <w:color w:val="808080" w:themeColor="background1" w:themeShade="80"/>
+                              </w:rPr>
+                            </w:pPr>
+                          </w:p>
+                        </w:txbxContent>
+                      </wps:txbx>
+                      <wps:bodyPr rot="0" spcFirstLastPara="0" vertOverflow="overflow" horzOverflow="overflow" vert="horz" wrap="square" lIns="91440" tIns="45720" rIns="91440" bIns="0" numCol="1" spcCol="0" rtlCol="0" fromWordArt="0" anchor="b" anchorCtr="0" forceAA="0" compatLnSpc="1">
+                        <a:prstTxWarp prst="textNoShape">
+                          <a:avLst/>
+                        </a:prstTxWarp>
+                        <a:noAutofit/>
+                      </wps:bodyPr>
+                    </wps:wsp>
+                  </wpg:wgp>
+                </a:graphicData>
+              </a:graphic>
+              <wp14:sizeRelH relativeFrom="margin">
+                <wp14:pctWidth>100000</wp14:pctWidth>
+              </wp14:sizeRelH>
+              <wp14:sizeRelV relativeFrom="margin">
+                <wp14:pctHeight>0</wp14:pctHeight>
+              </wp14:sizeRelV>
+            </wp:anchor>
+          </w:drawing>
+        </mc:Choice>
+        <mc:Fallback>
+          <w:pict>
+            <v:group w14:anchorId="763D60BB" id="Groupe 37" o:spid="_x0000_s1040" style="position:absolute;margin-left:-1.35pt;margin-top:-1.15pt;width:468pt;height:25.2pt;z-index:251660288;mso-width-percent:1000;mso-wrap-distance-left:0;mso-wrap-distance-right:0;mso-position-horizontal-relative:margin;mso-position-vertical-relative:bottom-margin-area;mso-width-percent:1000;mso-width-relative:margin;mso-height-relative:margin" coordsize="59626,3238" o:gfxdata="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">
+              <v:rect id="Rectangle 38" o:spid="_x0000_s1041" style="position:absolute;left:190;width:59436;height:188;visibility:visible;mso-wrap-style:square;v-text-anchor:middle" o:gfxdata="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" fillcolor="black [3213]" stroked="f" strokeweight="1pt"/>
+              <v:shapetype id="_x0000_t202" coordsize="21600,21600" o:spt="202" path="m,l,21600r21600,l21600,xe">
+                <v:stroke joinstyle="miter"/>
+                <v:path gradientshapeok="t" o:connecttype="rect"/>
+              </v:shapetype>
+              <v:shape id="Zone de texte 39" o:spid="_x0000_s1042" type="#_x0000_t202" style="position:absolute;top:666;width:59436;height:2572;visibility:visible;mso-wrap-style:square;v-text-anchor:bottom" o:gfxdata="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" filled="f" stroked="f" strokeweight=".5pt">
+                <v:textbox inset=",,,0">
+                  <w:txbxContent>
+                    <w:sdt>
+                      <w:sdtPr>
+                        <w:rPr>
+                          <w:color w:val="7F7F7F" w:themeColor="text1" w:themeTint="80"/>
+                        </w:rPr>
+                        <w:alias w:val="Date "/>
+                        <w:tag w:val=""/>
+                        <w:id w:val="-1063724354"/>
+                        <w:dataBinding w:prefixMappings="xmlns:ns0='http://schemas.microsoft.com/office/2006/coverPageProps' " w:xpath="/ns0:CoverPageProperties[1]/ns0:PublishDate[1]" w:storeItemID="{55AF091B-3C7A-41E3-B477-F2FDAA23CFDA}"/>
+                        <w:date w:fullDate="2022-09-01T00:00:00Z">
+                          <w:dateFormat w:val="dd MMMM yyyy"/>
+                          <w:lid w:val="fr-FR"/>
+                          <w:storeMappedDataAs w:val="dateTime"/>
+                          <w:calendar w:val="gregorian"/>
+                        </w:date>
+                      </w:sdtPr>
+                      <w:sdtContent>
+                        <w:p>
+                          <w:pPr>
+                            <w:jc w:val="right"/>
+                            <w:rPr>
+                              <w:color w:val="7F7F7F" w:themeColor="text1" w:themeTint="80"/>
+                            </w:rPr>
+                          </w:pPr>
+                          <w:r>
+                            <w:rPr>
+                              <w:color w:val="7F7F7F" w:themeColor="text1" w:themeTint="80"/>
+                            </w:rPr>
+                            <w:t>01 septembre 2022</w:t>
+                          </w:r>
+                        </w:p>
+                      </w:sdtContent>
+                    </w:sdt>
+                    <w:p>
+                      <w:pPr>
+                        <w:jc w:val="right"/>
+                        <w:rPr>
+                          <w:color w:val="808080" w:themeColor="background1" w:themeShade="80"/>
+                        </w:rPr>
+                      </w:pPr>
+                    </w:p>
+                  </w:txbxContent>
+                </v:textbox>
+              </v:shape>
+              <w10:wrap type="square" anchorx="margin" anchory="margin"/>
+            </v:group>
+          </w:pict>
+        </mc:Fallback>
+      </mc:AlternateContent>
+    </w:r>
   </w:p>
 </w:ftr>
 </file>
@@ -31360,36 +31820,6 @@
     </w:p>
   </w:footnote>
 </w:footnotes>
-</file>
-
-<file path=word/header1.xml><?xml version="1.0" encoding="utf-8"?>
-<w:hdr xmlns:wpc="http://schemas.microsoft.com/office/word/2010/wordprocessingCanvas" xmlns:cx="http://schemas.microsoft.com/office/drawing/2014/chartex" xmlns:cx1="http://schemas.microsoft.com/office/drawing/2015/9/8/chartex" xmlns:cx2="http://schemas.microsoft.com/office/drawing/2015/10/21/chartex" xmlns:cx3="http://schemas.microsoft.com/office/drawing/2016/5/9/chartex" xmlns:cx4="http://schemas.microsoft.com/office/drawing/2016/5/10/chartex" xmlns:cx5="http://schemas.microsoft.com/office/drawing/2016/5/11/chartex" xmlns:cx6="http://schemas.microsoft.com/office/drawing/2016/5/12/chartex" xmlns:cx7="http://schemas.microsoft.com/office/drawing/2016/5/13/chartex" xmlns:cx8="http://schemas.microsoft.com/office/drawing/2016/5/14/chartex" xmlns:mc="http://schemas.openxmlformats.org/markup-compatibility/2006" xmlns:aink="http://schemas.microsoft.com/office/drawing/2016/ink" xmlns:am3d="http://schemas.microsoft.com/office/drawing/2017/model3d" xmlns:o="urn:schemas-microsoft-com:office:office" xmlns:oel="http://schemas.microsoft.com/office/2019/extlst" xmlns:r="http://schemas.openxmlformats.org/officeDocument/2006/relationships" xmlns:m="http://schemas.openxmlformats.org/officeDocument/2006/math" xmlns:v="urn:schemas-microsoft-com:vml" xmlns:wp14="http://schemas.microsoft.com/office/word/2010/wordprocessingDrawing" xmlns:wp="http://schemas.openxmlformats.org/drawingml/2006/wordprocessingDrawing" xmlns:w10="urn:schemas-microsoft-com:office:word" xmlns:w="http://schemas.openxmlformats.org/wordprocessingml/2006/main" xmlns:w14="http://schemas.microsoft.com/office/word/2010/wordml" xmlns:w15="http://schemas.microsoft.com/office/word/2012/wordml" xmlns:w16cex="http://schemas.microsoft.com/office/word/2018/wordml/cex" xmlns:w16cid="http://schemas.microsoft.com/office/word/2016/wordml/cid" xmlns:w16="http://schemas.microsoft.com/office/word/2018/wordml" xmlns:w16sdtdh="http://schemas.microsoft.com/office/word/2020/wordml/sdtdatahash" xmlns:w16se="http://schemas.microsoft.com/office/word/2015/wordml/symex" xmlns:wpg="http://schemas.microsoft.com/office/word/2010/wordprocessingGroup" xmlns:wpi="http://schemas.microsoft.com/office/word/2010/wordprocessingInk" xmlns:wne="http://schemas.microsoft.com/office/word/2006/wordml" xmlns:wps="http://schemas.microsoft.com/office/word/2010/wordprocessingShape" mc:Ignorable="w14 w15 w16se w16cid w16 w16cex w16sdtdh wp14">
-  <w:p>
-    <w:pPr>
-      <w:pStyle w:val="En-tte"/>
-    </w:pPr>
-  </w:p>
-</w:hdr>
-</file>
-
-<file path=word/header2.xml><?xml version="1.0" encoding="utf-8"?>
-<w:hdr xmlns:wpc="http://schemas.microsoft.com/office/word/2010/wordprocessingCanvas" xmlns:cx="http://schemas.microsoft.com/office/drawing/2014/chartex" xmlns:cx1="http://schemas.microsoft.com/office/drawing/2015/9/8/chartex" xmlns:cx2="http://schemas.microsoft.com/office/drawing/2015/10/21/chartex" xmlns:cx3="http://schemas.microsoft.com/office/drawing/2016/5/9/chartex" xmlns:cx4="http://schemas.microsoft.com/office/drawing/2016/5/10/chartex" xmlns:cx5="http://schemas.microsoft.com/office/drawing/2016/5/11/chartex" xmlns:cx6="http://schemas.microsoft.com/office/drawing/2016/5/12/chartex" xmlns:cx7="http://schemas.microsoft.com/office/drawing/2016/5/13/chartex" xmlns:cx8="http://schemas.microsoft.com/office/drawing/2016/5/14/chartex" xmlns:mc="http://schemas.openxmlformats.org/markup-compatibility/2006" xmlns:aink="http://schemas.microsoft.com/office/drawing/2016/ink" xmlns:am3d="http://schemas.microsoft.com/office/drawing/2017/model3d" xmlns:o="urn:schemas-microsoft-com:office:office" xmlns:oel="http://schemas.microsoft.com/office/2019/extlst" xmlns:r="http://schemas.openxmlformats.org/officeDocument/2006/relationships" xmlns:m="http://schemas.openxmlformats.org/officeDocument/2006/math" xmlns:v="urn:schemas-microsoft-com:vml" xmlns:wp14="http://schemas.microsoft.com/office/word/2010/wordprocessingDrawing" xmlns:wp="http://schemas.openxmlformats.org/drawingml/2006/wordprocessingDrawing" xmlns:w10="urn:schemas-microsoft-com:office:word" xmlns:w="http://schemas.openxmlformats.org/wordprocessingml/2006/main" xmlns:w14="http://schemas.microsoft.com/office/word/2010/wordml" xmlns:w15="http://schemas.microsoft.com/office/word/2012/wordml" xmlns:w16cex="http://schemas.microsoft.com/office/word/2018/wordml/cex" xmlns:w16cid="http://schemas.microsoft.com/office/word/2016/wordml/cid" xmlns:w16="http://schemas.microsoft.com/office/word/2018/wordml" xmlns:w16sdtdh="http://schemas.microsoft.com/office/word/2020/wordml/sdtdatahash" xmlns:w16se="http://schemas.microsoft.com/office/word/2015/wordml/symex" xmlns:wpg="http://schemas.microsoft.com/office/word/2010/wordprocessingGroup" xmlns:wpi="http://schemas.microsoft.com/office/word/2010/wordprocessingInk" xmlns:wne="http://schemas.microsoft.com/office/word/2006/wordml" xmlns:wps="http://schemas.microsoft.com/office/word/2010/wordprocessingShape" mc:Ignorable="w14 w15 w16se w16cid w16 w16cex w16sdtdh wp14">
-  <w:p>
-    <w:pPr>
-      <w:pStyle w:val="En-tte"/>
-    </w:pPr>
-  </w:p>
-</w:hdr>
-</file>
-
-<file path=word/header3.xml><?xml version="1.0" encoding="utf-8"?>
-<w:hdr xmlns:wpc="http://schemas.microsoft.com/office/word/2010/wordprocessingCanvas" xmlns:cx="http://schemas.microsoft.com/office/drawing/2014/chartex" xmlns:cx1="http://schemas.microsoft.com/office/drawing/2015/9/8/chartex" xmlns:cx2="http://schemas.microsoft.com/office/drawing/2015/10/21/chartex" xmlns:cx3="http://schemas.microsoft.com/office/drawing/2016/5/9/chartex" xmlns:cx4="http://schemas.microsoft.com/office/drawing/2016/5/10/chartex" xmlns:cx5="http://schemas.microsoft.com/office/drawing/2016/5/11/chartex" xmlns:cx6="http://schemas.microsoft.com/office/drawing/2016/5/12/chartex" xmlns:cx7="http://schemas.microsoft.com/office/drawing/2016/5/13/chartex" xmlns:cx8="http://schemas.microsoft.com/office/drawing/2016/5/14/chartex" xmlns:mc="http://schemas.openxmlformats.org/markup-compatibility/2006" xmlns:aink="http://schemas.microsoft.com/office/drawing/2016/ink" xmlns:am3d="http://schemas.microsoft.com/office/drawing/2017/model3d" xmlns:o="urn:schemas-microsoft-com:office:office" xmlns:oel="http://schemas.microsoft.com/office/2019/extlst" xmlns:r="http://schemas.openxmlformats.org/officeDocument/2006/relationships" xmlns:m="http://schemas.openxmlformats.org/officeDocument/2006/math" xmlns:v="urn:schemas-microsoft-com:vml" xmlns:wp14="http://schemas.microsoft.com/office/word/2010/wordprocessingDrawing" xmlns:wp="http://schemas.openxmlformats.org/drawingml/2006/wordprocessingDrawing" xmlns:w10="urn:schemas-microsoft-com:office:word" xmlns:w="http://schemas.openxmlformats.org/wordprocessingml/2006/main" xmlns:w14="http://schemas.microsoft.com/office/word/2010/wordml" xmlns:w15="http://schemas.microsoft.com/office/word/2012/wordml" xmlns:w16cex="http://schemas.microsoft.com/office/word/2018/wordml/cex" xmlns:w16cid="http://schemas.microsoft.com/office/word/2016/wordml/cid" xmlns:w16="http://schemas.microsoft.com/office/word/2018/wordml" xmlns:w16sdtdh="http://schemas.microsoft.com/office/word/2020/wordml/sdtdatahash" xmlns:w16se="http://schemas.microsoft.com/office/word/2015/wordml/symex" xmlns:wpg="http://schemas.microsoft.com/office/word/2010/wordprocessingGroup" xmlns:wpi="http://schemas.microsoft.com/office/word/2010/wordprocessingInk" xmlns:wne="http://schemas.microsoft.com/office/word/2006/wordml" xmlns:wps="http://schemas.microsoft.com/office/word/2010/wordprocessingShape" mc:Ignorable="w14 w15 w16se w16cid w16 w16cex w16sdtdh wp14">
-  <w:p>
-    <w:pPr>
-      <w:pStyle w:val="En-tte"/>
-    </w:pPr>
-  </w:p>
-</w:hdr>
 </file>
 
 <file path=word/numbering.xml><?xml version="1.0" encoding="utf-8"?>
@@ -33394,7 +33824,7 @@
   <w:abstractNum w:abstractNumId="19" w15:restartNumberingAfterBreak="0">
     <w:nsid w:val="5B476DA9"/>
     <w:multiLevelType w:val="hybridMultilevel"/>
-    <w:tmpl w:val="22EE5680"/>
+    <w:tmpl w:val="D8D27BFC"/>
     <w:lvl w:ilvl="0" w:tplc="040C0001">
       <w:start w:val="1"/>
       <w:numFmt w:val="bullet"/>
@@ -36285,7 +36715,7 @@
 
 <file path=customXml/item1.xml><?xml version="1.0" encoding="utf-8"?>
 <CoverPageProperties xmlns="http://schemas.microsoft.com/office/2006/coverPageProps">
-  <PublishDate>2022-07-13T00:00:00</PublishDate>
+  <PublishDate>2022-09-01T00:00:00</PublishDate>
   <Abstract/>
   <CompanyAddress/>
   <CompanyPhone/>

</xml_diff>

<commit_message>
préparation pour open source
</commit_message>
<xml_diff>
--- a/doc/Mode d'emploi Skini Node.docx
+++ b/doc/Mode d'emploi Skini Node.docx
@@ -9916,6 +9916,29 @@
       <w:r>
         <w:t>Il n’est pas possible d’accéder au chemin complet depuis un navigateur, c’est pour cela que ces paramètres sont nécessaires.</w:t>
       </w:r>
+      <w:r>
+        <w:t xml:space="preserve"> Ces chemins doivent être dans un répertoire immédiatement en dessous de la raine de </w:t>
+      </w:r>
+      <w:proofErr w:type="spellStart"/>
+      <w:r>
+        <w:rPr>
+          <w:i/>
+          <w:iCs/>
+        </w:rPr>
+        <w:t>nodeskini</w:t>
+      </w:r>
+      <w:proofErr w:type="spellEnd"/>
+      <w:r>
+        <w:t xml:space="preserve"> (contrainte liée à l’accès à </w:t>
+      </w:r>
+      <w:proofErr w:type="spellStart"/>
+      <w:r>
+        <w:t>midiConfig.json</w:t>
+      </w:r>
+      <w:proofErr w:type="spellEnd"/>
+      <w:r>
+        <w:t>).</w:t>
+      </w:r>
     </w:p>
     <w:p>
       <w:pPr>
@@ -10169,6 +10192,7 @@
           <w:szCs w:val="20"/>
           <w:lang w:val="en-US"/>
         </w:rPr>
+        <w:lastRenderedPageBreak/>
         <w:t xml:space="preserve">    "name": "</w:t>
       </w:r>
       <w:proofErr w:type="spellStart"/>
@@ -10231,7 +10255,6 @@
           <w:szCs w:val="20"/>
           <w:lang w:val="en-US"/>
         </w:rPr>
-        <w:lastRenderedPageBreak/>
         <w:t xml:space="preserve">  },</w:t>
       </w:r>
     </w:p>
@@ -11199,6 +11222,7 @@
         <w:jc w:val="both"/>
       </w:pPr>
       <w:r>
+        <w:lastRenderedPageBreak/>
         <w:t>Le port 12 est utilisé pour les informations de « retour » d’Ableton, quand un clip est joué.</w:t>
       </w:r>
     </w:p>
@@ -11210,7 +11234,6 @@
         <w:rPr>
           <w:noProof/>
         </w:rPr>
-        <w:lastRenderedPageBreak/>
         <w:drawing>
           <wp:inline distT="0" distB="0" distL="0" distR="0" wp14:anchorId="71CA541E" wp14:editId="7A0A0053">
             <wp:extent cx="4295775" cy="266700"/>
@@ -12261,7 +12284,11 @@
         <w:t>er</w:t>
       </w:r>
       <w:r>
-        <w:t xml:space="preserve"> un groupe au simulateur. C’est-à-dire que les patterns disponibles pour le simulateur ne seront pas vu par l’audience. Pour ceci il faut un nombre de groupe supérieur à 2, car le dernier groupe sera celui du simulateur.</w:t>
+        <w:t xml:space="preserve"> un groupe au simulateur. C’est-à-dire que les patterns disponibles pour le simulateur ne seront pas vu par l’audience. Pour ceci il faut un nombre de groupe supérieur à 2, car le dernier groupe </w:t>
+      </w:r>
+      <w:r>
+        <w:lastRenderedPageBreak/>
+        <w:t>sera celui du simulateur.</w:t>
       </w:r>
       <w:r>
         <w:t xml:space="preserve"> </w:t>
@@ -12413,7 +12440,6 @@
         <w:jc w:val="both"/>
       </w:pPr>
       <w:r>
-        <w:lastRenderedPageBreak/>
         <w:t xml:space="preserve">Le paramètre </w:t>
       </w:r>
       <w:r>
@@ -29668,11 +29694,9 @@
                             <w:pPr>
                               <w:jc w:val="center"/>
                             </w:pPr>
-                            <w:proofErr w:type="spellStart"/>
                             <w:r>
                               <w:t>Bitwig</w:t>
                             </w:r>
-                            <w:proofErr w:type="spellEnd"/>
                           </w:p>
                         </w:txbxContent>
                       </wps:txbx>
@@ -29701,11 +29725,9 @@
                       <w:pPr>
                         <w:jc w:val="center"/>
                       </w:pPr>
-                      <w:proofErr w:type="spellStart"/>
                       <w:r>
                         <w:t>Bitwig</w:t>
                       </w:r>
-                      <w:proofErr w:type="spellEnd"/>
                     </w:p>
                   </w:txbxContent>
                 </v:textbox>
@@ -29872,11 +29894,9 @@
                             <w:pPr>
                               <w:jc w:val="center"/>
                             </w:pPr>
-                            <w:proofErr w:type="spellStart"/>
                             <w:r>
                               <w:t>LoopMidi</w:t>
                             </w:r>
-                            <w:proofErr w:type="spellEnd"/>
                           </w:p>
                         </w:txbxContent>
                       </wps:txbx>
@@ -29964,11 +29984,9 @@
                       <w:pPr>
                         <w:jc w:val="center"/>
                       </w:pPr>
-                      <w:proofErr w:type="spellStart"/>
                       <w:r>
                         <w:t>LoopMidi</w:t>
                       </w:r>
-                      <w:proofErr w:type="spellEnd"/>
                     </w:p>
                   </w:txbxContent>
                 </v:textbox>
@@ -34080,13 +34098,9 @@
                       <wps:txbx>
                         <w:txbxContent>
                           <w:p>
-                            <w:proofErr w:type="spellStart"/>
-                            <w:proofErr w:type="gramStart"/>
                             <w:r>
                               <w:t>midimix</w:t>
                             </w:r>
-                            <w:proofErr w:type="spellEnd"/>
-                            <w:proofErr w:type="gramEnd"/>
                           </w:p>
                         </w:txbxContent>
                       </wps:txbx>
@@ -34108,13 +34122,9 @@
                 <v:textbox>
                   <w:txbxContent>
                     <w:p>
-                      <w:proofErr w:type="spellStart"/>
-                      <w:proofErr w:type="gramStart"/>
                       <w:r>
                         <w:t>midimix</w:t>
                       </w:r>
-                      <w:proofErr w:type="spellEnd"/>
-                      <w:proofErr w:type="gramEnd"/>
                     </w:p>
                   </w:txbxContent>
                 </v:textbox>
@@ -34176,13 +34186,8 @@
                             <w:pPr>
                               <w:jc w:val="center"/>
                             </w:pPr>
-                            <w:proofErr w:type="spellStart"/>
                             <w:r>
-                              <w:t>Udp</w:t>
-                            </w:r>
-                            <w:proofErr w:type="spellEnd"/>
-                            <w:r>
-                              <w:t> : 13000</w:t>
+                              <w:t>Udp : 13000</w:t>
                             </w:r>
                           </w:p>
                         </w:txbxContent>
@@ -34211,13 +34216,8 @@
                       <w:pPr>
                         <w:jc w:val="center"/>
                       </w:pPr>
-                      <w:proofErr w:type="spellStart"/>
                       <w:r>
-                        <w:t>Udp</w:t>
-                      </w:r>
-                      <w:proofErr w:type="spellEnd"/>
-                      <w:r>
-                        <w:t> : 13000</w:t>
+                        <w:t>Udp : 13000</w:t>
                       </w:r>
                     </w:p>
                   </w:txbxContent>
@@ -34829,13 +34829,9 @@
                       <wps:txbx>
                         <w:txbxContent>
                           <w:p>
-                            <w:proofErr w:type="spellStart"/>
-                            <w:proofErr w:type="gramStart"/>
                             <w:r>
                               <w:t>websocketServer</w:t>
                             </w:r>
-                            <w:proofErr w:type="spellEnd"/>
-                            <w:proofErr w:type="gramEnd"/>
                           </w:p>
                         </w:txbxContent>
                       </wps:txbx>
@@ -34860,13 +34856,9 @@
                 <v:textbox>
                   <w:txbxContent>
                     <w:p>
-                      <w:proofErr w:type="spellStart"/>
-                      <w:proofErr w:type="gramStart"/>
                       <w:r>
                         <w:t>websocketServer</w:t>
                       </w:r>
-                      <w:proofErr w:type="spellEnd"/>
-                      <w:proofErr w:type="gramEnd"/>
                     </w:p>
                   </w:txbxContent>
                 </v:textbox>

</xml_diff>